<commit_message>
Primera versió del disseny del servidor
</commit_message>
<xml_diff>
--- a/Memoria/Memoria_Eduard/CapellBrufauEduardMemoriaPFC.docx
+++ b/Memoria/Memoria_Eduard/CapellBrufauEduardMemoriaPFC.docx
@@ -41,10 +41,10 @@
         <w:rPr>
           <w:noProof/>
           <w:color w:val="000080"/>
-          <w:lang w:bidi="ar-SA"/>
+          <w:lang w:val="en-US" w:bidi="ar-SA"/>
         </w:rPr>
         <w:drawing>
-          <wp:anchor distT="0" distB="0" distL="114300" distR="114300" simplePos="0" relativeHeight="251658240" behindDoc="1" locked="0" layoutInCell="1" allowOverlap="1" wp14:anchorId="766C116E" wp14:editId="2AE5AEEF">
+          <wp:anchor distT="0" distB="0" distL="114300" distR="114300" simplePos="0" relativeHeight="251658240" behindDoc="1" locked="0" layoutInCell="1" allowOverlap="1" wp14:anchorId="65C2A8C5" wp14:editId="77D18A2B">
             <wp:simplePos x="0" y="0"/>
             <wp:positionH relativeFrom="column">
               <wp:posOffset>374015</wp:posOffset>
@@ -252,7 +252,7 @@
             <w:rPr>
               <w:rFonts w:asciiTheme="minorHAnsi" w:eastAsiaTheme="minorEastAsia" w:hAnsiTheme="minorHAnsi" w:cstheme="minorBidi"/>
               <w:noProof/>
-              <w:lang w:eastAsia="es-ES" w:bidi="ar-SA"/>
+              <w:lang w:val="es-ES" w:eastAsia="es-ES" w:bidi="ar-SA"/>
             </w:rPr>
           </w:pPr>
           <w:r>
@@ -264,7 +264,7 @@
           <w:r>
             <w:fldChar w:fldCharType="separate"/>
           </w:r>
-          <w:hyperlink w:anchor="_Toc337915928" w:history="1">
+          <w:hyperlink w:anchor="_Toc338015765" w:history="1">
             <w:r>
               <w:rPr>
                 <w:rStyle w:val="Hyperlink"/>
@@ -291,7 +291,7 @@
                 <w:noProof/>
                 <w:webHidden/>
               </w:rPr>
-              <w:instrText xml:space="preserve"> PAGEREF _Toc337915928 \h </w:instrText>
+              <w:instrText xml:space="preserve"> PAGEREF _Toc338015765 \h </w:instrText>
             </w:r>
             <w:r>
               <w:rPr>
@@ -331,10 +331,10 @@
             <w:rPr>
               <w:rFonts w:asciiTheme="minorHAnsi" w:eastAsiaTheme="minorEastAsia" w:hAnsiTheme="minorHAnsi" w:cstheme="minorBidi"/>
               <w:noProof/>
-              <w:lang w:eastAsia="es-ES" w:bidi="ar-SA"/>
+              <w:lang w:val="es-ES" w:eastAsia="es-ES" w:bidi="ar-SA"/>
             </w:rPr>
           </w:pPr>
-          <w:hyperlink w:anchor="_Toc337915929" w:history="1">
+          <w:hyperlink w:anchor="_Toc338015766" w:history="1">
             <w:r>
               <w:rPr>
                 <w:rStyle w:val="Hyperlink"/>
@@ -361,7 +361,7 @@
                 <w:noProof/>
                 <w:webHidden/>
               </w:rPr>
-              <w:instrText xml:space="preserve"> PAGEREF _Toc337915929 \h </w:instrText>
+              <w:instrText xml:space="preserve"> PAGEREF _Toc338015766 \h </w:instrText>
             </w:r>
             <w:r>
               <w:rPr>
@@ -401,10 +401,10 @@
             <w:rPr>
               <w:rFonts w:asciiTheme="minorHAnsi" w:eastAsiaTheme="minorEastAsia" w:hAnsiTheme="minorHAnsi" w:cstheme="minorBidi"/>
               <w:noProof/>
-              <w:lang w:eastAsia="es-ES" w:bidi="ar-SA"/>
+              <w:lang w:val="es-ES" w:eastAsia="es-ES" w:bidi="ar-SA"/>
             </w:rPr>
           </w:pPr>
-          <w:hyperlink w:anchor="_Toc337915930" w:history="1">
+          <w:hyperlink w:anchor="_Toc338015767" w:history="1">
             <w:r>
               <w:rPr>
                 <w:rStyle w:val="Hyperlink"/>
@@ -431,7 +431,7 @@
                 <w:noProof/>
                 <w:webHidden/>
               </w:rPr>
-              <w:instrText xml:space="preserve"> PAGEREF _Toc337915930 \h </w:instrText>
+              <w:instrText xml:space="preserve"> PAGEREF _Toc338015767 \h </w:instrText>
             </w:r>
             <w:r>
               <w:rPr>
@@ -471,10 +471,10 @@
             <w:rPr>
               <w:rFonts w:asciiTheme="minorHAnsi" w:eastAsiaTheme="minorEastAsia" w:hAnsiTheme="minorHAnsi" w:cstheme="minorBidi"/>
               <w:noProof/>
-              <w:lang w:eastAsia="es-ES" w:bidi="ar-SA"/>
+              <w:lang w:val="es-ES" w:eastAsia="es-ES" w:bidi="ar-SA"/>
             </w:rPr>
           </w:pPr>
-          <w:hyperlink w:anchor="_Toc337915931" w:history="1">
+          <w:hyperlink w:anchor="_Toc338015768" w:history="1">
             <w:r>
               <w:rPr>
                 <w:rStyle w:val="Hyperlink"/>
@@ -501,7 +501,7 @@
                 <w:noProof/>
                 <w:webHidden/>
               </w:rPr>
-              <w:instrText xml:space="preserve"> PAGEREF _Toc337915931 \h </w:instrText>
+              <w:instrText xml:space="preserve"> PAGEREF _Toc338015768 \h </w:instrText>
             </w:r>
             <w:r>
               <w:rPr>
@@ -541,10 +541,10 @@
             <w:rPr>
               <w:rFonts w:asciiTheme="minorHAnsi" w:eastAsiaTheme="minorEastAsia" w:hAnsiTheme="minorHAnsi" w:cstheme="minorBidi"/>
               <w:noProof/>
-              <w:lang w:eastAsia="es-ES" w:bidi="ar-SA"/>
+              <w:lang w:val="es-ES" w:eastAsia="es-ES" w:bidi="ar-SA"/>
             </w:rPr>
           </w:pPr>
-          <w:hyperlink w:anchor="_Toc337915932" w:history="1">
+          <w:hyperlink w:anchor="_Toc338015769" w:history="1">
             <w:r>
               <w:rPr>
                 <w:rStyle w:val="Hyperlink"/>
@@ -571,7 +571,7 @@
                 <w:noProof/>
                 <w:webHidden/>
               </w:rPr>
-              <w:instrText xml:space="preserve"> PAGEREF _Toc337915932 \h </w:instrText>
+              <w:instrText xml:space="preserve"> PAGEREF _Toc338015769 \h </w:instrText>
             </w:r>
             <w:r>
               <w:rPr>
@@ -611,10 +611,10 @@
             <w:rPr>
               <w:rFonts w:asciiTheme="minorHAnsi" w:eastAsiaTheme="minorEastAsia" w:hAnsiTheme="minorHAnsi" w:cstheme="minorBidi"/>
               <w:noProof/>
-              <w:lang w:eastAsia="es-ES" w:bidi="ar-SA"/>
+              <w:lang w:val="es-ES" w:eastAsia="es-ES" w:bidi="ar-SA"/>
             </w:rPr>
           </w:pPr>
-          <w:hyperlink w:anchor="_Toc337915933" w:history="1">
+          <w:hyperlink w:anchor="_Toc338015770" w:history="1">
             <w:r>
               <w:rPr>
                 <w:rStyle w:val="Hyperlink"/>
@@ -641,7 +641,7 @@
                 <w:noProof/>
                 <w:webHidden/>
               </w:rPr>
-              <w:instrText xml:space="preserve"> PAGEREF _Toc337915933 \h </w:instrText>
+              <w:instrText xml:space="preserve"> PAGEREF _Toc338015770 \h </w:instrText>
             </w:r>
             <w:r>
               <w:rPr>
@@ -681,10 +681,10 @@
             <w:rPr>
               <w:rFonts w:asciiTheme="minorHAnsi" w:eastAsiaTheme="minorEastAsia" w:hAnsiTheme="minorHAnsi" w:cstheme="minorBidi"/>
               <w:noProof/>
-              <w:lang w:eastAsia="es-ES" w:bidi="ar-SA"/>
+              <w:lang w:val="es-ES" w:eastAsia="es-ES" w:bidi="ar-SA"/>
             </w:rPr>
           </w:pPr>
-          <w:hyperlink w:anchor="_Toc337915934" w:history="1">
+          <w:hyperlink w:anchor="_Toc338015771" w:history="1">
             <w:r>
               <w:rPr>
                 <w:rStyle w:val="Hyperlink"/>
@@ -711,7 +711,7 @@
                 <w:noProof/>
                 <w:webHidden/>
               </w:rPr>
-              <w:instrText xml:space="preserve"> PAGEREF _Toc337915934 \h </w:instrText>
+              <w:instrText xml:space="preserve"> PAGEREF _Toc338015771 \h </w:instrText>
             </w:r>
             <w:r>
               <w:rPr>
@@ -751,10 +751,10 @@
             <w:rPr>
               <w:rFonts w:asciiTheme="minorHAnsi" w:eastAsiaTheme="minorEastAsia" w:hAnsiTheme="minorHAnsi" w:cstheme="minorBidi"/>
               <w:noProof/>
-              <w:lang w:eastAsia="es-ES" w:bidi="ar-SA"/>
+              <w:lang w:val="es-ES" w:eastAsia="es-ES" w:bidi="ar-SA"/>
             </w:rPr>
           </w:pPr>
-          <w:hyperlink w:anchor="_Toc337915935" w:history="1">
+          <w:hyperlink w:anchor="_Toc338015772" w:history="1">
             <w:r>
               <w:rPr>
                 <w:rStyle w:val="Hyperlink"/>
@@ -781,7 +781,7 @@
                 <w:noProof/>
                 <w:webHidden/>
               </w:rPr>
-              <w:instrText xml:space="preserve"> PAGEREF _Toc337915935 \h </w:instrText>
+              <w:instrText xml:space="preserve"> PAGEREF _Toc338015772 \h </w:instrText>
             </w:r>
             <w:r>
               <w:rPr>
@@ -821,10 +821,10 @@
             <w:rPr>
               <w:rFonts w:asciiTheme="minorHAnsi" w:eastAsiaTheme="minorEastAsia" w:hAnsiTheme="minorHAnsi" w:cstheme="minorBidi"/>
               <w:noProof/>
-              <w:lang w:eastAsia="es-ES" w:bidi="ar-SA"/>
+              <w:lang w:val="es-ES" w:eastAsia="es-ES" w:bidi="ar-SA"/>
             </w:rPr>
           </w:pPr>
-          <w:hyperlink w:anchor="_Toc337915936" w:history="1">
+          <w:hyperlink w:anchor="_Toc338015773" w:history="1">
             <w:r>
               <w:rPr>
                 <w:rStyle w:val="Hyperlink"/>
@@ -851,7 +851,7 @@
                 <w:noProof/>
                 <w:webHidden/>
               </w:rPr>
-              <w:instrText xml:space="preserve"> PAGEREF _Toc337915936 \h </w:instrText>
+              <w:instrText xml:space="preserve"> PAGEREF _Toc338015773 \h </w:instrText>
             </w:r>
             <w:r>
               <w:rPr>
@@ -872,6 +872,286 @@
                 <w:webHidden/>
               </w:rPr>
               <w:t>9</w:t>
+            </w:r>
+            <w:r>
+              <w:rPr>
+                <w:noProof/>
+                <w:webHidden/>
+              </w:rPr>
+              <w:fldChar w:fldCharType="end"/>
+            </w:r>
+          </w:hyperlink>
+        </w:p>
+        <w:p>
+          <w:pPr>
+            <w:pStyle w:val="TOC2"/>
+            <w:tabs>
+              <w:tab w:val="right" w:leader="dot" w:pos="8494"/>
+            </w:tabs>
+            <w:rPr>
+              <w:rFonts w:asciiTheme="minorHAnsi" w:eastAsiaTheme="minorEastAsia" w:hAnsiTheme="minorHAnsi" w:cstheme="minorBidi"/>
+              <w:noProof/>
+              <w:lang w:val="es-ES" w:eastAsia="es-ES" w:bidi="ar-SA"/>
+            </w:rPr>
+          </w:pPr>
+          <w:hyperlink w:anchor="_Toc338015774" w:history="1">
+            <w:r>
+              <w:rPr>
+                <w:rStyle w:val="Hyperlink"/>
+                <w:noProof/>
+              </w:rPr>
+              <w:t>3.1. Diccionaris</w:t>
+            </w:r>
+            <w:r>
+              <w:rPr>
+                <w:noProof/>
+                <w:webHidden/>
+              </w:rPr>
+              <w:tab/>
+            </w:r>
+            <w:r>
+              <w:rPr>
+                <w:noProof/>
+                <w:webHidden/>
+              </w:rPr>
+              <w:fldChar w:fldCharType="begin"/>
+            </w:r>
+            <w:r>
+              <w:rPr>
+                <w:noProof/>
+                <w:webHidden/>
+              </w:rPr>
+              <w:instrText xml:space="preserve"> PAGEREF _Toc338015774 \h </w:instrText>
+            </w:r>
+            <w:r>
+              <w:rPr>
+                <w:noProof/>
+                <w:webHidden/>
+              </w:rPr>
+            </w:r>
+            <w:r>
+              <w:rPr>
+                <w:noProof/>
+                <w:webHidden/>
+              </w:rPr>
+              <w:fldChar w:fldCharType="separate"/>
+            </w:r>
+            <w:r>
+              <w:rPr>
+                <w:noProof/>
+                <w:webHidden/>
+              </w:rPr>
+              <w:t>9</w:t>
+            </w:r>
+            <w:r>
+              <w:rPr>
+                <w:noProof/>
+                <w:webHidden/>
+              </w:rPr>
+              <w:fldChar w:fldCharType="end"/>
+            </w:r>
+          </w:hyperlink>
+        </w:p>
+        <w:p>
+          <w:pPr>
+            <w:pStyle w:val="TOC2"/>
+            <w:tabs>
+              <w:tab w:val="right" w:leader="dot" w:pos="8494"/>
+            </w:tabs>
+            <w:rPr>
+              <w:rFonts w:asciiTheme="minorHAnsi" w:eastAsiaTheme="minorEastAsia" w:hAnsiTheme="minorHAnsi" w:cstheme="minorBidi"/>
+              <w:noProof/>
+              <w:lang w:val="es-ES" w:eastAsia="es-ES" w:bidi="ar-SA"/>
+            </w:rPr>
+          </w:pPr>
+          <w:hyperlink w:anchor="_Toc338015775" w:history="1">
+            <w:r>
+              <w:rPr>
+                <w:rStyle w:val="Hyperlink"/>
+                <w:noProof/>
+              </w:rPr>
+              <w:t>3.2. Flashcards</w:t>
+            </w:r>
+            <w:r>
+              <w:rPr>
+                <w:noProof/>
+                <w:webHidden/>
+              </w:rPr>
+              <w:tab/>
+            </w:r>
+            <w:r>
+              <w:rPr>
+                <w:noProof/>
+                <w:webHidden/>
+              </w:rPr>
+              <w:fldChar w:fldCharType="begin"/>
+            </w:r>
+            <w:r>
+              <w:rPr>
+                <w:noProof/>
+                <w:webHidden/>
+              </w:rPr>
+              <w:instrText xml:space="preserve"> PAGEREF _Toc338015775 \h </w:instrText>
+            </w:r>
+            <w:r>
+              <w:rPr>
+                <w:noProof/>
+                <w:webHidden/>
+              </w:rPr>
+            </w:r>
+            <w:r>
+              <w:rPr>
+                <w:noProof/>
+                <w:webHidden/>
+              </w:rPr>
+              <w:fldChar w:fldCharType="separate"/>
+            </w:r>
+            <w:r>
+              <w:rPr>
+                <w:noProof/>
+                <w:webHidden/>
+              </w:rPr>
+              <w:t>9</w:t>
+            </w:r>
+            <w:r>
+              <w:rPr>
+                <w:noProof/>
+                <w:webHidden/>
+              </w:rPr>
+              <w:fldChar w:fldCharType="end"/>
+            </w:r>
+          </w:hyperlink>
+        </w:p>
+        <w:p>
+          <w:pPr>
+            <w:pStyle w:val="TOC2"/>
+            <w:tabs>
+              <w:tab w:val="right" w:leader="dot" w:pos="8494"/>
+            </w:tabs>
+            <w:rPr>
+              <w:rFonts w:asciiTheme="minorHAnsi" w:eastAsiaTheme="minorEastAsia" w:hAnsiTheme="minorHAnsi" w:cstheme="minorBidi"/>
+              <w:noProof/>
+              <w:lang w:val="es-ES" w:eastAsia="es-ES" w:bidi="ar-SA"/>
+            </w:rPr>
+          </w:pPr>
+          <w:hyperlink w:anchor="_Toc338015776" w:history="1">
+            <w:r>
+              <w:rPr>
+                <w:rStyle w:val="Hyperlink"/>
+                <w:noProof/>
+              </w:rPr>
+              <w:t>3.3. Àudio</w:t>
+            </w:r>
+            <w:r>
+              <w:rPr>
+                <w:noProof/>
+                <w:webHidden/>
+              </w:rPr>
+              <w:tab/>
+            </w:r>
+            <w:r>
+              <w:rPr>
+                <w:noProof/>
+                <w:webHidden/>
+              </w:rPr>
+              <w:fldChar w:fldCharType="begin"/>
+            </w:r>
+            <w:r>
+              <w:rPr>
+                <w:noProof/>
+                <w:webHidden/>
+              </w:rPr>
+              <w:instrText xml:space="preserve"> PAGEREF _Toc338015776 \h </w:instrText>
+            </w:r>
+            <w:r>
+              <w:rPr>
+                <w:noProof/>
+                <w:webHidden/>
+              </w:rPr>
+            </w:r>
+            <w:r>
+              <w:rPr>
+                <w:noProof/>
+                <w:webHidden/>
+              </w:rPr>
+              <w:fldChar w:fldCharType="separate"/>
+            </w:r>
+            <w:r>
+              <w:rPr>
+                <w:noProof/>
+                <w:webHidden/>
+              </w:rPr>
+              <w:t>9</w:t>
+            </w:r>
+            <w:r>
+              <w:rPr>
+                <w:noProof/>
+                <w:webHidden/>
+              </w:rPr>
+              <w:fldChar w:fldCharType="end"/>
+            </w:r>
+          </w:hyperlink>
+        </w:p>
+        <w:p>
+          <w:pPr>
+            <w:pStyle w:val="TOC2"/>
+            <w:tabs>
+              <w:tab w:val="right" w:leader="dot" w:pos="8494"/>
+            </w:tabs>
+            <w:rPr>
+              <w:rFonts w:asciiTheme="minorHAnsi" w:eastAsiaTheme="minorEastAsia" w:hAnsiTheme="minorHAnsi" w:cstheme="minorBidi"/>
+              <w:noProof/>
+              <w:lang w:val="es-ES" w:eastAsia="es-ES" w:bidi="ar-SA"/>
+            </w:rPr>
+          </w:pPr>
+          <w:hyperlink w:anchor="_Toc338015777" w:history="1">
+            <w:r>
+              <w:rPr>
+                <w:rStyle w:val="Hyperlink"/>
+                <w:noProof/>
+              </w:rPr>
+              <w:t>3.4. Pràctica de Traços</w:t>
+            </w:r>
+            <w:r>
+              <w:rPr>
+                <w:noProof/>
+                <w:webHidden/>
+              </w:rPr>
+              <w:tab/>
+            </w:r>
+            <w:r>
+              <w:rPr>
+                <w:noProof/>
+                <w:webHidden/>
+              </w:rPr>
+              <w:fldChar w:fldCharType="begin"/>
+            </w:r>
+            <w:r>
+              <w:rPr>
+                <w:noProof/>
+                <w:webHidden/>
+              </w:rPr>
+              <w:instrText xml:space="preserve"> PAGEREF _Toc338015777 \h </w:instrText>
+            </w:r>
+            <w:r>
+              <w:rPr>
+                <w:noProof/>
+                <w:webHidden/>
+              </w:rPr>
+            </w:r>
+            <w:r>
+              <w:rPr>
+                <w:noProof/>
+                <w:webHidden/>
+              </w:rPr>
+              <w:fldChar w:fldCharType="separate"/>
+            </w:r>
+            <w:r>
+              <w:rPr>
+                <w:noProof/>
+                <w:webHidden/>
+              </w:rPr>
+              <w:t>10</w:t>
             </w:r>
             <w:r>
               <w:rPr>
@@ -891,10 +1171,10 @@
             <w:rPr>
               <w:rFonts w:asciiTheme="minorHAnsi" w:eastAsiaTheme="minorEastAsia" w:hAnsiTheme="minorHAnsi" w:cstheme="minorBidi"/>
               <w:noProof/>
-              <w:lang w:eastAsia="es-ES" w:bidi="ar-SA"/>
+              <w:lang w:val="es-ES" w:eastAsia="es-ES" w:bidi="ar-SA"/>
             </w:rPr>
           </w:pPr>
-          <w:hyperlink w:anchor="_Toc337915937" w:history="1">
+          <w:hyperlink w:anchor="_Toc338015778" w:history="1">
             <w:r>
               <w:rPr>
                 <w:rStyle w:val="Hyperlink"/>
@@ -921,7 +1201,7 @@
                 <w:noProof/>
                 <w:webHidden/>
               </w:rPr>
-              <w:instrText xml:space="preserve"> PAGEREF _Toc337915937 \h </w:instrText>
+              <w:instrText xml:space="preserve"> PAGEREF _Toc338015778 \h </w:instrText>
             </w:r>
             <w:r>
               <w:rPr>
@@ -941,7 +1221,7 @@
                 <w:noProof/>
                 <w:webHidden/>
               </w:rPr>
-              <w:t>10</w:t>
+              <w:t>11</w:t>
             </w:r>
             <w:r>
               <w:rPr>
@@ -961,10 +1241,10 @@
             <w:rPr>
               <w:rFonts w:asciiTheme="minorHAnsi" w:eastAsiaTheme="minorEastAsia" w:hAnsiTheme="minorHAnsi" w:cstheme="minorBidi"/>
               <w:noProof/>
-              <w:lang w:eastAsia="es-ES" w:bidi="ar-SA"/>
+              <w:lang w:val="es-ES" w:eastAsia="es-ES" w:bidi="ar-SA"/>
             </w:rPr>
           </w:pPr>
-          <w:hyperlink w:anchor="_Toc337915938" w:history="1">
+          <w:hyperlink w:anchor="_Toc338015779" w:history="1">
             <w:r>
               <w:rPr>
                 <w:rStyle w:val="Hyperlink"/>
@@ -991,7 +1271,7 @@
                 <w:noProof/>
                 <w:webHidden/>
               </w:rPr>
-              <w:instrText xml:space="preserve"> PAGEREF _Toc337915938 \h </w:instrText>
+              <w:instrText xml:space="preserve"> PAGEREF _Toc338015779 \h </w:instrText>
             </w:r>
             <w:r>
               <w:rPr>
@@ -1011,7 +1291,7 @@
                 <w:noProof/>
                 <w:webHidden/>
               </w:rPr>
-              <w:t>10</w:t>
+              <w:t>11</w:t>
             </w:r>
             <w:r>
               <w:rPr>
@@ -1031,10 +1311,10 @@
             <w:rPr>
               <w:rFonts w:asciiTheme="minorHAnsi" w:eastAsiaTheme="minorEastAsia" w:hAnsiTheme="minorHAnsi" w:cstheme="minorBidi"/>
               <w:noProof/>
-              <w:lang w:eastAsia="es-ES" w:bidi="ar-SA"/>
+              <w:lang w:val="es-ES" w:eastAsia="es-ES" w:bidi="ar-SA"/>
             </w:rPr>
           </w:pPr>
-          <w:hyperlink w:anchor="_Toc337915939" w:history="1">
+          <w:hyperlink w:anchor="_Toc338015780" w:history="1">
             <w:r>
               <w:rPr>
                 <w:rStyle w:val="Hyperlink"/>
@@ -1061,7 +1341,7 @@
                 <w:noProof/>
                 <w:webHidden/>
               </w:rPr>
-              <w:instrText xml:space="preserve"> PAGEREF _Toc337915939 \h </w:instrText>
+              <w:instrText xml:space="preserve"> PAGEREF _Toc338015780 \h </w:instrText>
             </w:r>
             <w:r>
               <w:rPr>
@@ -1081,7 +1361,77 @@
                 <w:noProof/>
                 <w:webHidden/>
               </w:rPr>
-              <w:t>11</w:t>
+              <w:t>12</w:t>
+            </w:r>
+            <w:r>
+              <w:rPr>
+                <w:noProof/>
+                <w:webHidden/>
+              </w:rPr>
+              <w:fldChar w:fldCharType="end"/>
+            </w:r>
+          </w:hyperlink>
+        </w:p>
+        <w:p>
+          <w:pPr>
+            <w:pStyle w:val="TOC2"/>
+            <w:tabs>
+              <w:tab w:val="right" w:leader="dot" w:pos="8494"/>
+            </w:tabs>
+            <w:rPr>
+              <w:rFonts w:asciiTheme="minorHAnsi" w:eastAsiaTheme="minorEastAsia" w:hAnsiTheme="minorHAnsi" w:cstheme="minorBidi"/>
+              <w:noProof/>
+              <w:lang w:val="es-ES" w:eastAsia="es-ES" w:bidi="ar-SA"/>
+            </w:rPr>
+          </w:pPr>
+          <w:hyperlink w:anchor="_Toc338015781" w:history="1">
+            <w:r>
+              <w:rPr>
+                <w:rStyle w:val="Hyperlink"/>
+                <w:noProof/>
+              </w:rPr>
+              <w:t>4.3. Disseny preliminar de les pantalles</w:t>
+            </w:r>
+            <w:r>
+              <w:rPr>
+                <w:noProof/>
+                <w:webHidden/>
+              </w:rPr>
+              <w:tab/>
+            </w:r>
+            <w:r>
+              <w:rPr>
+                <w:noProof/>
+                <w:webHidden/>
+              </w:rPr>
+              <w:fldChar w:fldCharType="begin"/>
+            </w:r>
+            <w:r>
+              <w:rPr>
+                <w:noProof/>
+                <w:webHidden/>
+              </w:rPr>
+              <w:instrText xml:space="preserve"> PAGEREF _Toc338015781 \h </w:instrText>
+            </w:r>
+            <w:r>
+              <w:rPr>
+                <w:noProof/>
+                <w:webHidden/>
+              </w:rPr>
+            </w:r>
+            <w:r>
+              <w:rPr>
+                <w:noProof/>
+                <w:webHidden/>
+              </w:rPr>
+              <w:fldChar w:fldCharType="separate"/>
+            </w:r>
+            <w:r>
+              <w:rPr>
+                <w:noProof/>
+                <w:webHidden/>
+              </w:rPr>
+              <w:t>13</w:t>
             </w:r>
             <w:r>
               <w:rPr>
@@ -1120,7 +1470,7 @@
           <w:rFonts w:eastAsiaTheme="minorEastAsia"/>
         </w:rPr>
       </w:pPr>
-      <w:bookmarkStart w:id="0" w:name="_Toc337915928"/>
+      <w:bookmarkStart w:id="0" w:name="_Toc338015765"/>
       <w:r>
         <w:rPr>
           <w:rFonts w:eastAsiaTheme="minorEastAsia"/>
@@ -1146,7 +1496,7 @@
       <w:pPr>
         <w:pStyle w:val="Heading2"/>
       </w:pPr>
-      <w:bookmarkStart w:id="1" w:name="_Toc337915929"/>
+      <w:bookmarkStart w:id="1" w:name="_Toc338015766"/>
       <w:r>
         <w:t>1.</w:t>
       </w:r>
@@ -1270,7 +1620,7 @@
       <w:pPr>
         <w:pStyle w:val="Heading2"/>
       </w:pPr>
-      <w:bookmarkStart w:id="2" w:name="_Toc337915930"/>
+      <w:bookmarkStart w:id="2" w:name="_Toc338015767"/>
       <w:r>
         <w:t>1.</w:t>
       </w:r>
@@ -1412,7 +1762,7 @@
       <w:pPr>
         <w:pStyle w:val="Heading2"/>
       </w:pPr>
-      <w:bookmarkStart w:id="3" w:name="_Toc337915931"/>
+      <w:bookmarkStart w:id="3" w:name="_Toc338015768"/>
       <w:r>
         <w:t>1.</w:t>
       </w:r>
@@ -1425,7 +1775,7 @@
       <w:pPr>
         <w:pStyle w:val="Heading3"/>
       </w:pPr>
-      <w:bookmarkStart w:id="4" w:name="_Toc337915932"/>
+      <w:bookmarkStart w:id="4" w:name="_Toc338015769"/>
       <w:r>
         <w:t>1.</w:t>
       </w:r>
@@ -1481,7 +1831,7 @@
       <w:pPr>
         <w:pStyle w:val="Heading3"/>
       </w:pPr>
-      <w:bookmarkStart w:id="5" w:name="_Toc337915933"/>
+      <w:bookmarkStart w:id="5" w:name="_Toc338015770"/>
       <w:r>
         <w:t>1.</w:t>
       </w:r>
@@ -1558,7 +1908,7 @@
       <w:pPr>
         <w:pStyle w:val="Heading2"/>
       </w:pPr>
-      <w:bookmarkStart w:id="6" w:name="_Toc337915934"/>
+      <w:bookmarkStart w:id="6" w:name="_Toc338015771"/>
       <w:r>
         <w:t>1.</w:t>
       </w:r>
@@ -1609,11 +1959,11 @@
       <w:r>
         <w:rPr>
           <w:noProof/>
-          <w:lang w:bidi="ar-SA"/>
+          <w:lang w:val="en-US" w:bidi="ar-SA"/>
         </w:rPr>
         <w:lastRenderedPageBreak/>
         <w:drawing>
-          <wp:inline distT="0" distB="0" distL="0" distR="0" wp14:anchorId="4874D7F9" wp14:editId="458E3A6E">
+          <wp:inline distT="0" distB="0" distL="0" distR="0" wp14:anchorId="3CAE9672" wp14:editId="10CE72F3">
             <wp:extent cx="9187743" cy="4486275"/>
             <wp:effectExtent l="19050" t="0" r="0" b="0"/>
             <wp:docPr id="1" name="Imagen 1" descr="C:\Users\Salvador\Dropbox\PFC\_PAC 1\PAC1.jpg"/>
@@ -1699,7 +2049,7 @@
       <w:pPr>
         <w:pStyle w:val="Heading1"/>
       </w:pPr>
-      <w:bookmarkStart w:id="7" w:name="_Toc337915935"/>
+      <w:bookmarkStart w:id="7" w:name="_Toc338015772"/>
       <w:r>
         <w:lastRenderedPageBreak/>
         <w:t xml:space="preserve">Capítol 2: </w:t>
@@ -1769,10 +2119,10 @@
       <w:r>
         <w:rPr>
           <w:noProof/>
-          <w:lang w:bidi="ar-SA"/>
+          <w:lang w:val="en-US" w:bidi="ar-SA"/>
         </w:rPr>
         <w:drawing>
-          <wp:inline distT="0" distB="0" distL="0" distR="0" wp14:anchorId="7C647908" wp14:editId="35841767">
+          <wp:inline distT="0" distB="0" distL="0" distR="0" wp14:anchorId="5B1C9E74" wp14:editId="73F7C199">
             <wp:extent cx="5400040" cy="2682020"/>
             <wp:effectExtent l="19050" t="19050" r="10160" b="23080"/>
             <wp:docPr id="2" name="Imagen 1" descr="http://cv.uoc.edu/app/openapps/components/com_flexicontent/librairies/phpthumb/phpThumb.php?src=http://cv.uoc.edu/app/openapps//upload/quadern.jpg&amp;w=600&amp;h=450&amp;zc=0"/>
@@ -1870,10 +2220,10 @@
       <w:r>
         <w:rPr>
           <w:noProof/>
-          <w:lang w:bidi="ar-SA"/>
+          <w:lang w:val="en-US" w:bidi="ar-SA"/>
         </w:rPr>
         <w:drawing>
-          <wp:inline distT="0" distB="0" distL="0" distR="0" wp14:anchorId="278288AF" wp14:editId="55C2793D">
+          <wp:inline distT="0" distB="0" distL="0" distR="0" wp14:anchorId="02CAF549" wp14:editId="3F3097CF">
             <wp:extent cx="5400040" cy="2582365"/>
             <wp:effectExtent l="19050" t="19050" r="10160" b="27485"/>
             <wp:docPr id="4" name="Imagen 1"/>
@@ -2013,10 +2363,10 @@
       <w:r>
         <w:rPr>
           <w:noProof/>
-          <w:lang w:bidi="ar-SA"/>
+          <w:lang w:val="en-US" w:bidi="ar-SA"/>
         </w:rPr>
         <w:drawing>
-          <wp:inline distT="0" distB="0" distL="0" distR="0" wp14:anchorId="20B206EF" wp14:editId="68C0B645">
+          <wp:inline distT="0" distB="0" distL="0" distR="0" wp14:anchorId="463CB312" wp14:editId="21AEA656">
             <wp:extent cx="5400040" cy="2721328"/>
             <wp:effectExtent l="19050" t="19050" r="10160" b="21872"/>
             <wp:docPr id="5" name="Imagen 2"/>
@@ -2068,10 +2418,10 @@
       <w:r>
         <w:rPr>
           <w:noProof/>
-          <w:lang w:bidi="ar-SA"/>
+          <w:lang w:val="en-US" w:bidi="ar-SA"/>
         </w:rPr>
         <w:drawing>
-          <wp:inline distT="0" distB="0" distL="0" distR="0" wp14:anchorId="441D5ECA" wp14:editId="35CA5089">
+          <wp:inline distT="0" distB="0" distL="0" distR="0" wp14:anchorId="44300131" wp14:editId="00AA8760">
             <wp:extent cx="5400040" cy="2578504"/>
             <wp:effectExtent l="19050" t="19050" r="10160" b="12296"/>
             <wp:docPr id="6" name="Imagen 3"/>
@@ -2123,10 +2473,10 @@
       <w:r>
         <w:rPr>
           <w:noProof/>
-          <w:lang w:bidi="ar-SA"/>
+          <w:lang w:val="en-US" w:bidi="ar-SA"/>
         </w:rPr>
         <w:drawing>
-          <wp:inline distT="0" distB="0" distL="0" distR="0" wp14:anchorId="2D8079DA" wp14:editId="34CF711E">
+          <wp:inline distT="0" distB="0" distL="0" distR="0" wp14:anchorId="291827CC" wp14:editId="1EBB8040">
             <wp:extent cx="5400040" cy="948743"/>
             <wp:effectExtent l="19050" t="19050" r="10160" b="22807"/>
             <wp:docPr id="7" name="Imagen 4"/>
@@ -2236,7 +2586,7 @@
       <w:pPr>
         <w:pStyle w:val="Heading1"/>
       </w:pPr>
-      <w:bookmarkStart w:id="8" w:name="_Toc337915936"/>
+      <w:bookmarkStart w:id="8" w:name="_Toc338015773"/>
       <w:r>
         <w:lastRenderedPageBreak/>
         <w:t xml:space="preserve">Capítol 3: </w:t>
@@ -2266,9 +2616,11 @@
       <w:pPr>
         <w:pStyle w:val="Heading2"/>
       </w:pPr>
+      <w:bookmarkStart w:id="9" w:name="_Toc338015774"/>
       <w:r>
         <w:t>3.1. Diccionaris</w:t>
       </w:r>
+      <w:bookmarkEnd w:id="9"/>
     </w:p>
     <w:p>
       <w:pPr>
@@ -2361,12 +2713,14 @@
       <w:pPr>
         <w:pStyle w:val="Heading2"/>
       </w:pPr>
+      <w:bookmarkStart w:id="10" w:name="_Toc338015775"/>
       <w:r>
         <w:t xml:space="preserve">3.2. </w:t>
       </w:r>
       <w:r>
         <w:t>Flashcards</w:t>
       </w:r>
+      <w:bookmarkEnd w:id="10"/>
     </w:p>
     <w:p>
       <w:pPr>
@@ -2453,12 +2807,17 @@
       <w:pPr>
         <w:pStyle w:val="Heading2"/>
       </w:pPr>
+      <w:bookmarkStart w:id="11" w:name="_Toc338015776"/>
       <w:r>
         <w:t xml:space="preserve">3.3. </w:t>
       </w:r>
       <w:r>
-        <w:t>ÀUDIO</w:t>
-      </w:r>
+        <w:t>À</w:t>
+      </w:r>
+      <w:r>
+        <w:t>udio</w:t>
+      </w:r>
+      <w:bookmarkEnd w:id="11"/>
     </w:p>
     <w:p>
       <w:pPr>
@@ -2486,9 +2845,14 @@
       <w:pPr>
         <w:pStyle w:val="Heading2"/>
       </w:pPr>
+      <w:bookmarkStart w:id="12" w:name="_Toc338015777"/>
+      <w:r>
+        <w:t xml:space="preserve">3.4. </w:t>
+      </w:r>
       <w:r>
         <w:t>Pràctica de Traços</w:t>
       </w:r>
+      <w:bookmarkEnd w:id="12"/>
     </w:p>
     <w:p>
       <w:pPr>
@@ -2523,7 +2887,7 @@
       <w:pPr>
         <w:pStyle w:val="Heading1"/>
       </w:pPr>
-      <w:bookmarkStart w:id="9" w:name="_Toc337915937"/>
+      <w:bookmarkStart w:id="13" w:name="_Toc338015778"/>
       <w:r>
         <w:lastRenderedPageBreak/>
         <w:t xml:space="preserve">Capítol 4: </w:t>
@@ -2531,20 +2895,20 @@
       <w:r>
         <w:t>Anàlisi i disseny</w:t>
       </w:r>
-      <w:bookmarkEnd w:id="9"/>
+      <w:bookmarkEnd w:id="13"/>
     </w:p>
     <w:p>
       <w:pPr>
         <w:pStyle w:val="Heading2"/>
       </w:pPr>
-      <w:bookmarkStart w:id="10" w:name="_Toc337915938"/>
+      <w:bookmarkStart w:id="14" w:name="_Toc338015779"/>
       <w:r>
         <w:t xml:space="preserve">4.1. </w:t>
       </w:r>
       <w:r>
         <w:t>Tecnologia</w:t>
       </w:r>
-      <w:bookmarkEnd w:id="10"/>
+      <w:bookmarkEnd w:id="14"/>
     </w:p>
     <w:p>
       <w:pPr>
@@ -2600,10 +2964,10 @@
       <w:r>
         <w:rPr>
           <w:noProof/>
-          <w:lang w:bidi="ar-SA"/>
+          <w:lang w:val="en-US" w:bidi="ar-SA"/>
         </w:rPr>
         <w:drawing>
-          <wp:inline distT="0" distB="0" distL="0" distR="0" wp14:anchorId="15336C56" wp14:editId="70CFC9F3">
+          <wp:inline distT="0" distB="0" distL="0" distR="0" wp14:anchorId="1A33CCA4" wp14:editId="503E5FF2">
             <wp:extent cx="3994547" cy="2324100"/>
             <wp:effectExtent l="19050" t="19050" r="25003" b="19050"/>
             <wp:docPr id="9" name="Imagen 4" descr="http://www.loiane.com/wp-content/uploads/2012/05/sencha_touch_slide.png"/>
@@ -2706,10 +3070,10 @@
       <w:r>
         <w:rPr>
           <w:noProof/>
-          <w:lang w:bidi="ar-SA"/>
+          <w:lang w:val="en-US" w:bidi="ar-SA"/>
         </w:rPr>
         <w:drawing>
-          <wp:inline distT="0" distB="0" distL="0" distR="0" wp14:anchorId="6E835DA5" wp14:editId="40AC7236">
+          <wp:inline distT="0" distB="0" distL="0" distR="0" wp14:anchorId="03F39721" wp14:editId="32F97E71">
             <wp:extent cx="3538105" cy="2162175"/>
             <wp:effectExtent l="19050" t="19050" r="24245" b="28575"/>
             <wp:docPr id="8" name="Imagen 1" descr="http://files.myopera.com/mimetist/albums/12192732/HTML5%2BCSS3.png"/>
@@ -2866,10 +3230,10 @@
       <w:r>
         <w:rPr>
           <w:noProof/>
-          <w:lang w:bidi="ar-SA"/>
+          <w:lang w:val="en-US" w:bidi="ar-SA"/>
         </w:rPr>
         <w:drawing>
-          <wp:inline distT="0" distB="0" distL="0" distR="0" wp14:anchorId="32A6516B" wp14:editId="318E3A82">
+          <wp:inline distT="0" distB="0" distL="0" distR="0" wp14:anchorId="28748A65" wp14:editId="19EE1A43">
             <wp:extent cx="2794000" cy="762000"/>
             <wp:effectExtent l="19050" t="19050" r="25400" b="19050"/>
             <wp:docPr id="10" name="Imagen 7" descr="http://morelosgeek.com/wp-content/uploads/2012/05/node_js.png"/>
@@ -2992,10 +3356,10 @@
       <w:r>
         <w:rPr>
           <w:noProof/>
-          <w:lang w:bidi="ar-SA"/>
+          <w:lang w:val="en-US" w:bidi="ar-SA"/>
         </w:rPr>
         <w:drawing>
-          <wp:inline distT="0" distB="0" distL="0" distR="0" wp14:anchorId="38674F64" wp14:editId="6E5D71B6">
+          <wp:inline distT="0" distB="0" distL="0" distR="0" wp14:anchorId="5E724073" wp14:editId="601F59E3">
             <wp:extent cx="2667000" cy="1057603"/>
             <wp:effectExtent l="19050" t="19050" r="19050" b="28247"/>
             <wp:docPr id="11" name="Imagen 1" descr="http://cdn.gregrickaby.com/wp-content/uploads/2012/03/github-logo.png"/>
@@ -3067,11 +3431,11 @@
       <w:pPr>
         <w:pStyle w:val="Heading2"/>
       </w:pPr>
-      <w:bookmarkStart w:id="11" w:name="_Toc337915939"/>
+      <w:bookmarkStart w:id="15" w:name="_Toc338015780"/>
       <w:r>
         <w:t>4.2. Arquitectura del sistema</w:t>
       </w:r>
-      <w:bookmarkEnd w:id="11"/>
+      <w:bookmarkEnd w:id="15"/>
     </w:p>
     <w:p>
       <w:pPr>
@@ -3114,10 +3478,10 @@
       <w:r>
         <w:rPr>
           <w:noProof/>
-          <w:lang w:bidi="ar-SA"/>
+          <w:lang w:val="en-US" w:bidi="ar-SA"/>
         </w:rPr>
         <w:drawing>
-          <wp:inline distT="0" distB="0" distL="0" distR="0" wp14:anchorId="11E050C6" wp14:editId="658786EE">
+          <wp:inline distT="0" distB="0" distL="0" distR="0" wp14:anchorId="2DC838B3" wp14:editId="7533FFB2">
             <wp:extent cx="2647950" cy="2400300"/>
             <wp:effectExtent l="19050" t="19050" r="19050" b="19050"/>
             <wp:docPr id="12" name="Imagen 4" descr="http://www.cocoalab.com/media/labnotes/mvc.png"/>
@@ -3324,87 +3688,81 @@
         <w:rPr>
           <w:iCs/>
         </w:rPr>
-        <w:t>que s’encarrega d’accedir al model per tal de consultar les dades que calguin repr</w:t>
-      </w:r>
-      <w:bookmarkStart w:id="12" w:name="_GoBack"/>
-      <w:bookmarkEnd w:id="12"/>
+        <w:t xml:space="preserve">que s’encarrega d’accedir al model per tal de consultar les dades que calguin representar a la vista. </w:t>
+      </w:r>
       <w:r>
         <w:rPr>
           <w:iCs/>
         </w:rPr>
-        <w:t xml:space="preserve">esentar a la vista. </w:t>
+        <w:t>É</w:t>
       </w:r>
       <w:r>
         <w:rPr>
           <w:iCs/>
         </w:rPr>
-        <w:t>É</w:t>
+        <w:t>s a dir, el</w:t>
       </w:r>
       <w:r>
         <w:rPr>
           <w:iCs/>
         </w:rPr>
-        <w:t>s a dir, el</w:t>
+        <w:t xml:space="preserve"> </w:t>
       </w:r>
       <w:r>
         <w:rPr>
           <w:iCs/>
         </w:rPr>
+        <w:t>controlador és la capa que s’encarrega de la comunicació entre la vista i</w:t>
+      </w:r>
+      <w:r>
+        <w:rPr>
+          <w:iCs/>
+        </w:rPr>
         <w:t xml:space="preserve"> </w:t>
       </w:r>
       <w:r>
         <w:rPr>
           <w:iCs/>
         </w:rPr>
-        <w:t>controlador és la capa que s’encarrega de la comunicació entre la vista i</w:t>
-      </w:r>
-      <w:r>
+        <w:t>el model.</w:t>
+      </w:r>
+    </w:p>
+    <w:p>
+      <w:pPr>
+        <w:ind w:firstLine="709"/>
         <w:rPr>
           <w:iCs/>
         </w:rPr>
-        <w:t xml:space="preserve"> </w:t>
-      </w:r>
+      </w:pPr>
       <w:r>
         <w:rPr>
           <w:iCs/>
         </w:rPr>
-        <w:t>el model.</w:t>
-      </w:r>
+        <w:t xml:space="preserve">El patró </w:t>
+      </w:r>
+      <w:r>
+        <w:t xml:space="preserve">MVC és molt utilitzat en entorns web on l’usuari interactua amb la </w:t>
+      </w:r>
+      <w:r>
+        <w:t xml:space="preserve">pàgina, plana o vista; </w:t>
+      </w:r>
+      <w:r>
+        <w:t>el controlador rep la notificació de l’acció sol·licitada per l’usuari, accedeix al model si convé i executa l’acció. Després la vista s’encarrega de rebre les dades del model per visualitzar el resultat a l’usuari.</w:t>
+      </w:r>
+    </w:p>
+    <w:p>
+      <w:pPr>
+        <w:pStyle w:val="Heading2"/>
+      </w:pPr>
+      <w:bookmarkStart w:id="16" w:name="_Toc338015781"/>
+      <w:r>
+        <w:t>4.3. Disseny preliminar de les pantalles</w:t>
+      </w:r>
+      <w:bookmarkEnd w:id="16"/>
     </w:p>
     <w:p>
       <w:pPr>
         <w:ind w:firstLine="709"/>
-        <w:rPr>
-          <w:iCs/>
-        </w:rPr>
-      </w:pPr>
-      <w:r>
-        <w:rPr>
-          <w:iCs/>
-        </w:rPr>
-        <w:t xml:space="preserve">El patró </w:t>
-      </w:r>
-      <w:r>
-        <w:t xml:space="preserve">MVC és molt utilitzat en entorns web on l’usuari interactua amb la </w:t>
-      </w:r>
-      <w:r>
-        <w:t xml:space="preserve">pàgina, plana o vista; </w:t>
-      </w:r>
-      <w:r>
-        <w:t>el controlador rep la notificació de l’acció sol·licitada per l’usuari, accedeix al model si convé i executa l’acció. Després la vista s’encarrega de rebre les dades del model per visualitzar el resultat a l’usuari.</w:t>
-      </w:r>
-    </w:p>
-    <w:p>
-      <w:pPr>
-        <w:pStyle w:val="Heading2"/>
-      </w:pPr>
-      <w:r>
-        <w:t>4.3. Disseny preliminar de les pantalles</w:t>
-      </w:r>
-    </w:p>
-    <w:p>
-      <w:pPr>
-        <w:ind w:firstLine="709"/>
       </w:pPr>
       <w:r>
         <w:t xml:space="preserve">Hem realitzat una primera versió de les pantalles amb </w:t>
@@ -3429,10 +3787,10 @@
       <w:r>
         <w:rPr>
           <w:noProof/>
-          <w:lang w:bidi="ar-SA"/>
+          <w:lang w:val="en-US" w:bidi="ar-SA"/>
         </w:rPr>
         <w:drawing>
-          <wp:inline distT="0" distB="0" distL="0" distR="0" wp14:anchorId="1B5051D9" wp14:editId="7360AF32">
+          <wp:inline distT="0" distB="0" distL="0" distR="0" wp14:anchorId="66E5333E" wp14:editId="01EBBACD">
             <wp:extent cx="2653493" cy="4680000"/>
             <wp:effectExtent l="19050" t="0" r="0" b="0"/>
             <wp:docPr id="15" name="Imagen 3" descr="C:\Users\Salvador\GitHub\UOCPFC_Eduard_Salva\trunk\Implementacio\maqueta\Inici.jpg"/>
@@ -3494,8 +3852,367 @@
     </w:p>
     <w:p>
       <w:pPr>
-        <w:ind w:firstLine="709"/>
-      </w:pPr>
+        <w:pStyle w:val="Heading2"/>
+      </w:pPr>
+      <w:r>
+        <w:lastRenderedPageBreak/>
+        <w:t xml:space="preserve">disseny preliminar del </w:t>
+      </w:r>
+      <w:r>
+        <w:t>mòdul del servidor</w:t>
+      </w:r>
+    </w:p>
+    <w:p>
+      <w:pPr>
+        <w:ind w:firstLine="708"/>
+      </w:pPr>
+      <w:r>
+        <w:t>Seguint amb el model MVC exposat anteriorment, ara ens centrarem en el disseny de la part corresponent al servidor.</w:t>
+      </w:r>
+    </w:p>
+    <w:p>
+      <w:pPr>
+        <w:ind w:firstLine="708"/>
+      </w:pPr>
+      <w:r>
+        <w:t>La idea és fer disponibles un conjunt de serveis, que seran els que invocaran les accions del client. D’aquesta manera, sempre que es vulgui realitzar alguna operació des de les pantalles, aquesta operació serà gestionada pel servidor. Aquesta arquitectura té avantatges i desavantatges, que mostrem a continuació.</w:t>
+      </w:r>
+    </w:p>
+    <w:p>
+      <w:pPr>
+        <w:pStyle w:val="Heading3"/>
+      </w:pPr>
+      <w:r>
+        <w:t xml:space="preserve">Avantatges de la implementació de les accions </w:t>
+      </w:r>
+      <w:r>
+        <w:t>EN servidor</w:t>
+      </w:r>
+    </w:p>
+    <w:p>
+      <w:pPr>
+        <w:pStyle w:val="ListParagraph"/>
+        <w:numPr>
+          <w:ilvl w:val="0"/>
+          <w:numId w:val="20"/>
+        </w:numPr>
+      </w:pPr>
+      <w:r>
+        <w:t>Centralitat: totes les respostes a qualsevol acció estan sota el nostre control. Si hi ha un error, o bé si hi ha alguna millora a fer, n’hi ha prou d’actualitzar el servidor per tal de fer disponible la millora a tots els clients, sense que faci falta que els clients s’actualitzin.</w:t>
+      </w:r>
+    </w:p>
+    <w:p>
+      <w:pPr>
+        <w:pStyle w:val="ListParagraph"/>
+        <w:numPr>
+          <w:ilvl w:val="0"/>
+          <w:numId w:val="20"/>
+        </w:numPr>
+      </w:pPr>
+      <w:r>
+        <w:t>Lleugeresa: menys pes de l’aplicació client. Si volguéssim fer disponible tota la funcionalitat en els clients, això implicaria que aquests s’haurien de baixar totes les dades necessàries per fer funcionar el sistema. Això té rellevància tant en el consum de dades de l’usuari, com en l’ocupació d’espai en la memòria del dispositiu de l’usuari.</w:t>
+      </w:r>
+    </w:p>
+    <w:p>
+      <w:pPr>
+        <w:pStyle w:val="ListParagraph"/>
+        <w:numPr>
+          <w:ilvl w:val="0"/>
+          <w:numId w:val="20"/>
+        </w:numPr>
+      </w:pPr>
+      <w:r>
+        <w:t>Potència: les accions a realitzar les fa el servidor, i no pas el client. Això implica que la potència de càlcul resideix en el servidor, i el client es despreocupa de tota aquesta lògica. És un factor molt important, perquè si posem més funcionalitat al dispositiu mòbil això implica que pot suposar un consum de bateria més elevat i l’experiència d’usuari se’n pot ressentir.</w:t>
+      </w:r>
+    </w:p>
+    <w:p>
+      <w:pPr>
+        <w:pStyle w:val="ListParagraph"/>
+        <w:numPr>
+          <w:ilvl w:val="0"/>
+          <w:numId w:val="20"/>
+        </w:numPr>
+      </w:pPr>
+      <w:r>
+        <w:t>Manteniment: el disseny client – servidor ens obliga a mantenir un servei en el llarg termini, perquè els usuaris confiaran que l’aplicació els ha de funcionar durant un llarg període de temps. Seran necessaris mecanismes de monitorització i de backup</w:t>
+      </w:r>
+      <w:bookmarkStart w:id="17" w:name="_GoBack"/>
+      <w:bookmarkEnd w:id="17"/>
+      <w:r>
+        <w:t xml:space="preserve"> per tal d’assegurar la màxima disponibilitat possible.</w:t>
+      </w:r>
+    </w:p>
+    <w:p>
+      <w:pPr>
+        <w:pStyle w:val="Heading3"/>
+      </w:pPr>
+      <w:r>
+        <w:t>Inconvenients de la implementació</w:t>
+      </w:r>
+      <w:r>
+        <w:t xml:space="preserve"> de les accions EN servidor</w:t>
+      </w:r>
+    </w:p>
+    <w:p>
+      <w:pPr>
+        <w:pStyle w:val="ListParagraph"/>
+        <w:numPr>
+          <w:ilvl w:val="0"/>
+          <w:numId w:val="20"/>
+        </w:numPr>
+      </w:pPr>
+      <w:r>
+        <w:t>Connectivitat: el fet que les accions s’hagin de realitzar sempre contra el servidor obliga a estar connectats permanentment. Hi ha opcions intermèdies, com són la de precarregar (memòria cau) certa informació que preveiem que serà utilitzada, però no es pot comptar amb fer servir l’aplicació de manera completament offline.</w:t>
+      </w:r>
+    </w:p>
+    <w:p>
+      <w:pPr>
+        <w:pStyle w:val="ListParagraph"/>
+        <w:numPr>
+          <w:ilvl w:val="0"/>
+          <w:numId w:val="20"/>
+        </w:numPr>
+      </w:pPr>
+      <w:r>
+        <w:t xml:space="preserve">Dependència: si les accions són al servidor, el programador segueix controlant l’aplicació encara que l’usuari se l’hagi baixat. Això implica que si el servidor cau o hi ha problemes en el mòdul del servidor, el client és inoperatiu, malgrat que tingui connectivitat i tingui la versió més recent de l’aplicació. </w:t>
+      </w:r>
+    </w:p>
+    <w:p>
+      <w:pPr>
+        <w:pStyle w:val="Heading3"/>
+      </w:pPr>
+      <w:r>
+        <w:t>El controlador</w:t>
+      </w:r>
+    </w:p>
+    <w:p>
+      <w:r>
+        <w:t>El Controlador serà un únic punt d’accés a qualsevol funcionalitat del servidor. Totes les peticions arribaran al Controlador, que les gestionarà de la manera convenient. Les responsabilitats del Controlador són les següents:</w:t>
+      </w:r>
+    </w:p>
+    <w:p>
+      <w:pPr>
+        <w:pStyle w:val="ListParagraph"/>
+        <w:numPr>
+          <w:ilvl w:val="0"/>
+          <w:numId w:val="20"/>
+        </w:numPr>
+      </w:pPr>
+      <w:r>
+        <w:t>Rebre totes les peticions</w:t>
+      </w:r>
+      <w:r>
+        <w:t>.</w:t>
+      </w:r>
+    </w:p>
+    <w:p>
+      <w:pPr>
+        <w:pStyle w:val="ListParagraph"/>
+        <w:numPr>
+          <w:ilvl w:val="0"/>
+          <w:numId w:val="20"/>
+        </w:numPr>
+      </w:pPr>
+      <w:r>
+        <w:lastRenderedPageBreak/>
+        <w:t xml:space="preserve">Donada una petició, </w:t>
+      </w:r>
+      <w:r>
+        <w:t>esbrinar a qui correspon la tasca de dur-la a terme, i delegar-la-hi.</w:t>
+      </w:r>
+    </w:p>
+    <w:p>
+      <w:pPr>
+        <w:pStyle w:val="ListParagraph"/>
+        <w:numPr>
+          <w:ilvl w:val="0"/>
+          <w:numId w:val="20"/>
+        </w:numPr>
+      </w:pPr>
+      <w:r>
+        <w:t>Recollir els resultats de la petició.</w:t>
+      </w:r>
+    </w:p>
+    <w:p>
+      <w:pPr>
+        <w:pStyle w:val="ListParagraph"/>
+        <w:numPr>
+          <w:ilvl w:val="0"/>
+          <w:numId w:val="20"/>
+        </w:numPr>
+      </w:pPr>
+      <w:r>
+        <w:t>Retornar els resultats de la petició al client.</w:t>
+      </w:r>
+    </w:p>
+    <w:p>
+      <w:r>
+        <w:rPr>
+          <w:highlight w:val="yellow"/>
+        </w:rPr>
+        <w:t>&lt;Aquí hi he d’afegir un diagrama de funcionament del Controlador&gt;</w:t>
+      </w:r>
+    </w:p>
+    <w:p>
+      <w:pPr>
+        <w:pStyle w:val="Heading3"/>
+      </w:pPr>
+      <w:r>
+        <w:t>El Model</w:t>
+      </w:r>
+    </w:p>
+    <w:p>
+      <w:r>
+        <w:t>El Model, en el paradigma MVC, és el conjunt de components que representen la realitat que estem modelant. En el cas concret de la nostra aplicació això suposarà:</w:t>
+      </w:r>
+    </w:p>
+    <w:p>
+      <w:pPr>
+        <w:pStyle w:val="ListParagraph"/>
+        <w:numPr>
+          <w:ilvl w:val="0"/>
+          <w:numId w:val="20"/>
+        </w:numPr>
+      </w:pPr>
+      <w:r>
+        <w:t xml:space="preserve">Codi </w:t>
+      </w:r>
+      <w:r>
+        <w:rPr>
+          <w:i/>
+        </w:rPr>
+        <w:t>nodejs</w:t>
+      </w:r>
+      <w:r>
+        <w:t xml:space="preserve"> amb les classes que representen els objectes que prenen part en el sistema.</w:t>
+      </w:r>
+    </w:p>
+    <w:p>
+      <w:pPr>
+        <w:pStyle w:val="ListParagraph"/>
+        <w:numPr>
+          <w:ilvl w:val="0"/>
+          <w:numId w:val="20"/>
+        </w:numPr>
+      </w:pPr>
+      <w:r>
+        <w:t>Base de dades relacional, amb la informació desada que l’aplicació necessita per a funcionar.</w:t>
+      </w:r>
+    </w:p>
+    <w:p>
+      <w:pPr>
+        <w:pStyle w:val="Heading3"/>
+      </w:pPr>
+      <w:r>
+        <w:t>Els objectes del model</w:t>
+      </w:r>
+    </w:p>
+    <w:p>
+      <w:r>
+        <w:t>Per representar la realitat que ens ocupa, necessitem un conjunt d’objectes, que veiem a continuació:</w:t>
+      </w:r>
+    </w:p>
+    <w:p>
+      <w:r>
+        <w:rPr>
+          <w:highlight w:val="yellow"/>
+        </w:rPr>
+        <w:t>&lt;Aquí hi he d’afegir un diagrama de classes UML on hi apareguin les classes que necessitem&gt;</w:t>
+      </w:r>
+    </w:p>
+    <w:p>
+      <w:r>
+        <w:t>Descripció breu de cada classe:</w:t>
+      </w:r>
+    </w:p>
+    <w:p>
+      <w:r>
+        <w:rPr>
+          <w:b/>
+        </w:rPr>
+        <w:t>Paraula</w:t>
+      </w:r>
+      <w:r>
+        <w:t xml:space="preserve">: una paraula </w:t>
+      </w:r>
+    </w:p>
+    <w:p>
+      <w:r>
+        <w:rPr>
+          <w:b/>
+        </w:rPr>
+        <w:t>Idioma</w:t>
+      </w:r>
+      <w:r>
+        <w:t>: idioma en què està una paraula</w:t>
+      </w:r>
+    </w:p>
+    <w:p>
+      <w:r>
+        <w:rPr>
+          <w:b/>
+        </w:rPr>
+        <w:t>Llista</w:t>
+      </w:r>
+      <w:r>
+        <w:t>: llista de paraules</w:t>
+      </w:r>
+    </w:p>
+    <w:p>
+      <w:r>
+        <w:rPr>
+          <w:b/>
+        </w:rPr>
+        <w:t>Usuari</w:t>
+      </w:r>
+      <w:r>
+        <w:t>: un usuari del sistema</w:t>
+      </w:r>
+    </w:p>
+    <w:p>
+      <w:pPr>
+        <w:pStyle w:val="Heading3"/>
+      </w:pPr>
+      <w:r>
+        <w:t xml:space="preserve">La base de dades </w:t>
+      </w:r>
+    </w:p>
+    <w:p>
+      <w:r>
+        <w:t>Per tal de desar tota la informació que necessitarà l’aplicació, utilitzarem una base de dades relacional. Es proposa el servidor MySQL, versió 5.5.</w:t>
+      </w:r>
+    </w:p>
+    <w:p>
+      <w:r>
+        <w:rPr>
+          <w:highlight w:val="yellow"/>
+        </w:rPr>
+        <w:t>&lt;Aquí hi posaré el diagrama E/R, semblant al diagrama UML&gt;</w:t>
+      </w:r>
+    </w:p>
+    <w:p>
+      <w:pPr>
+        <w:pStyle w:val="Heading3"/>
+      </w:pPr>
+      <w:r>
+        <w:t>comunicacions client – servidor</w:t>
+      </w:r>
+    </w:p>
+    <w:p>
+      <w:pPr>
+        <w:tabs>
+          <w:tab w:val="right" w:pos="8504"/>
+        </w:tabs>
+        <w:rPr>
+          <w:b/>
+        </w:rPr>
+      </w:pPr>
+      <w:r>
+        <w:t>Cada comunicació entre client i servidor es farà</w:t>
+      </w:r>
+      <w:r>
+        <w:t xml:space="preserve"> mitjançant peticions JSON.</w:t>
+      </w:r>
     </w:p>
     <w:sectPr>
       <w:pgSz w:w="11906" w:h="16838"/>
@@ -3555,7 +4272,7 @@
       <w:rPr>
         <w:noProof/>
       </w:rPr>
-      <w:t>13</w:t>
+      <w:t>14</w:t>
     </w:r>
     <w:r>
       <w:rPr>
@@ -3579,7 +4296,7 @@
       <w:rPr>
         <w:noProof/>
       </w:rPr>
-      <w:t>14</w:t>
+      <w:t>15</w:t>
     </w:r>
     <w:r>
       <w:rPr>
@@ -3713,14 +4430,7 @@
         <w:rFonts w:cs="Calibri"/>
         <w:i/>
       </w:rPr>
-      <w:t>Capell Brufau, Eduard</w:t>
-    </w:r>
-    <w:r>
-      <w:rPr>
-        <w:rFonts w:cs="Calibri"/>
-        <w:i/>
-      </w:rPr>
-      <w:t xml:space="preserve"> </w:t>
+      <w:t xml:space="preserve">Capell Brufau, Eduard </w:t>
     </w:r>
     <w:r>
       <w:rPr>
@@ -7502,7 +8212,7 @@
 </file>
 
 <file path=customXml/itemProps1.xml><?xml version="1.0" encoding="utf-8"?>
-<ds:datastoreItem xmlns:ds="http://schemas.openxmlformats.org/officeDocument/2006/customXml" ds:itemID="{98BA2009-F13A-1A43-B24B-F4894C4952F2}">
+<ds:datastoreItem xmlns:ds="http://schemas.openxmlformats.org/officeDocument/2006/customXml" ds:itemID="{5DB1DB3D-3219-5D4A-8F2D-3FD819618245}">
   <ds:schemaRefs>
     <ds:schemaRef ds:uri="http://schemas.openxmlformats.org/officeDocument/2006/bibliography"/>
   </ds:schemaRefs>

</xml_diff>

<commit_message>
Canvis base de dades
</commit_message>
<xml_diff>
--- a/Memoria/Memoria_Eduard/CapellBrufauEduardMemoriaPFC.docx
+++ b/Memoria/Memoria_Eduard/CapellBrufauEduardMemoriaPFC.docx
@@ -1475,7 +1475,6 @@
         <w:rPr>
           <w:rFonts w:eastAsiaTheme="minorEastAsia"/>
         </w:rPr>
-        <w:lastRenderedPageBreak/>
         <w:t>Capítol 1</w:t>
       </w:r>
       <w:r>
@@ -1961,7 +1960,6 @@
           <w:noProof/>
           <w:lang w:val="en-US" w:bidi="ar-SA"/>
         </w:rPr>
-        <w:lastRenderedPageBreak/>
         <w:drawing>
           <wp:inline distT="0" distB="0" distL="0" distR="0" wp14:anchorId="3CAE9672" wp14:editId="10CE72F3">
             <wp:extent cx="9187743" cy="4486275"/>
@@ -2051,7 +2049,6 @@
       </w:pPr>
       <w:bookmarkStart w:id="7" w:name="_Toc338015772"/>
       <w:r>
-        <w:lastRenderedPageBreak/>
         <w:t xml:space="preserve">Capítol 2: </w:t>
       </w:r>
       <w:r>
@@ -2302,7 +2299,6 @@
         <w:ind w:firstLine="709"/>
       </w:pPr>
       <w:r>
-        <w:lastRenderedPageBreak/>
         <w:t xml:space="preserve">En aquesta pantalla es mostren explicacions sobre el </w:t>
       </w:r>
       <w:r>
@@ -2549,7 +2545,6 @@
         <w:ind w:firstLine="709"/>
       </w:pPr>
       <w:r>
-        <w:lastRenderedPageBreak/>
         <w:t xml:space="preserve">Aquesta eina de simulació de l’escriptura del </w:t>
       </w:r>
       <w:r>
@@ -2588,7 +2583,6 @@
       </w:pPr>
       <w:bookmarkStart w:id="8" w:name="_Toc338015773"/>
       <w:r>
-        <w:lastRenderedPageBreak/>
         <w:t xml:space="preserve">Capítol 3: </w:t>
       </w:r>
       <w:r>
@@ -2832,7 +2826,6 @@
         <w:ind w:firstLine="709"/>
       </w:pPr>
       <w:r>
-        <w:lastRenderedPageBreak/>
         <w:t>Algunes aplicacions van més enllà i també permeten que l’usuari gravi la seva versió de la paraula, per poder-la comparar amb la pronunciació correcta.</w:t>
       </w:r>
     </w:p>
@@ -2889,7 +2882,6 @@
       </w:pPr>
       <w:bookmarkStart w:id="13" w:name="_Toc338015778"/>
       <w:r>
-        <w:lastRenderedPageBreak/>
         <w:t xml:space="preserve">Capítol 4: </w:t>
       </w:r>
       <w:r>
@@ -3213,14 +3205,7 @@
         <w:rPr>
           <w:shd w:val="clear" w:color="auto" w:fill="FFFFFF"/>
         </w:rPr>
-        <w:t xml:space="preserve">. Node.js es basa en </w:t>
-      </w:r>
-      <w:r>
-        <w:rPr>
-          <w:shd w:val="clear" w:color="auto" w:fill="FFFFFF"/>
-        </w:rPr>
-        <w:lastRenderedPageBreak/>
-        <w:t>un model que respon a esdeveniments, sense colls d'ampolla d'Entrada/Sortida que ho fan lleuger i eficient, perfecte per a aplicacions en temps real amb molta càrrega de dades i que corren a través de múltiples dispositius.</w:t>
+        <w:t>. Node.js es basa en un model que respon a esdeveniments, sense colls d'ampolla d'Entrada/Sortida que ho fan lleuger i eficient, perfecte per a aplicacions en temps real amb molta càrrega de dades i que corren a través de múltiples dispositius.</w:t>
       </w:r>
     </w:p>
     <w:p>
@@ -3564,7 +3549,6 @@
         <w:rPr>
           <w:iCs/>
         </w:rPr>
-        <w:lastRenderedPageBreak/>
         <w:t xml:space="preserve">Una capa </w:t>
       </w:r>
       <w:r>
@@ -3855,7 +3839,6 @@
         <w:pStyle w:val="Heading2"/>
       </w:pPr>
       <w:r>
-        <w:lastRenderedPageBreak/>
         <w:t xml:space="preserve">disseny preliminar del </w:t>
       </w:r>
       <w:r>
@@ -4009,7 +3992,6 @@
         </w:numPr>
       </w:pPr>
       <w:r>
-        <w:lastRenderedPageBreak/>
         <w:t xml:space="preserve">Donada una petició, </w:t>
       </w:r>
       <w:r>
@@ -4128,7 +4110,7 @@
         <w:t>Paraula</w:t>
       </w:r>
       <w:r>
-        <w:t xml:space="preserve">: una paraula </w:t>
+        <w:t>: una paraula.</w:t>
       </w:r>
     </w:p>
     <w:p>
@@ -4141,6 +4123,9 @@
       <w:r>
         <w:t>: idioma en què està una paraula</w:t>
       </w:r>
+      <w:r>
+        <w:t>.</w:t>
+      </w:r>
     </w:p>
     <w:p>
       <w:r>
@@ -4152,6 +4137,9 @@
       <w:r>
         <w:t>: llista de paraules</w:t>
       </w:r>
+      <w:r>
+        <w:t>.</w:t>
+      </w:r>
     </w:p>
     <w:p>
       <w:r>
@@ -4163,6 +4151,20 @@
       <w:r>
         <w:t>: un usuari del sistema</w:t>
       </w:r>
+      <w:r>
+        <w:t>.</w:t>
+      </w:r>
+    </w:p>
+    <w:p>
+      <w:r>
+        <w:rPr>
+          <w:b/>
+        </w:rPr>
+        <w:t>Flashcard</w:t>
+      </w:r>
+      <w:r>
+        <w:t>: una flashcards de les que utilitza l’usuari per practicar.</w:t>
+      </w:r>
     </w:p>
     <w:p>
       <w:pPr>
@@ -4176,6 +4178,165 @@
       <w:r>
         <w:t>Per tal de desar tota la informació que necessitarà l’aplicació, utilitzarem una base de dades relacional. Es proposa el servidor MySQL, versió 5.5.</w:t>
       </w:r>
+    </w:p>
+    <w:p>
+      <w:r>
+        <w:t>Informació que es desarà a la base de dades:</w:t>
+      </w:r>
+    </w:p>
+    <w:p>
+      <w:pPr>
+        <w:pStyle w:val="ListParagraph"/>
+        <w:numPr>
+          <w:ilvl w:val="0"/>
+          <w:numId w:val="20"/>
+        </w:numPr>
+      </w:pPr>
+      <w:r>
+        <w:rPr>
+          <w:b/>
+        </w:rPr>
+        <w:t>Usuaris</w:t>
+      </w:r>
+      <w:r>
+        <w:t>:</w:t>
+      </w:r>
+    </w:p>
+    <w:p>
+      <w:pPr>
+        <w:pStyle w:val="ListParagraph"/>
+        <w:numPr>
+          <w:ilvl w:val="1"/>
+          <w:numId w:val="20"/>
+        </w:numPr>
+      </w:pPr>
+      <w:r>
+        <w:t xml:space="preserve">Identificador de cada usuari. Pot ser un identificador explícit (Email / contrasenya) o un simple codi associat a l’ID del terminal des d’on es connecta l’usuari. Una altra opció és utilitzar un identificador explícit triat per l’usuari (Email) però sense obligar-lo a autenticar-se amb una contrasenya. </w:t>
+      </w:r>
+    </w:p>
+    <w:p>
+      <w:pPr>
+        <w:pStyle w:val="ListParagraph"/>
+        <w:numPr>
+          <w:ilvl w:val="1"/>
+          <w:numId w:val="20"/>
+        </w:numPr>
+      </w:pPr>
+      <w:r>
+        <w:t>Peticions al sistema: cada cop que un usuari fa una petició al sistema, s’enregistrarà aquesta petició.</w:t>
+      </w:r>
+    </w:p>
+    <w:p>
+      <w:pPr>
+        <w:pStyle w:val="ListParagraph"/>
+        <w:numPr>
+          <w:ilvl w:val="0"/>
+          <w:numId w:val="20"/>
+        </w:numPr>
+      </w:pPr>
+      <w:r>
+        <w:rPr>
+          <w:b/>
+        </w:rPr>
+        <w:t>Paraules</w:t>
+      </w:r>
+      <w:r>
+        <w:t>:</w:t>
+      </w:r>
+    </w:p>
+    <w:p>
+      <w:pPr>
+        <w:pStyle w:val="ListParagraph"/>
+        <w:numPr>
+          <w:ilvl w:val="1"/>
+          <w:numId w:val="20"/>
+        </w:numPr>
+      </w:pPr>
+      <w:r>
+        <w:t>Desarem la paraula en l’idioma japonès i també la seva traducció en català.</w:t>
+      </w:r>
+    </w:p>
+    <w:p>
+      <w:pPr>
+        <w:pStyle w:val="ListParagraph"/>
+        <w:numPr>
+          <w:ilvl w:val="1"/>
+          <w:numId w:val="20"/>
+        </w:numPr>
+      </w:pPr>
+      <w:r>
+        <w:t xml:space="preserve">La paraula en japonès es desarà en l’alfabet japonès, amb els seus </w:t>
+      </w:r>
+      <w:r>
+        <w:rPr>
+          <w:i/>
+        </w:rPr>
+        <w:t>kanji</w:t>
+      </w:r>
+      <w:r>
+        <w:t xml:space="preserve"> corresponents. La versió que proposem de MySQL suporta aquesta funcionalitat.</w:t>
+      </w:r>
+    </w:p>
+    <w:p>
+      <w:pPr>
+        <w:pStyle w:val="ListParagraph"/>
+        <w:numPr>
+          <w:ilvl w:val="1"/>
+          <w:numId w:val="20"/>
+        </w:numPr>
+      </w:pPr>
+      <w:r>
+        <w:t>Els usuaris podran afegir paraules pròpies, de manera que aquesta taula tindrà unes paraules predeterminades, i unes altres que cada usuari afegirà.</w:t>
+      </w:r>
+    </w:p>
+    <w:p>
+      <w:pPr>
+        <w:pStyle w:val="ListParagraph"/>
+        <w:numPr>
+          <w:ilvl w:val="0"/>
+          <w:numId w:val="20"/>
+        </w:numPr>
+      </w:pPr>
+      <w:r>
+        <w:rPr>
+          <w:b/>
+        </w:rPr>
+        <w:t>Llistes</w:t>
+      </w:r>
+      <w:r>
+        <w:t>:</w:t>
+      </w:r>
+    </w:p>
+    <w:p>
+      <w:pPr>
+        <w:pStyle w:val="ListParagraph"/>
+        <w:numPr>
+          <w:ilvl w:val="1"/>
+          <w:numId w:val="20"/>
+        </w:numPr>
+      </w:pPr>
+      <w:r>
+        <w:t xml:space="preserve">Són llistes de paraules, agrupades per </w:t>
+      </w:r>
+      <w:r>
+        <w:t>àmbits (menjars, colors, llocs geogràfics, etc.).</w:t>
+      </w:r>
+    </w:p>
+    <w:p>
+      <w:pPr>
+        <w:pStyle w:val="ListParagraph"/>
+        <w:numPr>
+          <w:ilvl w:val="1"/>
+          <w:numId w:val="20"/>
+        </w:numPr>
+      </w:pPr>
+      <w:r>
+        <w:t>Inicialment hi ha un conjunt de llistes predeterminades, però els usuaris n’hi poden afegir de pròpies, i vincular-hi les paraules que vulguin.</w:t>
+      </w:r>
+    </w:p>
+    <w:p>
+      <w:bookmarkStart w:id="17" w:name="_GoBack"/>
+      <w:bookmarkEnd w:id="17"/>
     </w:p>
     <w:p>
       <w:r>
@@ -4203,7 +4364,16 @@
         <w:t>Cada comunicació entre client i servidor es farà</w:t>
       </w:r>
       <w:r>
-        <w:t xml:space="preserve"> mitjançant peticions JSON.</w:t>
+        <w:t xml:space="preserve"> mitjançant peticions JSON</w:t>
+      </w:r>
+      <w:r>
+        <w:rPr>
+          <w:rStyle w:val="FootnoteReference"/>
+        </w:rPr>
+        <w:footnoteReference w:id="1"/>
+      </w:r>
+      <w:r>
+        <w:t>.</w:t>
       </w:r>
       <w:r>
         <w:t xml:space="preserve"> Totes les peticions tenen la següent estructura:</w:t>
@@ -4251,8 +4421,122 @@
         </w:tabs>
       </w:pPr>
       <w:r>
-        <w:lastRenderedPageBreak/>
         <w:t xml:space="preserve">Resposta del servidor, que prèviament haurà realitzat les accions oportunes, si és necessari. </w:t>
+      </w:r>
+    </w:p>
+    <w:p>
+      <w:pPr>
+        <w:tabs>
+          <w:tab w:val="right" w:pos="8504"/>
+        </w:tabs>
+      </w:pPr>
+      <w:r>
+        <w:t>Les peticions de què disposarà la nostra aplicació seran les següents:</w:t>
+      </w:r>
+    </w:p>
+    <w:p>
+      <w:pPr>
+        <w:pStyle w:val="ListParagraph"/>
+        <w:numPr>
+          <w:ilvl w:val="0"/>
+          <w:numId w:val="20"/>
+        </w:numPr>
+        <w:tabs>
+          <w:tab w:val="right" w:pos="8504"/>
+        </w:tabs>
+      </w:pPr>
+      <w:r>
+        <w:rPr>
+          <w:b/>
+        </w:rPr>
+        <w:t>registre_usuari</w:t>
+      </w:r>
+      <w:r>
+        <w:t>, per fer l’alta d’usuaris nous.</w:t>
+      </w:r>
+    </w:p>
+    <w:p>
+      <w:pPr>
+        <w:pStyle w:val="ListParagraph"/>
+        <w:numPr>
+          <w:ilvl w:val="0"/>
+          <w:numId w:val="20"/>
+        </w:numPr>
+        <w:tabs>
+          <w:tab w:val="right" w:pos="8504"/>
+        </w:tabs>
+      </w:pPr>
+      <w:r>
+        <w:rPr>
+          <w:b/>
+        </w:rPr>
+        <w:t>autenticacio_usuari</w:t>
+      </w:r>
+      <w:r>
+        <w:t>, per accedir al sistema.</w:t>
+      </w:r>
+    </w:p>
+    <w:p>
+      <w:pPr>
+        <w:pStyle w:val="ListParagraph"/>
+        <w:numPr>
+          <w:ilvl w:val="0"/>
+          <w:numId w:val="20"/>
+        </w:numPr>
+        <w:tabs>
+          <w:tab w:val="right" w:pos="8504"/>
+        </w:tabs>
+      </w:pPr>
+      <w:r>
+        <w:rPr>
+          <w:b/>
+        </w:rPr>
+        <w:t>llistes_personalitzades</w:t>
+      </w:r>
+      <w:r>
+        <w:t>, per veure les llistes personalitzades que té l’usuari</w:t>
+      </w:r>
+    </w:p>
+    <w:p>
+      <w:pPr>
+        <w:pStyle w:val="ListParagraph"/>
+        <w:numPr>
+          <w:ilvl w:val="0"/>
+          <w:numId w:val="20"/>
+        </w:numPr>
+        <w:tabs>
+          <w:tab w:val="right" w:pos="8504"/>
+        </w:tabs>
+      </w:pPr>
+      <w:r>
+        <w:rPr>
+          <w:b/>
+        </w:rPr>
+        <w:t>consulta_diccionari</w:t>
+      </w:r>
+      <w:r>
+        <w:t>, per fer una consulta al diccionari</w:t>
+      </w:r>
+    </w:p>
+    <w:p>
+      <w:pPr>
+        <w:pStyle w:val="ListParagraph"/>
+        <w:numPr>
+          <w:ilvl w:val="0"/>
+          <w:numId w:val="20"/>
+        </w:numPr>
+        <w:tabs>
+          <w:tab w:val="right" w:pos="8504"/>
+        </w:tabs>
+      </w:pPr>
+      <w:r>
+        <w:rPr>
+          <w:b/>
+        </w:rPr>
+        <w:t>flashcard</w:t>
+      </w:r>
+      <w:r>
+        <w:t>, per descarregar-se la següent flashcard</w:t>
       </w:r>
     </w:p>
     <w:p>
@@ -4735,8 +5019,6 @@
             <w:r>
               <w:t>-</w:t>
             </w:r>
-            <w:bookmarkStart w:id="17" w:name="_GoBack"/>
-            <w:bookmarkEnd w:id="17"/>
             <w:r>
               <w:t>3).</w:t>
             </w:r>
@@ -5084,7 +5366,6 @@
               </w:numPr>
             </w:pPr>
             <w:r>
-              <w:lastRenderedPageBreak/>
               <w:t>Si la combinació de correu electrònic i contrasenya no és correcta, es retornarà un codi d’error (KO-3).</w:t>
             </w:r>
           </w:p>
@@ -5150,7 +5431,7 @@
       <w:rPr>
         <w:noProof/>
       </w:rPr>
-      <w:t>16</w:t>
+      <w:t>1</w:t>
     </w:r>
     <w:r>
       <w:rPr>
@@ -5174,7 +5455,7 @@
       <w:rPr>
         <w:noProof/>
       </w:rPr>
-      <w:t>17</w:t>
+      <w:t>1</w:t>
     </w:r>
     <w:r>
       <w:rPr>
@@ -5213,6 +5494,67 @@
       </w:pPr>
       <w:r>
         <w:continuationSeparator/>
+      </w:r>
+    </w:p>
+  </w:footnote>
+  <w:footnote w:id="1">
+    <w:p>
+      <w:pPr>
+        <w:pStyle w:val="FootnoteText"/>
+        <w:rPr>
+          <w:lang w:val="es-ES_tradnl"/>
+        </w:rPr>
+      </w:pPr>
+      <w:r>
+        <w:rPr>
+          <w:rStyle w:val="FootnoteReference"/>
+        </w:rPr>
+        <w:footnoteRef/>
+      </w:r>
+      <w:r>
+        <w:t xml:space="preserve"> </w:t>
+      </w:r>
+      <w:r>
+        <w:rPr>
+          <w:i/>
+          <w:lang w:val="es-ES_tradnl"/>
+        </w:rPr>
+        <w:t>JavaScript Object Notation</w:t>
+      </w:r>
+      <w:r>
+        <w:rPr>
+          <w:lang w:val="es-ES_tradnl"/>
+        </w:rPr>
+        <w:t>, sistema lleuger d’intercanvi de dades. Nodejs està implementat en V8 (</w:t>
+      </w:r>
+      <w:hyperlink r:id="rId1" w:history="1">
+        <w:r>
+          <w:rPr>
+            <w:rStyle w:val="Hyperlink"/>
+            <w:lang w:val="es-ES_tradnl"/>
+          </w:rPr>
+          <w:t>http://c</w:t>
+        </w:r>
+        <w:r>
+          <w:rPr>
+            <w:rStyle w:val="Hyperlink"/>
+            <w:lang w:val="es-ES_tradnl"/>
+          </w:rPr>
+          <w:t>o</w:t>
+        </w:r>
+        <w:r>
+          <w:rPr>
+            <w:rStyle w:val="Hyperlink"/>
+            <w:lang w:val="es-ES_tradnl"/>
+          </w:rPr>
+          <w:t>de.google.com/p/v8/</w:t>
+        </w:r>
+      </w:hyperlink>
+      <w:r>
+        <w:rPr>
+          <w:lang w:val="es-ES_tradnl"/>
+        </w:rPr>
+        <w:t>), que proporciona de forma nativa accés als objectes JSON.</w:t>
       </w:r>
     </w:p>
   </w:footnote>
@@ -8622,6 +8964,43 @@
       </w:tblCellMar>
     </w:tblPr>
   </w:style>
+  <w:style w:type="paragraph" w:styleId="FootnoteText">
+    <w:name w:val="footnote text"/>
+    <w:basedOn w:val="Normal"/>
+    <w:link w:val="FootnoteTextChar"/>
+    <w:uiPriority w:val="99"/>
+    <w:unhideWhenUsed/>
+    <w:rsid w:val="00A04427"/>
+    <w:pPr>
+      <w:spacing w:after="0" w:line="240" w:lineRule="auto"/>
+    </w:pPr>
+    <w:rPr>
+      <w:sz w:val="24"/>
+      <w:szCs w:val="24"/>
+    </w:rPr>
+  </w:style>
+  <w:style w:type="character" w:customStyle="1" w:styleId="FootnoteTextChar">
+    <w:name w:val="Footnote Text Char"/>
+    <w:basedOn w:val="DefaultParagraphFont"/>
+    <w:link w:val="FootnoteText"/>
+    <w:uiPriority w:val="99"/>
+    <w:rsid w:val="00A04427"/>
+    <w:rPr>
+      <w:sz w:val="24"/>
+      <w:szCs w:val="24"/>
+      <w:lang w:val="ca-ES"/>
+    </w:rPr>
+  </w:style>
+  <w:style w:type="character" w:styleId="FootnoteReference">
+    <w:name w:val="footnote reference"/>
+    <w:basedOn w:val="DefaultParagraphFont"/>
+    <w:uiPriority w:val="99"/>
+    <w:unhideWhenUsed/>
+    <w:rsid w:val="00A04427"/>
+    <w:rPr>
+      <w:vertAlign w:val="superscript"/>
+    </w:rPr>
+  </w:style>
 </w:styles>
 </file>
 
@@ -8630,15 +9009,15 @@
   <w:docDefaults>
     <w:rPrDefault>
       <w:rPr>
-        <w:rFonts w:asciiTheme="minorHAnsi" w:eastAsiaTheme="minorHAnsi" w:hAnsiTheme="minorHAnsi" w:cstheme="minorBidi"/>
+        <w:rFonts w:asciiTheme="majorHAnsi" w:eastAsiaTheme="majorEastAsia" w:hAnsiTheme="majorHAnsi" w:cstheme="majorBidi"/>
         <w:sz w:val="22"/>
         <w:szCs w:val="22"/>
-        <w:lang w:val="es-ES" w:eastAsia="en-US" w:bidi="ar-SA"/>
+        <w:lang w:val="en-US" w:eastAsia="en-US" w:bidi="en-US"/>
       </w:rPr>
     </w:rPrDefault>
     <w:pPrDefault>
       <w:pPr>
-        <w:spacing w:after="200" w:line="276" w:lineRule="auto"/>
+        <w:spacing w:after="200" w:line="252" w:lineRule="auto"/>
       </w:pPr>
     </w:pPrDefault>
   </w:docDefaults>
@@ -8662,6 +9041,8 @@
     <w:lsdException w:name="toc 7" w:uiPriority="39"/>
     <w:lsdException w:name="toc 8" w:uiPriority="39"/>
     <w:lsdException w:name="toc 9" w:uiPriority="39"/>
+    <w:lsdException w:name="header" w:uiPriority="0"/>
+    <w:lsdException w:name="footer" w:uiPriority="0"/>
     <w:lsdException w:name="caption" w:uiPriority="35" w:qFormat="1"/>
     <w:lsdException w:name="Title" w:semiHidden="0" w:uiPriority="10" w:unhideWhenUsed="0" w:qFormat="1"/>
     <w:lsdException w:name="Default Paragraph Font" w:uiPriority="1"/>
@@ -8784,6 +9165,222 @@
   <w:style w:type="paragraph" w:default="1" w:styleId="Normal">
     <w:name w:val="Normal"/>
     <w:qFormat/>
+    <w:rsid w:val="00DA66B1"/>
+    <w:pPr>
+      <w:jc w:val="both"/>
+    </w:pPr>
+    <w:rPr>
+      <w:lang w:val="ca-ES"/>
+    </w:rPr>
+  </w:style>
+  <w:style w:type="paragraph" w:styleId="Heading1">
+    <w:name w:val="heading 1"/>
+    <w:basedOn w:val="Normal"/>
+    <w:next w:val="Normal"/>
+    <w:link w:val="Heading1Char"/>
+    <w:uiPriority w:val="9"/>
+    <w:qFormat/>
+    <w:rsid w:val="00221CC4"/>
+    <w:pPr>
+      <w:pBdr>
+        <w:bottom w:val="thinThickSmallGap" w:sz="12" w:space="1" w:color="11B1EA" w:themeColor="accent2" w:themeShade="BF"/>
+      </w:pBdr>
+      <w:spacing w:before="400"/>
+      <w:jc w:val="center"/>
+      <w:outlineLvl w:val="0"/>
+    </w:pPr>
+    <w:rPr>
+      <w:caps/>
+      <w:color w:val="0B769D" w:themeColor="accent2" w:themeShade="80"/>
+      <w:spacing w:val="20"/>
+      <w:sz w:val="28"/>
+      <w:szCs w:val="28"/>
+    </w:rPr>
+  </w:style>
+  <w:style w:type="paragraph" w:styleId="Heading2">
+    <w:name w:val="heading 2"/>
+    <w:basedOn w:val="Normal"/>
+    <w:next w:val="Normal"/>
+    <w:link w:val="Heading2Char"/>
+    <w:uiPriority w:val="9"/>
+    <w:unhideWhenUsed/>
+    <w:qFormat/>
+    <w:rsid w:val="00221CC4"/>
+    <w:pPr>
+      <w:pBdr>
+        <w:bottom w:val="single" w:sz="4" w:space="1" w:color="0B759B" w:themeColor="accent2" w:themeShade="7F"/>
+      </w:pBdr>
+      <w:spacing w:before="400"/>
+      <w:jc w:val="center"/>
+      <w:outlineLvl w:val="1"/>
+    </w:pPr>
+    <w:rPr>
+      <w:caps/>
+      <w:color w:val="0B769D" w:themeColor="accent2" w:themeShade="80"/>
+      <w:spacing w:val="15"/>
+      <w:sz w:val="24"/>
+      <w:szCs w:val="24"/>
+    </w:rPr>
+  </w:style>
+  <w:style w:type="paragraph" w:styleId="Heading3">
+    <w:name w:val="heading 3"/>
+    <w:basedOn w:val="Normal"/>
+    <w:next w:val="Normal"/>
+    <w:link w:val="Heading3Char"/>
+    <w:uiPriority w:val="9"/>
+    <w:unhideWhenUsed/>
+    <w:qFormat/>
+    <w:rsid w:val="00221CC4"/>
+    <w:pPr>
+      <w:pBdr>
+        <w:top w:val="dotted" w:sz="4" w:space="1" w:color="0B759B" w:themeColor="accent2" w:themeShade="7F"/>
+        <w:bottom w:val="dotted" w:sz="4" w:space="1" w:color="0B759B" w:themeColor="accent2" w:themeShade="7F"/>
+      </w:pBdr>
+      <w:spacing w:before="300"/>
+      <w:jc w:val="center"/>
+      <w:outlineLvl w:val="2"/>
+    </w:pPr>
+    <w:rPr>
+      <w:caps/>
+      <w:color w:val="0B759B" w:themeColor="accent2" w:themeShade="7F"/>
+      <w:sz w:val="24"/>
+      <w:szCs w:val="24"/>
+    </w:rPr>
+  </w:style>
+  <w:style w:type="paragraph" w:styleId="Heading4">
+    <w:name w:val="heading 4"/>
+    <w:basedOn w:val="Normal"/>
+    <w:next w:val="Normal"/>
+    <w:link w:val="Heading4Char"/>
+    <w:uiPriority w:val="9"/>
+    <w:semiHidden/>
+    <w:unhideWhenUsed/>
+    <w:qFormat/>
+    <w:rsid w:val="00221CC4"/>
+    <w:pPr>
+      <w:pBdr>
+        <w:bottom w:val="dotted" w:sz="4" w:space="1" w:color="11B1EA" w:themeColor="accent2" w:themeShade="BF"/>
+      </w:pBdr>
+      <w:spacing w:after="120"/>
+      <w:jc w:val="center"/>
+      <w:outlineLvl w:val="3"/>
+    </w:pPr>
+    <w:rPr>
+      <w:caps/>
+      <w:color w:val="0B759B" w:themeColor="accent2" w:themeShade="7F"/>
+      <w:spacing w:val="10"/>
+    </w:rPr>
+  </w:style>
+  <w:style w:type="paragraph" w:styleId="Heading5">
+    <w:name w:val="heading 5"/>
+    <w:basedOn w:val="Normal"/>
+    <w:next w:val="Normal"/>
+    <w:link w:val="Heading5Char"/>
+    <w:uiPriority w:val="9"/>
+    <w:semiHidden/>
+    <w:unhideWhenUsed/>
+    <w:qFormat/>
+    <w:rsid w:val="00221CC4"/>
+    <w:pPr>
+      <w:spacing w:before="320" w:after="120"/>
+      <w:jc w:val="center"/>
+      <w:outlineLvl w:val="4"/>
+    </w:pPr>
+    <w:rPr>
+      <w:caps/>
+      <w:color w:val="0B759B" w:themeColor="accent2" w:themeShade="7F"/>
+      <w:spacing w:val="10"/>
+    </w:rPr>
+  </w:style>
+  <w:style w:type="paragraph" w:styleId="Heading6">
+    <w:name w:val="heading 6"/>
+    <w:basedOn w:val="Normal"/>
+    <w:next w:val="Normal"/>
+    <w:link w:val="Heading6Char"/>
+    <w:uiPriority w:val="9"/>
+    <w:semiHidden/>
+    <w:unhideWhenUsed/>
+    <w:qFormat/>
+    <w:rsid w:val="00221CC4"/>
+    <w:pPr>
+      <w:spacing w:after="120"/>
+      <w:jc w:val="center"/>
+      <w:outlineLvl w:val="5"/>
+    </w:pPr>
+    <w:rPr>
+      <w:caps/>
+      <w:color w:val="11B1EA" w:themeColor="accent2" w:themeShade="BF"/>
+      <w:spacing w:val="10"/>
+    </w:rPr>
+  </w:style>
+  <w:style w:type="paragraph" w:styleId="Heading7">
+    <w:name w:val="heading 7"/>
+    <w:basedOn w:val="Normal"/>
+    <w:next w:val="Normal"/>
+    <w:link w:val="Heading7Char"/>
+    <w:uiPriority w:val="9"/>
+    <w:semiHidden/>
+    <w:unhideWhenUsed/>
+    <w:qFormat/>
+    <w:rsid w:val="00221CC4"/>
+    <w:pPr>
+      <w:spacing w:after="120"/>
+      <w:jc w:val="center"/>
+      <w:outlineLvl w:val="6"/>
+    </w:pPr>
+    <w:rPr>
+      <w:i/>
+      <w:iCs/>
+      <w:caps/>
+      <w:color w:val="11B1EA" w:themeColor="accent2" w:themeShade="BF"/>
+      <w:spacing w:val="10"/>
+    </w:rPr>
+  </w:style>
+  <w:style w:type="paragraph" w:styleId="Heading8">
+    <w:name w:val="heading 8"/>
+    <w:basedOn w:val="Normal"/>
+    <w:next w:val="Normal"/>
+    <w:link w:val="Heading8Char"/>
+    <w:uiPriority w:val="9"/>
+    <w:semiHidden/>
+    <w:unhideWhenUsed/>
+    <w:qFormat/>
+    <w:rsid w:val="00221CC4"/>
+    <w:pPr>
+      <w:spacing w:after="120"/>
+      <w:jc w:val="center"/>
+      <w:outlineLvl w:val="7"/>
+    </w:pPr>
+    <w:rPr>
+      <w:caps/>
+      <w:spacing w:val="10"/>
+      <w:sz w:val="20"/>
+      <w:szCs w:val="20"/>
+    </w:rPr>
+  </w:style>
+  <w:style w:type="paragraph" w:styleId="Heading9">
+    <w:name w:val="heading 9"/>
+    <w:basedOn w:val="Normal"/>
+    <w:next w:val="Normal"/>
+    <w:link w:val="Heading9Char"/>
+    <w:uiPriority w:val="9"/>
+    <w:semiHidden/>
+    <w:unhideWhenUsed/>
+    <w:qFormat/>
+    <w:rsid w:val="00221CC4"/>
+    <w:pPr>
+      <w:spacing w:after="120"/>
+      <w:jc w:val="center"/>
+      <w:outlineLvl w:val="8"/>
+    </w:pPr>
+    <w:rPr>
+      <w:i/>
+      <w:iCs/>
+      <w:caps/>
+      <w:spacing w:val="10"/>
+      <w:sz w:val="20"/>
+      <w:szCs w:val="20"/>
+    </w:rPr>
   </w:style>
   <w:style w:type="character" w:default="1" w:styleId="DefaultParagraphFont">
     <w:name w:val="Default Paragraph Font"/>
@@ -8821,6 +9418,697 @@
     <w:rPr>
       <w:color w:val="56C7AA" w:themeColor="hyperlink"/>
       <w:u w:val="single"/>
+    </w:rPr>
+  </w:style>
+  <w:style w:type="paragraph" w:customStyle="1" w:styleId="Default">
+    <w:name w:val="Default"/>
+    <w:rsid w:val="00E26C54"/>
+    <w:pPr>
+      <w:autoSpaceDE w:val="0"/>
+      <w:autoSpaceDN w:val="0"/>
+      <w:adjustRightInd w:val="0"/>
+      <w:spacing w:after="0" w:line="240" w:lineRule="auto"/>
+    </w:pPr>
+    <w:rPr>
+      <w:rFonts w:ascii="Calibri" w:hAnsi="Calibri" w:cs="Calibri"/>
+      <w:color w:val="000000"/>
+      <w:sz w:val="24"/>
+      <w:szCs w:val="24"/>
+    </w:rPr>
+  </w:style>
+  <w:style w:type="paragraph" w:styleId="ListParagraph">
+    <w:name w:val="List Paragraph"/>
+    <w:basedOn w:val="Normal"/>
+    <w:uiPriority w:val="34"/>
+    <w:qFormat/>
+    <w:rsid w:val="00221CC4"/>
+    <w:pPr>
+      <w:ind w:left="720"/>
+      <w:contextualSpacing/>
+    </w:pPr>
+  </w:style>
+  <w:style w:type="character" w:styleId="FollowedHyperlink">
+    <w:name w:val="FollowedHyperlink"/>
+    <w:basedOn w:val="DefaultParagraphFont"/>
+    <w:uiPriority w:val="99"/>
+    <w:semiHidden/>
+    <w:unhideWhenUsed/>
+    <w:rsid w:val="00644916"/>
+    <w:rPr>
+      <w:color w:val="59A8D1" w:themeColor="followedHyperlink"/>
+      <w:u w:val="single"/>
+    </w:rPr>
+  </w:style>
+  <w:style w:type="character" w:customStyle="1" w:styleId="apple-converted-space">
+    <w:name w:val="apple-converted-space"/>
+    <w:basedOn w:val="DefaultParagraphFont"/>
+    <w:rsid w:val="00644916"/>
+  </w:style>
+  <w:style w:type="character" w:customStyle="1" w:styleId="Heading1Char">
+    <w:name w:val="Heading 1 Char"/>
+    <w:basedOn w:val="DefaultParagraphFont"/>
+    <w:link w:val="Heading1"/>
+    <w:uiPriority w:val="9"/>
+    <w:rsid w:val="00221CC4"/>
+    <w:rPr>
+      <w:rFonts w:eastAsiaTheme="majorEastAsia" w:cstheme="majorBidi"/>
+      <w:caps/>
+      <w:color w:val="0B769D" w:themeColor="accent2" w:themeShade="80"/>
+      <w:spacing w:val="20"/>
+      <w:sz w:val="28"/>
+      <w:szCs w:val="28"/>
+    </w:rPr>
+  </w:style>
+  <w:style w:type="character" w:customStyle="1" w:styleId="Heading2Char">
+    <w:name w:val="Heading 2 Char"/>
+    <w:basedOn w:val="DefaultParagraphFont"/>
+    <w:link w:val="Heading2"/>
+    <w:uiPriority w:val="9"/>
+    <w:rsid w:val="00221CC4"/>
+    <w:rPr>
+      <w:caps/>
+      <w:color w:val="0B769D" w:themeColor="accent2" w:themeShade="80"/>
+      <w:spacing w:val="15"/>
+      <w:sz w:val="24"/>
+      <w:szCs w:val="24"/>
+    </w:rPr>
+  </w:style>
+  <w:style w:type="paragraph" w:styleId="NoSpacing">
+    <w:name w:val="No Spacing"/>
+    <w:basedOn w:val="Normal"/>
+    <w:link w:val="NoSpacingChar"/>
+    <w:uiPriority w:val="1"/>
+    <w:qFormat/>
+    <w:rsid w:val="00221CC4"/>
+    <w:pPr>
+      <w:spacing w:after="0" w:line="240" w:lineRule="auto"/>
+    </w:pPr>
+  </w:style>
+  <w:style w:type="paragraph" w:styleId="Header">
+    <w:name w:val="header"/>
+    <w:basedOn w:val="Normal"/>
+    <w:link w:val="HeaderChar"/>
+    <w:unhideWhenUsed/>
+    <w:rsid w:val="00D75F0C"/>
+    <w:pPr>
+      <w:tabs>
+        <w:tab w:val="center" w:pos="4252"/>
+        <w:tab w:val="right" w:pos="8504"/>
+      </w:tabs>
+      <w:spacing w:after="0" w:line="240" w:lineRule="auto"/>
+    </w:pPr>
+  </w:style>
+  <w:style w:type="character" w:customStyle="1" w:styleId="HeaderChar">
+    <w:name w:val="Header Char"/>
+    <w:basedOn w:val="DefaultParagraphFont"/>
+    <w:link w:val="Header"/>
+    <w:uiPriority w:val="99"/>
+    <w:rsid w:val="00D75F0C"/>
+  </w:style>
+  <w:style w:type="paragraph" w:styleId="Footer">
+    <w:name w:val="footer"/>
+    <w:basedOn w:val="Normal"/>
+    <w:link w:val="FooterChar"/>
+    <w:unhideWhenUsed/>
+    <w:rsid w:val="00D75F0C"/>
+    <w:pPr>
+      <w:tabs>
+        <w:tab w:val="center" w:pos="4252"/>
+        <w:tab w:val="right" w:pos="8504"/>
+      </w:tabs>
+      <w:spacing w:after="0" w:line="240" w:lineRule="auto"/>
+    </w:pPr>
+  </w:style>
+  <w:style w:type="character" w:customStyle="1" w:styleId="FooterChar">
+    <w:name w:val="Footer Char"/>
+    <w:basedOn w:val="DefaultParagraphFont"/>
+    <w:link w:val="Footer"/>
+    <w:uiPriority w:val="99"/>
+    <w:rsid w:val="00D75F0C"/>
+  </w:style>
+  <w:style w:type="paragraph" w:styleId="BalloonText">
+    <w:name w:val="Balloon Text"/>
+    <w:basedOn w:val="Normal"/>
+    <w:link w:val="BalloonTextChar"/>
+    <w:uiPriority w:val="99"/>
+    <w:semiHidden/>
+    <w:unhideWhenUsed/>
+    <w:rsid w:val="00D75F0C"/>
+    <w:pPr>
+      <w:spacing w:after="0" w:line="240" w:lineRule="auto"/>
+    </w:pPr>
+    <w:rPr>
+      <w:rFonts w:ascii="Tahoma" w:hAnsi="Tahoma" w:cs="Tahoma"/>
+      <w:sz w:val="16"/>
+      <w:szCs w:val="16"/>
+    </w:rPr>
+  </w:style>
+  <w:style w:type="character" w:customStyle="1" w:styleId="BalloonTextChar">
+    <w:name w:val="Balloon Text Char"/>
+    <w:basedOn w:val="DefaultParagraphFont"/>
+    <w:link w:val="BalloonText"/>
+    <w:uiPriority w:val="99"/>
+    <w:semiHidden/>
+    <w:rsid w:val="00D75F0C"/>
+    <w:rPr>
+      <w:rFonts w:ascii="Tahoma" w:hAnsi="Tahoma" w:cs="Tahoma"/>
+      <w:sz w:val="16"/>
+      <w:szCs w:val="16"/>
+    </w:rPr>
+  </w:style>
+  <w:style w:type="paragraph" w:styleId="TOCHeading">
+    <w:name w:val="TOC Heading"/>
+    <w:basedOn w:val="Heading1"/>
+    <w:next w:val="Normal"/>
+    <w:uiPriority w:val="39"/>
+    <w:semiHidden/>
+    <w:unhideWhenUsed/>
+    <w:qFormat/>
+    <w:rsid w:val="00221CC4"/>
+    <w:pPr>
+      <w:outlineLvl w:val="9"/>
+    </w:pPr>
+  </w:style>
+  <w:style w:type="paragraph" w:styleId="TOC1">
+    <w:name w:val="toc 1"/>
+    <w:basedOn w:val="Normal"/>
+    <w:next w:val="Normal"/>
+    <w:autoRedefine/>
+    <w:uiPriority w:val="39"/>
+    <w:unhideWhenUsed/>
+    <w:rsid w:val="003D43D5"/>
+    <w:pPr>
+      <w:spacing w:after="100"/>
+    </w:pPr>
+  </w:style>
+  <w:style w:type="paragraph" w:styleId="TOC2">
+    <w:name w:val="toc 2"/>
+    <w:basedOn w:val="Normal"/>
+    <w:next w:val="Normal"/>
+    <w:autoRedefine/>
+    <w:uiPriority w:val="39"/>
+    <w:unhideWhenUsed/>
+    <w:rsid w:val="003D43D5"/>
+    <w:pPr>
+      <w:spacing w:after="100"/>
+      <w:ind w:left="220"/>
+    </w:pPr>
+  </w:style>
+  <w:style w:type="character" w:customStyle="1" w:styleId="Heading3Char">
+    <w:name w:val="Heading 3 Char"/>
+    <w:basedOn w:val="DefaultParagraphFont"/>
+    <w:link w:val="Heading3"/>
+    <w:uiPriority w:val="9"/>
+    <w:rsid w:val="00221CC4"/>
+    <w:rPr>
+      <w:rFonts w:eastAsiaTheme="majorEastAsia" w:cstheme="majorBidi"/>
+      <w:caps/>
+      <w:color w:val="0B759B" w:themeColor="accent2" w:themeShade="7F"/>
+      <w:sz w:val="24"/>
+      <w:szCs w:val="24"/>
+    </w:rPr>
+  </w:style>
+  <w:style w:type="character" w:customStyle="1" w:styleId="Heading4Char">
+    <w:name w:val="Heading 4 Char"/>
+    <w:basedOn w:val="DefaultParagraphFont"/>
+    <w:link w:val="Heading4"/>
+    <w:uiPriority w:val="9"/>
+    <w:semiHidden/>
+    <w:rsid w:val="00221CC4"/>
+    <w:rPr>
+      <w:rFonts w:eastAsiaTheme="majorEastAsia" w:cstheme="majorBidi"/>
+      <w:caps/>
+      <w:color w:val="0B759B" w:themeColor="accent2" w:themeShade="7F"/>
+      <w:spacing w:val="10"/>
+    </w:rPr>
+  </w:style>
+  <w:style w:type="character" w:customStyle="1" w:styleId="Heading5Char">
+    <w:name w:val="Heading 5 Char"/>
+    <w:basedOn w:val="DefaultParagraphFont"/>
+    <w:link w:val="Heading5"/>
+    <w:uiPriority w:val="9"/>
+    <w:semiHidden/>
+    <w:rsid w:val="00221CC4"/>
+    <w:rPr>
+      <w:rFonts w:eastAsiaTheme="majorEastAsia" w:cstheme="majorBidi"/>
+      <w:caps/>
+      <w:color w:val="0B759B" w:themeColor="accent2" w:themeShade="7F"/>
+      <w:spacing w:val="10"/>
+    </w:rPr>
+  </w:style>
+  <w:style w:type="character" w:customStyle="1" w:styleId="Heading6Char">
+    <w:name w:val="Heading 6 Char"/>
+    <w:basedOn w:val="DefaultParagraphFont"/>
+    <w:link w:val="Heading6"/>
+    <w:uiPriority w:val="9"/>
+    <w:semiHidden/>
+    <w:rsid w:val="00221CC4"/>
+    <w:rPr>
+      <w:rFonts w:eastAsiaTheme="majorEastAsia" w:cstheme="majorBidi"/>
+      <w:caps/>
+      <w:color w:val="11B1EA" w:themeColor="accent2" w:themeShade="BF"/>
+      <w:spacing w:val="10"/>
+    </w:rPr>
+  </w:style>
+  <w:style w:type="character" w:customStyle="1" w:styleId="Heading7Char">
+    <w:name w:val="Heading 7 Char"/>
+    <w:basedOn w:val="DefaultParagraphFont"/>
+    <w:link w:val="Heading7"/>
+    <w:uiPriority w:val="9"/>
+    <w:semiHidden/>
+    <w:rsid w:val="00221CC4"/>
+    <w:rPr>
+      <w:rFonts w:eastAsiaTheme="majorEastAsia" w:cstheme="majorBidi"/>
+      <w:i/>
+      <w:iCs/>
+      <w:caps/>
+      <w:color w:val="11B1EA" w:themeColor="accent2" w:themeShade="BF"/>
+      <w:spacing w:val="10"/>
+    </w:rPr>
+  </w:style>
+  <w:style w:type="character" w:customStyle="1" w:styleId="Heading8Char">
+    <w:name w:val="Heading 8 Char"/>
+    <w:basedOn w:val="DefaultParagraphFont"/>
+    <w:link w:val="Heading8"/>
+    <w:uiPriority w:val="9"/>
+    <w:semiHidden/>
+    <w:rsid w:val="00221CC4"/>
+    <w:rPr>
+      <w:rFonts w:eastAsiaTheme="majorEastAsia" w:cstheme="majorBidi"/>
+      <w:caps/>
+      <w:spacing w:val="10"/>
+      <w:sz w:val="20"/>
+      <w:szCs w:val="20"/>
+    </w:rPr>
+  </w:style>
+  <w:style w:type="character" w:customStyle="1" w:styleId="Heading9Char">
+    <w:name w:val="Heading 9 Char"/>
+    <w:basedOn w:val="DefaultParagraphFont"/>
+    <w:link w:val="Heading9"/>
+    <w:uiPriority w:val="9"/>
+    <w:semiHidden/>
+    <w:rsid w:val="00221CC4"/>
+    <w:rPr>
+      <w:rFonts w:eastAsiaTheme="majorEastAsia" w:cstheme="majorBidi"/>
+      <w:i/>
+      <w:iCs/>
+      <w:caps/>
+      <w:spacing w:val="10"/>
+      <w:sz w:val="20"/>
+      <w:szCs w:val="20"/>
+    </w:rPr>
+  </w:style>
+  <w:style w:type="paragraph" w:styleId="Caption">
+    <w:name w:val="caption"/>
+    <w:basedOn w:val="Normal"/>
+    <w:next w:val="Normal"/>
+    <w:uiPriority w:val="35"/>
+    <w:semiHidden/>
+    <w:unhideWhenUsed/>
+    <w:qFormat/>
+    <w:rsid w:val="00221CC4"/>
+    <w:rPr>
+      <w:caps/>
+      <w:spacing w:val="10"/>
+      <w:sz w:val="18"/>
+      <w:szCs w:val="18"/>
+    </w:rPr>
+  </w:style>
+  <w:style w:type="paragraph" w:styleId="Title">
+    <w:name w:val="Title"/>
+    <w:basedOn w:val="Normal"/>
+    <w:next w:val="Normal"/>
+    <w:link w:val="TitleChar"/>
+    <w:uiPriority w:val="10"/>
+    <w:qFormat/>
+    <w:rsid w:val="00221CC4"/>
+    <w:pPr>
+      <w:pBdr>
+        <w:top w:val="dotted" w:sz="2" w:space="1" w:color="0B769D" w:themeColor="accent2" w:themeShade="80"/>
+        <w:bottom w:val="dotted" w:sz="2" w:space="6" w:color="0B769D" w:themeColor="accent2" w:themeShade="80"/>
+      </w:pBdr>
+      <w:spacing w:before="500" w:after="300" w:line="240" w:lineRule="auto"/>
+      <w:jc w:val="center"/>
+    </w:pPr>
+    <w:rPr>
+      <w:caps/>
+      <w:color w:val="0B769D" w:themeColor="accent2" w:themeShade="80"/>
+      <w:spacing w:val="50"/>
+      <w:sz w:val="44"/>
+      <w:szCs w:val="44"/>
+    </w:rPr>
+  </w:style>
+  <w:style w:type="character" w:customStyle="1" w:styleId="TitleChar">
+    <w:name w:val="Title Char"/>
+    <w:basedOn w:val="DefaultParagraphFont"/>
+    <w:link w:val="Title"/>
+    <w:uiPriority w:val="10"/>
+    <w:rsid w:val="00221CC4"/>
+    <w:rPr>
+      <w:rFonts w:eastAsiaTheme="majorEastAsia" w:cstheme="majorBidi"/>
+      <w:caps/>
+      <w:color w:val="0B769D" w:themeColor="accent2" w:themeShade="80"/>
+      <w:spacing w:val="50"/>
+      <w:sz w:val="44"/>
+      <w:szCs w:val="44"/>
+    </w:rPr>
+  </w:style>
+  <w:style w:type="paragraph" w:styleId="Subtitle">
+    <w:name w:val="Subtitle"/>
+    <w:basedOn w:val="Normal"/>
+    <w:next w:val="Normal"/>
+    <w:link w:val="SubtitleChar"/>
+    <w:uiPriority w:val="11"/>
+    <w:qFormat/>
+    <w:rsid w:val="00221CC4"/>
+    <w:pPr>
+      <w:spacing w:after="560" w:line="240" w:lineRule="auto"/>
+      <w:jc w:val="center"/>
+    </w:pPr>
+    <w:rPr>
+      <w:caps/>
+      <w:spacing w:val="20"/>
+      <w:sz w:val="18"/>
+      <w:szCs w:val="18"/>
+    </w:rPr>
+  </w:style>
+  <w:style w:type="character" w:customStyle="1" w:styleId="SubtitleChar">
+    <w:name w:val="Subtitle Char"/>
+    <w:basedOn w:val="DefaultParagraphFont"/>
+    <w:link w:val="Subtitle"/>
+    <w:uiPriority w:val="11"/>
+    <w:rsid w:val="00221CC4"/>
+    <w:rPr>
+      <w:rFonts w:eastAsiaTheme="majorEastAsia" w:cstheme="majorBidi"/>
+      <w:caps/>
+      <w:spacing w:val="20"/>
+      <w:sz w:val="18"/>
+      <w:szCs w:val="18"/>
+    </w:rPr>
+  </w:style>
+  <w:style w:type="character" w:styleId="Strong">
+    <w:name w:val="Strong"/>
+    <w:uiPriority w:val="22"/>
+    <w:qFormat/>
+    <w:rsid w:val="00221CC4"/>
+    <w:rPr>
+      <w:b/>
+      <w:bCs/>
+      <w:color w:val="11B1EA" w:themeColor="accent2" w:themeShade="BF"/>
+      <w:spacing w:val="5"/>
+    </w:rPr>
+  </w:style>
+  <w:style w:type="character" w:styleId="Emphasis">
+    <w:name w:val="Emphasis"/>
+    <w:uiPriority w:val="20"/>
+    <w:qFormat/>
+    <w:rsid w:val="00221CC4"/>
+    <w:rPr>
+      <w:caps/>
+      <w:spacing w:val="5"/>
+      <w:sz w:val="20"/>
+      <w:szCs w:val="20"/>
+    </w:rPr>
+  </w:style>
+  <w:style w:type="character" w:customStyle="1" w:styleId="NoSpacingChar">
+    <w:name w:val="No Spacing Char"/>
+    <w:basedOn w:val="DefaultParagraphFont"/>
+    <w:link w:val="NoSpacing"/>
+    <w:uiPriority w:val="1"/>
+    <w:rsid w:val="00221CC4"/>
+  </w:style>
+  <w:style w:type="paragraph" w:styleId="Quote">
+    <w:name w:val="Quote"/>
+    <w:basedOn w:val="Normal"/>
+    <w:next w:val="Normal"/>
+    <w:link w:val="QuoteChar"/>
+    <w:uiPriority w:val="29"/>
+    <w:qFormat/>
+    <w:rsid w:val="00221CC4"/>
+    <w:rPr>
+      <w:i/>
+      <w:iCs/>
+    </w:rPr>
+  </w:style>
+  <w:style w:type="character" w:customStyle="1" w:styleId="QuoteChar">
+    <w:name w:val="Quote Char"/>
+    <w:basedOn w:val="DefaultParagraphFont"/>
+    <w:link w:val="Quote"/>
+    <w:uiPriority w:val="29"/>
+    <w:rsid w:val="00221CC4"/>
+    <w:rPr>
+      <w:rFonts w:eastAsiaTheme="majorEastAsia" w:cstheme="majorBidi"/>
+      <w:i/>
+      <w:iCs/>
+    </w:rPr>
+  </w:style>
+  <w:style w:type="paragraph" w:styleId="IntenseQuote">
+    <w:name w:val="Intense Quote"/>
+    <w:basedOn w:val="Normal"/>
+    <w:next w:val="Normal"/>
+    <w:link w:val="IntenseQuoteChar"/>
+    <w:uiPriority w:val="30"/>
+    <w:qFormat/>
+    <w:rsid w:val="00221CC4"/>
+    <w:pPr>
+      <w:pBdr>
+        <w:top w:val="dotted" w:sz="2" w:space="10" w:color="0B769D" w:themeColor="accent2" w:themeShade="80"/>
+        <w:bottom w:val="dotted" w:sz="2" w:space="4" w:color="0B769D" w:themeColor="accent2" w:themeShade="80"/>
+      </w:pBdr>
+      <w:spacing w:before="160" w:line="300" w:lineRule="auto"/>
+      <w:ind w:left="1440" w:right="1440"/>
+    </w:pPr>
+    <w:rPr>
+      <w:caps/>
+      <w:color w:val="0B759B" w:themeColor="accent2" w:themeShade="7F"/>
+      <w:spacing w:val="5"/>
+      <w:sz w:val="20"/>
+      <w:szCs w:val="20"/>
+    </w:rPr>
+  </w:style>
+  <w:style w:type="character" w:customStyle="1" w:styleId="IntenseQuoteChar">
+    <w:name w:val="Intense Quote Char"/>
+    <w:basedOn w:val="DefaultParagraphFont"/>
+    <w:link w:val="IntenseQuote"/>
+    <w:uiPriority w:val="30"/>
+    <w:rsid w:val="00221CC4"/>
+    <w:rPr>
+      <w:rFonts w:eastAsiaTheme="majorEastAsia" w:cstheme="majorBidi"/>
+      <w:caps/>
+      <w:color w:val="0B759B" w:themeColor="accent2" w:themeShade="7F"/>
+      <w:spacing w:val="5"/>
+      <w:sz w:val="20"/>
+      <w:szCs w:val="20"/>
+    </w:rPr>
+  </w:style>
+  <w:style w:type="character" w:styleId="SubtleEmphasis">
+    <w:name w:val="Subtle Emphasis"/>
+    <w:uiPriority w:val="19"/>
+    <w:qFormat/>
+    <w:rsid w:val="00221CC4"/>
+    <w:rPr>
+      <w:i/>
+      <w:iCs/>
+    </w:rPr>
+  </w:style>
+  <w:style w:type="character" w:styleId="IntenseEmphasis">
+    <w:name w:val="Intense Emphasis"/>
+    <w:uiPriority w:val="21"/>
+    <w:qFormat/>
+    <w:rsid w:val="00221CC4"/>
+    <w:rPr>
+      <w:i/>
+      <w:iCs/>
+      <w:caps/>
+      <w:spacing w:val="10"/>
+      <w:sz w:val="20"/>
+      <w:szCs w:val="20"/>
+    </w:rPr>
+  </w:style>
+  <w:style w:type="character" w:styleId="SubtleReference">
+    <w:name w:val="Subtle Reference"/>
+    <w:basedOn w:val="DefaultParagraphFont"/>
+    <w:uiPriority w:val="31"/>
+    <w:qFormat/>
+    <w:rsid w:val="00221CC4"/>
+    <w:rPr>
+      <w:rFonts w:asciiTheme="minorHAnsi" w:eastAsiaTheme="minorEastAsia" w:hAnsiTheme="minorHAnsi" w:cstheme="minorBidi"/>
+      <w:i/>
+      <w:iCs/>
+      <w:color w:val="0B759B" w:themeColor="accent2" w:themeShade="7F"/>
+    </w:rPr>
+  </w:style>
+  <w:style w:type="character" w:styleId="IntenseReference">
+    <w:name w:val="Intense Reference"/>
+    <w:uiPriority w:val="32"/>
+    <w:qFormat/>
+    <w:rsid w:val="00221CC4"/>
+    <w:rPr>
+      <w:rFonts w:asciiTheme="minorHAnsi" w:eastAsiaTheme="minorEastAsia" w:hAnsiTheme="minorHAnsi" w:cstheme="minorBidi"/>
+      <w:b/>
+      <w:bCs/>
+      <w:i/>
+      <w:iCs/>
+      <w:color w:val="0B759B" w:themeColor="accent2" w:themeShade="7F"/>
+    </w:rPr>
+  </w:style>
+  <w:style w:type="character" w:styleId="BookTitle">
+    <w:name w:val="Book Title"/>
+    <w:uiPriority w:val="33"/>
+    <w:qFormat/>
+    <w:rsid w:val="00221CC4"/>
+    <w:rPr>
+      <w:caps/>
+      <w:color w:val="0B759B" w:themeColor="accent2" w:themeShade="7F"/>
+      <w:spacing w:val="5"/>
+      <w:u w:color="0B759B" w:themeColor="accent2" w:themeShade="7F"/>
+    </w:rPr>
+  </w:style>
+  <w:style w:type="paragraph" w:styleId="HTMLPreformatted">
+    <w:name w:val="HTML Preformatted"/>
+    <w:basedOn w:val="Normal"/>
+    <w:link w:val="HTMLPreformattedChar"/>
+    <w:uiPriority w:val="99"/>
+    <w:unhideWhenUsed/>
+    <w:rsid w:val="00286BCF"/>
+    <w:pPr>
+      <w:tabs>
+        <w:tab w:val="left" w:pos="916"/>
+        <w:tab w:val="left" w:pos="1832"/>
+        <w:tab w:val="left" w:pos="2748"/>
+        <w:tab w:val="left" w:pos="3664"/>
+        <w:tab w:val="left" w:pos="4580"/>
+        <w:tab w:val="left" w:pos="5496"/>
+        <w:tab w:val="left" w:pos="6412"/>
+        <w:tab w:val="left" w:pos="7328"/>
+        <w:tab w:val="left" w:pos="8244"/>
+        <w:tab w:val="left" w:pos="9160"/>
+        <w:tab w:val="left" w:pos="10076"/>
+        <w:tab w:val="left" w:pos="10992"/>
+        <w:tab w:val="left" w:pos="11908"/>
+        <w:tab w:val="left" w:pos="12824"/>
+        <w:tab w:val="left" w:pos="13740"/>
+        <w:tab w:val="left" w:pos="14656"/>
+      </w:tabs>
+      <w:spacing w:after="0" w:line="240" w:lineRule="auto"/>
+    </w:pPr>
+    <w:rPr>
+      <w:rFonts w:ascii="Courier New" w:eastAsia="Times New Roman" w:hAnsi="Courier New" w:cs="Courier New"/>
+      <w:sz w:val="20"/>
+      <w:szCs w:val="20"/>
+      <w:lang w:eastAsia="es-ES"/>
+    </w:rPr>
+  </w:style>
+  <w:style w:type="character" w:customStyle="1" w:styleId="HTMLPreformattedChar">
+    <w:name w:val="HTML Preformatted Char"/>
+    <w:basedOn w:val="DefaultParagraphFont"/>
+    <w:link w:val="HTMLPreformatted"/>
+    <w:uiPriority w:val="99"/>
+    <w:rsid w:val="00286BCF"/>
+    <w:rPr>
+      <w:rFonts w:ascii="Courier New" w:eastAsia="Times New Roman" w:hAnsi="Courier New" w:cs="Courier New"/>
+      <w:sz w:val="20"/>
+      <w:szCs w:val="20"/>
+      <w:lang w:eastAsia="es-ES"/>
+    </w:rPr>
+  </w:style>
+  <w:style w:type="character" w:customStyle="1" w:styleId="fnt112">
+    <w:name w:val="fnt112"/>
+    <w:basedOn w:val="DefaultParagraphFont"/>
+    <w:rsid w:val="00286BCF"/>
+  </w:style>
+  <w:style w:type="paragraph" w:styleId="TOC3">
+    <w:name w:val="toc 3"/>
+    <w:basedOn w:val="Normal"/>
+    <w:next w:val="Normal"/>
+    <w:autoRedefine/>
+    <w:uiPriority w:val="39"/>
+    <w:unhideWhenUsed/>
+    <w:rsid w:val="0024020E"/>
+    <w:pPr>
+      <w:spacing w:after="100"/>
+      <w:ind w:left="440"/>
+    </w:pPr>
+  </w:style>
+  <w:style w:type="paragraph" w:styleId="NormalWeb">
+    <w:name w:val="Normal (Web)"/>
+    <w:basedOn w:val="Normal"/>
+    <w:uiPriority w:val="99"/>
+    <w:semiHidden/>
+    <w:unhideWhenUsed/>
+    <w:rsid w:val="000C6366"/>
+    <w:pPr>
+      <w:spacing w:before="100" w:beforeAutospacing="1" w:after="100" w:afterAutospacing="1" w:line="240" w:lineRule="auto"/>
+      <w:jc w:val="left"/>
+    </w:pPr>
+    <w:rPr>
+      <w:rFonts w:ascii="Times New Roman" w:eastAsia="Times New Roman" w:hAnsi="Times New Roman" w:cs="Times New Roman"/>
+      <w:sz w:val="24"/>
+      <w:szCs w:val="24"/>
+      <w:lang w:val="es-ES" w:eastAsia="es-ES" w:bidi="ar-SA"/>
+    </w:rPr>
+  </w:style>
+  <w:style w:type="table" w:styleId="TableGrid">
+    <w:name w:val="Table Grid"/>
+    <w:basedOn w:val="TableNormal"/>
+    <w:uiPriority w:val="59"/>
+    <w:rsid w:val="008A50D7"/>
+    <w:pPr>
+      <w:spacing w:after="0" w:line="240" w:lineRule="auto"/>
+    </w:pPr>
+    <w:tblPr>
+      <w:tblInd w:w="0" w:type="dxa"/>
+      <w:tblBorders>
+        <w:top w:val="single" w:sz="4" w:space="0" w:color="auto"/>
+        <w:left w:val="single" w:sz="4" w:space="0" w:color="auto"/>
+        <w:bottom w:val="single" w:sz="4" w:space="0" w:color="auto"/>
+        <w:right w:val="single" w:sz="4" w:space="0" w:color="auto"/>
+        <w:insideH w:val="single" w:sz="4" w:space="0" w:color="auto"/>
+        <w:insideV w:val="single" w:sz="4" w:space="0" w:color="auto"/>
+      </w:tblBorders>
+      <w:tblCellMar>
+        <w:top w:w="0" w:type="dxa"/>
+        <w:left w:w="108" w:type="dxa"/>
+        <w:bottom w:w="0" w:type="dxa"/>
+        <w:right w:w="108" w:type="dxa"/>
+      </w:tblCellMar>
+    </w:tblPr>
+  </w:style>
+  <w:style w:type="paragraph" w:styleId="FootnoteText">
+    <w:name w:val="footnote text"/>
+    <w:basedOn w:val="Normal"/>
+    <w:link w:val="FootnoteTextChar"/>
+    <w:uiPriority w:val="99"/>
+    <w:unhideWhenUsed/>
+    <w:rsid w:val="00A04427"/>
+    <w:pPr>
+      <w:spacing w:after="0" w:line="240" w:lineRule="auto"/>
+    </w:pPr>
+    <w:rPr>
+      <w:sz w:val="24"/>
+      <w:szCs w:val="24"/>
+    </w:rPr>
+  </w:style>
+  <w:style w:type="character" w:customStyle="1" w:styleId="FootnoteTextChar">
+    <w:name w:val="Footnote Text Char"/>
+    <w:basedOn w:val="DefaultParagraphFont"/>
+    <w:link w:val="FootnoteText"/>
+    <w:uiPriority w:val="99"/>
+    <w:rsid w:val="00A04427"/>
+    <w:rPr>
+      <w:sz w:val="24"/>
+      <w:szCs w:val="24"/>
+      <w:lang w:val="ca-ES"/>
+    </w:rPr>
+  </w:style>
+  <w:style w:type="character" w:styleId="FootnoteReference">
+    <w:name w:val="footnote reference"/>
+    <w:basedOn w:val="DefaultParagraphFont"/>
+    <w:uiPriority w:val="99"/>
+    <w:unhideWhenUsed/>
+    <w:rsid w:val="00A04427"/>
+    <w:rPr>
+      <w:vertAlign w:val="superscript"/>
     </w:rPr>
   </w:style>
 </w:styles>
@@ -9116,7 +10404,7 @@
 </file>
 
 <file path=customXml/itemProps1.xml><?xml version="1.0" encoding="utf-8"?>
-<ds:datastoreItem xmlns:ds="http://schemas.openxmlformats.org/officeDocument/2006/customXml" ds:itemID="{4F9617D2-359C-424B-9D86-220483168D00}">
+<ds:datastoreItem xmlns:ds="http://schemas.openxmlformats.org/officeDocument/2006/customXml" ds:itemID="{15D5E97F-8E6C-2145-8955-08530B0E1291}">
   <ds:schemaRefs>
     <ds:schemaRef ds:uri="http://schemas.openxmlformats.org/officeDocument/2006/bibliography"/>
   </ds:schemaRefs>

</xml_diff>

<commit_message>
Memòria: canvis servidor. Diagrama de classes UML
</commit_message>
<xml_diff>
--- a/Memoria/Memoria_Eduard/CapellBrufauEduardMemoriaPFC.docx
+++ b/Memoria/Memoria_Eduard/CapellBrufauEduardMemoriaPFC.docx
@@ -203,21 +203,7 @@
         <w:rPr>
           <w:rStyle w:val="IntenseEmphasis"/>
         </w:rPr>
-        <w:t xml:space="preserve">Consultor: Roset </w:t>
-      </w:r>
-      <w:proofErr w:type="spellStart"/>
-      <w:r>
-        <w:rPr>
-          <w:rStyle w:val="IntenseEmphasis"/>
-        </w:rPr>
-        <w:t>Mayals</w:t>
-      </w:r>
-      <w:proofErr w:type="spellEnd"/>
-      <w:r>
-        <w:rPr>
-          <w:rStyle w:val="IntenseEmphasis"/>
-        </w:rPr>
-        <w:t>, Roman</w:t>
+        <w:t>Consultor: Roset Mayals, Roman</w:t>
       </w:r>
       <w:r>
         <w:br w:type="page"/>
@@ -2426,14 +2412,12 @@
       <w:r>
         <w:t xml:space="preserve">una plataforma per a definir llistes d’estudi. Una llista d’estudi és un conjunt de fitxes o elements que contenen una paraula en japonès (amb símbols </w:t>
       </w:r>
-      <w:proofErr w:type="spellStart"/>
       <w:r>
         <w:rPr>
           <w:i/>
         </w:rPr>
         <w:t>kanji</w:t>
       </w:r>
-      <w:proofErr w:type="spellEnd"/>
       <w:r>
         <w:t xml:space="preserve">) i que estan organitzades de forma que un estudiant pot anar aprenent els símbols i la seva pronunciació navegant per les llistes d’estudi. Per exemple, podem definir una llista anomenada </w:t>
       </w:r>
@@ -2617,27 +2601,14 @@
         <w:t>1</w:t>
       </w:r>
       <w:r>
-        <w:t xml:space="preserve"> El sistema </w:t>
-      </w:r>
-      <w:proofErr w:type="spellStart"/>
-      <w:r>
-        <w:t>Leitner</w:t>
-      </w:r>
-      <w:proofErr w:type="spellEnd"/>
-      <w:r>
-        <w:t xml:space="preserve"> </w:t>
+        <w:t xml:space="preserve"> El sistema Leitner </w:t>
       </w:r>
       <w:r>
         <w:t>és un sistema de preguntes i respostes basat e</w:t>
       </w:r>
       <w:r>
-        <w:t xml:space="preserve">n fitxes inventat per Sebastian </w:t>
-      </w:r>
-      <w:proofErr w:type="spellStart"/>
-      <w:r>
-        <w:t>Leitner</w:t>
-      </w:r>
-      <w:proofErr w:type="spellEnd"/>
+        <w:t>n fitxes inventat per Sebastian Leitner</w:t>
+      </w:r>
       <w:r>
         <w:t>.</w:t>
       </w:r>
@@ -2685,7 +2656,6 @@
         </w:rPr>
         <w:t>dispositius mòbils (</w:t>
       </w:r>
-      <w:proofErr w:type="spellStart"/>
       <w:r>
         <w:rPr>
           <w:rStyle w:val="fnt112"/>
@@ -2693,14 +2663,12 @@
         </w:rPr>
         <w:t>tablets</w:t>
       </w:r>
-      <w:proofErr w:type="spellEnd"/>
       <w:r>
         <w:rPr>
           <w:rStyle w:val="fnt112"/>
         </w:rPr>
         <w:t xml:space="preserve">, </w:t>
       </w:r>
-      <w:proofErr w:type="spellStart"/>
       <w:r>
         <w:rPr>
           <w:rStyle w:val="fnt112"/>
@@ -2708,7 +2676,6 @@
         </w:rPr>
         <w:t>smartphones</w:t>
       </w:r>
-      <w:proofErr w:type="spellEnd"/>
       <w:r>
         <w:rPr>
           <w:rStyle w:val="fnt112"/>
@@ -2974,35 +2941,7 @@
         <w:rPr>
           <w:lang w:bidi="ar-SA"/>
         </w:rPr>
-        <w:t xml:space="preserve"> es pot fer servir amb ordinador + ratolí, </w:t>
-      </w:r>
-      <w:proofErr w:type="spellStart"/>
-      <w:r>
-        <w:rPr>
-          <w:lang w:bidi="ar-SA"/>
-        </w:rPr>
-        <w:t>tablet</w:t>
-      </w:r>
-      <w:proofErr w:type="spellEnd"/>
-      <w:r>
-        <w:rPr>
-          <w:lang w:bidi="ar-SA"/>
-        </w:rPr>
-        <w:t xml:space="preserve"> </w:t>
-      </w:r>
-      <w:proofErr w:type="spellStart"/>
-      <w:r>
-        <w:rPr>
-          <w:lang w:bidi="ar-SA"/>
-        </w:rPr>
-        <w:t>android</w:t>
-      </w:r>
-      <w:proofErr w:type="spellEnd"/>
-      <w:r>
-        <w:rPr>
-          <w:lang w:bidi="ar-SA"/>
-        </w:rPr>
-        <w:t xml:space="preserve"> o tauleta gràfica, i </w:t>
+        <w:t xml:space="preserve"> es pot fer servir amb ordinador + ratolí, tablet android o tauleta gràfica, i </w:t>
       </w:r>
       <w:r>
         <w:t xml:space="preserve">conté, per una banda, </w:t>
@@ -3104,54 +3043,30 @@
         <w:rPr>
           <w:rStyle w:val="SubtleReference"/>
         </w:rPr>
-        <w:t xml:space="preserve"> – Selecció d’imatges </w:t>
-      </w:r>
-      <w:proofErr w:type="spellStart"/>
-      <w:r>
-        <w:rPr>
-          <w:rStyle w:val="SubtleReference"/>
+        <w:t xml:space="preserve"> – Selecció d’imatges kanji en el QVE</w:t>
+      </w:r>
+    </w:p>
+    <w:p>
+      <w:pPr>
+        <w:ind w:firstLine="709"/>
+      </w:pPr>
+      <w:r>
+        <w:t xml:space="preserve">L’eina treballa </w:t>
+      </w:r>
+      <w:r>
+        <w:t xml:space="preserve">amb 10 símbols </w:t>
+      </w:r>
+      <w:r>
+        <w:rPr>
+          <w:i/>
         </w:rPr>
         <w:t>kanji</w:t>
       </w:r>
-      <w:proofErr w:type="spellEnd"/>
-      <w:r>
-        <w:rPr>
-          <w:rStyle w:val="SubtleReference"/>
-        </w:rPr>
-        <w:t xml:space="preserve"> en el QVE</w:t>
-      </w:r>
-    </w:p>
-    <w:p>
-      <w:pPr>
-        <w:ind w:firstLine="709"/>
-      </w:pPr>
-      <w:r>
-        <w:t xml:space="preserve">L’eina treballa </w:t>
-      </w:r>
-      <w:r>
-        <w:t xml:space="preserve">amb 10 símbols </w:t>
-      </w:r>
-      <w:proofErr w:type="spellStart"/>
-      <w:r>
-        <w:rPr>
-          <w:i/>
-        </w:rPr>
-        <w:t>kanji</w:t>
-      </w:r>
-      <w:proofErr w:type="spellEnd"/>
       <w:r>
         <w:t xml:space="preserve"> que representen 1</w:t>
       </w:r>
       <w:r>
-        <w:t xml:space="preserve">0 paraules en el nostre alfabet, i quan </w:t>
-      </w:r>
-      <w:proofErr w:type="spellStart"/>
-      <w:r>
-        <w:t>sel·lecciones</w:t>
-      </w:r>
-      <w:proofErr w:type="spellEnd"/>
-      <w:r>
-        <w:t xml:space="preserve"> un símbol et porta a la seva pantalla d’informació.</w:t>
+        <w:t>0 paraules en el nostre alfabet, i quan sel·lecciones un símbol et porta a la seva pantalla d’informació.</w:t>
       </w:r>
     </w:p>
     <w:p>
@@ -3235,21 +3150,7 @@
         <w:rPr>
           <w:rStyle w:val="SubtleReference"/>
         </w:rPr>
-        <w:t xml:space="preserve"> – Pantalla d’informació d’un </w:t>
-      </w:r>
-      <w:proofErr w:type="spellStart"/>
-      <w:r>
-        <w:rPr>
-          <w:rStyle w:val="SubtleReference"/>
-        </w:rPr>
-        <w:t>kanji</w:t>
-      </w:r>
-      <w:proofErr w:type="spellEnd"/>
-      <w:r>
-        <w:rPr>
-          <w:rStyle w:val="SubtleReference"/>
-        </w:rPr>
-        <w:t xml:space="preserve"> en el QVE</w:t>
+        <w:t xml:space="preserve"> – Pantalla d’informació d’un kanji en el QVE</w:t>
       </w:r>
     </w:p>
     <w:p>
@@ -3260,14 +3161,12 @@
         <w:lastRenderedPageBreak/>
         <w:t xml:space="preserve">En aquesta pantalla es mostren explicacions sobre el </w:t>
       </w:r>
-      <w:proofErr w:type="spellStart"/>
       <w:r>
         <w:rPr>
           <w:i/>
         </w:rPr>
         <w:t>kanji</w:t>
       </w:r>
-      <w:proofErr w:type="spellEnd"/>
       <w:r>
         <w:t xml:space="preserve">, significats, </w:t>
       </w:r>
@@ -3278,30 +3177,20 @@
         <w:rPr>
           <w:i/>
         </w:rPr>
-        <w:t>on-</w:t>
-      </w:r>
-      <w:proofErr w:type="spellStart"/>
+        <w:t>on-yomi</w:t>
+      </w:r>
+      <w:r>
+        <w:t xml:space="preserve"> i</w:t>
+      </w:r>
+      <w:r>
+        <w:t xml:space="preserve"> </w:t>
+      </w:r>
       <w:r>
         <w:rPr>
           <w:i/>
         </w:rPr>
-        <w:t>yomi</w:t>
-      </w:r>
-      <w:proofErr w:type="spellEnd"/>
-      <w:r>
-        <w:t xml:space="preserve"> i</w:t>
-      </w:r>
-      <w:r>
-        <w:t xml:space="preserve"> </w:t>
-      </w:r>
-      <w:proofErr w:type="spellStart"/>
-      <w:r>
-        <w:rPr>
-          <w:i/>
-        </w:rPr>
         <w:t>kun-yomi</w:t>
       </w:r>
-      <w:proofErr w:type="spellEnd"/>
       <w:r>
         <w:rPr>
           <w:i/>
@@ -3519,14 +3408,12 @@
         <w:lastRenderedPageBreak/>
         <w:t xml:space="preserve">Aquesta eina de simulació de l’escriptura del </w:t>
       </w:r>
-      <w:proofErr w:type="spellStart"/>
       <w:r>
         <w:rPr>
           <w:i/>
         </w:rPr>
         <w:t>kanji</w:t>
       </w:r>
-      <w:proofErr w:type="spellEnd"/>
       <w:r>
         <w:t xml:space="preserve"> permet a l’estudiant</w:t>
       </w:r>
@@ -3537,15 +3424,7 @@
         <w:t xml:space="preserve"> en l’ordre correcte</w:t>
       </w:r>
       <w:r>
-        <w:t xml:space="preserve"> amb el dit, </w:t>
-      </w:r>
-      <w:proofErr w:type="spellStart"/>
-      <w:r>
-        <w:t>llàpis</w:t>
-      </w:r>
-      <w:proofErr w:type="spellEnd"/>
-      <w:r>
-        <w:t xml:space="preserve"> tàctil o ratolí (si està usant un ordinador)</w:t>
+        <w:t xml:space="preserve"> amb el dit, llàpis tàctil o ratolí (si està usant un ordinador)</w:t>
       </w:r>
       <w:r>
         <w:t>. El sistema indica a l’usuari si l’ordre que segueix és correcte o no mitjançant un flash verd o vermell respectivament.</w:t>
@@ -3872,31 +3751,13 @@
         </w:rPr>
         <w:t>d’una paraula (</w:t>
       </w:r>
-      <w:proofErr w:type="spellStart"/>
       <w:r>
         <w:rPr>
           <w:rStyle w:val="SubtleReference"/>
           <w:b/>
         </w:rPr>
-        <w:t>Japanese</w:t>
-      </w:r>
-      <w:proofErr w:type="spellEnd"/>
-      <w:r>
-        <w:rPr>
-          <w:rStyle w:val="SubtleReference"/>
-          <w:b/>
-        </w:rPr>
-        <w:t xml:space="preserve"> for </w:t>
-      </w:r>
-      <w:proofErr w:type="spellStart"/>
-      <w:r>
-        <w:rPr>
-          <w:rStyle w:val="SubtleReference"/>
-          <w:b/>
-        </w:rPr>
-        <w:t>iOS</w:t>
-      </w:r>
-      <w:proofErr w:type="spellEnd"/>
+        <w:t>Japanese for iOS</w:t>
+      </w:r>
       <w:r>
         <w:rPr>
           <w:rStyle w:val="SubtleReference"/>
@@ -4218,21 +4079,12 @@
         </w:rPr>
         <w:t xml:space="preserve">Pantalles de pràctica amb flashcards. Captures corresponents a </w:t>
       </w:r>
-      <w:proofErr w:type="spellStart"/>
       <w:r>
         <w:rPr>
           <w:rStyle w:val="SubtleReference"/>
           <w:b/>
         </w:rPr>
-        <w:t>Japanese</w:t>
-      </w:r>
-      <w:proofErr w:type="spellEnd"/>
-      <w:r>
-        <w:rPr>
-          <w:rStyle w:val="SubtleReference"/>
-          <w:b/>
-        </w:rPr>
-        <w:t xml:space="preserve"> Flip</w:t>
+        <w:t>Japanese Flip</w:t>
       </w:r>
       <w:r>
         <w:rPr>
@@ -4255,47 +4107,13 @@
         </w:rPr>
         <w:t xml:space="preserve">) i </w:t>
       </w:r>
-      <w:proofErr w:type="spellStart"/>
       <w:r>
         <w:rPr>
           <w:rStyle w:val="SubtleReference"/>
           <w:b/>
         </w:rPr>
-        <w:t>Sticky</w:t>
-      </w:r>
-      <w:proofErr w:type="spellEnd"/>
-      <w:r>
-        <w:rPr>
-          <w:rStyle w:val="SubtleReference"/>
-          <w:b/>
-        </w:rPr>
-        <w:t xml:space="preserve"> </w:t>
-      </w:r>
-      <w:proofErr w:type="spellStart"/>
-      <w:r>
-        <w:rPr>
-          <w:rStyle w:val="SubtleReference"/>
-          <w:b/>
-        </w:rPr>
-        <w:t>Study</w:t>
-      </w:r>
-      <w:proofErr w:type="spellEnd"/>
-      <w:r>
-        <w:rPr>
-          <w:rStyle w:val="SubtleReference"/>
-          <w:b/>
-        </w:rPr>
-        <w:t xml:space="preserve"> </w:t>
-      </w:r>
-      <w:proofErr w:type="spellStart"/>
-      <w:r>
-        <w:rPr>
-          <w:rStyle w:val="SubtleReference"/>
-          <w:b/>
-        </w:rPr>
-        <w:t>Japanese</w:t>
-      </w:r>
-      <w:proofErr w:type="spellEnd"/>
+        <w:t>Sticky Study Japanese</w:t>
+      </w:r>
       <w:r>
         <w:rPr>
           <w:rStyle w:val="SubtleReference"/>
@@ -4562,78 +4380,15 @@
         <w:rPr>
           <w:rStyle w:val="SubtleReference"/>
         </w:rPr>
-        <w:t>Panta</w:t>
-      </w:r>
-      <w:r>
-        <w:rPr>
-          <w:rStyle w:val="SubtleReference"/>
-        </w:rPr>
-        <w:t>lles de pràctica amb àudio. Inclouen tant la possibilitat d’escoltar com sona una paraula, com la possibilitat de gravar la pròpia veu i re-escoltar-la posteriorment. Les captures mostrades corresponen a l’aplicació</w:t>
+        <w:t>Pantalles de pràctica amb àudio. Inclouen tant la possibilitat d’escoltar com sona una paraula, com la possibilitat de gravar la pròpia veu i re-escoltar-la posteriorment. Les captures mostrades corresponen a l’aplicació</w:t>
       </w:r>
       <w:r>
         <w:rPr>
           <w:rStyle w:val="SubtleReference"/>
           <w:b/>
         </w:rPr>
-        <w:t xml:space="preserve"> </w:t>
-      </w:r>
-      <w:proofErr w:type="spellStart"/>
-      <w:r>
-        <w:rPr>
-          <w:rStyle w:val="SubtleReference"/>
-          <w:b/>
-        </w:rPr>
-        <w:t>Learn</w:t>
-      </w:r>
-      <w:proofErr w:type="spellEnd"/>
-      <w:r>
-        <w:rPr>
-          <w:rStyle w:val="SubtleReference"/>
-          <w:b/>
-        </w:rPr>
-        <w:t xml:space="preserve"> </w:t>
-      </w:r>
-      <w:proofErr w:type="spellStart"/>
-      <w:r>
-        <w:rPr>
-          <w:rStyle w:val="SubtleReference"/>
-          <w:b/>
-        </w:rPr>
-        <w:t>Japanese</w:t>
-      </w:r>
-      <w:proofErr w:type="spellEnd"/>
-      <w:r>
-        <w:rPr>
-          <w:rStyle w:val="SubtleReference"/>
-          <w:b/>
-        </w:rPr>
-        <w:t xml:space="preserve"> </w:t>
-      </w:r>
-      <w:proofErr w:type="spellStart"/>
-      <w:r>
-        <w:rPr>
-          <w:rStyle w:val="SubtleReference"/>
-          <w:b/>
-        </w:rPr>
-        <w:t>Vocabulary</w:t>
-      </w:r>
-      <w:proofErr w:type="spellEnd"/>
-      <w:r>
-        <w:rPr>
-          <w:rStyle w:val="SubtleReference"/>
-          <w:b/>
-        </w:rPr>
-        <w:t xml:space="preserve"> – </w:t>
-      </w:r>
-      <w:proofErr w:type="spellStart"/>
-      <w:r>
-        <w:rPr>
-          <w:rStyle w:val="SubtleReference"/>
-          <w:b/>
-        </w:rPr>
-        <w:t>Gengo</w:t>
-      </w:r>
-      <w:proofErr w:type="spellEnd"/>
+        <w:t xml:space="preserve"> Learn Japanese Vocabulary – Gengo</w:t>
+      </w:r>
       <w:r>
         <w:rPr>
           <w:rStyle w:val="SubtleReference"/>
@@ -4653,13 +4408,7 @@
         <w:rPr>
           <w:rStyle w:val="SubtleReference"/>
         </w:rPr>
-        <w:t xml:space="preserve">). </w:t>
-      </w:r>
-      <w:r>
-        <w:rPr>
-          <w:rStyle w:val="SubtleReference"/>
-        </w:rPr>
-        <w:t xml:space="preserve"> </w:t>
+        <w:t xml:space="preserve">).  </w:t>
       </w:r>
     </w:p>
     <w:p>
@@ -4814,8 +4563,6 @@
           </wp:inline>
         </w:drawing>
       </w:r>
-      <w:bookmarkStart w:id="13" w:name="_GoBack"/>
-      <w:bookmarkEnd w:id="13"/>
     </w:p>
     <w:p>
       <w:pPr>
@@ -4847,39 +4594,15 @@
         <w:rPr>
           <w:rStyle w:val="SubtleReference"/>
         </w:rPr>
-        <w:t xml:space="preserve">Pantalles </w:t>
-      </w:r>
-      <w:r>
-        <w:rPr>
-          <w:rStyle w:val="SubtleReference"/>
-        </w:rPr>
-        <w:t xml:space="preserve">Per la pràctica amb els traços del llenguatge japonès. En aquest cas es l’aplicació es limita a ensenyar l’ordre i manera d’execució dels traços. Captures extretes de l’aplicació </w:t>
-      </w:r>
-      <w:proofErr w:type="spellStart"/>
+        <w:t xml:space="preserve">Pantalles Per la pràctica amb els traços del llenguatge japonès. En aquest cas es l’aplicació es limita a ensenyar l’ordre i manera d’execució dels traços. Captures extretes de l’aplicació </w:t>
+      </w:r>
       <w:r>
         <w:rPr>
           <w:rStyle w:val="SubtleReference"/>
           <w:b/>
         </w:rPr>
-        <w:t>Kana</w:t>
-      </w:r>
-      <w:proofErr w:type="spellEnd"/>
-      <w:r>
-        <w:rPr>
-          <w:rStyle w:val="SubtleReference"/>
-          <w:b/>
-        </w:rPr>
-        <w:t xml:space="preserve"> </w:t>
-      </w:r>
-      <w:proofErr w:type="spellStart"/>
-      <w:r>
-        <w:rPr>
-          <w:rStyle w:val="SubtleReference"/>
-          <w:b/>
-        </w:rPr>
-        <w:t>Writing</w:t>
-      </w:r>
-      <w:proofErr w:type="spellEnd"/>
+        <w:t>Kana Writing</w:t>
+      </w:r>
       <w:r>
         <w:rPr>
           <w:rStyle w:val="SubtleReference"/>
@@ -5061,50 +4784,20 @@
         <w:rPr>
           <w:rStyle w:val="SubtleReference"/>
         </w:rPr>
-        <w:t xml:space="preserve">Pantalles Per la pràctica amb els traços del llenguatge japonès. </w:t>
-      </w:r>
-      <w:r>
-        <w:rPr>
-          <w:rStyle w:val="SubtleReference"/>
-        </w:rPr>
-        <w:t xml:space="preserve">Aquesta aplicació va una mica més enllà, i és més interactiva, de manera que avalua la pràctica de l’usuari, posant nota a l’execució dels traços d’un caràcter. Les captures s’han extret de l’aplicació </w:t>
-      </w:r>
-      <w:proofErr w:type="spellStart"/>
+        <w:t xml:space="preserve">Pantalles Per la pràctica amb els traços del llenguatge japonès. Aquesta aplicació va una mica més enllà, i és més interactiva, de manera que avalua la pràctica de l’usuari, posant nota a l’execució dels traços d’un caràcter. Les captures s’han extret de l’aplicació </w:t>
+      </w:r>
       <w:r>
         <w:rPr>
           <w:rStyle w:val="SubtleReference"/>
           <w:b/>
         </w:rPr>
-        <w:t>Kana</w:t>
-      </w:r>
-      <w:proofErr w:type="spellEnd"/>
-      <w:r>
-        <w:rPr>
-          <w:rStyle w:val="SubtleReference"/>
-          <w:b/>
-        </w:rPr>
-        <w:t xml:space="preserve"> </w:t>
-      </w:r>
-      <w:proofErr w:type="spellStart"/>
-      <w:r>
-        <w:rPr>
-          <w:rStyle w:val="SubtleReference"/>
-          <w:b/>
-        </w:rPr>
-        <w:t>Strokes</w:t>
-      </w:r>
-      <w:proofErr w:type="spellEnd"/>
-      <w:r>
-        <w:rPr>
-          <w:rStyle w:val="SubtleReference"/>
-        </w:rPr>
-        <w:t xml:space="preserve"> </w:t>
-      </w:r>
-      <w:r>
-        <w:rPr>
-          <w:rStyle w:val="SubtleReference"/>
-        </w:rPr>
-        <w:t>(</w:t>
+        <w:t>Kana Strokes</w:t>
+      </w:r>
+      <w:r>
+        <w:rPr>
+          <w:rStyle w:val="SubtleReference"/>
+        </w:rPr>
+        <w:t xml:space="preserve"> (</w:t>
       </w:r>
       <w:hyperlink r:id="rId35" w:history="1">
         <w:r>
@@ -5119,84 +4812,64 @@
         <w:rPr>
           <w:rStyle w:val="SubtleReference"/>
         </w:rPr>
-        <w:t>)</w:t>
-      </w:r>
-      <w:r>
-        <w:rPr>
-          <w:rStyle w:val="SubtleReference"/>
-        </w:rPr>
-        <w:t xml:space="preserve">. </w:t>
-      </w:r>
-      <w:r>
-        <w:rPr>
-          <w:rStyle w:val="SubtleReference"/>
-        </w:rPr>
+        <w:t xml:space="preserve">).  </w:t>
+      </w:r>
+    </w:p>
+    <w:p>
+      <w:pPr>
+        <w:pStyle w:val="Heading1"/>
+      </w:pPr>
+      <w:bookmarkStart w:id="13" w:name="_Toc338438324"/>
+      <w:r>
+        <w:t xml:space="preserve">Capítol 4: </w:t>
+      </w:r>
+      <w:r>
+        <w:t>Anàlisi i disseny</w:t>
+      </w:r>
+      <w:bookmarkEnd w:id="13"/>
+    </w:p>
+    <w:p>
+      <w:pPr>
+        <w:pStyle w:val="Heading2"/>
+      </w:pPr>
+      <w:bookmarkStart w:id="14" w:name="_Toc338438325"/>
+      <w:r>
+        <w:t xml:space="preserve">4.1. </w:t>
+      </w:r>
+      <w:r>
+        <w:t>Tecnologia</w:t>
+      </w:r>
+      <w:bookmarkEnd w:id="14"/>
+    </w:p>
+    <w:p>
+      <w:pPr>
+        <w:ind w:firstLine="709"/>
+      </w:pPr>
+      <w:r>
+        <w:t xml:space="preserve">Aquest projecte l’hem realitzat </w:t>
+      </w:r>
+      <w:r>
+        <w:t xml:space="preserve">amb el </w:t>
+      </w:r>
+      <w:r>
+        <w:rPr>
+          <w:i/>
+        </w:rPr>
+        <w:t>framework</w:t>
+      </w:r>
+      <w:r>
         <w:t xml:space="preserve"> </w:t>
       </w:r>
-    </w:p>
-    <w:p>
-      <w:pPr>
-        <w:pStyle w:val="Heading1"/>
-      </w:pPr>
-      <w:bookmarkStart w:id="14" w:name="_Toc338438324"/>
-      <w:r>
-        <w:t xml:space="preserve">Capítol 4: </w:t>
-      </w:r>
-      <w:r>
-        <w:t>Anàlisi i disseny</w:t>
-      </w:r>
-      <w:bookmarkEnd w:id="14"/>
-    </w:p>
-    <w:p>
-      <w:pPr>
-        <w:pStyle w:val="Heading2"/>
-      </w:pPr>
-      <w:bookmarkStart w:id="15" w:name="_Toc338438325"/>
-      <w:r>
-        <w:t xml:space="preserve">4.1. </w:t>
-      </w:r>
-      <w:r>
-        <w:t>Tecnologia</w:t>
-      </w:r>
-      <w:bookmarkEnd w:id="15"/>
-    </w:p>
-    <w:p>
-      <w:pPr>
-        <w:ind w:firstLine="709"/>
-      </w:pPr>
-      <w:r>
-        <w:t xml:space="preserve">Aquest projecte l’hem realitzat </w:t>
-      </w:r>
-      <w:r>
-        <w:t xml:space="preserve">amb el </w:t>
-      </w:r>
-      <w:r>
-        <w:rPr>
-          <w:i/>
-        </w:rPr>
-        <w:t>framework</w:t>
-      </w:r>
-      <w:r>
-        <w:t xml:space="preserve"> </w:t>
-      </w:r>
-      <w:proofErr w:type="spellStart"/>
       <w:r>
         <w:rPr>
           <w:b/>
         </w:rPr>
-        <w:t>Sencha</w:t>
-      </w:r>
-      <w:proofErr w:type="spellEnd"/>
+        <w:t>Sencha Touch</w:t>
+      </w:r>
       <w:r>
         <w:rPr>
           <w:b/>
         </w:rPr>
-        <w:t xml:space="preserve"> Touch</w:t>
-      </w:r>
-      <w:r>
-        <w:rPr>
-          <w:b/>
-        </w:rPr>
         <w:t xml:space="preserve"> 2</w:t>
       </w:r>
       <w:r>
@@ -5212,47 +4885,7 @@
         <w:t>marc de treball que permet al desenvolupador construir</w:t>
       </w:r>
       <w:r>
-        <w:t xml:space="preserve"> aplicacions que funcionin en </w:t>
-      </w:r>
-      <w:proofErr w:type="spellStart"/>
-      <w:r>
-        <w:t>iOS</w:t>
-      </w:r>
-      <w:proofErr w:type="spellEnd"/>
-      <w:r>
-        <w:t xml:space="preserve">, </w:t>
-      </w:r>
-      <w:proofErr w:type="spellStart"/>
-      <w:r>
-        <w:t>Android</w:t>
-      </w:r>
-      <w:proofErr w:type="spellEnd"/>
-      <w:r>
-        <w:t xml:space="preserve">, </w:t>
-      </w:r>
-      <w:proofErr w:type="spellStart"/>
-      <w:r>
-        <w:t>BlackBerry</w:t>
-      </w:r>
-      <w:proofErr w:type="spellEnd"/>
-      <w:r>
-        <w:t xml:space="preserve">, </w:t>
-      </w:r>
-      <w:proofErr w:type="spellStart"/>
-      <w:r>
-        <w:t>Kindle</w:t>
-      </w:r>
-      <w:proofErr w:type="spellEnd"/>
-      <w:r>
-        <w:t xml:space="preserve"> </w:t>
-      </w:r>
-      <w:proofErr w:type="spellStart"/>
-      <w:r>
-        <w:t>Fire</w:t>
-      </w:r>
-      <w:proofErr w:type="spellEnd"/>
-      <w:r>
-        <w:t>, etc.</w:t>
+        <w:t xml:space="preserve"> aplicacions que funcionin en iOS, Android, BlackBerry, Kindle Fire, etc.</w:t>
       </w:r>
     </w:p>
     <w:p>
@@ -5322,21 +4955,7 @@
           <w:rStyle w:val="SubtleReference"/>
         </w:rPr>
         <w:lastRenderedPageBreak/>
-        <w:t xml:space="preserve">Il·lustració 6 – Framework escollit , el </w:t>
-      </w:r>
-      <w:proofErr w:type="spellStart"/>
-      <w:r>
-        <w:rPr>
-          <w:rStyle w:val="SubtleReference"/>
-        </w:rPr>
-        <w:t>Sencha</w:t>
-      </w:r>
-      <w:proofErr w:type="spellEnd"/>
-      <w:r>
-        <w:rPr>
-          <w:rStyle w:val="SubtleReference"/>
-        </w:rPr>
-        <w:t xml:space="preserve"> Touch 2</w:t>
+        <w:t>Il·lustració 6 – Framework escollit , el Sencha Touch 2</w:t>
       </w:r>
     </w:p>
     <w:p>
@@ -5351,33 +4970,11 @@
       <w:r>
         <w:t xml:space="preserve">Per a la part client hem escollit l’entorn de treball </w:t>
       </w:r>
-      <w:proofErr w:type="spellStart"/>
       <w:r>
         <w:rPr>
           <w:b/>
         </w:rPr>
-        <w:t>Sencha</w:t>
-      </w:r>
-      <w:proofErr w:type="spellEnd"/>
-      <w:r>
-        <w:rPr>
-          <w:b/>
-        </w:rPr>
-        <w:t xml:space="preserve"> </w:t>
-      </w:r>
-      <w:proofErr w:type="spellStart"/>
-      <w:r>
-        <w:rPr>
-          <w:b/>
-        </w:rPr>
-        <w:t>Architect</w:t>
-      </w:r>
-      <w:proofErr w:type="spellEnd"/>
-      <w:r>
-        <w:rPr>
-          <w:b/>
-        </w:rPr>
-        <w:t xml:space="preserve"> 2</w:t>
+        <w:t>Sencha Architect 2</w:t>
       </w:r>
       <w:r>
         <w:t xml:space="preserve"> </w:t>
@@ -5541,45 +5138,23 @@
         </w:rPr>
         <w:t xml:space="preserve">cript de </w:t>
       </w:r>
-      <w:proofErr w:type="spellStart"/>
       <w:r>
         <w:rPr>
           <w:shd w:val="clear" w:color="auto" w:fill="FFFFFF"/>
         </w:rPr>
-        <w:t>Chrome</w:t>
-      </w:r>
-      <w:proofErr w:type="spellEnd"/>
+        <w:t xml:space="preserve">Chrome, per desenvolupar aplicacions </w:t>
+      </w:r>
       <w:r>
         <w:rPr>
           <w:shd w:val="clear" w:color="auto" w:fill="FFFFFF"/>
         </w:rPr>
-        <w:t xml:space="preserve">, per desenvolupar aplicacions </w:t>
+        <w:t>ràpides</w:t>
       </w:r>
       <w:r>
         <w:rPr>
           <w:shd w:val="clear" w:color="auto" w:fill="FFFFFF"/>
         </w:rPr>
-        <w:t>ràpides</w:t>
-      </w:r>
-      <w:r>
-        <w:rPr>
-          <w:shd w:val="clear" w:color="auto" w:fill="FFFFFF"/>
-        </w:rPr>
-        <w:t xml:space="preserve">. Node.js es basa en un model que respon a esdeveniments, sense colls d'ampolla </w:t>
-      </w:r>
-      <w:proofErr w:type="spellStart"/>
-      <w:r>
-        <w:rPr>
-          <w:shd w:val="clear" w:color="auto" w:fill="FFFFFF"/>
-        </w:rPr>
-        <w:t>d'Entrada/Sortida</w:t>
-      </w:r>
-      <w:proofErr w:type="spellEnd"/>
-      <w:r>
-        <w:rPr>
-          <w:shd w:val="clear" w:color="auto" w:fill="FFFFFF"/>
-        </w:rPr>
-        <w:t xml:space="preserve"> que ho fan lleuger i eficient, perfecte per a aplicacions en temps real amb molta càrrega de dades i que corren a través de múltiples dispositius.</w:t>
+        <w:t>. Node.js es basa en un model que respon a esdeveniments, sense colls d'ampolla d'Entrada/Sortida que ho fan lleuger i eficient, perfecte per a aplicacions en temps real amb molta càrrega de dades i que corren a través de múltiples dispositius.</w:t>
       </w:r>
     </w:p>
     <w:p>
@@ -5680,38 +5255,20 @@
         <w:rPr>
           <w:i/>
         </w:rPr>
-        <w:t xml:space="preserve">open </w:t>
-      </w:r>
-      <w:proofErr w:type="spellStart"/>
-      <w:r>
-        <w:rPr>
-          <w:i/>
-        </w:rPr>
-        <w:t>source</w:t>
-      </w:r>
-      <w:proofErr w:type="spellEnd"/>
+        <w:t>open source</w:t>
+      </w:r>
       <w:r>
         <w:t xml:space="preserve">. És un dels sistemes de controls de versions més usats </w:t>
       </w:r>
       <w:r>
-        <w:t xml:space="preserve">i ofereix </w:t>
-      </w:r>
-      <w:proofErr w:type="spellStart"/>
-      <w:r>
-        <w:t>hospedatge</w:t>
-      </w:r>
-      <w:proofErr w:type="spellEnd"/>
-      <w:r>
-        <w:t xml:space="preserve"> i altres serveis socials. El seu nom és </w:t>
-      </w:r>
-      <w:proofErr w:type="spellStart"/>
+        <w:t xml:space="preserve">i ofereix hospedatge i altres serveis socials. El seu nom és </w:t>
+      </w:r>
       <w:r>
         <w:rPr>
           <w:b/>
         </w:rPr>
         <w:t>GitHub</w:t>
       </w:r>
-      <w:proofErr w:type="spellEnd"/>
       <w:r>
         <w:t>, i el nostre projecte es pot trobar al següent enllaç:</w:t>
       </w:r>
@@ -5809,11 +5366,11 @@
       <w:pPr>
         <w:pStyle w:val="Heading2"/>
       </w:pPr>
-      <w:bookmarkStart w:id="16" w:name="_Toc338438326"/>
+      <w:bookmarkStart w:id="15" w:name="_Toc338438326"/>
       <w:r>
         <w:t>4.2. Arquitectura del sistema</w:t>
       </w:r>
-      <w:bookmarkEnd w:id="16"/>
+      <w:bookmarkEnd w:id="15"/>
     </w:p>
     <w:p>
       <w:pPr>
@@ -5835,15 +5392,7 @@
         <w:t>framework</w:t>
       </w:r>
       <w:r>
-        <w:t xml:space="preserve"> </w:t>
-      </w:r>
-      <w:proofErr w:type="spellStart"/>
-      <w:r>
-        <w:t>Sencha</w:t>
-      </w:r>
-      <w:proofErr w:type="spellEnd"/>
-      <w:r>
-        <w:t xml:space="preserve"> Touch</w:t>
+        <w:t xml:space="preserve"> Sencha Touch</w:t>
       </w:r>
       <w:r>
         <w:t>.</w:t>
@@ -5932,21 +5481,7 @@
         <w:rPr>
           <w:rStyle w:val="SubtleReference"/>
         </w:rPr>
-        <w:t xml:space="preserve"> </w:t>
-      </w:r>
-      <w:proofErr w:type="spellStart"/>
-      <w:r>
-        <w:rPr>
-          <w:rStyle w:val="SubtleReference"/>
-        </w:rPr>
-        <w:t>Sencha</w:t>
-      </w:r>
-      <w:proofErr w:type="spellEnd"/>
-      <w:r>
-        <w:rPr>
-          <w:rStyle w:val="SubtleReference"/>
-        </w:rPr>
-        <w:t xml:space="preserve"> Touch</w:t>
+        <w:t xml:space="preserve"> Sencha Touch</w:t>
       </w:r>
     </w:p>
     <w:p>
@@ -6153,52 +5688,44 @@
       <w:pPr>
         <w:pStyle w:val="Heading2"/>
       </w:pPr>
-      <w:bookmarkStart w:id="17" w:name="_Toc338438327"/>
+      <w:bookmarkStart w:id="16" w:name="_Toc338438327"/>
       <w:r>
         <w:t>4.3. Disseny preliminar de les pantalles</w:t>
       </w:r>
+      <w:bookmarkEnd w:id="16"/>
+    </w:p>
+    <w:p>
+      <w:pPr>
+        <w:ind w:firstLine="709"/>
+      </w:pPr>
+      <w:r>
+        <w:t xml:space="preserve">Hem realitzat una primera versió de les pantalles amb </w:t>
+      </w:r>
+      <w:r>
+        <w:t xml:space="preserve">l’ajuda de l’eina </w:t>
+      </w:r>
+      <w:r>
+        <w:rPr>
+          <w:i/>
+        </w:rPr>
+        <w:t>Prototyper Free</w:t>
+      </w:r>
+      <w:r>
+        <w:t xml:space="preserve"> la qual ens ha ajudat a fer una maqu</w:t>
+      </w:r>
+      <w:r>
+        <w:t>eta digital sense funcionalitat però amb un flux de navegació.</w:t>
+      </w:r>
+    </w:p>
+    <w:p>
+      <w:pPr>
+        <w:pStyle w:val="Heading3"/>
+      </w:pPr>
+      <w:bookmarkStart w:id="17" w:name="_Toc338438328"/>
+      <w:r>
+        <w:t>4.3.1. Llistes d’estudi</w:t>
+      </w:r>
       <w:bookmarkEnd w:id="17"/>
-    </w:p>
-    <w:p>
-      <w:pPr>
-        <w:ind w:firstLine="709"/>
-      </w:pPr>
-      <w:r>
-        <w:t xml:space="preserve">Hem realitzat una primera versió de les pantalles amb </w:t>
-      </w:r>
-      <w:r>
-        <w:t xml:space="preserve">l’ajuda de l’eina </w:t>
-      </w:r>
-      <w:proofErr w:type="spellStart"/>
-      <w:r>
-        <w:rPr>
-          <w:i/>
-        </w:rPr>
-        <w:t>Prototyper</w:t>
-      </w:r>
-      <w:proofErr w:type="spellEnd"/>
-      <w:r>
-        <w:rPr>
-          <w:i/>
-        </w:rPr>
-        <w:t xml:space="preserve"> Free</w:t>
-      </w:r>
-      <w:r>
-        <w:t xml:space="preserve"> la qual ens ha ajudat a fer una maqu</w:t>
-      </w:r>
-      <w:r>
-        <w:t>eta digital sense funcionalitat però amb un flux de navegació.</w:t>
-      </w:r>
-    </w:p>
-    <w:p>
-      <w:pPr>
-        <w:pStyle w:val="Heading3"/>
-      </w:pPr>
-      <w:bookmarkStart w:id="18" w:name="_Toc338438328"/>
-      <w:r>
-        <w:t>4.3.1. Llistes d’estudi</w:t>
-      </w:r>
-      <w:bookmarkEnd w:id="18"/>
     </w:p>
     <w:p>
       <w:pPr>
@@ -6565,7 +6092,7 @@
           <w:iCs w:val="0"/>
         </w:rPr>
       </w:pPr>
-      <w:bookmarkStart w:id="19" w:name="_Toc338438329"/>
+      <w:bookmarkStart w:id="18" w:name="_Toc338438329"/>
       <w:r>
         <w:rPr>
           <w:rStyle w:val="SubtleReference"/>
@@ -6575,7 +6102,7 @@
         </w:rPr>
         <w:t>4.3.2. Diccionari</w:t>
       </w:r>
-      <w:bookmarkEnd w:id="19"/>
+      <w:bookmarkEnd w:id="18"/>
     </w:p>
     <w:p>
       <w:pPr>
@@ -6874,7 +6401,7 @@
           <w:iCs w:val="0"/>
         </w:rPr>
       </w:pPr>
-      <w:bookmarkStart w:id="20" w:name="_Toc338438330"/>
+      <w:bookmarkStart w:id="19" w:name="_Toc338438330"/>
       <w:r>
         <w:rPr>
           <w:rStyle w:val="SubtleReference"/>
@@ -6892,7 +6419,7 @@
         </w:rPr>
         <w:t>Flashcards</w:t>
       </w:r>
-      <w:bookmarkEnd w:id="20"/>
+      <w:bookmarkEnd w:id="19"/>
     </w:p>
     <w:p>
       <w:pPr>
@@ -7133,49 +6660,55 @@
       <w:pPr>
         <w:pStyle w:val="Heading2"/>
       </w:pPr>
-      <w:bookmarkStart w:id="21" w:name="_Toc338438331"/>
+      <w:bookmarkStart w:id="20" w:name="_Toc338438331"/>
       <w:r>
         <w:t>4.4. D</w:t>
       </w:r>
       <w:r>
         <w:t>isseny preliminar del mòdul del servidor</w:t>
       </w:r>
+      <w:bookmarkEnd w:id="20"/>
+    </w:p>
+    <w:p>
+      <w:pPr>
+        <w:ind w:firstLine="708"/>
+      </w:pPr>
+      <w:r>
+        <w:t>Seguint amb el model MVC exposat anteriorment, ara ens centrarem en el disseny de la part corresponent al servidor.</w:t>
+      </w:r>
+    </w:p>
+    <w:p>
+      <w:pPr>
+        <w:ind w:firstLine="708"/>
+      </w:pPr>
+      <w:r>
+        <w:t xml:space="preserve">La idea és fer disponibles un conjunt de serveis, que seran els que invocaran </w:t>
+      </w:r>
+      <w:r>
+        <w:t>certes</w:t>
+      </w:r>
+      <w:r>
+        <w:t xml:space="preserve"> accions del client. D’aquesta manera, sempre que es vulgui realitzar alguna operació des de les pantalles, aquesta operació serà gestionada pel servidor. Aquesta arquitectura té avantatges i desavantatges, que mostrem a continuació.</w:t>
+      </w:r>
+    </w:p>
+    <w:p>
+      <w:pPr>
+        <w:pStyle w:val="Heading3"/>
+      </w:pPr>
+      <w:bookmarkStart w:id="21" w:name="_Toc338438332"/>
+      <w:r>
+        <w:t xml:space="preserve">4.4.1. </w:t>
+      </w:r>
+      <w:r>
+        <w:t>Avantatges de la implementació de les ac</w:t>
+      </w:r>
+      <w:r>
+        <w:t>cions en</w:t>
+      </w:r>
+      <w:r>
+        <w:t xml:space="preserve"> servidor</w:t>
+      </w:r>
       <w:bookmarkEnd w:id="21"/>
-    </w:p>
-    <w:p>
-      <w:pPr>
-        <w:ind w:firstLine="708"/>
-      </w:pPr>
-      <w:r>
-        <w:t>Seguint amb el model MVC exposat anteriorment, ara ens centrarem en el disseny de la part corresponent al servidor.</w:t>
-      </w:r>
-    </w:p>
-    <w:p>
-      <w:pPr>
-        <w:ind w:firstLine="708"/>
-      </w:pPr>
-      <w:r>
-        <w:t>La idea és fer disponibles un conjunt de serveis, que seran els que invocaran les accions del client. D’aquesta manera, sempre que es vulgui realitzar alguna operació des de les pantalles, aquesta operació serà gestionada pel servidor. Aquesta arquitectura té avantatges i desavantatges, que mostrem a continuació.</w:t>
-      </w:r>
-    </w:p>
-    <w:p>
-      <w:pPr>
-        <w:pStyle w:val="Heading3"/>
-      </w:pPr>
-      <w:bookmarkStart w:id="22" w:name="_Toc338438332"/>
-      <w:r>
-        <w:t xml:space="preserve">4.4.1. </w:t>
-      </w:r>
-      <w:r>
-        <w:t>Avantatges de la implementació de les ac</w:t>
-      </w:r>
-      <w:r>
-        <w:t>cions en</w:t>
-      </w:r>
-      <w:r>
-        <w:t xml:space="preserve"> servidor</w:t>
-      </w:r>
-      <w:bookmarkEnd w:id="22"/>
     </w:p>
     <w:p>
       <w:pPr>
@@ -7233,7 +6766,7 @@
       <w:pPr>
         <w:pStyle w:val="Heading3"/>
       </w:pPr>
-      <w:bookmarkStart w:id="23" w:name="_Toc338438333"/>
+      <w:bookmarkStart w:id="22" w:name="_Toc338438333"/>
       <w:r>
         <w:t xml:space="preserve">4.4.2. </w:t>
       </w:r>
@@ -7246,7 +6779,7 @@
       <w:r>
         <w:t xml:space="preserve"> servidor</w:t>
       </w:r>
-      <w:bookmarkEnd w:id="23"/>
+      <w:bookmarkEnd w:id="22"/>
     </w:p>
     <w:p>
       <w:pPr>
@@ -7257,7 +6790,10 @@
         </w:numPr>
       </w:pPr>
       <w:r>
-        <w:t>Connectivitat: el fet que les accions s’hagin de realitzar sempre contra el servidor obliga a estar connectats permanentment. Hi ha opcions intermèdies, com són la de precarregar (memòria cau) certa informació que preveiem que serà utilitzada, però no es pot comptar amb fer servir l’aplicació de manera completament offline.</w:t>
+        <w:t xml:space="preserve">Connectivitat: el fet que les accions s’hagin de realitzar sempre contra el servidor obliga a estar connectats permanentment. </w:t>
+      </w:r>
+      <w:r>
+        <w:t>Això vol dir que certes accions només es podran fer quan el dispositiu estigui connectat a la xarxa.</w:t>
       </w:r>
     </w:p>
     <w:p>
@@ -7276,14 +6812,14 @@
       <w:pPr>
         <w:pStyle w:val="Heading3"/>
       </w:pPr>
-      <w:bookmarkStart w:id="24" w:name="_Toc338438334"/>
+      <w:bookmarkStart w:id="23" w:name="_Toc338438334"/>
       <w:r>
         <w:t xml:space="preserve">4.4.3. </w:t>
       </w:r>
       <w:r>
         <w:t>El controlador</w:t>
       </w:r>
-      <w:bookmarkEnd w:id="24"/>
+      <w:bookmarkEnd w:id="23"/>
     </w:p>
     <w:p>
       <w:r>
@@ -7339,18 +6875,10 @@
       </w:r>
     </w:p>
     <w:p>
-      <w:r>
-        <w:rPr>
-          <w:highlight w:val="yellow"/>
-        </w:rPr>
-        <w:t>&lt;Aquí hi he d’afegir un diagrama de funcionament del Controlador&gt;</w:t>
-      </w:r>
-    </w:p>
-    <w:p>
       <w:pPr>
         <w:pStyle w:val="Heading3"/>
       </w:pPr>
-      <w:bookmarkStart w:id="25" w:name="_Toc338438335"/>
+      <w:bookmarkStart w:id="24" w:name="_Toc338438335"/>
       <w:r>
         <w:t>4.4.4</w:t>
       </w:r>
@@ -7360,7 +6888,7 @@
       <w:r>
         <w:t>El Model</w:t>
       </w:r>
-      <w:bookmarkEnd w:id="25"/>
+      <w:bookmarkEnd w:id="24"/>
     </w:p>
     <w:p>
       <w:r>
@@ -7404,7 +6932,7 @@
       <w:pPr>
         <w:pStyle w:val="Heading3"/>
       </w:pPr>
-      <w:bookmarkStart w:id="26" w:name="_Toc338438336"/>
+      <w:bookmarkStart w:id="25" w:name="_Toc338438336"/>
       <w:r>
         <w:t>4.4.5</w:t>
       </w:r>
@@ -7414,104 +6942,497 @@
       <w:r>
         <w:t>Els objectes del model</w:t>
       </w:r>
+      <w:bookmarkEnd w:id="25"/>
+    </w:p>
+    <w:p>
+      <w:pPr>
+        <w:ind w:firstLine="1"/>
+      </w:pPr>
+      <w:r>
+        <w:t xml:space="preserve">Per representar la realitat que ens ocupa, necessitem un </w:t>
+      </w:r>
+      <w:r>
+        <w:t xml:space="preserve">conjunt d’objectes, que veiem a </w:t>
+      </w:r>
+      <w:r>
+        <w:t>continuació:</w:t>
+      </w:r>
+    </w:p>
+    <w:p>
+      <w:pPr>
+        <w:ind w:firstLine="1"/>
+      </w:pPr>
+      <w:r>
+        <w:rPr>
+          <w:noProof/>
+          <w:lang w:val="en-US" w:bidi="ar-SA"/>
+        </w:rPr>
+        <w:lastRenderedPageBreak/>
+        <w:drawing>
+          <wp:inline distT="0" distB="0" distL="0" distR="0" wp14:anchorId="0C09AB83" wp14:editId="4A3BE204">
+            <wp:extent cx="4347067" cy="1994371"/>
+            <wp:effectExtent l="0" t="0" r="0" b="0"/>
+            <wp:docPr id="14" name="Picture 2" descr="Macintosh HD:Users:edu:github:git_pfc:UOCPFC_Eduard_Salva:Implementacio:server:ClassDiagram.v0.png"/>
+            <wp:cNvGraphicFramePr>
+              <a:graphicFrameLocks xmlns:a="http://schemas.openxmlformats.org/drawingml/2006/main" noChangeAspect="1"/>
+            </wp:cNvGraphicFramePr>
+            <a:graphic xmlns:a="http://schemas.openxmlformats.org/drawingml/2006/main">
+              <a:graphicData uri="http://schemas.openxmlformats.org/drawingml/2006/picture">
+                <pic:pic xmlns:pic="http://schemas.openxmlformats.org/drawingml/2006/picture">
+                  <pic:nvPicPr>
+                    <pic:cNvPr id="0" name="Picture 2" descr="Macintosh HD:Users:edu:github:git_pfc:UOCPFC_Eduard_Salva:Implementacio:server:ClassDiagram.v0.png"/>
+                    <pic:cNvPicPr>
+                      <a:picLocks noChangeAspect="1" noChangeArrowheads="1"/>
+                    </pic:cNvPicPr>
+                  </pic:nvPicPr>
+                  <pic:blipFill rotWithShape="1">
+                    <a:blip r:embed="rId54">
+                      <a:extLst>
+                        <a:ext uri="{28A0092B-C50C-407E-A947-70E740481C1C}">
+                          <a14:useLocalDpi xmlns:a14="http://schemas.microsoft.com/office/drawing/2010/main" val="0"/>
+                        </a:ext>
+                      </a:extLst>
+                    </a:blip>
+                    <a:srcRect l="9349" r="9951" b="37513"/>
+                    <a:stretch/>
+                  </pic:blipFill>
+                  <pic:spPr bwMode="auto">
+                    <a:xfrm>
+                      <a:off x="0" y="0"/>
+                      <a:ext cx="4348558" cy="1995055"/>
+                    </a:xfrm>
+                    <a:prstGeom prst="rect">
+                      <a:avLst/>
+                    </a:prstGeom>
+                    <a:noFill/>
+                    <a:ln>
+                      <a:noFill/>
+                    </a:ln>
+                    <a:extLst>
+                      <a:ext uri="{53640926-AAD7-44d8-BBD7-CCE9431645EC}">
+                        <a14:shadowObscured xmlns:a14="http://schemas.microsoft.com/office/drawing/2010/main"/>
+                      </a:ext>
+                    </a:extLst>
+                  </pic:spPr>
+                </pic:pic>
+              </a:graphicData>
+            </a:graphic>
+          </wp:inline>
+        </w:drawing>
+      </w:r>
+    </w:p>
+    <w:p>
+      <w:pPr>
+        <w:jc w:val="center"/>
+      </w:pPr>
+      <w:r>
+        <w:rPr>
+          <w:rStyle w:val="SubtleReference"/>
+        </w:rPr>
+        <w:t>Il·lustració 1</w:t>
+      </w:r>
+      <w:r>
+        <w:rPr>
+          <w:rStyle w:val="SubtleReference"/>
+        </w:rPr>
+        <w:t>7</w:t>
+      </w:r>
+      <w:r>
+        <w:rPr>
+          <w:rStyle w:val="SubtleReference"/>
+        </w:rPr>
+        <w:t xml:space="preserve"> </w:t>
+      </w:r>
+      <w:r>
+        <w:rPr>
+          <w:rStyle w:val="SubtleReference"/>
+        </w:rPr>
+        <w:t>– Diagrama de classes del model del servidor.</w:t>
+      </w:r>
+      <w:r>
+        <w:rPr>
+          <w:rStyle w:val="SubtleReference"/>
+        </w:rPr>
+        <w:t xml:space="preserve"> Diagrama fet amb l’eina ArgoUML (</w:t>
+      </w:r>
+      <w:hyperlink r:id="rId55" w:history="1">
+        <w:r>
+          <w:rPr>
+            <w:rStyle w:val="Hyperlink"/>
+            <w:rFonts w:asciiTheme="minorHAnsi" w:eastAsiaTheme="minorEastAsia" w:hAnsiTheme="minorHAnsi" w:cstheme="minorBidi"/>
+          </w:rPr>
+          <w:t>http://argouml.tigris.org/</w:t>
+        </w:r>
+      </w:hyperlink>
+      <w:r>
+        <w:rPr>
+          <w:rStyle w:val="SubtleReference"/>
+        </w:rPr>
+        <w:t xml:space="preserve">). </w:t>
+      </w:r>
+    </w:p>
+    <w:p>
+      <w:r>
+        <w:t>Descripció breu de cada classe:</w:t>
+      </w:r>
+    </w:p>
+    <w:p>
+      <w:pPr>
+        <w:pStyle w:val="ListParagraph"/>
+        <w:numPr>
+          <w:ilvl w:val="0"/>
+          <w:numId w:val="21"/>
+        </w:numPr>
+      </w:pPr>
+      <w:r>
+        <w:rPr>
+          <w:b/>
+        </w:rPr>
+        <w:t>Paraula</w:t>
+      </w:r>
+      <w:r>
+        <w:t>: una paraula</w:t>
+      </w:r>
+      <w:r>
+        <w:t>, en l’idioma que sigui</w:t>
+      </w:r>
+      <w:r>
+        <w:t>.</w:t>
+      </w:r>
+    </w:p>
+    <w:p>
+      <w:pPr>
+        <w:pStyle w:val="ListParagraph"/>
+        <w:numPr>
+          <w:ilvl w:val="1"/>
+          <w:numId w:val="21"/>
+        </w:numPr>
+      </w:pPr>
+      <w:r>
+        <w:t xml:space="preserve">S’ha </w:t>
+      </w:r>
+      <w:r>
+        <w:t>representat com una classe abstracta, de la qual heretaran les paraules concretes en els idiomes que sigui.</w:t>
+      </w:r>
+      <w:r>
+        <w:t xml:space="preserve"> </w:t>
+      </w:r>
+    </w:p>
+    <w:p>
+      <w:pPr>
+        <w:pStyle w:val="ListParagraph"/>
+        <w:numPr>
+          <w:ilvl w:val="1"/>
+          <w:numId w:val="21"/>
+        </w:numPr>
+      </w:pPr>
+      <w:r>
+        <w:t xml:space="preserve">Conté el mètode abstracte </w:t>
+      </w:r>
+      <w:r>
+        <w:rPr>
+          <w:i/>
+        </w:rPr>
+        <w:t>getText():String</w:t>
+      </w:r>
+      <w:r>
+        <w:t xml:space="preserve">. Aquest mètode retornarà el text de la paraula (variable </w:t>
+      </w:r>
+      <w:r>
+        <w:rPr>
+          <w:i/>
+        </w:rPr>
+        <w:t>text</w:t>
+      </w:r>
+      <w:r>
+        <w:t>). Com s’indica al requadre del comentari del diagrama, el text es pot guardar en aquesta variable, tenint sempre en compte d’utilitzar la representació UTF-8.</w:t>
+      </w:r>
+    </w:p>
+    <w:p>
+      <w:pPr>
+        <w:pStyle w:val="ListParagraph"/>
+        <w:numPr>
+          <w:ilvl w:val="0"/>
+          <w:numId w:val="21"/>
+        </w:numPr>
+      </w:pPr>
+      <w:r>
+        <w:rPr>
+          <w:b/>
+        </w:rPr>
+        <w:t>Idioma</w:t>
+      </w:r>
+      <w:r>
+        <w:t>: idioma en què està una paraula.</w:t>
+      </w:r>
+    </w:p>
+    <w:p>
+      <w:pPr>
+        <w:pStyle w:val="ListParagraph"/>
+        <w:numPr>
+          <w:ilvl w:val="1"/>
+          <w:numId w:val="21"/>
+        </w:numPr>
+      </w:pPr>
+      <w:r>
+        <w:t>S’ha representat com una classe abstracta, de manera que posteriorment s’implementin els idiomes concrets que es necessitin, en el nostre cas Català i Japonès.</w:t>
+      </w:r>
+    </w:p>
+    <w:p>
+      <w:pPr>
+        <w:pStyle w:val="ListParagraph"/>
+        <w:numPr>
+          <w:ilvl w:val="0"/>
+          <w:numId w:val="21"/>
+        </w:numPr>
+      </w:pPr>
+      <w:r>
+        <w:rPr>
+          <w:b/>
+        </w:rPr>
+        <w:t>So</w:t>
+      </w:r>
+      <w:r>
+        <w:t>: una representació àudio d’una paraula, en l’idioma que sigui.</w:t>
+      </w:r>
+    </w:p>
+    <w:p>
+      <w:pPr>
+        <w:pStyle w:val="ListParagraph"/>
+        <w:numPr>
+          <w:ilvl w:val="1"/>
+          <w:numId w:val="21"/>
+        </w:numPr>
+      </w:pPr>
+      <w:r>
+        <w:t xml:space="preserve">S’utilitza aquesta classe com una representació a alt nivell. Posteriorment es decidirà per quina implementació s’opta per representar l’àudio, tenint en compte que s’ha d’emmagatzemar i transmetre per la xarxa de manera òptima. </w:t>
+      </w:r>
+    </w:p>
+    <w:p>
+      <w:pPr>
+        <w:pStyle w:val="ListParagraph"/>
+        <w:numPr>
+          <w:ilvl w:val="0"/>
+          <w:numId w:val="21"/>
+        </w:numPr>
+      </w:pPr>
+      <w:r>
+        <w:rPr>
+          <w:b/>
+        </w:rPr>
+        <w:t>Diccionari</w:t>
+      </w:r>
+      <w:r>
+        <w:t xml:space="preserve">: </w:t>
+      </w:r>
+      <w:r>
+        <w:t>el conjunt de paraules del sistema.</w:t>
+      </w:r>
+    </w:p>
+    <w:p>
+      <w:r>
+        <w:t>Explicació de les relacions que veiem al diagrama:</w:t>
+      </w:r>
+    </w:p>
+    <w:p>
+      <w:pPr>
+        <w:pStyle w:val="ListParagraph"/>
+        <w:numPr>
+          <w:ilvl w:val="0"/>
+          <w:numId w:val="21"/>
+        </w:numPr>
+      </w:pPr>
+      <w:r>
+        <w:t xml:space="preserve">Relació </w:t>
+      </w:r>
+      <w:r>
+        <w:rPr>
+          <w:b/>
+        </w:rPr>
+        <w:t>Idioma – Paraula</w:t>
+      </w:r>
+      <w:r>
+        <w:t xml:space="preserve">: és una relació </w:t>
+      </w:r>
+      <w:r>
+        <w:rPr>
+          <w:b/>
+        </w:rPr>
+        <w:t>1</w:t>
+      </w:r>
+      <w:r>
+        <w:rPr>
+          <w:b/>
+        </w:rPr>
+        <w:t xml:space="preserve"> – </w:t>
+      </w:r>
+      <w:r>
+        <w:rPr>
+          <w:b/>
+        </w:rPr>
+        <w:t>n</w:t>
+      </w:r>
+      <w:r>
+        <w:t xml:space="preserve">. Una paraula està </w:t>
+      </w:r>
+      <w:r>
+        <w:t xml:space="preserve">sempre </w:t>
+      </w:r>
+      <w:r>
+        <w:t xml:space="preserve">en un idioma; </w:t>
+      </w:r>
+      <w:r>
+        <w:t>un</w:t>
+      </w:r>
+      <w:r>
+        <w:t xml:space="preserve"> idioma pot tenir qualsevol nombre, positiu o 0, de paraules.</w:t>
+      </w:r>
+      <w:r>
+        <w:t xml:space="preserve"> </w:t>
+      </w:r>
+    </w:p>
+    <w:p>
+      <w:pPr>
+        <w:pStyle w:val="ListParagraph"/>
+        <w:numPr>
+          <w:ilvl w:val="0"/>
+          <w:numId w:val="21"/>
+        </w:numPr>
+      </w:pPr>
+      <w:r>
+        <w:t xml:space="preserve">Relació </w:t>
+      </w:r>
+      <w:r>
+        <w:rPr>
+          <w:b/>
+        </w:rPr>
+        <w:t>Diccionari – Paraula</w:t>
+      </w:r>
+      <w:r>
+        <w:t xml:space="preserve">: és una relació </w:t>
+      </w:r>
+      <w:r>
+        <w:rPr>
+          <w:b/>
+        </w:rPr>
+        <w:t>1 – n</w:t>
+      </w:r>
+      <w:r>
+        <w:t>. Una paraula és a un diccionari; un diccionari pot contenir qualsevol nombre, positiu o 0, de paraules.</w:t>
+      </w:r>
+    </w:p>
+    <w:p>
+      <w:pPr>
+        <w:pStyle w:val="ListParagraph"/>
+        <w:numPr>
+          <w:ilvl w:val="0"/>
+          <w:numId w:val="21"/>
+        </w:numPr>
+      </w:pPr>
+      <w:r>
+        <w:t xml:space="preserve">Relació </w:t>
+      </w:r>
+      <w:r>
+        <w:rPr>
+          <w:b/>
+        </w:rPr>
+        <w:t>So – Paraula</w:t>
+      </w:r>
+      <w:r>
+        <w:t xml:space="preserve">: és una relació </w:t>
+      </w:r>
+      <w:r>
+        <w:rPr>
+          <w:b/>
+        </w:rPr>
+        <w:t>1 – 0..1</w:t>
+      </w:r>
+      <w:r>
+        <w:t>. Una paraula pot, o no, tenir un àudio associat; un àudio correspon sempre a una paraula.</w:t>
+      </w:r>
+    </w:p>
+    <w:p>
+      <w:pPr>
+        <w:pStyle w:val="Heading3"/>
+      </w:pPr>
+      <w:bookmarkStart w:id="26" w:name="_Toc338438337"/>
+      <w:r>
+        <w:t>4.4.6</w:t>
+      </w:r>
+      <w:r>
+        <w:t xml:space="preserve">. </w:t>
+      </w:r>
       <w:bookmarkEnd w:id="26"/>
-    </w:p>
-    <w:p>
+      <w:r>
+        <w:t>Emmagatzematge de dades</w:t>
+      </w:r>
+      <w:r>
+        <w:t xml:space="preserve"> </w:t>
+      </w:r>
+    </w:p>
+    <w:p>
+      <w:r>
+        <w:t>Pel que fa a l’emmagatzematge de les dades, hem de tenir en compte que hem de guardar dos tipus d’informacions:</w:t>
+      </w:r>
+    </w:p>
+    <w:p>
+      <w:pPr>
+        <w:pStyle w:val="ListParagraph"/>
+        <w:numPr>
+          <w:ilvl w:val="0"/>
+          <w:numId w:val="21"/>
+        </w:numPr>
+      </w:pPr>
       <w:r>
         <w:lastRenderedPageBreak/>
-        <w:t>Per representar la realitat que ens ocupa, necessitem un conjunt d’objectes, que veiem a continuació:</w:t>
-      </w:r>
-    </w:p>
-    <w:p>
-      <w:r>
-        <w:rPr>
-          <w:highlight w:val="yellow"/>
-        </w:rPr>
-        <w:t>&lt;Aquí hi he d’afegir un diagrama de classes UML on hi apareguin les classes que necessitem&gt;</w:t>
-      </w:r>
-    </w:p>
-    <w:p>
-      <w:r>
-        <w:t>Descripció breu de cada classe:</w:t>
-      </w:r>
-    </w:p>
-    <w:p>
-      <w:r>
-        <w:rPr>
-          <w:b/>
-        </w:rPr>
-        <w:t>Paraula</w:t>
-      </w:r>
-      <w:r>
-        <w:t>: una paraula.</w:t>
-      </w:r>
-    </w:p>
-    <w:p>
-      <w:r>
-        <w:rPr>
-          <w:b/>
-        </w:rPr>
-        <w:t>Idioma</w:t>
-      </w:r>
-      <w:r>
-        <w:t>: idioma en què està una paraula.</w:t>
-      </w:r>
-    </w:p>
-    <w:p>
-      <w:r>
-        <w:rPr>
-          <w:b/>
-        </w:rPr>
-        <w:t>Llista</w:t>
-      </w:r>
-      <w:r>
-        <w:t>: llista de paraules.</w:t>
-      </w:r>
-    </w:p>
-    <w:p>
-      <w:r>
-        <w:rPr>
-          <w:b/>
-        </w:rPr>
-        <w:t>Usuari</w:t>
-      </w:r>
-      <w:r>
-        <w:t>: un usuari del sistema.</w:t>
-      </w:r>
-    </w:p>
-    <w:p>
-      <w:r>
-        <w:rPr>
-          <w:b/>
-        </w:rPr>
-        <w:t>Flashcard</w:t>
-      </w:r>
-      <w:r>
-        <w:t>: una flashcards de les que utilitza l’usuari per practicar.</w:t>
-      </w:r>
-    </w:p>
-    <w:p>
-      <w:pPr>
-        <w:pStyle w:val="Heading3"/>
-      </w:pPr>
-      <w:bookmarkStart w:id="27" w:name="_Toc338438337"/>
-      <w:r>
-        <w:t>4.4.6</w:t>
-      </w:r>
-      <w:r>
-        <w:t xml:space="preserve">. </w:t>
-      </w:r>
-      <w:r>
-        <w:t>La base de dades</w:t>
-      </w:r>
-      <w:bookmarkEnd w:id="27"/>
-      <w:r>
-        <w:t xml:space="preserve"> </w:t>
-      </w:r>
-    </w:p>
-    <w:p>
-      <w:r>
-        <w:t>Per tal de desar tota la informació que necessitarà l’aplicació, utilitzarem una base de dades relacional. Es proposa el servidor MySQL, versió 5.5.</w:t>
+        <w:t>D’una banda, la informació textual de la paraula (representació de text, pertinença al diccionari, idioma).</w:t>
+      </w:r>
+    </w:p>
+    <w:p>
+      <w:pPr>
+        <w:pStyle w:val="ListParagraph"/>
+        <w:numPr>
+          <w:ilvl w:val="0"/>
+          <w:numId w:val="21"/>
+        </w:numPr>
+      </w:pPr>
+      <w:r>
+        <w:t>De l’altra, la representació en format àudio de la paraula.</w:t>
+      </w:r>
+    </w:p>
+    <w:p>
+      <w:r>
+        <w:t>La nostra proposta consisteix a utilitzar dos mecanismes diferents per tal d’emmagatzemar aquesta informació:</w:t>
+      </w:r>
+    </w:p>
+    <w:p>
+      <w:pPr>
+        <w:pStyle w:val="ListParagraph"/>
+        <w:numPr>
+          <w:ilvl w:val="0"/>
+          <w:numId w:val="21"/>
+        </w:numPr>
+      </w:pPr>
+      <w:r>
+        <w:t>Es proposa guardar la informació textual en una base de dades relacional (es proposa el servidor MySQL 5.5 o superior, però es pot avaluar la conveniència d’utilitzar un servidor més lleuger, com ara SQLite)</w:t>
+      </w:r>
+      <w:r>
+        <w:t>.</w:t>
+      </w:r>
+    </w:p>
+    <w:p>
+      <w:pPr>
+        <w:pStyle w:val="ListParagraph"/>
+        <w:numPr>
+          <w:ilvl w:val="0"/>
+          <w:numId w:val="21"/>
+        </w:numPr>
+      </w:pPr>
+      <w:r>
+        <w:t>Pel que fa a la informació d’àudio, es desarà en el sistema de fitxers. Això proporciona més flexibilitat pel que fa a l’emmagatzematge. Desar fitxers d’àudio a la base de dades pot ser problemàtic, sobre tot en el cas en què vulguem fer migracions a d’altres sistemes, o bé còpies de seguretat. A la base de dades hi guardarem, associada a cada paraula, el nom del fitxer d’àudio i la ruta del sistema de fitxers on s’ha desat l’àudio de la paraula</w:t>
+      </w:r>
+      <w:r>
+        <w:t>.</w:t>
       </w:r>
     </w:p>
     <w:p>
@@ -7531,7 +7452,7 @@
         <w:rPr>
           <w:b/>
         </w:rPr>
-        <w:t>Usuaris</w:t>
+        <w:t>Paraules</w:t>
       </w:r>
       <w:r>
         <w:t>:</w:t>
@@ -7546,7 +7467,7 @@
         </w:numPr>
       </w:pPr>
       <w:r>
-        <w:t xml:space="preserve">Identificador de cada usuari. Pot ser un identificador explícit (Email / contrasenya) o un simple codi associat a l’ID del terminal des d’on es connecta l’usuari. Una altra opció és utilitzar un identificador explícit triat per l’usuari (Email) però sense obligar-lo a autenticar-se amb una contrasenya. </w:t>
+        <w:t>Desarem la paraula en l’idioma japonès i també la seva traducció en català.</w:t>
       </w:r>
     </w:p>
     <w:p>
@@ -7558,25 +7479,16 @@
         </w:numPr>
       </w:pPr>
       <w:r>
-        <w:t>Peticions al sistema: cada cop que un usuari fa una petició al sistema, s’enregistrarà aquesta petició.</w:t>
-      </w:r>
-    </w:p>
-    <w:p>
-      <w:pPr>
-        <w:pStyle w:val="ListParagraph"/>
-        <w:numPr>
-          <w:ilvl w:val="0"/>
-          <w:numId w:val="20"/>
-        </w:numPr>
-      </w:pPr>
-      <w:r>
-        <w:rPr>
-          <w:b/>
-        </w:rPr>
-        <w:t>Paraules</w:t>
-      </w:r>
-      <w:r>
-        <w:t>:</w:t>
+        <w:t xml:space="preserve">La paraula en japonès es desarà en l’alfabet japonès, amb els seus </w:t>
+      </w:r>
+      <w:r>
+        <w:rPr>
+          <w:i/>
+        </w:rPr>
+        <w:t>kanji</w:t>
+      </w:r>
+      <w:r>
+        <w:t xml:space="preserve"> corresponents. La versió que proposem de MySQL suporta aquesta funcionalitat.</w:t>
       </w:r>
     </w:p>
     <w:p>
@@ -7588,7 +7500,13 @@
         </w:numPr>
       </w:pPr>
       <w:r>
-        <w:t>Desarem la paraula en l’idioma japonès i també la seva traducció en català.</w:t>
+        <w:t xml:space="preserve">Els usuaris podran afegir paraules pròpies, de manera que </w:t>
+      </w:r>
+      <w:r>
+        <w:t>la base de dades</w:t>
+      </w:r>
+      <w:r>
+        <w:t xml:space="preserve"> tindrà unes paraules predeterminades, i unes altres que cada usuari afegirà.</w:t>
       </w:r>
     </w:p>
     <w:p>
@@ -7600,90 +7518,32 @@
         </w:numPr>
       </w:pPr>
       <w:r>
-        <w:t xml:space="preserve">La paraula en japonès es desarà en l’alfabet japonès, amb els seus </w:t>
-      </w:r>
-      <w:proofErr w:type="spellStart"/>
-      <w:r>
-        <w:rPr>
-          <w:i/>
-        </w:rPr>
-        <w:t>kanji</w:t>
-      </w:r>
-      <w:proofErr w:type="spellEnd"/>
-      <w:r>
-        <w:t xml:space="preserve"> corresponents. La versió que proposem de MySQL suporta aquesta funcionalitat.</w:t>
-      </w:r>
-    </w:p>
-    <w:p>
-      <w:pPr>
-        <w:pStyle w:val="ListParagraph"/>
-        <w:numPr>
-          <w:ilvl w:val="1"/>
-          <w:numId w:val="20"/>
-        </w:numPr>
-      </w:pPr>
-      <w:r>
-        <w:t>Els usuaris podran afegir paraules pròpies, de manera que aquesta taula tindrà unes paraules predeterminades, i unes altres que cada usuari afegirà.</w:t>
-      </w:r>
-    </w:p>
-    <w:p>
-      <w:pPr>
-        <w:pStyle w:val="ListParagraph"/>
-        <w:numPr>
-          <w:ilvl w:val="0"/>
-          <w:numId w:val="20"/>
-        </w:numPr>
-      </w:pPr>
+        <w:t xml:space="preserve">Desarem un enllaç a la representació </w:t>
+      </w:r>
+      <w:r>
+        <w:t>àudio per saber on es troba ubicada en el sistema de fitxers del servidor.</w:t>
+      </w:r>
+    </w:p>
+    <w:p>
+      <w:r>
+        <w:t xml:space="preserve">No s’inclou cap diagrama Entitat / Relació, perquè l’entitat </w:t>
+      </w:r>
       <w:r>
         <w:rPr>
           <w:b/>
         </w:rPr>
-        <w:t>Llistes</w:t>
-      </w:r>
-      <w:r>
-        <w:t>:</w:t>
-      </w:r>
-    </w:p>
-    <w:p>
-      <w:pPr>
-        <w:pStyle w:val="ListParagraph"/>
-        <w:numPr>
-          <w:ilvl w:val="1"/>
-          <w:numId w:val="20"/>
-        </w:numPr>
-      </w:pPr>
-      <w:r>
-        <w:t>Són llistes de paraules, agrupades per àmbits (menjars, colors, llocs geogràfics, etc.).</w:t>
-      </w:r>
-    </w:p>
-    <w:p>
-      <w:pPr>
-        <w:pStyle w:val="ListParagraph"/>
-        <w:numPr>
-          <w:ilvl w:val="1"/>
-          <w:numId w:val="20"/>
-        </w:numPr>
-      </w:pPr>
-      <w:r>
-        <w:t>Inicialment hi ha un conjunt de llistes predeterminades, però els usuaris n’hi poden afegir de pròpies, i vincular-hi les paraules que vulguin.</w:t>
-      </w:r>
-    </w:p>
-    <w:p/>
-    <w:p>
-      <w:r>
-        <w:rPr>
-          <w:highlight w:val="yellow"/>
-        </w:rPr>
-        <w:t>&lt;Aquí hi posaré el diagrama E/R, semblant al diagrama UML&gt;</w:t>
+        <w:t>Paraula</w:t>
+      </w:r>
+      <w:r>
+        <w:t xml:space="preserve"> serà l’única que es desarà a la base de dades.</w:t>
       </w:r>
     </w:p>
     <w:p>
       <w:pPr>
         <w:pStyle w:val="Heading3"/>
       </w:pPr>
-      <w:bookmarkStart w:id="28" w:name="_Toc338438338"/>
-      <w:r>
-        <w:lastRenderedPageBreak/>
+      <w:bookmarkStart w:id="27" w:name="_Toc338438338"/>
+      <w:r>
         <w:t>4.4.7</w:t>
       </w:r>
       <w:r>
@@ -7695,7 +7555,7 @@
       <w:r>
         <w:t>omunicacions client – servidor</w:t>
       </w:r>
-      <w:bookmarkEnd w:id="28"/>
+      <w:bookmarkEnd w:id="27"/>
     </w:p>
     <w:p>
       <w:pPr>
@@ -7768,7 +7628,16 @@
         </w:tabs>
       </w:pPr>
       <w:r>
-        <w:t>Les peticions de què disposarà la nostra aplicació seran les següents:</w:t>
+        <w:t xml:space="preserve">D’ara en endavant, parlarem d’un nou terme, </w:t>
+      </w:r>
+      <w:r>
+        <w:rPr>
+          <w:b/>
+        </w:rPr>
+        <w:t>Concepte_Paraula</w:t>
+      </w:r>
+      <w:r>
+        <w:t>. Aquest terme es refereix a tota la informació que envolta una paraula:</w:t>
       </w:r>
     </w:p>
     <w:p>
@@ -7782,16 +7651,14 @@
           <w:tab w:val="right" w:pos="8504"/>
         </w:tabs>
       </w:pPr>
-      <w:proofErr w:type="spellStart"/>
-      <w:r>
-        <w:rPr>
-          <w:b/>
-        </w:rPr>
-        <w:t>registre_usuari</w:t>
-      </w:r>
-      <w:proofErr w:type="spellEnd"/>
-      <w:r>
-        <w:t>, per fer l’alta d’usuaris nous.</w:t>
+      <w:r>
+        <w:t xml:space="preserve">Text en català </w:t>
+      </w:r>
+      <w:r>
+        <w:t>de la</w:t>
+      </w:r>
+      <w:r>
+        <w:t xml:space="preserve"> paraula.</w:t>
       </w:r>
     </w:p>
     <w:p>
@@ -7805,16 +7672,15 @@
           <w:tab w:val="right" w:pos="8504"/>
         </w:tabs>
       </w:pPr>
-      <w:proofErr w:type="spellStart"/>
-      <w:r>
-        <w:rPr>
-          <w:b/>
-        </w:rPr>
-        <w:t>autenticacio_usuari</w:t>
-      </w:r>
-      <w:proofErr w:type="spellEnd"/>
-      <w:r>
-        <w:t>, per accedir al sistema.</w:t>
+      <w:r>
+        <w:lastRenderedPageBreak/>
+        <w:t xml:space="preserve">So en català </w:t>
+      </w:r>
+      <w:r>
+        <w:t xml:space="preserve">de la </w:t>
+      </w:r>
+      <w:r>
+        <w:t>paraula.</w:t>
       </w:r>
     </w:p>
     <w:p>
@@ -7828,16 +7694,14 @@
           <w:tab w:val="right" w:pos="8504"/>
         </w:tabs>
       </w:pPr>
-      <w:proofErr w:type="spellStart"/>
-      <w:r>
-        <w:rPr>
-          <w:b/>
-        </w:rPr>
-        <w:t>llistes_personalitzades</w:t>
-      </w:r>
-      <w:proofErr w:type="spellEnd"/>
-      <w:r>
-        <w:t>, per veure les llistes personalitzades que té l’usuari</w:t>
+      <w:r>
+        <w:t xml:space="preserve">Text en japonès </w:t>
+      </w:r>
+      <w:r>
+        <w:t xml:space="preserve">de la </w:t>
+      </w:r>
+      <w:r>
+        <w:t>paraula.</w:t>
       </w:r>
     </w:p>
     <w:p>
@@ -7851,16 +7715,30 @@
           <w:tab w:val="right" w:pos="8504"/>
         </w:tabs>
       </w:pPr>
-      <w:proofErr w:type="spellStart"/>
-      <w:r>
-        <w:rPr>
-          <w:b/>
-        </w:rPr>
-        <w:t>consulta_diccionari</w:t>
-      </w:r>
-      <w:proofErr w:type="spellEnd"/>
-      <w:r>
-        <w:t>, per fer una consulta al diccionari</w:t>
+      <w:r>
+        <w:t xml:space="preserve">So en japonès </w:t>
+      </w:r>
+      <w:r>
+        <w:t>de la</w:t>
+      </w:r>
+      <w:r>
+        <w:t xml:space="preserve"> paraula.</w:t>
+      </w:r>
+    </w:p>
+    <w:p>
+      <w:pPr>
+        <w:tabs>
+          <w:tab w:val="right" w:pos="8504"/>
+        </w:tabs>
+      </w:pPr>
+      <w:r>
+        <w:t xml:space="preserve">Les peticions de què disposarà la nostra aplicació </w:t>
+      </w:r>
+      <w:r>
+        <w:t xml:space="preserve">al servidor </w:t>
+      </w:r>
+      <w:r>
+        <w:t>seran les següents:</w:t>
       </w:r>
     </w:p>
     <w:p>
@@ -7878,24 +7756,114 @@
         <w:rPr>
           <w:b/>
         </w:rPr>
-        <w:t>flashcard</w:t>
-      </w:r>
-      <w:r>
-        <w:t>, per descarregar-se la següent flashcard</w:t>
+        <w:t>crear_concepte_paraula</w:t>
+      </w:r>
+      <w:r>
+        <w:t>,</w:t>
+      </w:r>
+      <w:r>
+        <w:t xml:space="preserve"> per</w:t>
+      </w:r>
+      <w:r>
+        <w:t xml:space="preserve"> donar d’alta una nova paraula al sistema</w:t>
+      </w:r>
+    </w:p>
+    <w:p>
+      <w:pPr>
+        <w:pStyle w:val="ListParagraph"/>
+        <w:numPr>
+          <w:ilvl w:val="0"/>
+          <w:numId w:val="20"/>
+        </w:numPr>
+        <w:tabs>
+          <w:tab w:val="right" w:pos="8504"/>
+        </w:tabs>
+      </w:pPr>
+      <w:r>
+        <w:rPr>
+          <w:b/>
+        </w:rPr>
+        <w:t>editar_camp_concepte_paraula</w:t>
+      </w:r>
+      <w:r>
+        <w:t>, per canviar de valor algun dels camps d’un concepte_paraula.</w:t>
+      </w:r>
+    </w:p>
+    <w:p>
+      <w:pPr>
+        <w:pStyle w:val="ListParagraph"/>
+        <w:numPr>
+          <w:ilvl w:val="0"/>
+          <w:numId w:val="20"/>
+        </w:numPr>
+        <w:tabs>
+          <w:tab w:val="right" w:pos="8504"/>
+        </w:tabs>
+      </w:pPr>
+      <w:r>
+        <w:rPr>
+          <w:b/>
+        </w:rPr>
+        <w:t>get_concepte_paraula</w:t>
+      </w:r>
+      <w:r>
+        <w:t>, per obtenir un concepte_paraula concret.</w:t>
+      </w:r>
+    </w:p>
+    <w:p>
+      <w:pPr>
+        <w:pStyle w:val="ListParagraph"/>
+        <w:numPr>
+          <w:ilvl w:val="0"/>
+          <w:numId w:val="20"/>
+        </w:numPr>
+        <w:tabs>
+          <w:tab w:val="right" w:pos="8504"/>
+        </w:tabs>
+      </w:pPr>
+      <w:r>
+        <w:rPr>
+          <w:b/>
+        </w:rPr>
+        <w:t>search_concepte_paraula</w:t>
+      </w:r>
+      <w:r>
+        <w:t>, per buscar en la llista d’elements concepte_paraula.</w:t>
+      </w:r>
+    </w:p>
+    <w:p>
+      <w:pPr>
+        <w:pStyle w:val="ListParagraph"/>
+        <w:numPr>
+          <w:ilvl w:val="0"/>
+          <w:numId w:val="20"/>
+        </w:numPr>
+        <w:tabs>
+          <w:tab w:val="right" w:pos="8504"/>
+        </w:tabs>
+      </w:pPr>
+      <w:r>
+        <w:rPr>
+          <w:b/>
+        </w:rPr>
+        <w:t>get_sound</w:t>
+      </w:r>
+      <w:r>
+        <w:t>, per obtenir el so associat a una paraula</w:t>
       </w:r>
     </w:p>
     <w:p>
       <w:pPr>
         <w:pStyle w:val="Heading3"/>
       </w:pPr>
-      <w:bookmarkStart w:id="29" w:name="_Toc338438339"/>
+      <w:bookmarkStart w:id="28" w:name="_Toc338438339"/>
       <w:r>
         <w:t xml:space="preserve">4.4.8. </w:t>
       </w:r>
       <w:r>
         <w:t>Peticions</w:t>
       </w:r>
-      <w:bookmarkEnd w:id="29"/>
+      <w:bookmarkEnd w:id="28"/>
     </w:p>
     <w:tbl>
       <w:tblPr>
@@ -7904,13 +7872,14 @@
         <w:tblLook w:val="04A0" w:firstRow="1" w:lastRow="0" w:firstColumn="1" w:lastColumn="0" w:noHBand="0" w:noVBand="1"/>
       </w:tblPr>
       <w:tblGrid>
-        <w:gridCol w:w="3369"/>
+        <w:gridCol w:w="1809"/>
+        <w:gridCol w:w="1560"/>
         <w:gridCol w:w="5351"/>
       </w:tblGrid>
       <w:tr>
         <w:tc>
           <w:tcPr>
-            <w:tcW w:w="3369" w:type="dxa"/>
+            <w:tcW w:w="1809" w:type="dxa"/>
             <w:shd w:val="clear" w:color="auto" w:fill="CCCCCC"/>
           </w:tcPr>
           <w:p>
@@ -7929,7 +7898,8 @@
         </w:tc>
         <w:tc>
           <w:tcPr>
-            <w:tcW w:w="5351" w:type="dxa"/>
+            <w:tcW w:w="6911" w:type="dxa"/>
+            <w:gridSpan w:val="2"/>
             <w:shd w:val="clear" w:color="auto" w:fill="CCCCCC"/>
           </w:tcPr>
           <w:p>
@@ -7938,20 +7908,72 @@
                 <w:b/>
               </w:rPr>
             </w:pPr>
-            <w:proofErr w:type="spellStart"/>
             <w:r>
               <w:rPr>
                 <w:b/>
               </w:rPr>
-              <w:t>r</w:t>
-            </w:r>
-            <w:r>
+              <w:t>crear_concepte_paraula</w:t>
+            </w:r>
+          </w:p>
+        </w:tc>
+      </w:tr>
+      <w:tr>
+        <w:tc>
+          <w:tcPr>
+            <w:tcW w:w="1809" w:type="dxa"/>
+          </w:tcPr>
+          <w:p>
+            <w:pPr>
               <w:rPr>
                 <w:b/>
               </w:rPr>
-              <w:t>egistre_usuari</w:t>
-            </w:r>
-            <w:proofErr w:type="spellEnd"/>
+            </w:pPr>
+            <w:r>
+              <w:rPr>
+                <w:b/>
+              </w:rPr>
+              <w:t>Descripció</w:t>
+            </w:r>
+          </w:p>
+        </w:tc>
+        <w:tc>
+          <w:tcPr>
+            <w:tcW w:w="6911" w:type="dxa"/>
+            <w:gridSpan w:val="2"/>
+          </w:tcPr>
+          <w:p>
+            <w:r>
+              <w:t>Acció que s’executa quan un usuari vol donar d’alta una nova paraula al sistema. L’usuari introduirà el text en català i en japonès, i també gravarà (si el dispositiu ho permet) l’àudio associat a cada un dels idiomes.</w:t>
+            </w:r>
+          </w:p>
+          <w:p>
+            <w:r>
+              <w:t>Tota aquesta i</w:t>
+            </w:r>
+            <w:r>
+              <w:t>nformació s’enviarà al servidor, que la desarà si és possible (per exemple, si la paraula ja existeix en català o bé en japonès, no es podrà desar, i es retornarà un codi d’error).</w:t>
+            </w:r>
+          </w:p>
+        </w:tc>
+      </w:tr>
+      <w:tr>
+        <w:tc>
+          <w:tcPr>
+            <w:tcW w:w="8720" w:type="dxa"/>
+            <w:gridSpan w:val="3"/>
+          </w:tcPr>
+          <w:p>
+            <w:pPr>
+              <w:rPr>
+                <w:b/>
+              </w:rPr>
+            </w:pPr>
+            <w:r>
+              <w:rPr>
+                <w:b/>
+              </w:rPr>
+              <w:t>Paràmetres (els obligatoris estan en negreta)</w:t>
+            </w:r>
           </w:p>
         </w:tc>
       </w:tr>
@@ -7959,6 +7981,7 @@
         <w:tc>
           <w:tcPr>
             <w:tcW w:w="3369" w:type="dxa"/>
+            <w:gridSpan w:val="2"/>
           </w:tcPr>
           <w:p>
             <w:pPr>
@@ -7970,7 +7993,7 @@
               <w:rPr>
                 <w:b/>
               </w:rPr>
-              <w:t>Descripció</w:t>
+              <w:t>text_catala</w:t>
             </w:r>
           </w:p>
         </w:tc>
@@ -7980,7 +8003,93 @@
           </w:tcPr>
           <w:p>
             <w:r>
-              <w:t>Acció que s’executa quan un usuari es dóna d’alta al sistema. Un usuari ens donarà el seu correu, una contrasenya, i el nom amb el qual vol ser conegut pel sistema. Totes aquestes informacions són obligatòries.</w:t>
+              <w:t>Text de la paraula en català</w:t>
+            </w:r>
+          </w:p>
+        </w:tc>
+      </w:tr>
+      <w:tr>
+        <w:tc>
+          <w:tcPr>
+            <w:tcW w:w="3369" w:type="dxa"/>
+            <w:gridSpan w:val="2"/>
+          </w:tcPr>
+          <w:p>
+            <w:pPr>
+              <w:rPr>
+                <w:b/>
+              </w:rPr>
+            </w:pPr>
+            <w:r>
+              <w:rPr>
+                <w:b/>
+              </w:rPr>
+              <w:t>text_japones</w:t>
+            </w:r>
+          </w:p>
+        </w:tc>
+        <w:tc>
+          <w:tcPr>
+            <w:tcW w:w="5351" w:type="dxa"/>
+          </w:tcPr>
+          <w:p>
+            <w:r>
+              <w:t xml:space="preserve">Text de la paraula en japonès (els </w:t>
+            </w:r>
+            <w:r>
+              <w:rPr>
+                <w:i/>
+              </w:rPr>
+              <w:t>kanji</w:t>
+            </w:r>
+            <w:r>
+              <w:t xml:space="preserve"> corresponents)</w:t>
+            </w:r>
+          </w:p>
+        </w:tc>
+      </w:tr>
+      <w:tr>
+        <w:tc>
+          <w:tcPr>
+            <w:tcW w:w="3369" w:type="dxa"/>
+            <w:gridSpan w:val="2"/>
+          </w:tcPr>
+          <w:p>
+            <w:r>
+              <w:t>so_catala</w:t>
+            </w:r>
+          </w:p>
+        </w:tc>
+        <w:tc>
+          <w:tcPr>
+            <w:tcW w:w="5351" w:type="dxa"/>
+          </w:tcPr>
+          <w:p>
+            <w:r>
+              <w:t>Àudio de la paraula en català. Opcional.</w:t>
+            </w:r>
+          </w:p>
+        </w:tc>
+      </w:tr>
+      <w:tr>
+        <w:tc>
+          <w:tcPr>
+            <w:tcW w:w="3369" w:type="dxa"/>
+            <w:gridSpan w:val="2"/>
+          </w:tcPr>
+          <w:p>
+            <w:r>
+              <w:t>so_japones</w:t>
+            </w:r>
+          </w:p>
+        </w:tc>
+        <w:tc>
+          <w:tcPr>
+            <w:tcW w:w="5351" w:type="dxa"/>
+          </w:tcPr>
+          <w:p>
+            <w:r>
+              <w:t>Àudio de la paraula en japonès. Opcional.</w:t>
             </w:r>
           </w:p>
         </w:tc>
@@ -7989,7 +8098,7 @@
         <w:tc>
           <w:tcPr>
             <w:tcW w:w="8720" w:type="dxa"/>
-            <w:gridSpan w:val="2"/>
+            <w:gridSpan w:val="3"/>
           </w:tcPr>
           <w:p>
             <w:pPr>
@@ -8001,127 +8110,7 @@
               <w:rPr>
                 <w:b/>
               </w:rPr>
-              <w:t>Paràmetres (els obligatoris estan en negreta)</w:t>
-            </w:r>
-          </w:p>
-        </w:tc>
-      </w:tr>
-      <w:tr>
-        <w:tc>
-          <w:tcPr>
-            <w:tcW w:w="3369" w:type="dxa"/>
-          </w:tcPr>
-          <w:p>
-            <w:pPr>
-              <w:rPr>
-                <w:b/>
-              </w:rPr>
-            </w:pPr>
-            <w:r>
-              <w:rPr>
-                <w:b/>
-              </w:rPr>
-              <w:t>Email</w:t>
-            </w:r>
-          </w:p>
-        </w:tc>
-        <w:tc>
-          <w:tcPr>
-            <w:tcW w:w="5351" w:type="dxa"/>
-          </w:tcPr>
-          <w:p>
-            <w:r>
-              <w:t>Adreça de correu de l’usuari que es registra</w:t>
-            </w:r>
-          </w:p>
-        </w:tc>
-      </w:tr>
-      <w:tr>
-        <w:tc>
-          <w:tcPr>
-            <w:tcW w:w="3369" w:type="dxa"/>
-          </w:tcPr>
-          <w:p>
-            <w:pPr>
-              <w:rPr>
-                <w:b/>
-              </w:rPr>
-            </w:pPr>
-            <w:r>
-              <w:rPr>
-                <w:b/>
-              </w:rPr>
-              <w:t>Contrasenya</w:t>
-            </w:r>
-          </w:p>
-        </w:tc>
-        <w:tc>
-          <w:tcPr>
-            <w:tcW w:w="5351" w:type="dxa"/>
-          </w:tcPr>
-          <w:p>
-            <w:r>
-              <w:t>Contrasenya triada per l’usuari</w:t>
-            </w:r>
-          </w:p>
-        </w:tc>
-      </w:tr>
-      <w:tr>
-        <w:tc>
-          <w:tcPr>
-            <w:tcW w:w="3369" w:type="dxa"/>
-          </w:tcPr>
-          <w:p>
-            <w:pPr>
-              <w:rPr>
-                <w:b/>
-              </w:rPr>
-            </w:pPr>
-            <w:r>
-              <w:rPr>
-                <w:b/>
-              </w:rPr>
-              <w:t>Confirmació de la contrasenya</w:t>
-            </w:r>
-          </w:p>
-        </w:tc>
-        <w:tc>
-          <w:tcPr>
-            <w:tcW w:w="5351" w:type="dxa"/>
-          </w:tcPr>
-          <w:p>
-            <w:r>
-              <w:t>Confirmació de la contrasenya triada per l’usuari</w:t>
-            </w:r>
-          </w:p>
-        </w:tc>
-      </w:tr>
-      <w:tr>
-        <w:tc>
-          <w:tcPr>
-            <w:tcW w:w="3369" w:type="dxa"/>
-          </w:tcPr>
-          <w:p>
-            <w:pPr>
-              <w:rPr>
-                <w:b/>
-              </w:rPr>
-            </w:pPr>
-            <w:r>
-              <w:rPr>
-                <w:b/>
-              </w:rPr>
-              <w:t>Nom</w:t>
-            </w:r>
-          </w:p>
-        </w:tc>
-        <w:tc>
-          <w:tcPr>
-            <w:tcW w:w="5351" w:type="dxa"/>
-          </w:tcPr>
-          <w:p>
-            <w:r>
-              <w:t>Nom amb què l’usuari vol ser conegut pel sistema</w:t>
+              <w:t>Precondicions</w:t>
             </w:r>
           </w:p>
         </w:tc>
@@ -8130,20 +8119,7 @@
         <w:tc>
           <w:tcPr>
             <w:tcW w:w="8720" w:type="dxa"/>
-            <w:gridSpan w:val="2"/>
-          </w:tcPr>
-          <w:p>
-            <w:r>
-              <w:t>Precondicions</w:t>
-            </w:r>
-          </w:p>
-        </w:tc>
-      </w:tr>
-      <w:tr>
-        <w:tc>
-          <w:tcPr>
-            <w:tcW w:w="8720" w:type="dxa"/>
-            <w:gridSpan w:val="2"/>
+            <w:gridSpan w:val="3"/>
           </w:tcPr>
           <w:p>
             <w:pPr>
@@ -8154,7 +8130,7 @@
               </w:numPr>
             </w:pPr>
             <w:r>
-              <w:t>Tots els camps s’han emplenat correctament</w:t>
+              <w:t>L’usuari ha entrat tots els camps obligatoris.</w:t>
             </w:r>
           </w:p>
           <w:p>
@@ -8166,7 +8142,89 @@
               </w:numPr>
             </w:pPr>
             <w:r>
-              <w:t>L’adreça de correu és vàlida</w:t>
+              <w:t>La paraula no existeix prèviament al diccionari del servidor.</w:t>
+            </w:r>
+          </w:p>
+        </w:tc>
+      </w:tr>
+      <w:tr>
+        <w:tc>
+          <w:tcPr>
+            <w:tcW w:w="8720" w:type="dxa"/>
+            <w:gridSpan w:val="3"/>
+          </w:tcPr>
+          <w:p>
+            <w:r>
+              <w:rPr>
+                <w:b/>
+              </w:rPr>
+              <w:t>Postcondicions</w:t>
+            </w:r>
+          </w:p>
+        </w:tc>
+      </w:tr>
+      <w:tr>
+        <w:tc>
+          <w:tcPr>
+            <w:tcW w:w="8720" w:type="dxa"/>
+            <w:gridSpan w:val="3"/>
+          </w:tcPr>
+          <w:p>
+            <w:pPr>
+              <w:pStyle w:val="ListParagraph"/>
+              <w:numPr>
+                <w:ilvl w:val="0"/>
+                <w:numId w:val="20"/>
+              </w:numPr>
+            </w:pPr>
+            <w:r>
+              <w:t>La paraula ha estat donada d’alta al sistema, en els dos idiomes. Si l’usuari també ha enviat la representació en àudio en qualsevol dels dos idiomes (o en els dos) es desarà en forma de fitxer al sistema de fitxers, i la ruta es guardarà juntament amb la paraula a la base de dades</w:t>
+            </w:r>
+            <w:bookmarkStart w:id="29" w:name="_GoBack"/>
+            <w:bookmarkEnd w:id="29"/>
+            <w:r>
+              <w:t>.</w:t>
+            </w:r>
+          </w:p>
+        </w:tc>
+      </w:tr>
+      <w:tr>
+        <w:tc>
+          <w:tcPr>
+            <w:tcW w:w="8720" w:type="dxa"/>
+            <w:gridSpan w:val="3"/>
+          </w:tcPr>
+          <w:p>
+            <w:pPr>
+              <w:rPr>
+                <w:b/>
+              </w:rPr>
+            </w:pPr>
+            <w:r>
+              <w:rPr>
+                <w:b/>
+              </w:rPr>
+              <w:t>Excepcions</w:t>
+            </w:r>
+          </w:p>
+        </w:tc>
+      </w:tr>
+      <w:tr>
+        <w:tc>
+          <w:tcPr>
+            <w:tcW w:w="8720" w:type="dxa"/>
+            <w:gridSpan w:val="3"/>
+          </w:tcPr>
+          <w:p>
+            <w:pPr>
+              <w:pStyle w:val="ListParagraph"/>
+              <w:numPr>
+                <w:ilvl w:val="0"/>
+                <w:numId w:val="20"/>
+              </w:numPr>
+            </w:pPr>
+            <w:r>
+              <w:t>Si no tots els camps han estat emplenats, es retornarà un codi d’error al client (KO-1).</w:t>
             </w:r>
           </w:p>
           <w:p>
@@ -8178,43 +8236,7 @@
               </w:numPr>
             </w:pPr>
             <w:r>
-              <w:t>Les dues contrasenyes són coincidents</w:t>
-            </w:r>
-          </w:p>
-        </w:tc>
-      </w:tr>
-      <w:tr>
-        <w:tc>
-          <w:tcPr>
-            <w:tcW w:w="8720" w:type="dxa"/>
-            <w:gridSpan w:val="2"/>
-          </w:tcPr>
-          <w:p>
-            <w:r>
-              <w:rPr>
-                <w:b/>
-              </w:rPr>
-              <w:t>Postcondicions</w:t>
-            </w:r>
-          </w:p>
-        </w:tc>
-      </w:tr>
-      <w:tr>
-        <w:tc>
-          <w:tcPr>
-            <w:tcW w:w="8720" w:type="dxa"/>
-            <w:gridSpan w:val="2"/>
-          </w:tcPr>
-          <w:p>
-            <w:pPr>
-              <w:pStyle w:val="ListParagraph"/>
-              <w:numPr>
-                <w:ilvl w:val="0"/>
-                <w:numId w:val="20"/>
-              </w:numPr>
-            </w:pPr>
-            <w:r>
-              <w:t>L’usuari ha estat donat d’alta al sistema.</w:t>
+              <w:t>Si l’adreça de correu no és vàlida, es retornarà un codi d’error al client (KO-2).</w:t>
             </w:r>
           </w:p>
           <w:p>
@@ -8226,96 +8248,6 @@
               </w:numPr>
             </w:pPr>
             <w:r>
-              <w:t>Les dades de l’usuari s’han emmagatzemat a la base de dades. La contrasenya es desarà de forma encriptada.</w:t>
-            </w:r>
-          </w:p>
-          <w:p>
-            <w:pPr>
-              <w:pStyle w:val="ListParagraph"/>
-              <w:numPr>
-                <w:ilvl w:val="0"/>
-                <w:numId w:val="20"/>
-              </w:numPr>
-            </w:pPr>
-            <w:r>
-              <w:t>Es retorna un codi de confirmació al dispositiu que ha fet la petició (OK-0).</w:t>
-            </w:r>
-          </w:p>
-          <w:p>
-            <w:pPr>
-              <w:pStyle w:val="ListParagraph"/>
-              <w:numPr>
-                <w:ilvl w:val="0"/>
-                <w:numId w:val="20"/>
-              </w:numPr>
-            </w:pPr>
-            <w:r>
-              <w:t>S’envia un correu electrònic de benvinguda a l’adreça especificada. (correu de verificació?).</w:t>
-            </w:r>
-          </w:p>
-        </w:tc>
-      </w:tr>
-      <w:tr>
-        <w:tc>
-          <w:tcPr>
-            <w:tcW w:w="8720" w:type="dxa"/>
-            <w:gridSpan w:val="2"/>
-          </w:tcPr>
-          <w:p>
-            <w:pPr>
-              <w:rPr>
-                <w:b/>
-              </w:rPr>
-            </w:pPr>
-            <w:r>
-              <w:rPr>
-                <w:b/>
-              </w:rPr>
-              <w:t>Excepcions</w:t>
-            </w:r>
-          </w:p>
-        </w:tc>
-      </w:tr>
-      <w:tr>
-        <w:tc>
-          <w:tcPr>
-            <w:tcW w:w="8720" w:type="dxa"/>
-            <w:gridSpan w:val="2"/>
-          </w:tcPr>
-          <w:p>
-            <w:pPr>
-              <w:pStyle w:val="ListParagraph"/>
-              <w:numPr>
-                <w:ilvl w:val="0"/>
-                <w:numId w:val="20"/>
-              </w:numPr>
-            </w:pPr>
-            <w:r>
-              <w:t>Si no tots els camps han estat emplenats, es retornarà un codi d’error al client (KO-1).</w:t>
-            </w:r>
-          </w:p>
-          <w:p>
-            <w:pPr>
-              <w:pStyle w:val="ListParagraph"/>
-              <w:numPr>
-                <w:ilvl w:val="0"/>
-                <w:numId w:val="20"/>
-              </w:numPr>
-            </w:pPr>
-            <w:r>
-              <w:t>Si l’adreça de correu no és vàlida, es retornarà un codi d’error al client (KO-2).</w:t>
-            </w:r>
-          </w:p>
-          <w:p>
-            <w:pPr>
-              <w:pStyle w:val="ListParagraph"/>
-              <w:numPr>
-                <w:ilvl w:val="0"/>
-                <w:numId w:val="20"/>
-              </w:numPr>
-            </w:pPr>
-            <w:r>
-              <w:lastRenderedPageBreak/>
               <w:t>Si les contrasenyes no són coincidents, es retornarà un codi d’error al client (KO-3).</w:t>
             </w:r>
           </w:p>
@@ -8364,14 +8296,12 @@
                 <w:b/>
               </w:rPr>
             </w:pPr>
-            <w:proofErr w:type="spellStart"/>
             <w:r>
               <w:rPr>
                 <w:b/>
               </w:rPr>
               <w:t>autenticacio_usuari</w:t>
             </w:r>
-            <w:proofErr w:type="spellEnd"/>
           </w:p>
         </w:tc>
       </w:tr>
@@ -8494,6 +8424,7 @@
           </w:tcPr>
           <w:p>
             <w:r>
+              <w:lastRenderedPageBreak/>
               <w:t>Precondicions</w:t>
             </w:r>
           </w:p>
@@ -8700,7 +8631,7 @@
       <w:rPr>
         <w:noProof/>
       </w:rPr>
-      <w:t>13</w:t>
+      <w:t>25</w:t>
     </w:r>
     <w:r>
       <w:rPr>
@@ -8724,7 +8655,7 @@
       <w:rPr>
         <w:noProof/>
       </w:rPr>
-      <w:t>25</w:t>
+      <w:t>26</w:t>
     </w:r>
     <w:r>
       <w:rPr>
@@ -8788,122 +8719,13 @@
           <w:i/>
           <w:lang w:val="es-ES_tradnl"/>
         </w:rPr>
-        <w:t xml:space="preserve">JavaScript </w:t>
-      </w:r>
-      <w:proofErr w:type="spellStart"/>
-      <w:r>
-        <w:rPr>
-          <w:i/>
+        <w:t>JavaScript Object Notation</w:t>
+      </w:r>
+      <w:r>
+        <w:rPr>
           <w:lang w:val="es-ES_tradnl"/>
         </w:rPr>
-        <w:t>Object</w:t>
-      </w:r>
-      <w:proofErr w:type="spellEnd"/>
-      <w:r>
-        <w:rPr>
-          <w:i/>
-          <w:lang w:val="es-ES_tradnl"/>
-        </w:rPr>
-        <w:t xml:space="preserve"> </w:t>
-      </w:r>
-      <w:proofErr w:type="spellStart"/>
-      <w:r>
-        <w:rPr>
-          <w:i/>
-          <w:lang w:val="es-ES_tradnl"/>
-        </w:rPr>
-        <w:t>Notation</w:t>
-      </w:r>
-      <w:proofErr w:type="spellEnd"/>
-      <w:r>
-        <w:rPr>
-          <w:lang w:val="es-ES_tradnl"/>
-        </w:rPr>
-        <w:t xml:space="preserve">, sistema </w:t>
-      </w:r>
-      <w:proofErr w:type="spellStart"/>
-      <w:r>
-        <w:rPr>
-          <w:lang w:val="es-ES_tradnl"/>
-        </w:rPr>
-        <w:t>lleuger</w:t>
-      </w:r>
-      <w:proofErr w:type="spellEnd"/>
-      <w:r>
-        <w:rPr>
-          <w:lang w:val="es-ES_tradnl"/>
-        </w:rPr>
-        <w:t xml:space="preserve"> </w:t>
-      </w:r>
-      <w:proofErr w:type="spellStart"/>
-      <w:r>
-        <w:rPr>
-          <w:lang w:val="es-ES_tradnl"/>
-        </w:rPr>
-        <w:t>d’intercanvi</w:t>
-      </w:r>
-      <w:proofErr w:type="spellEnd"/>
-      <w:r>
-        <w:rPr>
-          <w:lang w:val="es-ES_tradnl"/>
-        </w:rPr>
-        <w:t xml:space="preserve"> de </w:t>
-      </w:r>
-      <w:proofErr w:type="spellStart"/>
-      <w:r>
-        <w:rPr>
-          <w:lang w:val="es-ES_tradnl"/>
-        </w:rPr>
-        <w:t>dades</w:t>
-      </w:r>
-      <w:proofErr w:type="spellEnd"/>
-      <w:r>
-        <w:rPr>
-          <w:lang w:val="es-ES_tradnl"/>
-        </w:rPr>
-        <w:t xml:space="preserve">. </w:t>
-      </w:r>
-      <w:proofErr w:type="spellStart"/>
-      <w:r>
-        <w:rPr>
-          <w:lang w:val="es-ES_tradnl"/>
-        </w:rPr>
-        <w:t>Nodejs</w:t>
-      </w:r>
-      <w:proofErr w:type="spellEnd"/>
-      <w:r>
-        <w:rPr>
-          <w:lang w:val="es-ES_tradnl"/>
-        </w:rPr>
-        <w:t xml:space="preserve"> </w:t>
-      </w:r>
-      <w:proofErr w:type="spellStart"/>
-      <w:r>
-        <w:rPr>
-          <w:lang w:val="es-ES_tradnl"/>
-        </w:rPr>
-        <w:t>està</w:t>
-      </w:r>
-      <w:proofErr w:type="spellEnd"/>
-      <w:r>
-        <w:rPr>
-          <w:lang w:val="es-ES_tradnl"/>
-        </w:rPr>
-        <w:t xml:space="preserve"> </w:t>
-      </w:r>
-      <w:proofErr w:type="spellStart"/>
-      <w:r>
-        <w:rPr>
-          <w:lang w:val="es-ES_tradnl"/>
-        </w:rPr>
-        <w:t>implementat</w:t>
-      </w:r>
-      <w:proofErr w:type="spellEnd"/>
-      <w:r>
-        <w:rPr>
-          <w:lang w:val="es-ES_tradnl"/>
-        </w:rPr>
-        <w:t xml:space="preserve"> en V8 (</w:t>
+        <w:t>, sistema lleuger d’intercanvi de dades. Nodejs està implementat en V8 (</w:t>
       </w:r>
       <w:hyperlink r:id="rId1" w:history="1">
         <w:r>
@@ -8918,49 +8740,7 @@
         <w:rPr>
           <w:lang w:val="es-ES_tradnl"/>
         </w:rPr>
-        <w:t xml:space="preserve">), que proporciona de forma nativa </w:t>
-      </w:r>
-      <w:proofErr w:type="spellStart"/>
-      <w:r>
-        <w:rPr>
-          <w:lang w:val="es-ES_tradnl"/>
-        </w:rPr>
-        <w:t>accés</w:t>
-      </w:r>
-      <w:proofErr w:type="spellEnd"/>
-      <w:r>
-        <w:rPr>
-          <w:lang w:val="es-ES_tradnl"/>
-        </w:rPr>
-        <w:t xml:space="preserve"> </w:t>
-      </w:r>
-      <w:proofErr w:type="spellStart"/>
-      <w:r>
-        <w:rPr>
-          <w:lang w:val="es-ES_tradnl"/>
-        </w:rPr>
-        <w:t>als</w:t>
-      </w:r>
-      <w:proofErr w:type="spellEnd"/>
-      <w:r>
-        <w:rPr>
-          <w:lang w:val="es-ES_tradnl"/>
-        </w:rPr>
-        <w:t xml:space="preserve"> </w:t>
-      </w:r>
-      <w:proofErr w:type="spellStart"/>
-      <w:r>
-        <w:rPr>
-          <w:lang w:val="es-ES_tradnl"/>
-        </w:rPr>
-        <w:t>objectes</w:t>
-      </w:r>
-      <w:proofErr w:type="spellEnd"/>
-      <w:r>
-        <w:rPr>
-          <w:lang w:val="es-ES_tradnl"/>
-        </w:rPr>
-        <w:t xml:space="preserve"> JSON.</w:t>
+        <w:t>), que proporciona de forma nativa accés als objectes JSON.</w:t>
       </w:r>
     </w:p>
   </w:footnote>
@@ -9090,21 +8870,12 @@
       </w:rPr>
       <w:t xml:space="preserve">Roset </w:t>
     </w:r>
-    <w:proofErr w:type="spellStart"/>
     <w:r>
       <w:rPr>
         <w:rFonts w:cs="Calibri"/>
         <w:i/>
       </w:rPr>
-      <w:t>Mayals</w:t>
-    </w:r>
-    <w:proofErr w:type="spellEnd"/>
-    <w:r>
-      <w:rPr>
-        <w:rFonts w:cs="Calibri"/>
-        <w:i/>
-      </w:rPr>
-      <w:t>, Roman</w:t>
+      <w:t>Mayals, Roman</w:t>
     </w:r>
   </w:p>
   <w:p>
@@ -10510,6 +10281,119 @@
     </w:lvl>
   </w:abstractNum>
   <w:abstractNum w:abstractNumId="13">
+    <w:nsid w:val="66272D0C"/>
+    <w:multiLevelType w:val="hybridMultilevel"/>
+    <w:tmpl w:val="B704B236"/>
+    <w:lvl w:ilvl="0" w:tplc="04090001">
+      <w:start w:val="1"/>
+      <w:numFmt w:val="bullet"/>
+      <w:lvlText w:val=""/>
+      <w:lvlJc w:val="left"/>
+      <w:pPr>
+        <w:ind w:left="720" w:hanging="360"/>
+      </w:pPr>
+      <w:rPr>
+        <w:rFonts w:ascii="Symbol" w:hAnsi="Symbol" w:hint="default"/>
+      </w:rPr>
+    </w:lvl>
+    <w:lvl w:ilvl="1" w:tplc="04090003">
+      <w:start w:val="1"/>
+      <w:numFmt w:val="bullet"/>
+      <w:lvlText w:val="o"/>
+      <w:lvlJc w:val="left"/>
+      <w:pPr>
+        <w:ind w:left="1440" w:hanging="360"/>
+      </w:pPr>
+      <w:rPr>
+        <w:rFonts w:ascii="Courier New" w:hAnsi="Courier New" w:hint="default"/>
+      </w:rPr>
+    </w:lvl>
+    <w:lvl w:ilvl="2" w:tplc="04090005" w:tentative="1">
+      <w:start w:val="1"/>
+      <w:numFmt w:val="bullet"/>
+      <w:lvlText w:val=""/>
+      <w:lvlJc w:val="left"/>
+      <w:pPr>
+        <w:ind w:left="2160" w:hanging="360"/>
+      </w:pPr>
+      <w:rPr>
+        <w:rFonts w:ascii="Wingdings" w:hAnsi="Wingdings" w:hint="default"/>
+      </w:rPr>
+    </w:lvl>
+    <w:lvl w:ilvl="3" w:tplc="04090001" w:tentative="1">
+      <w:start w:val="1"/>
+      <w:numFmt w:val="bullet"/>
+      <w:lvlText w:val=""/>
+      <w:lvlJc w:val="left"/>
+      <w:pPr>
+        <w:ind w:left="2880" w:hanging="360"/>
+      </w:pPr>
+      <w:rPr>
+        <w:rFonts w:ascii="Symbol" w:hAnsi="Symbol" w:hint="default"/>
+      </w:rPr>
+    </w:lvl>
+    <w:lvl w:ilvl="4" w:tplc="04090003" w:tentative="1">
+      <w:start w:val="1"/>
+      <w:numFmt w:val="bullet"/>
+      <w:lvlText w:val="o"/>
+      <w:lvlJc w:val="left"/>
+      <w:pPr>
+        <w:ind w:left="3600" w:hanging="360"/>
+      </w:pPr>
+      <w:rPr>
+        <w:rFonts w:ascii="Courier New" w:hAnsi="Courier New" w:hint="default"/>
+      </w:rPr>
+    </w:lvl>
+    <w:lvl w:ilvl="5" w:tplc="04090005" w:tentative="1">
+      <w:start w:val="1"/>
+      <w:numFmt w:val="bullet"/>
+      <w:lvlText w:val=""/>
+      <w:lvlJc w:val="left"/>
+      <w:pPr>
+        <w:ind w:left="4320" w:hanging="360"/>
+      </w:pPr>
+      <w:rPr>
+        <w:rFonts w:ascii="Wingdings" w:hAnsi="Wingdings" w:hint="default"/>
+      </w:rPr>
+    </w:lvl>
+    <w:lvl w:ilvl="6" w:tplc="04090001" w:tentative="1">
+      <w:start w:val="1"/>
+      <w:numFmt w:val="bullet"/>
+      <w:lvlText w:val=""/>
+      <w:lvlJc w:val="left"/>
+      <w:pPr>
+        <w:ind w:left="5040" w:hanging="360"/>
+      </w:pPr>
+      <w:rPr>
+        <w:rFonts w:ascii="Symbol" w:hAnsi="Symbol" w:hint="default"/>
+      </w:rPr>
+    </w:lvl>
+    <w:lvl w:ilvl="7" w:tplc="04090003" w:tentative="1">
+      <w:start w:val="1"/>
+      <w:numFmt w:val="bullet"/>
+      <w:lvlText w:val="o"/>
+      <w:lvlJc w:val="left"/>
+      <w:pPr>
+        <w:ind w:left="5760" w:hanging="360"/>
+      </w:pPr>
+      <w:rPr>
+        <w:rFonts w:ascii="Courier New" w:hAnsi="Courier New" w:hint="default"/>
+      </w:rPr>
+    </w:lvl>
+    <w:lvl w:ilvl="8" w:tplc="04090005" w:tentative="1">
+      <w:start w:val="1"/>
+      <w:numFmt w:val="bullet"/>
+      <w:lvlText w:val=""/>
+      <w:lvlJc w:val="left"/>
+      <w:pPr>
+        <w:ind w:left="6480" w:hanging="360"/>
+      </w:pPr>
+      <w:rPr>
+        <w:rFonts w:ascii="Wingdings" w:hAnsi="Wingdings" w:hint="default"/>
+      </w:rPr>
+    </w:lvl>
+  </w:abstractNum>
+  <w:abstractNum w:abstractNumId="14">
     <w:nsid w:val="67AA3937"/>
     <w:multiLevelType w:val="hybridMultilevel"/>
     <w:tmpl w:val="8ACAEBB6"/>
@@ -10595,7 +10479,7 @@
       </w:pPr>
     </w:lvl>
   </w:abstractNum>
-  <w:abstractNum w:abstractNumId="14">
+  <w:abstractNum w:abstractNumId="15">
     <w:nsid w:val="67C1268E"/>
     <w:multiLevelType w:val="hybridMultilevel"/>
     <w:tmpl w:val="93EC5E82"/>
@@ -10708,7 +10592,7 @@
       </w:rPr>
     </w:lvl>
   </w:abstractNum>
-  <w:abstractNum w:abstractNumId="15">
+  <w:abstractNum w:abstractNumId="16">
     <w:nsid w:val="693975EA"/>
     <w:multiLevelType w:val="hybridMultilevel"/>
     <w:tmpl w:val="CA76A04A"/>
@@ -10821,7 +10705,7 @@
       </w:rPr>
     </w:lvl>
   </w:abstractNum>
-  <w:abstractNum w:abstractNumId="16">
+  <w:abstractNum w:abstractNumId="17">
     <w:nsid w:val="696B02BC"/>
     <w:multiLevelType w:val="hybridMultilevel"/>
     <w:tmpl w:val="104A4932"/>
@@ -10934,7 +10818,7 @@
       </w:rPr>
     </w:lvl>
   </w:abstractNum>
-  <w:abstractNum w:abstractNumId="17">
+  <w:abstractNum w:abstractNumId="18">
     <w:nsid w:val="6C1522F4"/>
     <w:multiLevelType w:val="hybridMultilevel"/>
     <w:tmpl w:val="57FCF1B4"/>
@@ -11020,7 +10904,7 @@
       </w:pPr>
     </w:lvl>
   </w:abstractNum>
-  <w:abstractNum w:abstractNumId="18">
+  <w:abstractNum w:abstractNumId="19">
     <w:nsid w:val="6D9F3A2C"/>
     <w:multiLevelType w:val="hybridMultilevel"/>
     <w:tmpl w:val="B19072F0"/>
@@ -11133,7 +11017,7 @@
       </w:rPr>
     </w:lvl>
   </w:abstractNum>
-  <w:abstractNum w:abstractNumId="19">
+  <w:abstractNum w:abstractNumId="20">
     <w:nsid w:val="7DB009F8"/>
     <w:multiLevelType w:val="hybridMultilevel"/>
     <w:tmpl w:val="26C60406"/>
@@ -11250,16 +11134,16 @@
     <w:abstractNumId w:val="10"/>
   </w:num>
   <w:num w:numId="2">
-    <w:abstractNumId w:val="15"/>
+    <w:abstractNumId w:val="16"/>
   </w:num>
   <w:num w:numId="3">
     <w:abstractNumId w:val="5"/>
   </w:num>
   <w:num w:numId="4">
-    <w:abstractNumId w:val="14"/>
+    <w:abstractNumId w:val="15"/>
   </w:num>
   <w:num w:numId="5">
-    <w:abstractNumId w:val="16"/>
+    <w:abstractNumId w:val="17"/>
   </w:num>
   <w:num w:numId="6">
     <w:abstractNumId w:val="4"/>
@@ -11277,7 +11161,7 @@
     <w:abstractNumId w:val="0"/>
   </w:num>
   <w:num w:numId="11">
-    <w:abstractNumId w:val="19"/>
+    <w:abstractNumId w:val="20"/>
   </w:num>
   <w:num w:numId="12">
     <w:abstractNumId w:val="7"/>
@@ -11289,22 +11173,25 @@
     <w:abstractNumId w:val="12"/>
   </w:num>
   <w:num w:numId="15">
-    <w:abstractNumId w:val="18"/>
+    <w:abstractNumId w:val="19"/>
   </w:num>
   <w:num w:numId="16">
     <w:abstractNumId w:val="2"/>
   </w:num>
   <w:num w:numId="17">
-    <w:abstractNumId w:val="13"/>
+    <w:abstractNumId w:val="14"/>
   </w:num>
   <w:num w:numId="18">
-    <w:abstractNumId w:val="17"/>
+    <w:abstractNumId w:val="18"/>
   </w:num>
   <w:num w:numId="19">
     <w:abstractNumId w:val="3"/>
   </w:num>
   <w:num w:numId="20">
     <w:abstractNumId w:val="9"/>
+  </w:num>
+  <w:num w:numId="21">
+    <w:abstractNumId w:val="13"/>
   </w:num>
 </w:numbering>
 </file>
@@ -12910,7 +12797,7 @@
 </file>
 
 <file path=customXml/itemProps1.xml><?xml version="1.0" encoding="utf-8"?>
-<ds:datastoreItem xmlns:ds="http://schemas.openxmlformats.org/officeDocument/2006/customXml" ds:itemID="{86CEC1DB-78DC-5F48-AB01-F0E8C9AB17F3}">
+<ds:datastoreItem xmlns:ds="http://schemas.openxmlformats.org/officeDocument/2006/customXml" ds:itemID="{7B7DA95E-8F32-B448-BD88-CA9B81CB575F}">
   <ds:schemaRefs>
     <ds:schemaRef ds:uri="http://schemas.openxmlformats.org/officeDocument/2006/bibliography"/>
   </ds:schemaRefs>

</xml_diff>

<commit_message>
Canvis en estisl de títols
</commit_message>
<xml_diff>
--- a/Memoria/Memoria_Eduard/CapellBrufauEduardMemoriaPFC.docx
+++ b/Memoria/Memoria_Eduard/CapellBrufauEduardMemoriaPFC.docx
@@ -229,7 +229,6 @@
           <w:rFonts w:asciiTheme="minorHAnsi" w:eastAsiaTheme="minorHAnsi" w:hAnsiTheme="minorHAnsi" w:cstheme="minorBidi"/>
           <w:b/>
           <w:bCs/>
-          <w:caps w:val="0"/>
           <w:color w:val="auto"/>
           <w:spacing w:val="0"/>
           <w:sz w:val="22"/>
@@ -246,12 +245,13 @@
           <w:rFonts w:asciiTheme="majorHAnsi" w:eastAsiaTheme="majorEastAsia" w:hAnsiTheme="majorHAnsi" w:cstheme="majorBidi"/>
           <w:b w:val="0"/>
           <w:bCs w:val="0"/>
+          <w:caps w:val="0"/>
         </w:rPr>
       </w:sdtEndPr>
       <w:sdtContent>
         <w:p>
           <w:pPr>
-            <w:pStyle w:val="TOCHeading"/>
+            <w:pStyle w:val="Title"/>
           </w:pPr>
           <w:r>
             <w:t>Contingut</w:t>
@@ -261,6 +261,7 @@
           <w:pPr>
             <w:pStyle w:val="TOC1"/>
             <w:tabs>
+              <w:tab w:val="left" w:pos="1089"/>
               <w:tab w:val="right" w:leader="dot" w:pos="8494"/>
             </w:tabs>
             <w:rPr>
@@ -285,16 +286,33 @@
               <w:rFonts w:eastAsiaTheme="minorEastAsia"/>
               <w:noProof/>
             </w:rPr>
-            <w:t>Capítol 1: Introducció</w:t>
-          </w:r>
-          <w:r>
-            <w:rPr>
-              <w:noProof/>
+            <w:t>Capítol 1:</w:t>
+          </w:r>
+          <w:r>
+            <w:rPr>
+              <w:rFonts w:asciiTheme="minorHAnsi" w:eastAsiaTheme="minorEastAsia" w:hAnsiTheme="minorHAnsi" w:cstheme="minorBidi"/>
+              <w:noProof/>
+              <w:sz w:val="24"/>
+              <w:szCs w:val="24"/>
+              <w:lang w:val="en-US" w:eastAsia="ja-JP" w:bidi="ar-SA"/>
             </w:rPr>
             <w:tab/>
           </w:r>
           <w:r>
             <w:rPr>
+              <w:rFonts w:eastAsiaTheme="minorEastAsia"/>
+              <w:noProof/>
+            </w:rPr>
+            <w:t>Introducció</w:t>
+          </w:r>
+          <w:r>
+            <w:rPr>
+              <w:noProof/>
+            </w:rPr>
+            <w:tab/>
+          </w:r>
+          <w:r>
+            <w:rPr>
               <w:noProof/>
             </w:rPr>
             <w:fldChar w:fldCharType="begin"/>
@@ -303,7 +321,7 @@
             <w:rPr>
               <w:noProof/>
             </w:rPr>
-            <w:instrText xml:space="preserve"> PAGEREF _Toc212427786 \h </w:instrText>
+            <w:instrText xml:space="preserve"> PAGEREF _Toc212446132 \h </w:instrText>
           </w:r>
           <w:r>
             <w:rPr>
@@ -333,6 +351,7 @@
           <w:pPr>
             <w:pStyle w:val="TOC2"/>
             <w:tabs>
+              <w:tab w:val="left" w:pos="794"/>
               <w:tab w:val="right" w:leader="dot" w:pos="8494"/>
             </w:tabs>
             <w:rPr>
@@ -347,11 +366,15 @@
             <w:rPr>
               <w:noProof/>
             </w:rPr>
-            <w:t>1.1. Idea</w:t>
-          </w:r>
-          <w:r>
-            <w:rPr>
-              <w:noProof/>
+            <w:t>1.1.</w:t>
+          </w:r>
+          <w:r>
+            <w:rPr>
+              <w:rFonts w:asciiTheme="minorHAnsi" w:eastAsiaTheme="minorEastAsia" w:hAnsiTheme="minorHAnsi" w:cstheme="minorBidi"/>
+              <w:noProof/>
+              <w:sz w:val="24"/>
+              <w:szCs w:val="24"/>
+              <w:lang w:val="en-US" w:eastAsia="ja-JP" w:bidi="ar-SA"/>
             </w:rPr>
             <w:tab/>
           </w:r>
@@ -359,13 +382,25 @@
             <w:rPr>
               <w:noProof/>
             </w:rPr>
+            <w:t>Idea</w:t>
+          </w:r>
+          <w:r>
+            <w:rPr>
+              <w:noProof/>
+            </w:rPr>
+            <w:tab/>
+          </w:r>
+          <w:r>
+            <w:rPr>
+              <w:noProof/>
+            </w:rPr>
             <w:fldChar w:fldCharType="begin"/>
           </w:r>
           <w:r>
             <w:rPr>
               <w:noProof/>
             </w:rPr>
-            <w:instrText xml:space="preserve"> PAGEREF _Toc212427787 \h </w:instrText>
+            <w:instrText xml:space="preserve"> PAGEREF _Toc212446133 \h </w:instrText>
           </w:r>
           <w:r>
             <w:rPr>
@@ -395,6 +430,7 @@
           <w:pPr>
             <w:pStyle w:val="TOC2"/>
             <w:tabs>
+              <w:tab w:val="left" w:pos="794"/>
               <w:tab w:val="right" w:leader="dot" w:pos="8494"/>
             </w:tabs>
             <w:rPr>
@@ -409,11 +445,15 @@
             <w:rPr>
               <w:noProof/>
             </w:rPr>
-            <w:t>1.2. Possible funcionament</w:t>
-          </w:r>
-          <w:r>
-            <w:rPr>
-              <w:noProof/>
+            <w:t>1.2.</w:t>
+          </w:r>
+          <w:r>
+            <w:rPr>
+              <w:rFonts w:asciiTheme="minorHAnsi" w:eastAsiaTheme="minorEastAsia" w:hAnsiTheme="minorHAnsi" w:cstheme="minorBidi"/>
+              <w:noProof/>
+              <w:sz w:val="24"/>
+              <w:szCs w:val="24"/>
+              <w:lang w:val="en-US" w:eastAsia="ja-JP" w:bidi="ar-SA"/>
             </w:rPr>
             <w:tab/>
           </w:r>
@@ -421,13 +461,25 @@
             <w:rPr>
               <w:noProof/>
             </w:rPr>
+            <w:t>Possible funcionament</w:t>
+          </w:r>
+          <w:r>
+            <w:rPr>
+              <w:noProof/>
+            </w:rPr>
+            <w:tab/>
+          </w:r>
+          <w:r>
+            <w:rPr>
+              <w:noProof/>
+            </w:rPr>
             <w:fldChar w:fldCharType="begin"/>
           </w:r>
           <w:r>
             <w:rPr>
               <w:noProof/>
             </w:rPr>
-            <w:instrText xml:space="preserve"> PAGEREF _Toc212427788 \h </w:instrText>
+            <w:instrText xml:space="preserve"> PAGEREF _Toc212446134 \h </w:instrText>
           </w:r>
           <w:r>
             <w:rPr>
@@ -457,6 +509,7 @@
           <w:pPr>
             <w:pStyle w:val="TOC2"/>
             <w:tabs>
+              <w:tab w:val="left" w:pos="794"/>
               <w:tab w:val="right" w:leader="dot" w:pos="8494"/>
             </w:tabs>
             <w:rPr>
@@ -471,11 +524,15 @@
             <w:rPr>
               <w:noProof/>
             </w:rPr>
-            <w:t>1.3. Objectius</w:t>
-          </w:r>
-          <w:r>
-            <w:rPr>
-              <w:noProof/>
+            <w:t>1.3.</w:t>
+          </w:r>
+          <w:r>
+            <w:rPr>
+              <w:rFonts w:asciiTheme="minorHAnsi" w:eastAsiaTheme="minorEastAsia" w:hAnsiTheme="minorHAnsi" w:cstheme="minorBidi"/>
+              <w:noProof/>
+              <w:sz w:val="24"/>
+              <w:szCs w:val="24"/>
+              <w:lang w:val="en-US" w:eastAsia="ja-JP" w:bidi="ar-SA"/>
             </w:rPr>
             <w:tab/>
           </w:r>
@@ -483,13 +540,25 @@
             <w:rPr>
               <w:noProof/>
             </w:rPr>
+            <w:t>Objectius</w:t>
+          </w:r>
+          <w:r>
+            <w:rPr>
+              <w:noProof/>
+            </w:rPr>
+            <w:tab/>
+          </w:r>
+          <w:r>
+            <w:rPr>
+              <w:noProof/>
+            </w:rPr>
             <w:fldChar w:fldCharType="begin"/>
           </w:r>
           <w:r>
             <w:rPr>
               <w:noProof/>
             </w:rPr>
-            <w:instrText xml:space="preserve"> PAGEREF _Toc212427789 \h </w:instrText>
+            <w:instrText xml:space="preserve"> PAGEREF _Toc212446135 \h </w:instrText>
           </w:r>
           <w:r>
             <w:rPr>
@@ -519,6 +588,7 @@
           <w:pPr>
             <w:pStyle w:val="TOC3"/>
             <w:tabs>
+              <w:tab w:val="left" w:pos="1181"/>
               <w:tab w:val="right" w:leader="dot" w:pos="8494"/>
             </w:tabs>
             <w:rPr>
@@ -533,11 +603,15 @@
             <w:rPr>
               <w:noProof/>
             </w:rPr>
-            <w:t>1.3.1. Objectiu general</w:t>
-          </w:r>
-          <w:r>
-            <w:rPr>
-              <w:noProof/>
+            <w:t>1.3.1.</w:t>
+          </w:r>
+          <w:r>
+            <w:rPr>
+              <w:rFonts w:asciiTheme="minorHAnsi" w:eastAsiaTheme="minorEastAsia" w:hAnsiTheme="minorHAnsi" w:cstheme="minorBidi"/>
+              <w:noProof/>
+              <w:sz w:val="24"/>
+              <w:szCs w:val="24"/>
+              <w:lang w:val="en-US" w:eastAsia="ja-JP" w:bidi="ar-SA"/>
             </w:rPr>
             <w:tab/>
           </w:r>
@@ -545,13 +619,25 @@
             <w:rPr>
               <w:noProof/>
             </w:rPr>
+            <w:t>Objectiu general</w:t>
+          </w:r>
+          <w:r>
+            <w:rPr>
+              <w:noProof/>
+            </w:rPr>
+            <w:tab/>
+          </w:r>
+          <w:r>
+            <w:rPr>
+              <w:noProof/>
+            </w:rPr>
             <w:fldChar w:fldCharType="begin"/>
           </w:r>
           <w:r>
             <w:rPr>
               <w:noProof/>
             </w:rPr>
-            <w:instrText xml:space="preserve"> PAGEREF _Toc212427790 \h </w:instrText>
+            <w:instrText xml:space="preserve"> PAGEREF _Toc212446136 \h </w:instrText>
           </w:r>
           <w:r>
             <w:rPr>
@@ -581,6 +667,7 @@
           <w:pPr>
             <w:pStyle w:val="TOC3"/>
             <w:tabs>
+              <w:tab w:val="left" w:pos="1181"/>
               <w:tab w:val="right" w:leader="dot" w:pos="8494"/>
             </w:tabs>
             <w:rPr>
@@ -595,11 +682,15 @@
             <w:rPr>
               <w:noProof/>
             </w:rPr>
-            <w:t>1.3.2. Objectius específics</w:t>
-          </w:r>
-          <w:r>
-            <w:rPr>
-              <w:noProof/>
+            <w:t>1.3.2.</w:t>
+          </w:r>
+          <w:r>
+            <w:rPr>
+              <w:rFonts w:asciiTheme="minorHAnsi" w:eastAsiaTheme="minorEastAsia" w:hAnsiTheme="minorHAnsi" w:cstheme="minorBidi"/>
+              <w:noProof/>
+              <w:sz w:val="24"/>
+              <w:szCs w:val="24"/>
+              <w:lang w:val="en-US" w:eastAsia="ja-JP" w:bidi="ar-SA"/>
             </w:rPr>
             <w:tab/>
           </w:r>
@@ -607,13 +698,25 @@
             <w:rPr>
               <w:noProof/>
             </w:rPr>
+            <w:t>Objectius específics</w:t>
+          </w:r>
+          <w:r>
+            <w:rPr>
+              <w:noProof/>
+            </w:rPr>
+            <w:tab/>
+          </w:r>
+          <w:r>
+            <w:rPr>
+              <w:noProof/>
+            </w:rPr>
             <w:fldChar w:fldCharType="begin"/>
           </w:r>
           <w:r>
             <w:rPr>
               <w:noProof/>
             </w:rPr>
-            <w:instrText xml:space="preserve"> PAGEREF _Toc212427791 \h </w:instrText>
+            <w:instrText xml:space="preserve"> PAGEREF _Toc212446137 \h </w:instrText>
           </w:r>
           <w:r>
             <w:rPr>
@@ -643,6 +746,7 @@
           <w:pPr>
             <w:pStyle w:val="TOC2"/>
             <w:tabs>
+              <w:tab w:val="left" w:pos="794"/>
               <w:tab w:val="right" w:leader="dot" w:pos="8494"/>
             </w:tabs>
             <w:rPr>
@@ -657,11 +761,15 @@
             <w:rPr>
               <w:noProof/>
             </w:rPr>
-            <w:t>1.4. Planificació amb fites i temporalització</w:t>
-          </w:r>
-          <w:r>
-            <w:rPr>
-              <w:noProof/>
+            <w:t>1.4.</w:t>
+          </w:r>
+          <w:r>
+            <w:rPr>
+              <w:rFonts w:asciiTheme="minorHAnsi" w:eastAsiaTheme="minorEastAsia" w:hAnsiTheme="minorHAnsi" w:cstheme="minorBidi"/>
+              <w:noProof/>
+              <w:sz w:val="24"/>
+              <w:szCs w:val="24"/>
+              <w:lang w:val="en-US" w:eastAsia="ja-JP" w:bidi="ar-SA"/>
             </w:rPr>
             <w:tab/>
           </w:r>
@@ -669,13 +777,25 @@
             <w:rPr>
               <w:noProof/>
             </w:rPr>
+            <w:t>Planificació amb fites i temporalització</w:t>
+          </w:r>
+          <w:r>
+            <w:rPr>
+              <w:noProof/>
+            </w:rPr>
+            <w:tab/>
+          </w:r>
+          <w:r>
+            <w:rPr>
+              <w:noProof/>
+            </w:rPr>
             <w:fldChar w:fldCharType="begin"/>
           </w:r>
           <w:r>
             <w:rPr>
               <w:noProof/>
             </w:rPr>
-            <w:instrText xml:space="preserve"> PAGEREF _Toc212427792 \h </w:instrText>
+            <w:instrText xml:space="preserve"> PAGEREF _Toc212446138 \h </w:instrText>
           </w:r>
           <w:r>
             <w:rPr>
@@ -705,6 +825,7 @@
           <w:pPr>
             <w:pStyle w:val="TOC1"/>
             <w:tabs>
+              <w:tab w:val="left" w:pos="1089"/>
               <w:tab w:val="right" w:leader="dot" w:pos="8494"/>
             </w:tabs>
             <w:rPr>
@@ -719,11 +840,15 @@
             <w:rPr>
               <w:noProof/>
             </w:rPr>
-            <w:t>Capítol 2: Estat de l’art</w:t>
-          </w:r>
-          <w:r>
-            <w:rPr>
-              <w:noProof/>
+            <w:t>Capítol 2:</w:t>
+          </w:r>
+          <w:r>
+            <w:rPr>
+              <w:rFonts w:asciiTheme="minorHAnsi" w:eastAsiaTheme="minorEastAsia" w:hAnsiTheme="minorHAnsi" w:cstheme="minorBidi"/>
+              <w:noProof/>
+              <w:sz w:val="24"/>
+              <w:szCs w:val="24"/>
+              <w:lang w:val="en-US" w:eastAsia="ja-JP" w:bidi="ar-SA"/>
             </w:rPr>
             <w:tab/>
           </w:r>
@@ -731,13 +856,25 @@
             <w:rPr>
               <w:noProof/>
             </w:rPr>
+            <w:t>Estat de l’art</w:t>
+          </w:r>
+          <w:r>
+            <w:rPr>
+              <w:noProof/>
+            </w:rPr>
+            <w:tab/>
+          </w:r>
+          <w:r>
+            <w:rPr>
+              <w:noProof/>
+            </w:rPr>
             <w:fldChar w:fldCharType="begin"/>
           </w:r>
           <w:r>
             <w:rPr>
               <w:noProof/>
             </w:rPr>
-            <w:instrText xml:space="preserve"> PAGEREF _Toc212427793 \h </w:instrText>
+            <w:instrText xml:space="preserve"> PAGEREF _Toc212446139 \h </w:instrText>
           </w:r>
           <w:r>
             <w:rPr>
@@ -767,6 +904,7 @@
           <w:pPr>
             <w:pStyle w:val="TOC1"/>
             <w:tabs>
+              <w:tab w:val="left" w:pos="1089"/>
               <w:tab w:val="right" w:leader="dot" w:pos="8494"/>
             </w:tabs>
             <w:rPr>
@@ -781,11 +919,15 @@
             <w:rPr>
               <w:noProof/>
             </w:rPr>
-            <w:t>Capítol 3: Estudi de mercat</w:t>
-          </w:r>
-          <w:r>
-            <w:rPr>
-              <w:noProof/>
+            <w:t>Capítol 3:</w:t>
+          </w:r>
+          <w:r>
+            <w:rPr>
+              <w:rFonts w:asciiTheme="minorHAnsi" w:eastAsiaTheme="minorEastAsia" w:hAnsiTheme="minorHAnsi" w:cstheme="minorBidi"/>
+              <w:noProof/>
+              <w:sz w:val="24"/>
+              <w:szCs w:val="24"/>
+              <w:lang w:val="en-US" w:eastAsia="ja-JP" w:bidi="ar-SA"/>
             </w:rPr>
             <w:tab/>
           </w:r>
@@ -793,13 +935,27 @@
             <w:rPr>
               <w:noProof/>
             </w:rPr>
+            <w:t>Estudi de mercat</w:t>
+          </w:r>
+          <w:bookmarkStart w:id="0" w:name="_GoBack"/>
+          <w:bookmarkEnd w:id="0"/>
+          <w:r>
+            <w:rPr>
+              <w:noProof/>
+            </w:rPr>
+            <w:tab/>
+          </w:r>
+          <w:r>
+            <w:rPr>
+              <w:noProof/>
+            </w:rPr>
             <w:fldChar w:fldCharType="begin"/>
           </w:r>
           <w:r>
             <w:rPr>
               <w:noProof/>
             </w:rPr>
-            <w:instrText xml:space="preserve"> PAGEREF _Toc212427794 \h </w:instrText>
+            <w:instrText xml:space="preserve"> PAGEREF _Toc212446140 \h </w:instrText>
           </w:r>
           <w:r>
             <w:rPr>
@@ -829,6 +985,7 @@
           <w:pPr>
             <w:pStyle w:val="TOC2"/>
             <w:tabs>
+              <w:tab w:val="left" w:pos="794"/>
               <w:tab w:val="right" w:leader="dot" w:pos="8494"/>
             </w:tabs>
             <w:rPr>
@@ -843,11 +1000,15 @@
             <w:rPr>
               <w:noProof/>
             </w:rPr>
-            <w:t>3.1. Diccionaris</w:t>
-          </w:r>
-          <w:r>
-            <w:rPr>
-              <w:noProof/>
+            <w:t>3.1.</w:t>
+          </w:r>
+          <w:r>
+            <w:rPr>
+              <w:rFonts w:asciiTheme="minorHAnsi" w:eastAsiaTheme="minorEastAsia" w:hAnsiTheme="minorHAnsi" w:cstheme="minorBidi"/>
+              <w:noProof/>
+              <w:sz w:val="24"/>
+              <w:szCs w:val="24"/>
+              <w:lang w:val="en-US" w:eastAsia="ja-JP" w:bidi="ar-SA"/>
             </w:rPr>
             <w:tab/>
           </w:r>
@@ -855,13 +1016,25 @@
             <w:rPr>
               <w:noProof/>
             </w:rPr>
+            <w:t>Diccionaris</w:t>
+          </w:r>
+          <w:r>
+            <w:rPr>
+              <w:noProof/>
+            </w:rPr>
+            <w:tab/>
+          </w:r>
+          <w:r>
+            <w:rPr>
+              <w:noProof/>
+            </w:rPr>
             <w:fldChar w:fldCharType="begin"/>
           </w:r>
           <w:r>
             <w:rPr>
               <w:noProof/>
             </w:rPr>
-            <w:instrText xml:space="preserve"> PAGEREF _Toc212427795 \h </w:instrText>
+            <w:instrText xml:space="preserve"> PAGEREF _Toc212446141 \h </w:instrText>
           </w:r>
           <w:r>
             <w:rPr>
@@ -891,6 +1064,7 @@
           <w:pPr>
             <w:pStyle w:val="TOC2"/>
             <w:tabs>
+              <w:tab w:val="left" w:pos="794"/>
               <w:tab w:val="right" w:leader="dot" w:pos="8494"/>
             </w:tabs>
             <w:rPr>
@@ -905,7 +1079,17 @@
             <w:rPr>
               <w:noProof/>
             </w:rPr>
-            <w:t xml:space="preserve">3.2. </w:t>
+            <w:t>3.2.</w:t>
+          </w:r>
+          <w:r>
+            <w:rPr>
+              <w:rFonts w:asciiTheme="minorHAnsi" w:eastAsiaTheme="minorEastAsia" w:hAnsiTheme="minorHAnsi" w:cstheme="minorBidi"/>
+              <w:noProof/>
+              <w:sz w:val="24"/>
+              <w:szCs w:val="24"/>
+              <w:lang w:val="en-US" w:eastAsia="ja-JP" w:bidi="ar-SA"/>
+            </w:rPr>
+            <w:tab/>
           </w:r>
           <w:r>
             <w:rPr>
@@ -930,7 +1114,7 @@
             <w:rPr>
               <w:noProof/>
             </w:rPr>
-            <w:instrText xml:space="preserve"> PAGEREF _Toc212427796 \h </w:instrText>
+            <w:instrText xml:space="preserve"> PAGEREF _Toc212446142 \h </w:instrText>
           </w:r>
           <w:r>
             <w:rPr>
@@ -960,6 +1144,7 @@
           <w:pPr>
             <w:pStyle w:val="TOC2"/>
             <w:tabs>
+              <w:tab w:val="left" w:pos="794"/>
               <w:tab w:val="right" w:leader="dot" w:pos="8494"/>
             </w:tabs>
             <w:rPr>
@@ -974,11 +1159,15 @@
             <w:rPr>
               <w:noProof/>
             </w:rPr>
-            <w:t>3.3. Àudio</w:t>
-          </w:r>
-          <w:r>
-            <w:rPr>
-              <w:noProof/>
+            <w:t>3.3.</w:t>
+          </w:r>
+          <w:r>
+            <w:rPr>
+              <w:rFonts w:asciiTheme="minorHAnsi" w:eastAsiaTheme="minorEastAsia" w:hAnsiTheme="minorHAnsi" w:cstheme="minorBidi"/>
+              <w:noProof/>
+              <w:sz w:val="24"/>
+              <w:szCs w:val="24"/>
+              <w:lang w:val="en-US" w:eastAsia="ja-JP" w:bidi="ar-SA"/>
             </w:rPr>
             <w:tab/>
           </w:r>
@@ -986,13 +1175,25 @@
             <w:rPr>
               <w:noProof/>
             </w:rPr>
+            <w:t>Àudio</w:t>
+          </w:r>
+          <w:r>
+            <w:rPr>
+              <w:noProof/>
+            </w:rPr>
+            <w:tab/>
+          </w:r>
+          <w:r>
+            <w:rPr>
+              <w:noProof/>
+            </w:rPr>
             <w:fldChar w:fldCharType="begin"/>
           </w:r>
           <w:r>
             <w:rPr>
               <w:noProof/>
             </w:rPr>
-            <w:instrText xml:space="preserve"> PAGEREF _Toc212427797 \h </w:instrText>
+            <w:instrText xml:space="preserve"> PAGEREF _Toc212446143 \h </w:instrText>
           </w:r>
           <w:r>
             <w:rPr>
@@ -1022,6 +1223,7 @@
           <w:pPr>
             <w:pStyle w:val="TOC2"/>
             <w:tabs>
+              <w:tab w:val="left" w:pos="794"/>
               <w:tab w:val="right" w:leader="dot" w:pos="8494"/>
             </w:tabs>
             <w:rPr>
@@ -1036,11 +1238,15 @@
             <w:rPr>
               <w:noProof/>
             </w:rPr>
-            <w:t>3.4. Pràctica de Traços</w:t>
-          </w:r>
-          <w:r>
-            <w:rPr>
-              <w:noProof/>
+            <w:t>3.4.</w:t>
+          </w:r>
+          <w:r>
+            <w:rPr>
+              <w:rFonts w:asciiTheme="minorHAnsi" w:eastAsiaTheme="minorEastAsia" w:hAnsiTheme="minorHAnsi" w:cstheme="minorBidi"/>
+              <w:noProof/>
+              <w:sz w:val="24"/>
+              <w:szCs w:val="24"/>
+              <w:lang w:val="en-US" w:eastAsia="ja-JP" w:bidi="ar-SA"/>
             </w:rPr>
             <w:tab/>
           </w:r>
@@ -1048,13 +1254,25 @@
             <w:rPr>
               <w:noProof/>
             </w:rPr>
+            <w:t>Pràctica de Traços</w:t>
+          </w:r>
+          <w:r>
+            <w:rPr>
+              <w:noProof/>
+            </w:rPr>
+            <w:tab/>
+          </w:r>
+          <w:r>
+            <w:rPr>
+              <w:noProof/>
+            </w:rPr>
             <w:fldChar w:fldCharType="begin"/>
           </w:r>
           <w:r>
             <w:rPr>
               <w:noProof/>
             </w:rPr>
-            <w:instrText xml:space="preserve"> PAGEREF _Toc212427798 \h </w:instrText>
+            <w:instrText xml:space="preserve"> PAGEREF _Toc212446144 \h </w:instrText>
           </w:r>
           <w:r>
             <w:rPr>
@@ -1084,6 +1302,7 @@
           <w:pPr>
             <w:pStyle w:val="TOC1"/>
             <w:tabs>
+              <w:tab w:val="left" w:pos="1089"/>
               <w:tab w:val="right" w:leader="dot" w:pos="8494"/>
             </w:tabs>
             <w:rPr>
@@ -1098,11 +1317,15 @@
             <w:rPr>
               <w:noProof/>
             </w:rPr>
-            <w:t>Capítol 4: Anàlisi i disseny</w:t>
-          </w:r>
-          <w:r>
-            <w:rPr>
-              <w:noProof/>
+            <w:t>Capítol 4:</w:t>
+          </w:r>
+          <w:r>
+            <w:rPr>
+              <w:rFonts w:asciiTheme="minorHAnsi" w:eastAsiaTheme="minorEastAsia" w:hAnsiTheme="minorHAnsi" w:cstheme="minorBidi"/>
+              <w:noProof/>
+              <w:sz w:val="24"/>
+              <w:szCs w:val="24"/>
+              <w:lang w:val="en-US" w:eastAsia="ja-JP" w:bidi="ar-SA"/>
             </w:rPr>
             <w:tab/>
           </w:r>
@@ -1110,13 +1333,25 @@
             <w:rPr>
               <w:noProof/>
             </w:rPr>
+            <w:t>Anàlisi i disseny</w:t>
+          </w:r>
+          <w:r>
+            <w:rPr>
+              <w:noProof/>
+            </w:rPr>
+            <w:tab/>
+          </w:r>
+          <w:r>
+            <w:rPr>
+              <w:noProof/>
+            </w:rPr>
             <w:fldChar w:fldCharType="begin"/>
           </w:r>
           <w:r>
             <w:rPr>
               <w:noProof/>
             </w:rPr>
-            <w:instrText xml:space="preserve"> PAGEREF _Toc212427799 \h </w:instrText>
+            <w:instrText xml:space="preserve"> PAGEREF _Toc212446145 \h </w:instrText>
           </w:r>
           <w:r>
             <w:rPr>
@@ -1146,6 +1381,7 @@
           <w:pPr>
             <w:pStyle w:val="TOC2"/>
             <w:tabs>
+              <w:tab w:val="left" w:pos="794"/>
               <w:tab w:val="right" w:leader="dot" w:pos="8494"/>
             </w:tabs>
             <w:rPr>
@@ -1160,11 +1396,15 @@
             <w:rPr>
               <w:noProof/>
             </w:rPr>
-            <w:t>4.1. Tecnologia</w:t>
-          </w:r>
-          <w:r>
-            <w:rPr>
-              <w:noProof/>
+            <w:t>4.1.</w:t>
+          </w:r>
+          <w:r>
+            <w:rPr>
+              <w:rFonts w:asciiTheme="minorHAnsi" w:eastAsiaTheme="minorEastAsia" w:hAnsiTheme="minorHAnsi" w:cstheme="minorBidi"/>
+              <w:noProof/>
+              <w:sz w:val="24"/>
+              <w:szCs w:val="24"/>
+              <w:lang w:val="en-US" w:eastAsia="ja-JP" w:bidi="ar-SA"/>
             </w:rPr>
             <w:tab/>
           </w:r>
@@ -1172,13 +1412,25 @@
             <w:rPr>
               <w:noProof/>
             </w:rPr>
+            <w:t>Tecnologia</w:t>
+          </w:r>
+          <w:r>
+            <w:rPr>
+              <w:noProof/>
+            </w:rPr>
+            <w:tab/>
+          </w:r>
+          <w:r>
+            <w:rPr>
+              <w:noProof/>
+            </w:rPr>
             <w:fldChar w:fldCharType="begin"/>
           </w:r>
           <w:r>
             <w:rPr>
               <w:noProof/>
             </w:rPr>
-            <w:instrText xml:space="preserve"> PAGEREF _Toc212427800 \h </w:instrText>
+            <w:instrText xml:space="preserve"> PAGEREF _Toc212446146 \h </w:instrText>
           </w:r>
           <w:r>
             <w:rPr>
@@ -1208,6 +1460,7 @@
           <w:pPr>
             <w:pStyle w:val="TOC2"/>
             <w:tabs>
+              <w:tab w:val="left" w:pos="794"/>
               <w:tab w:val="right" w:leader="dot" w:pos="8494"/>
             </w:tabs>
             <w:rPr>
@@ -1222,11 +1475,15 @@
             <w:rPr>
               <w:noProof/>
             </w:rPr>
-            <w:t>4.2. Arquitectura del sistema</w:t>
-          </w:r>
-          <w:r>
-            <w:rPr>
-              <w:noProof/>
+            <w:t>4.2.</w:t>
+          </w:r>
+          <w:r>
+            <w:rPr>
+              <w:rFonts w:asciiTheme="minorHAnsi" w:eastAsiaTheme="minorEastAsia" w:hAnsiTheme="minorHAnsi" w:cstheme="minorBidi"/>
+              <w:noProof/>
+              <w:sz w:val="24"/>
+              <w:szCs w:val="24"/>
+              <w:lang w:val="en-US" w:eastAsia="ja-JP" w:bidi="ar-SA"/>
             </w:rPr>
             <w:tab/>
           </w:r>
@@ -1234,13 +1491,25 @@
             <w:rPr>
               <w:noProof/>
             </w:rPr>
+            <w:t>Arquitectura del sistema</w:t>
+          </w:r>
+          <w:r>
+            <w:rPr>
+              <w:noProof/>
+            </w:rPr>
+            <w:tab/>
+          </w:r>
+          <w:r>
+            <w:rPr>
+              <w:noProof/>
+            </w:rPr>
             <w:fldChar w:fldCharType="begin"/>
           </w:r>
           <w:r>
             <w:rPr>
               <w:noProof/>
             </w:rPr>
-            <w:instrText xml:space="preserve"> PAGEREF _Toc212427801 \h </w:instrText>
+            <w:instrText xml:space="preserve"> PAGEREF _Toc212446147 \h </w:instrText>
           </w:r>
           <w:r>
             <w:rPr>
@@ -1270,6 +1539,7 @@
           <w:pPr>
             <w:pStyle w:val="TOC2"/>
             <w:tabs>
+              <w:tab w:val="left" w:pos="794"/>
               <w:tab w:val="right" w:leader="dot" w:pos="8494"/>
             </w:tabs>
             <w:rPr>
@@ -1284,11 +1554,15 @@
             <w:rPr>
               <w:noProof/>
             </w:rPr>
-            <w:t>4.3. Disseny preliminar de les pantalles</w:t>
-          </w:r>
-          <w:r>
-            <w:rPr>
-              <w:noProof/>
+            <w:t>4.3.</w:t>
+          </w:r>
+          <w:r>
+            <w:rPr>
+              <w:rFonts w:asciiTheme="minorHAnsi" w:eastAsiaTheme="minorEastAsia" w:hAnsiTheme="minorHAnsi" w:cstheme="minorBidi"/>
+              <w:noProof/>
+              <w:sz w:val="24"/>
+              <w:szCs w:val="24"/>
+              <w:lang w:val="en-US" w:eastAsia="ja-JP" w:bidi="ar-SA"/>
             </w:rPr>
             <w:tab/>
           </w:r>
@@ -1296,13 +1570,25 @@
             <w:rPr>
               <w:noProof/>
             </w:rPr>
+            <w:t>Disseny preliminar de les pantalles</w:t>
+          </w:r>
+          <w:r>
+            <w:rPr>
+              <w:noProof/>
+            </w:rPr>
+            <w:tab/>
+          </w:r>
+          <w:r>
+            <w:rPr>
+              <w:noProof/>
+            </w:rPr>
             <w:fldChar w:fldCharType="begin"/>
           </w:r>
           <w:r>
             <w:rPr>
               <w:noProof/>
             </w:rPr>
-            <w:instrText xml:space="preserve"> PAGEREF _Toc212427802 \h </w:instrText>
+            <w:instrText xml:space="preserve"> PAGEREF _Toc212446148 \h </w:instrText>
           </w:r>
           <w:r>
             <w:rPr>
@@ -1319,7 +1605,7 @@
             <w:rPr>
               <w:noProof/>
             </w:rPr>
-            <w:t>14</w:t>
+            <w:t>15</w:t>
           </w:r>
           <w:r>
             <w:rPr>
@@ -1332,6 +1618,7 @@
           <w:pPr>
             <w:pStyle w:val="TOC3"/>
             <w:tabs>
+              <w:tab w:val="left" w:pos="1181"/>
               <w:tab w:val="right" w:leader="dot" w:pos="8494"/>
             </w:tabs>
             <w:rPr>
@@ -1346,11 +1633,15 @@
             <w:rPr>
               <w:noProof/>
             </w:rPr>
-            <w:t>4.3.1. Llistes d’estudi</w:t>
-          </w:r>
-          <w:r>
-            <w:rPr>
-              <w:noProof/>
+            <w:t>4.3.1.</w:t>
+          </w:r>
+          <w:r>
+            <w:rPr>
+              <w:rFonts w:asciiTheme="minorHAnsi" w:eastAsiaTheme="minorEastAsia" w:hAnsiTheme="minorHAnsi" w:cstheme="minorBidi"/>
+              <w:noProof/>
+              <w:sz w:val="24"/>
+              <w:szCs w:val="24"/>
+              <w:lang w:val="en-US" w:eastAsia="ja-JP" w:bidi="ar-SA"/>
             </w:rPr>
             <w:tab/>
           </w:r>
@@ -1358,13 +1649,25 @@
             <w:rPr>
               <w:noProof/>
             </w:rPr>
+            <w:t>Llistes d’estudi</w:t>
+          </w:r>
+          <w:r>
+            <w:rPr>
+              <w:noProof/>
+            </w:rPr>
+            <w:tab/>
+          </w:r>
+          <w:r>
+            <w:rPr>
+              <w:noProof/>
+            </w:rPr>
             <w:fldChar w:fldCharType="begin"/>
           </w:r>
           <w:r>
             <w:rPr>
               <w:noProof/>
             </w:rPr>
-            <w:instrText xml:space="preserve"> PAGEREF _Toc212427803 \h </w:instrText>
+            <w:instrText xml:space="preserve"> PAGEREF _Toc212446149 \h </w:instrText>
           </w:r>
           <w:r>
             <w:rPr>
@@ -1381,7 +1684,7 @@
             <w:rPr>
               <w:noProof/>
             </w:rPr>
-            <w:t>14</w:t>
+            <w:t>15</w:t>
           </w:r>
           <w:r>
             <w:rPr>
@@ -1394,6 +1697,7 @@
           <w:pPr>
             <w:pStyle w:val="TOC3"/>
             <w:tabs>
+              <w:tab w:val="left" w:pos="1181"/>
               <w:tab w:val="right" w:leader="dot" w:pos="8494"/>
             </w:tabs>
             <w:rPr>
@@ -1408,11 +1712,15 @@
             <w:rPr>
               <w:noProof/>
             </w:rPr>
-            <w:t>4.3.2. Diccionari</w:t>
-          </w:r>
-          <w:r>
-            <w:rPr>
-              <w:noProof/>
+            <w:t>4.3.2.</w:t>
+          </w:r>
+          <w:r>
+            <w:rPr>
+              <w:rFonts w:asciiTheme="minorHAnsi" w:eastAsiaTheme="minorEastAsia" w:hAnsiTheme="minorHAnsi" w:cstheme="minorBidi"/>
+              <w:noProof/>
+              <w:sz w:val="24"/>
+              <w:szCs w:val="24"/>
+              <w:lang w:val="en-US" w:eastAsia="ja-JP" w:bidi="ar-SA"/>
             </w:rPr>
             <w:tab/>
           </w:r>
@@ -1420,13 +1728,25 @@
             <w:rPr>
               <w:noProof/>
             </w:rPr>
+            <w:t>Diccionari</w:t>
+          </w:r>
+          <w:r>
+            <w:rPr>
+              <w:noProof/>
+            </w:rPr>
+            <w:tab/>
+          </w:r>
+          <w:r>
+            <w:rPr>
+              <w:noProof/>
+            </w:rPr>
             <w:fldChar w:fldCharType="begin"/>
           </w:r>
           <w:r>
             <w:rPr>
               <w:noProof/>
             </w:rPr>
-            <w:instrText xml:space="preserve"> PAGEREF _Toc212427804 \h </w:instrText>
+            <w:instrText xml:space="preserve"> PAGEREF _Toc212446150 \h </w:instrText>
           </w:r>
           <w:r>
             <w:rPr>
@@ -1456,6 +1776,7 @@
           <w:pPr>
             <w:pStyle w:val="TOC3"/>
             <w:tabs>
+              <w:tab w:val="left" w:pos="1181"/>
               <w:tab w:val="right" w:leader="dot" w:pos="8494"/>
             </w:tabs>
             <w:rPr>
@@ -1470,7 +1791,17 @@
             <w:rPr>
               <w:noProof/>
             </w:rPr>
-            <w:t xml:space="preserve">4.3.3. </w:t>
+            <w:t>4.3.3.</w:t>
+          </w:r>
+          <w:r>
+            <w:rPr>
+              <w:rFonts w:asciiTheme="minorHAnsi" w:eastAsiaTheme="minorEastAsia" w:hAnsiTheme="minorHAnsi" w:cstheme="minorBidi"/>
+              <w:noProof/>
+              <w:sz w:val="24"/>
+              <w:szCs w:val="24"/>
+              <w:lang w:val="en-US" w:eastAsia="ja-JP" w:bidi="ar-SA"/>
+            </w:rPr>
+            <w:tab/>
           </w:r>
           <w:r>
             <w:rPr>
@@ -1495,7 +1826,7 @@
             <w:rPr>
               <w:noProof/>
             </w:rPr>
-            <w:instrText xml:space="preserve"> PAGEREF _Toc212427805 \h </w:instrText>
+            <w:instrText xml:space="preserve"> PAGEREF _Toc212446151 \h </w:instrText>
           </w:r>
           <w:r>
             <w:rPr>
@@ -1525,6 +1856,7 @@
           <w:pPr>
             <w:pStyle w:val="TOC2"/>
             <w:tabs>
+              <w:tab w:val="left" w:pos="794"/>
               <w:tab w:val="right" w:leader="dot" w:pos="8494"/>
             </w:tabs>
             <w:rPr>
@@ -1539,11 +1871,15 @@
             <w:rPr>
               <w:noProof/>
             </w:rPr>
-            <w:t>4.4. Disseny preliminar del mòdul del servidor</w:t>
-          </w:r>
-          <w:r>
-            <w:rPr>
-              <w:noProof/>
+            <w:t>4.4.</w:t>
+          </w:r>
+          <w:r>
+            <w:rPr>
+              <w:rFonts w:asciiTheme="minorHAnsi" w:eastAsiaTheme="minorEastAsia" w:hAnsiTheme="minorHAnsi" w:cstheme="minorBidi"/>
+              <w:noProof/>
+              <w:sz w:val="24"/>
+              <w:szCs w:val="24"/>
+              <w:lang w:val="en-US" w:eastAsia="ja-JP" w:bidi="ar-SA"/>
             </w:rPr>
             <w:tab/>
           </w:r>
@@ -1551,13 +1887,25 @@
             <w:rPr>
               <w:noProof/>
             </w:rPr>
+            <w:t>Disseny preliminar del mòdul del servidor</w:t>
+          </w:r>
+          <w:r>
+            <w:rPr>
+              <w:noProof/>
+            </w:rPr>
+            <w:tab/>
+          </w:r>
+          <w:r>
+            <w:rPr>
+              <w:noProof/>
+            </w:rPr>
             <w:fldChar w:fldCharType="begin"/>
           </w:r>
           <w:r>
             <w:rPr>
               <w:noProof/>
             </w:rPr>
-            <w:instrText xml:space="preserve"> PAGEREF _Toc212427806 \h </w:instrText>
+            <w:instrText xml:space="preserve"> PAGEREF _Toc212446152 \h </w:instrText>
           </w:r>
           <w:r>
             <w:rPr>
@@ -1587,6 +1935,7 @@
           <w:pPr>
             <w:pStyle w:val="TOC3"/>
             <w:tabs>
+              <w:tab w:val="left" w:pos="1181"/>
               <w:tab w:val="right" w:leader="dot" w:pos="8494"/>
             </w:tabs>
             <w:rPr>
@@ -1601,11 +1950,15 @@
             <w:rPr>
               <w:noProof/>
             </w:rPr>
-            <w:t>4.4.1. Avantatges de la implementació de les accions en servidor</w:t>
-          </w:r>
-          <w:r>
-            <w:rPr>
-              <w:noProof/>
+            <w:t>4.4.1.</w:t>
+          </w:r>
+          <w:r>
+            <w:rPr>
+              <w:rFonts w:asciiTheme="minorHAnsi" w:eastAsiaTheme="minorEastAsia" w:hAnsiTheme="minorHAnsi" w:cstheme="minorBidi"/>
+              <w:noProof/>
+              <w:sz w:val="24"/>
+              <w:szCs w:val="24"/>
+              <w:lang w:val="en-US" w:eastAsia="ja-JP" w:bidi="ar-SA"/>
             </w:rPr>
             <w:tab/>
           </w:r>
@@ -1613,13 +1966,25 @@
             <w:rPr>
               <w:noProof/>
             </w:rPr>
+            <w:t>Avantatges de la implementació de les accions en servidor</w:t>
+          </w:r>
+          <w:r>
+            <w:rPr>
+              <w:noProof/>
+            </w:rPr>
+            <w:tab/>
+          </w:r>
+          <w:r>
+            <w:rPr>
+              <w:noProof/>
+            </w:rPr>
             <w:fldChar w:fldCharType="begin"/>
           </w:r>
           <w:r>
             <w:rPr>
               <w:noProof/>
             </w:rPr>
-            <w:instrText xml:space="preserve"> PAGEREF _Toc212427807 \h </w:instrText>
+            <w:instrText xml:space="preserve"> PAGEREF _Toc212446153 \h </w:instrText>
           </w:r>
           <w:r>
             <w:rPr>
@@ -1649,6 +2014,7 @@
           <w:pPr>
             <w:pStyle w:val="TOC3"/>
             <w:tabs>
+              <w:tab w:val="left" w:pos="1181"/>
               <w:tab w:val="right" w:leader="dot" w:pos="8494"/>
             </w:tabs>
             <w:rPr>
@@ -1663,11 +2029,15 @@
             <w:rPr>
               <w:noProof/>
             </w:rPr>
-            <w:t>4.4.2. Inconvenients de la implementació de les accions en servidor</w:t>
-          </w:r>
-          <w:r>
-            <w:rPr>
-              <w:noProof/>
+            <w:t>4.4.2.</w:t>
+          </w:r>
+          <w:r>
+            <w:rPr>
+              <w:rFonts w:asciiTheme="minorHAnsi" w:eastAsiaTheme="minorEastAsia" w:hAnsiTheme="minorHAnsi" w:cstheme="minorBidi"/>
+              <w:noProof/>
+              <w:sz w:val="24"/>
+              <w:szCs w:val="24"/>
+              <w:lang w:val="en-US" w:eastAsia="ja-JP" w:bidi="ar-SA"/>
             </w:rPr>
             <w:tab/>
           </w:r>
@@ -1675,13 +2045,25 @@
             <w:rPr>
               <w:noProof/>
             </w:rPr>
+            <w:t>Inconvenients de la implementació de les accions en servidor</w:t>
+          </w:r>
+          <w:r>
+            <w:rPr>
+              <w:noProof/>
+            </w:rPr>
+            <w:tab/>
+          </w:r>
+          <w:r>
+            <w:rPr>
+              <w:noProof/>
+            </w:rPr>
             <w:fldChar w:fldCharType="begin"/>
           </w:r>
           <w:r>
             <w:rPr>
               <w:noProof/>
             </w:rPr>
-            <w:instrText xml:space="preserve"> PAGEREF _Toc212427808 \h </w:instrText>
+            <w:instrText xml:space="preserve"> PAGEREF _Toc212446154 \h </w:instrText>
           </w:r>
           <w:r>
             <w:rPr>
@@ -1711,6 +2093,7 @@
           <w:pPr>
             <w:pStyle w:val="TOC3"/>
             <w:tabs>
+              <w:tab w:val="left" w:pos="1181"/>
               <w:tab w:val="right" w:leader="dot" w:pos="8494"/>
             </w:tabs>
             <w:rPr>
@@ -1725,11 +2108,15 @@
             <w:rPr>
               <w:noProof/>
             </w:rPr>
-            <w:t>4.4.3. El controlador</w:t>
-          </w:r>
-          <w:r>
-            <w:rPr>
-              <w:noProof/>
+            <w:t>4.4.3.</w:t>
+          </w:r>
+          <w:r>
+            <w:rPr>
+              <w:rFonts w:asciiTheme="minorHAnsi" w:eastAsiaTheme="minorEastAsia" w:hAnsiTheme="minorHAnsi" w:cstheme="minorBidi"/>
+              <w:noProof/>
+              <w:sz w:val="24"/>
+              <w:szCs w:val="24"/>
+              <w:lang w:val="en-US" w:eastAsia="ja-JP" w:bidi="ar-SA"/>
             </w:rPr>
             <w:tab/>
           </w:r>
@@ -1737,13 +2124,25 @@
             <w:rPr>
               <w:noProof/>
             </w:rPr>
+            <w:t>El controlador</w:t>
+          </w:r>
+          <w:r>
+            <w:rPr>
+              <w:noProof/>
+            </w:rPr>
+            <w:tab/>
+          </w:r>
+          <w:r>
+            <w:rPr>
+              <w:noProof/>
+            </w:rPr>
             <w:fldChar w:fldCharType="begin"/>
           </w:r>
           <w:r>
             <w:rPr>
               <w:noProof/>
             </w:rPr>
-            <w:instrText xml:space="preserve"> PAGEREF _Toc212427809 \h </w:instrText>
+            <w:instrText xml:space="preserve"> PAGEREF _Toc212446155 \h </w:instrText>
           </w:r>
           <w:r>
             <w:rPr>
@@ -1773,6 +2172,7 @@
           <w:pPr>
             <w:pStyle w:val="TOC3"/>
             <w:tabs>
+              <w:tab w:val="left" w:pos="1181"/>
               <w:tab w:val="right" w:leader="dot" w:pos="8494"/>
             </w:tabs>
             <w:rPr>
@@ -1787,11 +2187,15 @@
             <w:rPr>
               <w:noProof/>
             </w:rPr>
-            <w:t>4.4.4. El Model</w:t>
-          </w:r>
-          <w:r>
-            <w:rPr>
-              <w:noProof/>
+            <w:t>4.4.4.</w:t>
+          </w:r>
+          <w:r>
+            <w:rPr>
+              <w:rFonts w:asciiTheme="minorHAnsi" w:eastAsiaTheme="minorEastAsia" w:hAnsiTheme="minorHAnsi" w:cstheme="minorBidi"/>
+              <w:noProof/>
+              <w:sz w:val="24"/>
+              <w:szCs w:val="24"/>
+              <w:lang w:val="en-US" w:eastAsia="ja-JP" w:bidi="ar-SA"/>
             </w:rPr>
             <w:tab/>
           </w:r>
@@ -1799,13 +2203,25 @@
             <w:rPr>
               <w:noProof/>
             </w:rPr>
+            <w:t>El Model</w:t>
+          </w:r>
+          <w:r>
+            <w:rPr>
+              <w:noProof/>
+            </w:rPr>
+            <w:tab/>
+          </w:r>
+          <w:r>
+            <w:rPr>
+              <w:noProof/>
+            </w:rPr>
             <w:fldChar w:fldCharType="begin"/>
           </w:r>
           <w:r>
             <w:rPr>
               <w:noProof/>
             </w:rPr>
-            <w:instrText xml:space="preserve"> PAGEREF _Toc212427810 \h </w:instrText>
+            <w:instrText xml:space="preserve"> PAGEREF _Toc212446156 \h </w:instrText>
           </w:r>
           <w:r>
             <w:rPr>
@@ -1835,6 +2251,7 @@
           <w:pPr>
             <w:pStyle w:val="TOC3"/>
             <w:tabs>
+              <w:tab w:val="left" w:pos="1181"/>
               <w:tab w:val="right" w:leader="dot" w:pos="8494"/>
             </w:tabs>
             <w:rPr>
@@ -1849,11 +2266,15 @@
             <w:rPr>
               <w:noProof/>
             </w:rPr>
-            <w:t>4.4.5. Els objectes del model</w:t>
-          </w:r>
-          <w:r>
-            <w:rPr>
-              <w:noProof/>
+            <w:t>4.4.5.</w:t>
+          </w:r>
+          <w:r>
+            <w:rPr>
+              <w:rFonts w:asciiTheme="minorHAnsi" w:eastAsiaTheme="minorEastAsia" w:hAnsiTheme="minorHAnsi" w:cstheme="minorBidi"/>
+              <w:noProof/>
+              <w:sz w:val="24"/>
+              <w:szCs w:val="24"/>
+              <w:lang w:val="en-US" w:eastAsia="ja-JP" w:bidi="ar-SA"/>
             </w:rPr>
             <w:tab/>
           </w:r>
@@ -1861,13 +2282,25 @@
             <w:rPr>
               <w:noProof/>
             </w:rPr>
+            <w:t>Els objectes del model</w:t>
+          </w:r>
+          <w:r>
+            <w:rPr>
+              <w:noProof/>
+            </w:rPr>
+            <w:tab/>
+          </w:r>
+          <w:r>
+            <w:rPr>
+              <w:noProof/>
+            </w:rPr>
             <w:fldChar w:fldCharType="begin"/>
           </w:r>
           <w:r>
             <w:rPr>
               <w:noProof/>
             </w:rPr>
-            <w:instrText xml:space="preserve"> PAGEREF _Toc212427811 \h </w:instrText>
+            <w:instrText xml:space="preserve"> PAGEREF _Toc212446157 \h </w:instrText>
           </w:r>
           <w:r>
             <w:rPr>
@@ -1897,6 +2330,7 @@
           <w:pPr>
             <w:pStyle w:val="TOC3"/>
             <w:tabs>
+              <w:tab w:val="left" w:pos="1181"/>
               <w:tab w:val="right" w:leader="dot" w:pos="8494"/>
             </w:tabs>
             <w:rPr>
@@ -1911,11 +2345,15 @@
             <w:rPr>
               <w:noProof/>
             </w:rPr>
-            <w:t>4.4.6. Emmagatzematge de dades</w:t>
-          </w:r>
-          <w:r>
-            <w:rPr>
-              <w:noProof/>
+            <w:t>4.4.6.</w:t>
+          </w:r>
+          <w:r>
+            <w:rPr>
+              <w:rFonts w:asciiTheme="minorHAnsi" w:eastAsiaTheme="minorEastAsia" w:hAnsiTheme="minorHAnsi" w:cstheme="minorBidi"/>
+              <w:noProof/>
+              <w:sz w:val="24"/>
+              <w:szCs w:val="24"/>
+              <w:lang w:val="en-US" w:eastAsia="ja-JP" w:bidi="ar-SA"/>
             </w:rPr>
             <w:tab/>
           </w:r>
@@ -1923,13 +2361,25 @@
             <w:rPr>
               <w:noProof/>
             </w:rPr>
+            <w:t>Emmagatzematge de dades</w:t>
+          </w:r>
+          <w:r>
+            <w:rPr>
+              <w:noProof/>
+            </w:rPr>
+            <w:tab/>
+          </w:r>
+          <w:r>
+            <w:rPr>
+              <w:noProof/>
+            </w:rPr>
             <w:fldChar w:fldCharType="begin"/>
           </w:r>
           <w:r>
             <w:rPr>
               <w:noProof/>
             </w:rPr>
-            <w:instrText xml:space="preserve"> PAGEREF _Toc212427812 \h </w:instrText>
+            <w:instrText xml:space="preserve"> PAGEREF _Toc212446158 \h </w:instrText>
           </w:r>
           <w:r>
             <w:rPr>
@@ -1959,6 +2409,7 @@
           <w:pPr>
             <w:pStyle w:val="TOC3"/>
             <w:tabs>
+              <w:tab w:val="left" w:pos="1181"/>
               <w:tab w:val="right" w:leader="dot" w:pos="8494"/>
             </w:tabs>
             <w:rPr>
@@ -1973,11 +2424,15 @@
             <w:rPr>
               <w:noProof/>
             </w:rPr>
-            <w:t>4.4.7. Comunicacions client – servidor</w:t>
-          </w:r>
-          <w:r>
-            <w:rPr>
-              <w:noProof/>
+            <w:t>4.4.7.</w:t>
+          </w:r>
+          <w:r>
+            <w:rPr>
+              <w:rFonts w:asciiTheme="minorHAnsi" w:eastAsiaTheme="minorEastAsia" w:hAnsiTheme="minorHAnsi" w:cstheme="minorBidi"/>
+              <w:noProof/>
+              <w:sz w:val="24"/>
+              <w:szCs w:val="24"/>
+              <w:lang w:val="en-US" w:eastAsia="ja-JP" w:bidi="ar-SA"/>
             </w:rPr>
             <w:tab/>
           </w:r>
@@ -1985,13 +2440,25 @@
             <w:rPr>
               <w:noProof/>
             </w:rPr>
+            <w:t>Comunicacions client – servidor</w:t>
+          </w:r>
+          <w:r>
+            <w:rPr>
+              <w:noProof/>
+            </w:rPr>
+            <w:tab/>
+          </w:r>
+          <w:r>
+            <w:rPr>
+              <w:noProof/>
+            </w:rPr>
             <w:fldChar w:fldCharType="begin"/>
           </w:r>
           <w:r>
             <w:rPr>
               <w:noProof/>
             </w:rPr>
-            <w:instrText xml:space="preserve"> PAGEREF _Toc212427813 \h </w:instrText>
+            <w:instrText xml:space="preserve"> PAGEREF _Toc212446159 \h </w:instrText>
           </w:r>
           <w:r>
             <w:rPr>
@@ -2021,6 +2488,7 @@
           <w:pPr>
             <w:pStyle w:val="TOC3"/>
             <w:tabs>
+              <w:tab w:val="left" w:pos="1181"/>
               <w:tab w:val="right" w:leader="dot" w:pos="8494"/>
             </w:tabs>
             <w:rPr>
@@ -2035,11 +2503,15 @@
             <w:rPr>
               <w:noProof/>
             </w:rPr>
-            <w:t>4.4.8. Peticions</w:t>
-          </w:r>
-          <w:r>
-            <w:rPr>
-              <w:noProof/>
+            <w:t>4.4.8.</w:t>
+          </w:r>
+          <w:r>
+            <w:rPr>
+              <w:rFonts w:asciiTheme="minorHAnsi" w:eastAsiaTheme="minorEastAsia" w:hAnsiTheme="minorHAnsi" w:cstheme="minorBidi"/>
+              <w:noProof/>
+              <w:sz w:val="24"/>
+              <w:szCs w:val="24"/>
+              <w:lang w:val="en-US" w:eastAsia="ja-JP" w:bidi="ar-SA"/>
             </w:rPr>
             <w:tab/>
           </w:r>
@@ -2047,13 +2519,25 @@
             <w:rPr>
               <w:noProof/>
             </w:rPr>
+            <w:t>Peticions Client – Servidor</w:t>
+          </w:r>
+          <w:r>
+            <w:rPr>
+              <w:noProof/>
+            </w:rPr>
+            <w:tab/>
+          </w:r>
+          <w:r>
+            <w:rPr>
+              <w:noProof/>
+            </w:rPr>
             <w:fldChar w:fldCharType="begin"/>
           </w:r>
           <w:r>
             <w:rPr>
               <w:noProof/>
             </w:rPr>
-            <w:instrText xml:space="preserve"> PAGEREF _Toc212427814 \h </w:instrText>
+            <w:instrText xml:space="preserve"> PAGEREF _Toc212446160 \h </w:instrText>
           </w:r>
           <w:r>
             <w:rPr>
@@ -2107,43 +2591,25 @@
           <w:rFonts w:eastAsiaTheme="minorEastAsia"/>
         </w:rPr>
       </w:pPr>
-      <w:bookmarkStart w:id="0" w:name="_Toc212427786"/>
+      <w:bookmarkStart w:id="1" w:name="_Toc212446132"/>
       <w:r>
         <w:rPr>
           <w:rFonts w:eastAsiaTheme="minorEastAsia"/>
         </w:rPr>
         <w:lastRenderedPageBreak/>
-        <w:t>Capítol 1</w:t>
-      </w:r>
-      <w:r>
-        <w:rPr>
-          <w:rFonts w:eastAsiaTheme="minorEastAsia"/>
-        </w:rPr>
-        <w:t>:</w:t>
-      </w:r>
-      <w:r>
-        <w:rPr>
-          <w:rFonts w:eastAsiaTheme="minorEastAsia"/>
-        </w:rPr>
-        <w:t xml:space="preserve"> Introducció</w:t>
-      </w:r>
-      <w:bookmarkEnd w:id="0"/>
+        <w:t>Introducció</w:t>
+      </w:r>
+      <w:bookmarkEnd w:id="1"/>
     </w:p>
     <w:p>
       <w:pPr>
         <w:pStyle w:val="Heading2"/>
       </w:pPr>
-      <w:bookmarkStart w:id="1" w:name="_Toc212427787"/>
-      <w:r>
-        <w:t>1.</w:t>
-      </w:r>
-      <w:r>
-        <w:t xml:space="preserve">1. </w:t>
-      </w:r>
+      <w:bookmarkStart w:id="2" w:name="_Toc212446133"/>
       <w:r>
         <w:t>Idea</w:t>
       </w:r>
-      <w:bookmarkEnd w:id="1"/>
+      <w:bookmarkEnd w:id="2"/>
     </w:p>
     <w:p>
       <w:pPr>
@@ -2259,14 +2725,11 @@
       <w:pPr>
         <w:pStyle w:val="Heading2"/>
       </w:pPr>
-      <w:bookmarkStart w:id="2" w:name="_Toc212427788"/>
-      <w:r>
-        <w:t>1.</w:t>
-      </w:r>
-      <w:r>
-        <w:t>2. Possible funcionament</w:t>
-      </w:r>
-      <w:bookmarkEnd w:id="2"/>
+      <w:bookmarkStart w:id="3" w:name="_Toc212446134"/>
+      <w:r>
+        <w:t>Possible funcionament</w:t>
+      </w:r>
+      <w:bookmarkEnd w:id="3"/>
     </w:p>
     <w:p>
       <w:pPr>
@@ -2414,27 +2877,21 @@
       <w:pPr>
         <w:pStyle w:val="Heading2"/>
       </w:pPr>
-      <w:bookmarkStart w:id="3" w:name="_Toc212427789"/>
-      <w:r>
-        <w:t>1.</w:t>
-      </w:r>
-      <w:r>
-        <w:t>3. Objectius</w:t>
-      </w:r>
-      <w:bookmarkEnd w:id="3"/>
+      <w:bookmarkStart w:id="4" w:name="_Toc212446135"/>
+      <w:r>
+        <w:t>Objectius</w:t>
+      </w:r>
+      <w:bookmarkEnd w:id="4"/>
     </w:p>
     <w:p>
       <w:pPr>
         <w:pStyle w:val="Heading3"/>
       </w:pPr>
-      <w:bookmarkStart w:id="4" w:name="_Toc212427790"/>
-      <w:r>
-        <w:t>1.</w:t>
-      </w:r>
-      <w:r>
-        <w:t>3.1. Objectiu general</w:t>
-      </w:r>
-      <w:bookmarkEnd w:id="4"/>
+      <w:bookmarkStart w:id="5" w:name="_Toc212446136"/>
+      <w:r>
+        <w:t>Objectiu general</w:t>
+      </w:r>
+      <w:bookmarkEnd w:id="5"/>
     </w:p>
     <w:p>
       <w:pPr>
@@ -2487,14 +2944,11 @@
       <w:pPr>
         <w:pStyle w:val="Heading3"/>
       </w:pPr>
-      <w:bookmarkStart w:id="5" w:name="_Toc212427791"/>
-      <w:r>
-        <w:t>1.</w:t>
-      </w:r>
-      <w:r>
-        <w:t>3.2. Objectius específics</w:t>
-      </w:r>
-      <w:bookmarkEnd w:id="5"/>
+      <w:bookmarkStart w:id="6" w:name="_Toc212446137"/>
+      <w:r>
+        <w:t>Objectius específics</w:t>
+      </w:r>
+      <w:bookmarkEnd w:id="6"/>
     </w:p>
     <w:p>
       <w:pPr>
@@ -2564,14 +3018,11 @@
       <w:pPr>
         <w:pStyle w:val="Heading2"/>
       </w:pPr>
-      <w:bookmarkStart w:id="6" w:name="_Toc212427792"/>
-      <w:r>
-        <w:t>1.</w:t>
-      </w:r>
-      <w:r>
-        <w:t>4. Planificació amb fites i temporalització</w:t>
-      </w:r>
-      <w:bookmarkEnd w:id="6"/>
+      <w:bookmarkStart w:id="7" w:name="_Toc212446138"/>
+      <w:r>
+        <w:t>Planificació amb fites i temporalització</w:t>
+      </w:r>
+      <w:bookmarkEnd w:id="7"/>
     </w:p>
     <w:p>
       <w:pPr>
@@ -2688,15 +3139,12 @@
       <w:pPr>
         <w:pStyle w:val="Heading1"/>
       </w:pPr>
-      <w:bookmarkStart w:id="7" w:name="_Toc212427793"/>
+      <w:bookmarkStart w:id="8" w:name="_Toc212446139"/>
       <w:r>
         <w:lastRenderedPageBreak/>
-        <w:t xml:space="preserve">Capítol 2: </w:t>
-      </w:r>
-      <w:r>
         <w:t>Estat de l’art</w:t>
       </w:r>
-      <w:bookmarkEnd w:id="7"/>
+      <w:bookmarkEnd w:id="8"/>
     </w:p>
     <w:p>
       <w:r>
@@ -3259,15 +3707,12 @@
       <w:pPr>
         <w:pStyle w:val="Heading1"/>
       </w:pPr>
-      <w:bookmarkStart w:id="8" w:name="_Toc212427794"/>
+      <w:bookmarkStart w:id="9" w:name="_Toc212446140"/>
       <w:r>
         <w:lastRenderedPageBreak/>
-        <w:t xml:space="preserve">Capítol 3: </w:t>
-      </w:r>
-      <w:r>
         <w:t>Estudi de mercat</w:t>
       </w:r>
-      <w:bookmarkEnd w:id="8"/>
+      <w:bookmarkEnd w:id="9"/>
     </w:p>
     <w:p>
       <w:pPr>
@@ -3298,11 +3743,11 @@
       <w:pPr>
         <w:pStyle w:val="Heading2"/>
       </w:pPr>
-      <w:bookmarkStart w:id="9" w:name="_Toc212427795"/>
-      <w:r>
-        <w:t>3.1. Diccionaris</w:t>
-      </w:r>
-      <w:bookmarkEnd w:id="9"/>
+      <w:bookmarkStart w:id="10" w:name="_Toc212446141"/>
+      <w:r>
+        <w:t>Diccionaris</w:t>
+      </w:r>
+      <w:bookmarkEnd w:id="10"/>
     </w:p>
     <w:p>
       <w:pPr>
@@ -3562,17 +4007,14 @@
       <w:pPr>
         <w:pStyle w:val="Heading2"/>
       </w:pPr>
-      <w:bookmarkStart w:id="10" w:name="_Toc212427796"/>
-      <w:r>
-        <w:t xml:space="preserve">3.2. </w:t>
-      </w:r>
+      <w:bookmarkStart w:id="11" w:name="_Toc212446142"/>
       <w:r>
         <w:rPr>
           <w:i/>
         </w:rPr>
         <w:t>Flashcards</w:t>
       </w:r>
-      <w:bookmarkEnd w:id="10"/>
+      <w:bookmarkEnd w:id="11"/>
     </w:p>
     <w:p>
       <w:pPr>
@@ -3918,17 +4360,14 @@
       <w:pPr>
         <w:pStyle w:val="Heading2"/>
       </w:pPr>
-      <w:bookmarkStart w:id="11" w:name="_Toc212427797"/>
-      <w:r>
-        <w:t xml:space="preserve">3.3. </w:t>
-      </w:r>
+      <w:bookmarkStart w:id="12" w:name="_Toc212446143"/>
       <w:r>
         <w:t>À</w:t>
       </w:r>
       <w:r>
         <w:t>udio</w:t>
       </w:r>
-      <w:bookmarkEnd w:id="11"/>
+      <w:bookmarkEnd w:id="12"/>
     </w:p>
     <w:p>
       <w:pPr>
@@ -4207,14 +4646,11 @@
       <w:pPr>
         <w:pStyle w:val="Heading2"/>
       </w:pPr>
-      <w:bookmarkStart w:id="12" w:name="_Toc212427798"/>
-      <w:r>
-        <w:t xml:space="preserve">3.4. </w:t>
-      </w:r>
+      <w:bookmarkStart w:id="13" w:name="_Toc212446144"/>
       <w:r>
         <w:t>Pràctica de Traços</w:t>
       </w:r>
-      <w:bookmarkEnd w:id="12"/>
+      <w:bookmarkEnd w:id="13"/>
     </w:p>
     <w:p>
       <w:pPr>
@@ -4584,27 +5020,21 @@
       <w:pPr>
         <w:pStyle w:val="Heading1"/>
       </w:pPr>
-      <w:bookmarkStart w:id="13" w:name="_Toc212427799"/>
-      <w:r>
-        <w:t xml:space="preserve">Capítol 4: </w:t>
-      </w:r>
+      <w:bookmarkStart w:id="14" w:name="_Toc212446145"/>
       <w:r>
         <w:t>Anàlisi i disseny</w:t>
       </w:r>
-      <w:bookmarkEnd w:id="13"/>
+      <w:bookmarkEnd w:id="14"/>
     </w:p>
     <w:p>
       <w:pPr>
         <w:pStyle w:val="Heading2"/>
       </w:pPr>
-      <w:bookmarkStart w:id="14" w:name="_Toc212427800"/>
-      <w:r>
-        <w:t xml:space="preserve">4.1. </w:t>
-      </w:r>
+      <w:bookmarkStart w:id="15" w:name="_Toc212446146"/>
       <w:r>
         <w:t>Tecnologia</w:t>
       </w:r>
-      <w:bookmarkEnd w:id="14"/>
+      <w:bookmarkEnd w:id="15"/>
     </w:p>
     <w:p>
       <w:pPr>
@@ -5195,11 +5625,11 @@
       <w:pPr>
         <w:pStyle w:val="Heading2"/>
       </w:pPr>
-      <w:bookmarkStart w:id="15" w:name="_Toc212427801"/>
-      <w:r>
-        <w:t>4.2. Arquitectura del sistema</w:t>
-      </w:r>
-      <w:bookmarkEnd w:id="15"/>
+      <w:bookmarkStart w:id="16" w:name="_Toc212446147"/>
+      <w:r>
+        <w:t>Arquitectura del sistema</w:t>
+      </w:r>
+      <w:bookmarkEnd w:id="16"/>
     </w:p>
     <w:p>
       <w:pPr>
@@ -5525,11 +5955,11 @@
       <w:pPr>
         <w:pStyle w:val="Heading2"/>
       </w:pPr>
-      <w:bookmarkStart w:id="16" w:name="_Toc212427802"/>
-      <w:r>
-        <w:t>4.3. Disseny preliminar de les pantalles</w:t>
-      </w:r>
-      <w:bookmarkEnd w:id="16"/>
+      <w:bookmarkStart w:id="17" w:name="_Toc212446148"/>
+      <w:r>
+        <w:t>Disseny preliminar de les pantalles</w:t>
+      </w:r>
+      <w:bookmarkEnd w:id="17"/>
     </w:p>
     <w:p>
       <w:pPr>
@@ -5566,11 +5996,11 @@
       <w:pPr>
         <w:pStyle w:val="Heading3"/>
       </w:pPr>
-      <w:bookmarkStart w:id="17" w:name="_Toc212427803"/>
-      <w:r>
-        <w:t>4.3.1. Llistes d’estudi</w:t>
-      </w:r>
-      <w:bookmarkEnd w:id="17"/>
+      <w:bookmarkStart w:id="18" w:name="_Toc212446149"/>
+      <w:r>
+        <w:t>Llistes d’estudi</w:t>
+      </w:r>
+      <w:bookmarkEnd w:id="18"/>
     </w:p>
     <w:p>
       <w:pPr>
@@ -5841,7 +6271,7 @@
           <w:iCs w:val="0"/>
         </w:rPr>
       </w:pPr>
-      <w:bookmarkStart w:id="18" w:name="_Toc212427804"/>
+      <w:bookmarkStart w:id="19" w:name="_Toc212446150"/>
       <w:r>
         <w:rPr>
           <w:rStyle w:val="SubtleReference"/>
@@ -5849,9 +6279,9 @@
           <w:i w:val="0"/>
           <w:iCs w:val="0"/>
         </w:rPr>
-        <w:t>4.3.2. Diccionari</w:t>
-      </w:r>
-      <w:bookmarkEnd w:id="18"/>
+        <w:t>Diccionari</w:t>
+      </w:r>
+      <w:bookmarkEnd w:id="19"/>
     </w:p>
     <w:p>
       <w:pPr>
@@ -6070,16 +6500,7 @@
           <w:iCs w:val="0"/>
         </w:rPr>
       </w:pPr>
-      <w:bookmarkStart w:id="19" w:name="_Toc212427805"/>
-      <w:r>
-        <w:rPr>
-          <w:rStyle w:val="SubtleReference"/>
-          <w:rFonts w:asciiTheme="majorHAnsi" w:eastAsiaTheme="majorEastAsia" w:hAnsiTheme="majorHAnsi" w:cstheme="majorBidi"/>
-          <w:i w:val="0"/>
-          <w:iCs w:val="0"/>
-        </w:rPr>
-        <w:t xml:space="preserve">4.3.3. </w:t>
-      </w:r>
+      <w:bookmarkStart w:id="20" w:name="_Toc212446151"/>
       <w:r>
         <w:rPr>
           <w:rStyle w:val="SubtleReference"/>
@@ -6088,7 +6509,7 @@
         </w:rPr>
         <w:t>Flashcards</w:t>
       </w:r>
-      <w:bookmarkEnd w:id="19"/>
+      <w:bookmarkEnd w:id="20"/>
     </w:p>
     <w:p>
       <w:pPr>
@@ -6275,14 +6696,14 @@
       <w:pPr>
         <w:pStyle w:val="Heading2"/>
       </w:pPr>
-      <w:bookmarkStart w:id="20" w:name="_Toc212427806"/>
-      <w:r>
-        <w:t>4.4. D</w:t>
+      <w:bookmarkStart w:id="21" w:name="_Toc212446152"/>
+      <w:r>
+        <w:t>D</w:t>
       </w:r>
       <w:r>
         <w:t>isseny preliminar del mòdul del servidor</w:t>
       </w:r>
-      <w:bookmarkEnd w:id="20"/>
+      <w:bookmarkEnd w:id="21"/>
     </w:p>
     <w:p>
       <w:pPr>
@@ -6310,10 +6731,7 @@
       <w:pPr>
         <w:pStyle w:val="Heading3"/>
       </w:pPr>
-      <w:bookmarkStart w:id="21" w:name="_Toc212427807"/>
-      <w:r>
-        <w:t xml:space="preserve">4.4.1. </w:t>
-      </w:r>
+      <w:bookmarkStart w:id="22" w:name="_Toc212446153"/>
       <w:r>
         <w:t>Avantatges de la implementació de les ac</w:t>
       </w:r>
@@ -6323,7 +6741,7 @@
       <w:r>
         <w:t xml:space="preserve"> servidor</w:t>
       </w:r>
-      <w:bookmarkEnd w:id="21"/>
+      <w:bookmarkEnd w:id="22"/>
     </w:p>
     <w:p>
       <w:pPr>
@@ -6346,11 +6764,11 @@
         </w:numPr>
       </w:pPr>
       <w:r>
-        <w:t xml:space="preserve">Lleugeresa: menys pes de l’aplicació client. Si volguéssim fer disponible tota la funcionalitat en els clients, això implicaria que aquests s’haurien de baixar totes les dades necessàries per fer funcionar el sistema. Això té rellevància tant en el </w:t>
+        <w:t xml:space="preserve">Lleugeresa: menys pes de l’aplicació client. Si volguéssim fer disponible tota la funcionalitat en els clients, això implicaria que aquests s’haurien de baixar totes les </w:t>
       </w:r>
       <w:r>
         <w:lastRenderedPageBreak/>
-        <w:t>consum de dades de l’usuari, com en l’ocupació d’espai en la memòria del dispositiu de l’usuari.</w:t>
+        <w:t>dades necessàries per fer funcionar el sistema. Això té rellevància tant en el consum de dades de l’usuari, com en l’ocupació d’espai en la memòria del dispositiu de l’usuari.</w:t>
       </w:r>
     </w:p>
     <w:p>
@@ -6381,10 +6799,7 @@
       <w:pPr>
         <w:pStyle w:val="Heading3"/>
       </w:pPr>
-      <w:bookmarkStart w:id="22" w:name="_Toc212427808"/>
-      <w:r>
-        <w:t xml:space="preserve">4.4.2. </w:t>
-      </w:r>
+      <w:bookmarkStart w:id="23" w:name="_Toc212446154"/>
       <w:r>
         <w:t>Inconvenients de la</w:t>
       </w:r>
@@ -6394,7 +6809,7 @@
       <w:r>
         <w:t xml:space="preserve"> servidor</w:t>
       </w:r>
-      <w:bookmarkEnd w:id="22"/>
+      <w:bookmarkEnd w:id="23"/>
     </w:p>
     <w:p>
       <w:pPr>
@@ -6427,14 +6842,11 @@
       <w:pPr>
         <w:pStyle w:val="Heading3"/>
       </w:pPr>
-      <w:bookmarkStart w:id="23" w:name="_Toc212427809"/>
-      <w:r>
-        <w:t xml:space="preserve">4.4.3. </w:t>
-      </w:r>
+      <w:bookmarkStart w:id="24" w:name="_Toc212446155"/>
       <w:r>
         <w:t>El controlador</w:t>
       </w:r>
-      <w:bookmarkEnd w:id="23"/>
+      <w:bookmarkEnd w:id="24"/>
     </w:p>
     <w:p>
       <w:r>
@@ -6493,17 +6905,11 @@
       <w:pPr>
         <w:pStyle w:val="Heading3"/>
       </w:pPr>
-      <w:bookmarkStart w:id="24" w:name="_Toc212427810"/>
-      <w:r>
-        <w:t>4.4.4</w:t>
-      </w:r>
-      <w:r>
-        <w:t xml:space="preserve">. </w:t>
-      </w:r>
+      <w:bookmarkStart w:id="25" w:name="_Toc212446156"/>
       <w:r>
         <w:t>El Model</w:t>
       </w:r>
-      <w:bookmarkEnd w:id="24"/>
+      <w:bookmarkEnd w:id="25"/>
     </w:p>
     <w:p>
       <w:r>
@@ -6547,23 +6953,18 @@
       <w:pPr>
         <w:pStyle w:val="Heading3"/>
       </w:pPr>
-      <w:bookmarkStart w:id="25" w:name="_Toc212427811"/>
-      <w:r>
-        <w:t>4.4.5</w:t>
-      </w:r>
-      <w:r>
-        <w:t xml:space="preserve">. </w:t>
-      </w:r>
+      <w:bookmarkStart w:id="26" w:name="_Toc212446157"/>
       <w:r>
         <w:t>Els objectes del model</w:t>
       </w:r>
-      <w:bookmarkEnd w:id="25"/>
+      <w:bookmarkEnd w:id="26"/>
     </w:p>
     <w:p>
       <w:pPr>
         <w:ind w:firstLine="1"/>
       </w:pPr>
       <w:r>
+        <w:lastRenderedPageBreak/>
         <w:t xml:space="preserve">Per representar la realitat que ens ocupa, necessitem un </w:t>
       </w:r>
       <w:r>
@@ -6582,7 +6983,6 @@
           <w:noProof/>
           <w:lang w:val="en-US" w:bidi="ar-SA"/>
         </w:rPr>
-        <w:lastRenderedPageBreak/>
         <w:drawing>
           <wp:inline distT="0" distB="0" distL="0" distR="0" wp14:anchorId="0C09AB83" wp14:editId="4A3BE204">
             <wp:extent cx="4347067" cy="1994371"/>
@@ -6673,8 +7073,6 @@
       <w:r>
         <w:t>Descripció breu de cada classe:</w:t>
       </w:r>
-      <w:bookmarkStart w:id="26" w:name="_GoBack"/>
-      <w:bookmarkEnd w:id="26"/>
     </w:p>
     <w:p>
       <w:pPr>
@@ -6971,13 +7369,7 @@
       <w:pPr>
         <w:pStyle w:val="Heading3"/>
       </w:pPr>
-      <w:bookmarkStart w:id="27" w:name="_Toc212427812"/>
-      <w:r>
-        <w:t>4.4.6</w:t>
-      </w:r>
-      <w:r>
-        <w:t xml:space="preserve">. </w:t>
-      </w:r>
+      <w:bookmarkStart w:id="27" w:name="_Toc212446158"/>
       <w:r>
         <w:t>Emmagatzematge de dades</w:t>
       </w:r>
@@ -6988,6 +7380,7 @@
     </w:p>
     <w:p>
       <w:r>
+        <w:lastRenderedPageBreak/>
         <w:t>Pel que fa a l’emmagatzematge de les dades, hem de tenir en compte que hem de guardar dos tipus d’informacions:</w:t>
       </w:r>
     </w:p>
@@ -7000,7 +7393,6 @@
         </w:numPr>
       </w:pPr>
       <w:r>
-        <w:lastRenderedPageBreak/>
         <w:t>D’una banda, la informació textual de la paraula (representació de text, pertinença al diccionari, idioma).</w:t>
       </w:r>
     </w:p>
@@ -7160,13 +7552,7 @@
       <w:pPr>
         <w:pStyle w:val="Heading3"/>
       </w:pPr>
-      <w:bookmarkStart w:id="28" w:name="_Toc212427813"/>
-      <w:r>
-        <w:t>4.4.7</w:t>
-      </w:r>
-      <w:r>
-        <w:t xml:space="preserve">. </w:t>
-      </w:r>
+      <w:bookmarkStart w:id="28" w:name="_Toc212446159"/>
       <w:r>
         <w:t>C</w:t>
       </w:r>
@@ -7246,6 +7632,7 @@
         </w:tabs>
       </w:pPr>
       <w:r>
+        <w:lastRenderedPageBreak/>
         <w:t xml:space="preserve">D’ara en endavant, parlarem d’un nou terme, </w:t>
       </w:r>
       <w:proofErr w:type="spellStart"/>
@@ -7293,7 +7680,6 @@
         </w:tabs>
       </w:pPr>
       <w:r>
-        <w:lastRenderedPageBreak/>
         <w:t xml:space="preserve">So en català </w:t>
       </w:r>
       <w:r>
@@ -7372,12 +7758,14 @@
           <w:tab w:val="right" w:pos="8504"/>
         </w:tabs>
       </w:pPr>
+      <w:proofErr w:type="spellStart"/>
       <w:r>
         <w:rPr>
           <w:b/>
         </w:rPr>
         <w:t>crear_concepte_paraula</w:t>
       </w:r>
+      <w:proofErr w:type="spellEnd"/>
       <w:r>
         <w:t>,</w:t>
       </w:r>
@@ -7399,14 +7787,24 @@
           <w:tab w:val="right" w:pos="8504"/>
         </w:tabs>
       </w:pPr>
+      <w:proofErr w:type="spellStart"/>
       <w:r>
         <w:rPr>
           <w:b/>
         </w:rPr>
         <w:t>editar_camp_concepte_paraula</w:t>
       </w:r>
-      <w:r>
-        <w:t>, per canviar de valor algun dels camps d’un concepte_paraula.</w:t>
+      <w:proofErr w:type="spellEnd"/>
+      <w:r>
+        <w:t xml:space="preserve">, per canviar de valor algun dels camps d’un </w:t>
+      </w:r>
+      <w:proofErr w:type="spellStart"/>
+      <w:r>
+        <w:t>concepte_paraula</w:t>
+      </w:r>
+      <w:proofErr w:type="spellEnd"/>
+      <w:r>
+        <w:t>.</w:t>
       </w:r>
     </w:p>
     <w:p>
@@ -7420,14 +7818,24 @@
           <w:tab w:val="right" w:pos="8504"/>
         </w:tabs>
       </w:pPr>
+      <w:proofErr w:type="spellStart"/>
       <w:r>
         <w:rPr>
           <w:b/>
         </w:rPr>
         <w:t>get_concepte_paraula</w:t>
       </w:r>
-      <w:r>
-        <w:t>, per obtenir un concepte_paraula concret.</w:t>
+      <w:proofErr w:type="spellEnd"/>
+      <w:r>
+        <w:t xml:space="preserve">, per obtenir un </w:t>
+      </w:r>
+      <w:proofErr w:type="spellStart"/>
+      <w:r>
+        <w:t>concepte_paraula</w:t>
+      </w:r>
+      <w:proofErr w:type="spellEnd"/>
+      <w:r>
+        <w:t xml:space="preserve"> concret.</w:t>
       </w:r>
     </w:p>
     <w:p>
@@ -7441,14 +7849,24 @@
           <w:tab w:val="right" w:pos="8504"/>
         </w:tabs>
       </w:pPr>
+      <w:proofErr w:type="spellStart"/>
       <w:r>
         <w:rPr>
           <w:b/>
         </w:rPr>
         <w:t>search_concepte_paraula</w:t>
       </w:r>
-      <w:r>
-        <w:t>, per buscar en la llista d’elements concepte_paraula.</w:t>
+      <w:proofErr w:type="spellEnd"/>
+      <w:r>
+        <w:t xml:space="preserve">, per buscar en la llista d’elements </w:t>
+      </w:r>
+      <w:proofErr w:type="spellStart"/>
+      <w:r>
+        <w:t>concepte_paraula</w:t>
+      </w:r>
+      <w:proofErr w:type="spellEnd"/>
+      <w:r>
+        <w:t>.</w:t>
       </w:r>
     </w:p>
     <w:p>
@@ -7462,12 +7880,14 @@
           <w:tab w:val="right" w:pos="8504"/>
         </w:tabs>
       </w:pPr>
+      <w:proofErr w:type="spellStart"/>
       <w:r>
         <w:rPr>
           <w:b/>
         </w:rPr>
         <w:t>get_sound</w:t>
       </w:r>
+      <w:proofErr w:type="spellEnd"/>
       <w:r>
         <w:t>, per obtenir el so associat a una paraula</w:t>
       </w:r>
@@ -7476,17 +7896,14 @@
       <w:pPr>
         <w:pStyle w:val="Heading3"/>
       </w:pPr>
-      <w:bookmarkStart w:id="29" w:name="_Toc212427814"/>
-      <w:r>
-        <w:t xml:space="preserve">4.4.8. </w:t>
-      </w:r>
+      <w:bookmarkStart w:id="29" w:name="_Toc212446160"/>
       <w:r>
         <w:t>Peticions</w:t>
       </w:r>
+      <w:r>
+        <w:t xml:space="preserve"> Client – Servidor</w:t>
+      </w:r>
       <w:bookmarkEnd w:id="29"/>
-      <w:r>
-        <w:t xml:space="preserve"> Client – Servidor</w:t>
-      </w:r>
     </w:p>
     <w:tbl>
       <w:tblPr>
@@ -7955,6 +8372,7 @@
           </w:p>
           <w:p>
             <w:r>
+              <w:lastRenderedPageBreak/>
               <w:t>Els camps que es poden canviar amb aquesta acció són: text de la paraula (en català o en japonès); so de la paraula (en català o en japonès).</w:t>
             </w:r>
           </w:p>
@@ -7976,6 +8394,7 @@
               <w:rPr>
                 <w:b/>
               </w:rPr>
+              <w:lastRenderedPageBreak/>
               <w:t>Paràmetres (</w:t>
             </w:r>
             <w:r>
@@ -8009,7 +8428,6 @@
               <w:rPr>
                 <w:b/>
               </w:rPr>
-              <w:lastRenderedPageBreak/>
               <w:t>id_concepte_paraula</w:t>
             </w:r>
           </w:p>
@@ -8780,7 +9198,11 @@
           </w:tcPr>
           <w:p>
             <w:r>
-              <w:t>El codi de l’idioma en el qual està escrita la paraula que s’està cercant.</w:t>
+              <w:t xml:space="preserve">El codi de l’idioma en el qual està escrita la paraula </w:t>
+            </w:r>
+            <w:r>
+              <w:lastRenderedPageBreak/>
+              <w:t>que s’està cercant.</w:t>
             </w:r>
           </w:p>
         </w:tc>
@@ -8801,6 +9223,7 @@
               <w:rPr>
                 <w:b/>
               </w:rPr>
+              <w:lastRenderedPageBreak/>
               <w:t>Precondicions</w:t>
             </w:r>
           </w:p>
@@ -8833,11 +9256,7 @@
               </w:numPr>
             </w:pPr>
             <w:r>
-              <w:t xml:space="preserve">Hi ha una paraula a la base de dades, en l’idioma indicat, que té un text coincident </w:t>
-            </w:r>
-            <w:r>
-              <w:lastRenderedPageBreak/>
-              <w:t>amb el text de cerca introduït per l’usuari. No es tindran en compte majúscules/minúscules. Sí que es tindran en compte els accents, en el cas de l’idioma cat</w:t>
+              <w:t>Hi ha una paraula a la base de dades, en l’idioma indicat, que té un text coincident amb el text de cerca introduït per l’usuari. No es tindran en compte majúscules/minúscules. Sí que es tindran en compte els accents, en el cas de l’idioma cat</w:t>
             </w:r>
             <w:r>
               <w:t>alà.</w:t>
@@ -8856,7 +9275,6 @@
               <w:rPr>
                 <w:b/>
               </w:rPr>
-              <w:lastRenderedPageBreak/>
               <w:t>Postcondicions</w:t>
             </w:r>
           </w:p>
@@ -9394,7 +9812,7 @@
       <w:rPr>
         <w:noProof/>
       </w:rPr>
-      <w:t>27</w:t>
+      <w:t>2</w:t>
     </w:r>
     <w:r>
       <w:rPr>
@@ -10129,6 +10547,92 @@
     </w:lvl>
   </w:abstractNum>
   <w:abstractNum w:abstractNumId="3">
+    <w:nsid w:val="21C121A5"/>
+    <w:multiLevelType w:val="multilevel"/>
+    <w:tmpl w:val="62C21116"/>
+    <w:lvl w:ilvl="0">
+      <w:start w:val="1"/>
+      <w:numFmt w:val="decimal"/>
+      <w:lvlText w:val="%1."/>
+      <w:lvlJc w:val="left"/>
+      <w:pPr>
+        <w:ind w:left="360" w:hanging="360"/>
+      </w:pPr>
+    </w:lvl>
+    <w:lvl w:ilvl="1">
+      <w:start w:val="1"/>
+      <w:numFmt w:val="decimal"/>
+      <w:lvlText w:val="%1.%2."/>
+      <w:lvlJc w:val="left"/>
+      <w:pPr>
+        <w:ind w:left="792" w:hanging="432"/>
+      </w:pPr>
+    </w:lvl>
+    <w:lvl w:ilvl="2">
+      <w:start w:val="1"/>
+      <w:numFmt w:val="decimal"/>
+      <w:lvlText w:val="%1.%2.%3."/>
+      <w:lvlJc w:val="left"/>
+      <w:pPr>
+        <w:ind w:left="1224" w:hanging="504"/>
+      </w:pPr>
+    </w:lvl>
+    <w:lvl w:ilvl="3">
+      <w:start w:val="1"/>
+      <w:numFmt w:val="decimal"/>
+      <w:lvlText w:val="%1.%2.%3.%4."/>
+      <w:lvlJc w:val="left"/>
+      <w:pPr>
+        <w:ind w:left="1728" w:hanging="648"/>
+      </w:pPr>
+    </w:lvl>
+    <w:lvl w:ilvl="4">
+      <w:start w:val="1"/>
+      <w:numFmt w:val="decimal"/>
+      <w:lvlText w:val="%1.%2.%3.%4.%5."/>
+      <w:lvlJc w:val="left"/>
+      <w:pPr>
+        <w:ind w:left="2232" w:hanging="792"/>
+      </w:pPr>
+    </w:lvl>
+    <w:lvl w:ilvl="5">
+      <w:start w:val="1"/>
+      <w:numFmt w:val="decimal"/>
+      <w:lvlText w:val="%1.%2.%3.%4.%5.%6."/>
+      <w:lvlJc w:val="left"/>
+      <w:pPr>
+        <w:ind w:left="2736" w:hanging="936"/>
+      </w:pPr>
+    </w:lvl>
+    <w:lvl w:ilvl="6">
+      <w:start w:val="1"/>
+      <w:numFmt w:val="decimal"/>
+      <w:lvlText w:val="%1.%2.%3.%4.%5.%6.%7."/>
+      <w:lvlJc w:val="left"/>
+      <w:pPr>
+        <w:ind w:left="3240" w:hanging="1080"/>
+      </w:pPr>
+    </w:lvl>
+    <w:lvl w:ilvl="7">
+      <w:start w:val="1"/>
+      <w:numFmt w:val="decimal"/>
+      <w:lvlText w:val="%1.%2.%3.%4.%5.%6.%7.%8."/>
+      <w:lvlJc w:val="left"/>
+      <w:pPr>
+        <w:ind w:left="3744" w:hanging="1224"/>
+      </w:pPr>
+    </w:lvl>
+    <w:lvl w:ilvl="8">
+      <w:start w:val="1"/>
+      <w:numFmt w:val="decimal"/>
+      <w:lvlText w:val="%1.%2.%3.%4.%5.%6.%7.%8.%9."/>
+      <w:lvlJc w:val="left"/>
+      <w:pPr>
+        <w:ind w:left="4320" w:hanging="1440"/>
+      </w:pPr>
+    </w:lvl>
+  </w:abstractNum>
+  <w:abstractNum w:abstractNumId="4">
     <w:nsid w:val="24F50054"/>
     <w:multiLevelType w:val="hybridMultilevel"/>
     <w:tmpl w:val="A85A1B8C"/>
@@ -10241,7 +10745,7 @@
       </w:rPr>
     </w:lvl>
   </w:abstractNum>
-  <w:abstractNum w:abstractNumId="4">
+  <w:abstractNum w:abstractNumId="5">
     <w:nsid w:val="2DF55E93"/>
     <w:multiLevelType w:val="hybridMultilevel"/>
     <w:tmpl w:val="E29060F8"/>
@@ -10354,7 +10858,7 @@
       </w:rPr>
     </w:lvl>
   </w:abstractNum>
-  <w:abstractNum w:abstractNumId="5">
+  <w:abstractNum w:abstractNumId="6">
     <w:nsid w:val="2EC1700D"/>
     <w:multiLevelType w:val="hybridMultilevel"/>
     <w:tmpl w:val="00C83E14"/>
@@ -10467,7 +10971,7 @@
       </w:rPr>
     </w:lvl>
   </w:abstractNum>
-  <w:abstractNum w:abstractNumId="6">
+  <w:abstractNum w:abstractNumId="7">
     <w:nsid w:val="315C4EB3"/>
     <w:multiLevelType w:val="hybridMultilevel"/>
     <w:tmpl w:val="BBF40658"/>
@@ -10580,7 +11084,7 @@
       </w:rPr>
     </w:lvl>
   </w:abstractNum>
-  <w:abstractNum w:abstractNumId="7">
+  <w:abstractNum w:abstractNumId="8">
     <w:nsid w:val="38D031B4"/>
     <w:multiLevelType w:val="hybridMultilevel"/>
     <w:tmpl w:val="F656F53E"/>
@@ -10693,7 +11197,7 @@
       </w:rPr>
     </w:lvl>
   </w:abstractNum>
-  <w:abstractNum w:abstractNumId="8">
+  <w:abstractNum w:abstractNumId="9">
     <w:nsid w:val="425757A1"/>
     <w:multiLevelType w:val="multilevel"/>
     <w:tmpl w:val="6FB2A2A0"/>
@@ -10807,7 +11311,7 @@
       </w:rPr>
     </w:lvl>
   </w:abstractNum>
-  <w:abstractNum w:abstractNumId="9">
+  <w:abstractNum w:abstractNumId="10">
     <w:nsid w:val="53860EEC"/>
     <w:multiLevelType w:val="hybridMultilevel"/>
     <w:tmpl w:val="5BA09762"/>
@@ -10920,7 +11424,7 @@
       </w:rPr>
     </w:lvl>
   </w:abstractNum>
-  <w:abstractNum w:abstractNumId="10">
+  <w:abstractNum w:abstractNumId="11">
     <w:nsid w:val="56EE1FEA"/>
     <w:multiLevelType w:val="hybridMultilevel"/>
     <w:tmpl w:val="3D4CF366"/>
@@ -11033,7 +11537,7 @@
       </w:rPr>
     </w:lvl>
   </w:abstractNum>
-  <w:abstractNum w:abstractNumId="11">
+  <w:abstractNum w:abstractNumId="12">
     <w:nsid w:val="59880AC4"/>
     <w:multiLevelType w:val="multilevel"/>
     <w:tmpl w:val="478AFBEE"/>
@@ -11147,7 +11651,7 @@
       </w:rPr>
     </w:lvl>
   </w:abstractNum>
-  <w:abstractNum w:abstractNumId="12">
+  <w:abstractNum w:abstractNumId="13">
     <w:nsid w:val="5AA1225C"/>
     <w:multiLevelType w:val="hybridMultilevel"/>
     <w:tmpl w:val="505E9C96"/>
@@ -11259,7 +11763,123 @@
       </w:rPr>
     </w:lvl>
   </w:abstractNum>
-  <w:abstractNum w:abstractNumId="13">
+  <w:abstractNum w:abstractNumId="14">
+    <w:nsid w:val="5ADA2C91"/>
+    <w:multiLevelType w:val="multilevel"/>
+    <w:tmpl w:val="D54AF454"/>
+    <w:lvl w:ilvl="0">
+      <w:start w:val="1"/>
+      <w:numFmt w:val="decimal"/>
+      <w:pStyle w:val="Heading1"/>
+      <w:lvlText w:val="Capítol %1: "/>
+      <w:lvlJc w:val="left"/>
+      <w:pPr>
+        <w:ind w:left="360" w:hanging="360"/>
+      </w:pPr>
+      <w:rPr>
+        <w:rFonts w:hint="default"/>
+      </w:rPr>
+    </w:lvl>
+    <w:lvl w:ilvl="1">
+      <w:start w:val="1"/>
+      <w:numFmt w:val="decimal"/>
+      <w:pStyle w:val="Heading2"/>
+      <w:lvlText w:val="%1.%2."/>
+      <w:lvlJc w:val="left"/>
+      <w:pPr>
+        <w:ind w:left="792" w:hanging="432"/>
+      </w:pPr>
+      <w:rPr>
+        <w:rFonts w:hint="default"/>
+      </w:rPr>
+    </w:lvl>
+    <w:lvl w:ilvl="2">
+      <w:start w:val="1"/>
+      <w:numFmt w:val="decimal"/>
+      <w:pStyle w:val="Heading3"/>
+      <w:lvlText w:val="%1.%2.%3."/>
+      <w:lvlJc w:val="left"/>
+      <w:pPr>
+        <w:ind w:left="1224" w:hanging="504"/>
+      </w:pPr>
+      <w:rPr>
+        <w:rFonts w:hint="default"/>
+      </w:rPr>
+    </w:lvl>
+    <w:lvl w:ilvl="3">
+      <w:start w:val="1"/>
+      <w:numFmt w:val="decimal"/>
+      <w:lvlText w:val="%1.%2.%3.%4."/>
+      <w:lvlJc w:val="left"/>
+      <w:pPr>
+        <w:ind w:left="1728" w:hanging="648"/>
+      </w:pPr>
+      <w:rPr>
+        <w:rFonts w:hint="default"/>
+      </w:rPr>
+    </w:lvl>
+    <w:lvl w:ilvl="4">
+      <w:start w:val="1"/>
+      <w:numFmt w:val="decimal"/>
+      <w:lvlText w:val="%1.%2.%3.%4.%5."/>
+      <w:lvlJc w:val="left"/>
+      <w:pPr>
+        <w:ind w:left="2232" w:hanging="792"/>
+      </w:pPr>
+      <w:rPr>
+        <w:rFonts w:hint="default"/>
+      </w:rPr>
+    </w:lvl>
+    <w:lvl w:ilvl="5">
+      <w:start w:val="1"/>
+      <w:numFmt w:val="decimal"/>
+      <w:lvlText w:val="%1.%2.%3.%4.%5.%6."/>
+      <w:lvlJc w:val="left"/>
+      <w:pPr>
+        <w:ind w:left="2736" w:hanging="936"/>
+      </w:pPr>
+      <w:rPr>
+        <w:rFonts w:hint="default"/>
+      </w:rPr>
+    </w:lvl>
+    <w:lvl w:ilvl="6">
+      <w:start w:val="1"/>
+      <w:numFmt w:val="decimal"/>
+      <w:lvlText w:val="%1.%2.%3.%4.%5.%6.%7."/>
+      <w:lvlJc w:val="left"/>
+      <w:pPr>
+        <w:ind w:left="3240" w:hanging="1080"/>
+      </w:pPr>
+      <w:rPr>
+        <w:rFonts w:hint="default"/>
+      </w:rPr>
+    </w:lvl>
+    <w:lvl w:ilvl="7">
+      <w:start w:val="1"/>
+      <w:numFmt w:val="decimal"/>
+      <w:lvlText w:val="%1.%2.%3.%4.%5.%6.%7.%8."/>
+      <w:lvlJc w:val="left"/>
+      <w:pPr>
+        <w:ind w:left="3744" w:hanging="1224"/>
+      </w:pPr>
+      <w:rPr>
+        <w:rFonts w:hint="default"/>
+      </w:rPr>
+    </w:lvl>
+    <w:lvl w:ilvl="8">
+      <w:start w:val="1"/>
+      <w:numFmt w:val="decimal"/>
+      <w:lvlText w:val="%1.%2.%3.%4.%5.%6.%7.%8.%9."/>
+      <w:lvlJc w:val="left"/>
+      <w:pPr>
+        <w:ind w:left="4320" w:hanging="1440"/>
+      </w:pPr>
+      <w:rPr>
+        <w:rFonts w:hint="default"/>
+      </w:rPr>
+    </w:lvl>
+  </w:abstractNum>
+  <w:abstractNum w:abstractNumId="15">
     <w:nsid w:val="5B2C7A1B"/>
     <w:multiLevelType w:val="hybridMultilevel"/>
     <w:tmpl w:val="49303610"/>
@@ -11345,7 +11965,7 @@
       </w:pPr>
     </w:lvl>
   </w:abstractNum>
-  <w:abstractNum w:abstractNumId="14">
+  <w:abstractNum w:abstractNumId="16">
     <w:nsid w:val="5C6257F6"/>
     <w:multiLevelType w:val="multilevel"/>
     <w:tmpl w:val="3DAA0ABA"/>
@@ -11460,7 +12080,7 @@
       </w:rPr>
     </w:lvl>
   </w:abstractNum>
-  <w:abstractNum w:abstractNumId="15">
+  <w:abstractNum w:abstractNumId="17">
     <w:nsid w:val="65250CCB"/>
     <w:multiLevelType w:val="hybridMultilevel"/>
     <w:tmpl w:val="CFF0A72C"/>
@@ -11546,7 +12166,7 @@
       </w:pPr>
     </w:lvl>
   </w:abstractNum>
-  <w:abstractNum w:abstractNumId="16">
+  <w:abstractNum w:abstractNumId="18">
     <w:nsid w:val="66272D0C"/>
     <w:multiLevelType w:val="hybridMultilevel"/>
     <w:tmpl w:val="B704B236"/>
@@ -11659,7 +12279,7 @@
       </w:rPr>
     </w:lvl>
   </w:abstractNum>
-  <w:abstractNum w:abstractNumId="17">
+  <w:abstractNum w:abstractNumId="19">
     <w:nsid w:val="67AA3937"/>
     <w:multiLevelType w:val="hybridMultilevel"/>
     <w:tmpl w:val="8ACAEBB6"/>
@@ -11745,7 +12365,7 @@
       </w:pPr>
     </w:lvl>
   </w:abstractNum>
-  <w:abstractNum w:abstractNumId="18">
+  <w:abstractNum w:abstractNumId="20">
     <w:nsid w:val="67C1268E"/>
     <w:multiLevelType w:val="hybridMultilevel"/>
     <w:tmpl w:val="93EC5E82"/>
@@ -11858,7 +12478,7 @@
       </w:rPr>
     </w:lvl>
   </w:abstractNum>
-  <w:abstractNum w:abstractNumId="19">
+  <w:abstractNum w:abstractNumId="21">
     <w:nsid w:val="693975EA"/>
     <w:multiLevelType w:val="hybridMultilevel"/>
     <w:tmpl w:val="CA76A04A"/>
@@ -11971,7 +12591,7 @@
       </w:rPr>
     </w:lvl>
   </w:abstractNum>
-  <w:abstractNum w:abstractNumId="20">
+  <w:abstractNum w:abstractNumId="22">
     <w:nsid w:val="696B02BC"/>
     <w:multiLevelType w:val="hybridMultilevel"/>
     <w:tmpl w:val="104A4932"/>
@@ -12084,7 +12704,7 @@
       </w:rPr>
     </w:lvl>
   </w:abstractNum>
-  <w:abstractNum w:abstractNumId="21">
+  <w:abstractNum w:abstractNumId="23">
     <w:nsid w:val="6C1522F4"/>
     <w:multiLevelType w:val="hybridMultilevel"/>
     <w:tmpl w:val="57FCF1B4"/>
@@ -12170,7 +12790,7 @@
       </w:pPr>
     </w:lvl>
   </w:abstractNum>
-  <w:abstractNum w:abstractNumId="22">
+  <w:abstractNum w:abstractNumId="24">
     <w:nsid w:val="6D9F3A2C"/>
     <w:multiLevelType w:val="hybridMultilevel"/>
     <w:tmpl w:val="B19072F0"/>
@@ -12283,7 +12903,7 @@
       </w:rPr>
     </w:lvl>
   </w:abstractNum>
-  <w:abstractNum w:abstractNumId="23">
+  <w:abstractNum w:abstractNumId="25">
     <w:nsid w:val="7B5A7F87"/>
     <w:multiLevelType w:val="multilevel"/>
     <w:tmpl w:val="00DEC56C"/>
@@ -12397,7 +13017,7 @@
       </w:rPr>
     </w:lvl>
   </w:abstractNum>
-  <w:abstractNum w:abstractNumId="24">
+  <w:abstractNum w:abstractNumId="26">
     <w:nsid w:val="7BEE2521"/>
     <w:multiLevelType w:val="multilevel"/>
     <w:tmpl w:val="18C22CAC"/>
@@ -12511,7 +13131,7 @@
       </w:rPr>
     </w:lvl>
   </w:abstractNum>
-  <w:abstractNum w:abstractNumId="25">
+  <w:abstractNum w:abstractNumId="27">
     <w:nsid w:val="7CF17FE4"/>
     <w:multiLevelType w:val="multilevel"/>
     <w:tmpl w:val="13BC98F0"/>
@@ -12625,7 +13245,7 @@
       </w:rPr>
     </w:lvl>
   </w:abstractNum>
-  <w:abstractNum w:abstractNumId="26">
+  <w:abstractNum w:abstractNumId="28">
     <w:nsid w:val="7DB009F8"/>
     <w:multiLevelType w:val="hybridMultilevel"/>
     <w:tmpl w:val="26C60406"/>
@@ -12739,88 +13359,94 @@
     </w:lvl>
   </w:abstractNum>
   <w:num w:numId="1">
-    <w:abstractNumId w:val="12"/>
+    <w:abstractNumId w:val="13"/>
   </w:num>
   <w:num w:numId="2">
-    <w:abstractNumId w:val="19"/>
+    <w:abstractNumId w:val="21"/>
   </w:num>
   <w:num w:numId="3">
-    <w:abstractNumId w:val="5"/>
+    <w:abstractNumId w:val="6"/>
   </w:num>
   <w:num w:numId="4">
-    <w:abstractNumId w:val="18"/>
+    <w:abstractNumId w:val="20"/>
   </w:num>
   <w:num w:numId="5">
-    <w:abstractNumId w:val="20"/>
+    <w:abstractNumId w:val="22"/>
   </w:num>
   <w:num w:numId="6">
-    <w:abstractNumId w:val="4"/>
+    <w:abstractNumId w:val="5"/>
   </w:num>
   <w:num w:numId="7">
     <w:abstractNumId w:val="1"/>
   </w:num>
   <w:num w:numId="8">
-    <w:abstractNumId w:val="9"/>
+    <w:abstractNumId w:val="10"/>
   </w:num>
   <w:num w:numId="9">
-    <w:abstractNumId w:val="6"/>
+    <w:abstractNumId w:val="7"/>
   </w:num>
   <w:num w:numId="10">
     <w:abstractNumId w:val="0"/>
   </w:num>
   <w:num w:numId="11">
-    <w:abstractNumId w:val="26"/>
+    <w:abstractNumId w:val="28"/>
   </w:num>
   <w:num w:numId="12">
-    <w:abstractNumId w:val="7"/>
+    <w:abstractNumId w:val="8"/>
   </w:num>
   <w:num w:numId="13">
-    <w:abstractNumId w:val="13"/>
+    <w:abstractNumId w:val="15"/>
   </w:num>
   <w:num w:numId="14">
-    <w:abstractNumId w:val="15"/>
+    <w:abstractNumId w:val="17"/>
   </w:num>
   <w:num w:numId="15">
-    <w:abstractNumId w:val="22"/>
+    <w:abstractNumId w:val="24"/>
   </w:num>
   <w:num w:numId="16">
     <w:abstractNumId w:val="2"/>
   </w:num>
   <w:num w:numId="17">
-    <w:abstractNumId w:val="17"/>
+    <w:abstractNumId w:val="19"/>
   </w:num>
   <w:num w:numId="18">
-    <w:abstractNumId w:val="21"/>
+    <w:abstractNumId w:val="23"/>
   </w:num>
   <w:num w:numId="19">
-    <w:abstractNumId w:val="3"/>
+    <w:abstractNumId w:val="4"/>
   </w:num>
   <w:num w:numId="20">
-    <w:abstractNumId w:val="10"/>
+    <w:abstractNumId w:val="11"/>
   </w:num>
   <w:num w:numId="21">
+    <w:abstractNumId w:val="18"/>
+  </w:num>
+  <w:num w:numId="22">
     <w:abstractNumId w:val="16"/>
   </w:num>
-  <w:num w:numId="22">
+  <w:num w:numId="23">
+    <w:abstractNumId w:val="25"/>
+  </w:num>
+  <w:num w:numId="24">
+    <w:abstractNumId w:val="12"/>
+  </w:num>
+  <w:num w:numId="25">
+    <w:abstractNumId w:val="9"/>
+  </w:num>
+  <w:num w:numId="26">
+    <w:abstractNumId w:val="27"/>
+  </w:num>
+  <w:num w:numId="27">
+    <w:abstractNumId w:val="16"/>
+  </w:num>
+  <w:num w:numId="28">
+    <w:abstractNumId w:val="26"/>
+  </w:num>
+  <w:num w:numId="29">
     <w:abstractNumId w:val="14"/>
   </w:num>
-  <w:num w:numId="23">
-    <w:abstractNumId w:val="23"/>
-  </w:num>
-  <w:num w:numId="24">
-    <w:abstractNumId w:val="11"/>
-  </w:num>
-  <w:num w:numId="25">
-    <w:abstractNumId w:val="8"/>
-  </w:num>
-  <w:num w:numId="26">
-    <w:abstractNumId w:val="25"/>
-  </w:num>
-  <w:num w:numId="27">
-    <w:abstractNumId w:val="14"/>
-  </w:num>
-  <w:num w:numId="28">
-    <w:abstractNumId w:val="24"/>
+  <w:num w:numId="30">
+    <w:abstractNumId w:val="3"/>
   </w:num>
 </w:numbering>
 </file>
@@ -13001,8 +13627,11 @@
     <w:link w:val="Heading1Char"/>
     <w:uiPriority w:val="9"/>
     <w:qFormat/>
-    <w:rsid w:val="00221CC4"/>
+    <w:rsid w:val="00472B16"/>
     <w:pPr>
+      <w:numPr>
+        <w:numId w:val="29"/>
+      </w:numPr>
       <w:pBdr>
         <w:bottom w:val="thinThickSmallGap" w:sz="12" w:space="1" w:color="11B1EA" w:themeColor="accent2" w:themeShade="BF"/>
       </w:pBdr>
@@ -13026,8 +13655,12 @@
     <w:uiPriority w:val="9"/>
     <w:unhideWhenUsed/>
     <w:qFormat/>
-    <w:rsid w:val="00221CC4"/>
+    <w:rsid w:val="00472B16"/>
     <w:pPr>
+      <w:numPr>
+        <w:ilvl w:val="1"/>
+        <w:numId w:val="29"/>
+      </w:numPr>
       <w:pBdr>
         <w:bottom w:val="single" w:sz="4" w:space="1" w:color="0B759B" w:themeColor="accent2" w:themeShade="7F"/>
       </w:pBdr>
@@ -13051,8 +13684,12 @@
     <w:uiPriority w:val="9"/>
     <w:unhideWhenUsed/>
     <w:qFormat/>
-    <w:rsid w:val="00221CC4"/>
+    <w:rsid w:val="00472B16"/>
     <w:pPr>
+      <w:numPr>
+        <w:ilvl w:val="2"/>
+        <w:numId w:val="29"/>
+      </w:numPr>
       <w:pBdr>
         <w:top w:val="dotted" w:sz="4" w:space="1" w:color="0B759B" w:themeColor="accent2" w:themeShade="7F"/>
         <w:bottom w:val="dotted" w:sz="4" w:space="1" w:color="0B759B" w:themeColor="accent2" w:themeShade="7F"/>
@@ -13290,14 +13927,14 @@
     <w:basedOn w:val="DefaultParagraphFont"/>
     <w:link w:val="Heading1"/>
     <w:uiPriority w:val="9"/>
-    <w:rsid w:val="00221CC4"/>
+    <w:rsid w:val="00472B16"/>
     <w:rPr>
-      <w:rFonts w:eastAsiaTheme="majorEastAsia" w:cstheme="majorBidi"/>
       <w:caps/>
       <w:color w:val="0B769D" w:themeColor="accent2" w:themeShade="80"/>
       <w:spacing w:val="20"/>
       <w:sz w:val="28"/>
       <w:szCs w:val="28"/>
+      <w:lang w:val="ca-ES"/>
     </w:rPr>
   </w:style>
   <w:style w:type="character" w:customStyle="1" w:styleId="Heading2Char">
@@ -13305,13 +13942,14 @@
     <w:basedOn w:val="DefaultParagraphFont"/>
     <w:link w:val="Heading2"/>
     <w:uiPriority w:val="9"/>
-    <w:rsid w:val="00221CC4"/>
+    <w:rsid w:val="00472B16"/>
     <w:rPr>
       <w:caps/>
       <w:color w:val="0B769D" w:themeColor="accent2" w:themeShade="80"/>
       <w:spacing w:val="15"/>
       <w:sz w:val="24"/>
       <w:szCs w:val="24"/>
+      <w:lang w:val="ca-ES"/>
     </w:rPr>
   </w:style>
   <w:style w:type="paragraph" w:styleId="NoSpacing">
@@ -13440,13 +14078,13 @@
     <w:basedOn w:val="DefaultParagraphFont"/>
     <w:link w:val="Heading3"/>
     <w:uiPriority w:val="9"/>
-    <w:rsid w:val="00221CC4"/>
+    <w:rsid w:val="00472B16"/>
     <w:rPr>
-      <w:rFonts w:eastAsiaTheme="majorEastAsia" w:cstheme="majorBidi"/>
       <w:caps/>
       <w:color w:val="0B759B" w:themeColor="accent2" w:themeShade="7F"/>
       <w:sz w:val="24"/>
       <w:szCs w:val="24"/>
+      <w:lang w:val="ca-ES"/>
     </w:rPr>
   </w:style>
   <w:style w:type="character" w:customStyle="1" w:styleId="Heading4Char">
@@ -13562,7 +14200,7 @@
     <w:link w:val="TitleChar"/>
     <w:uiPriority w:val="10"/>
     <w:qFormat/>
-    <w:rsid w:val="00221CC4"/>
+    <w:rsid w:val="00472B16"/>
     <w:pPr>
       <w:pBdr>
         <w:top w:val="dotted" w:sz="2" w:space="1" w:color="0B769D" w:themeColor="accent2" w:themeShade="80"/>
@@ -13575,7 +14213,7 @@
       <w:caps/>
       <w:color w:val="0B769D" w:themeColor="accent2" w:themeShade="80"/>
       <w:spacing w:val="50"/>
-      <w:sz w:val="44"/>
+      <w:sz w:val="36"/>
       <w:szCs w:val="44"/>
     </w:rPr>
   </w:style>
@@ -13584,14 +14222,14 @@
     <w:basedOn w:val="DefaultParagraphFont"/>
     <w:link w:val="Title"/>
     <w:uiPriority w:val="10"/>
-    <w:rsid w:val="00221CC4"/>
+    <w:rsid w:val="00472B16"/>
     <w:rPr>
-      <w:rFonts w:eastAsiaTheme="majorEastAsia" w:cstheme="majorBidi"/>
       <w:caps/>
       <w:color w:val="0B769D" w:themeColor="accent2" w:themeShade="80"/>
       <w:spacing w:val="50"/>
-      <w:sz w:val="44"/>
+      <w:sz w:val="36"/>
       <w:szCs w:val="44"/>
+      <w:lang w:val="ca-ES"/>
     </w:rPr>
   </w:style>
   <w:style w:type="paragraph" w:styleId="Subtitle">
@@ -14445,7 +15083,7 @@
 </file>
 
 <file path=customXml/itemProps1.xml><?xml version="1.0" encoding="utf-8"?>
-<ds:datastoreItem xmlns:ds="http://schemas.openxmlformats.org/officeDocument/2006/customXml" ds:itemID="{45FF9897-B6BA-3844-952B-03BC079452B0}">
+<ds:datastoreItem xmlns:ds="http://schemas.openxmlformats.org/officeDocument/2006/customXml" ds:itemID="{B8FBC849-4BE1-5247-9CB5-4FCEF8461A6B}">
   <ds:schemaRefs>
     <ds:schemaRef ds:uri="http://schemas.openxmlformats.org/officeDocument/2006/bibliography"/>
   </ds:schemaRefs>

</xml_diff>

<commit_message>
Canvis format capçaleres i peus de pàgina
</commit_message>
<xml_diff>
--- a/Memoria/Memoria_Eduard/CapellBrufauEduardMemoriaPFC.docx
+++ b/Memoria/Memoria_Eduard/CapellBrufauEduardMemoriaPFC.docx
@@ -125,20 +125,17 @@
     </w:p>
     <w:p>
       <w:pPr>
+        <w:pStyle w:val="MainTitle"/>
+      </w:pPr>
+      <w:r>
+        <w:t>Projecte Final de Carrera</w:t>
+      </w:r>
+    </w:p>
+    <w:p>
+      <w:pPr>
         <w:pStyle w:val="Title"/>
       </w:pPr>
       <w:r>
-        <w:rPr>
-          <w:sz w:val="72"/>
-        </w:rPr>
-        <w:t>Projecte Final de Carrera</w:t>
-      </w:r>
-    </w:p>
-    <w:p>
-      <w:pPr>
-        <w:pStyle w:val="Title"/>
-      </w:pPr>
-      <w:r>
         <w:t>Memòria</w:t>
       </w:r>
     </w:p>
@@ -198,11 +195,22 @@
     <w:p>
       <w:pPr>
         <w:pStyle w:val="Subtitle"/>
-      </w:pPr>
-      <w:r>
         <w:rPr>
           <w:rStyle w:val="IntenseEmphasis"/>
         </w:rPr>
+        <w:sectPr>
+          <w:headerReference w:type="default" r:id="rId10"/>
+          <w:footerReference w:type="default" r:id="rId11"/>
+          <w:pgSz w:w="11906" w:h="16838"/>
+          <w:pgMar w:top="1588" w:right="1701" w:bottom="1418" w:left="1701" w:header="709" w:footer="709" w:gutter="0"/>
+          <w:cols w:space="708"/>
+          <w:docGrid w:linePitch="360"/>
+        </w:sectPr>
+      </w:pPr>
+      <w:r>
+        <w:rPr>
+          <w:rStyle w:val="IntenseEmphasis"/>
+        </w:rPr>
         <w:t xml:space="preserve">Consultor: Roset </w:t>
       </w:r>
       <w:proofErr w:type="spellStart"/>
@@ -218,9 +226,6 @@
           <w:rStyle w:val="IntenseEmphasis"/>
         </w:rPr>
         <w:t>, Roman</w:t>
-      </w:r>
-      <w:r>
-        <w:br w:type="page"/>
       </w:r>
     </w:p>
     <w:sdt>
@@ -229,6 +234,7 @@
           <w:rFonts w:asciiTheme="minorHAnsi" w:eastAsiaTheme="minorHAnsi" w:hAnsiTheme="minorHAnsi" w:cstheme="minorBidi"/>
           <w:b/>
           <w:bCs/>
+          <w:caps w:val="0"/>
           <w:color w:val="auto"/>
           <w:spacing w:val="0"/>
           <w:sz w:val="22"/>
@@ -245,7 +251,6 @@
           <w:rFonts w:asciiTheme="majorHAnsi" w:eastAsiaTheme="majorEastAsia" w:hAnsiTheme="majorHAnsi" w:cstheme="majorBidi"/>
           <w:b w:val="0"/>
           <w:bCs w:val="0"/>
-          <w:caps w:val="0"/>
         </w:rPr>
       </w:sdtEndPr>
       <w:sdtContent>
@@ -937,8 +942,6 @@
             </w:rPr>
             <w:t>Estudi de mercat</w:t>
           </w:r>
-          <w:bookmarkStart w:id="0" w:name="_GoBack"/>
-          <w:bookmarkEnd w:id="0"/>
           <w:r>
             <w:rPr>
               <w:noProof/>
@@ -2591,7 +2594,7 @@
           <w:rFonts w:eastAsiaTheme="minorEastAsia"/>
         </w:rPr>
       </w:pPr>
-      <w:bookmarkStart w:id="1" w:name="_Toc212446132"/>
+      <w:bookmarkStart w:id="0" w:name="_Toc212446132"/>
       <w:r>
         <w:rPr>
           <w:rFonts w:eastAsiaTheme="minorEastAsia"/>
@@ -2599,17 +2602,17 @@
         <w:lastRenderedPageBreak/>
         <w:t>Introducció</w:t>
       </w:r>
+      <w:bookmarkEnd w:id="0"/>
+    </w:p>
+    <w:p>
+      <w:pPr>
+        <w:pStyle w:val="Heading2"/>
+      </w:pPr>
+      <w:bookmarkStart w:id="1" w:name="_Toc212446133"/>
+      <w:r>
+        <w:t>Idea</w:t>
+      </w:r>
       <w:bookmarkEnd w:id="1"/>
-    </w:p>
-    <w:p>
-      <w:pPr>
-        <w:pStyle w:val="Heading2"/>
-      </w:pPr>
-      <w:bookmarkStart w:id="2" w:name="_Toc212446133"/>
-      <w:r>
-        <w:t>Idea</w:t>
-      </w:r>
-      <w:bookmarkEnd w:id="2"/>
     </w:p>
     <w:p>
       <w:pPr>
@@ -2725,11 +2728,11 @@
       <w:pPr>
         <w:pStyle w:val="Heading2"/>
       </w:pPr>
-      <w:bookmarkStart w:id="3" w:name="_Toc212446134"/>
+      <w:bookmarkStart w:id="2" w:name="_Toc212446134"/>
       <w:r>
         <w:t>Possible funcionament</w:t>
       </w:r>
-      <w:bookmarkEnd w:id="3"/>
+      <w:bookmarkEnd w:id="2"/>
     </w:p>
     <w:p>
       <w:pPr>
@@ -2877,21 +2880,21 @@
       <w:pPr>
         <w:pStyle w:val="Heading2"/>
       </w:pPr>
-      <w:bookmarkStart w:id="4" w:name="_Toc212446135"/>
+      <w:bookmarkStart w:id="3" w:name="_Toc212446135"/>
       <w:r>
         <w:t>Objectius</w:t>
       </w:r>
+      <w:bookmarkEnd w:id="3"/>
+    </w:p>
+    <w:p>
+      <w:pPr>
+        <w:pStyle w:val="Heading3"/>
+      </w:pPr>
+      <w:bookmarkStart w:id="4" w:name="_Toc212446136"/>
+      <w:r>
+        <w:t>Objectiu general</w:t>
+      </w:r>
       <w:bookmarkEnd w:id="4"/>
-    </w:p>
-    <w:p>
-      <w:pPr>
-        <w:pStyle w:val="Heading3"/>
-      </w:pPr>
-      <w:bookmarkStart w:id="5" w:name="_Toc212446136"/>
-      <w:r>
-        <w:t>Objectiu general</w:t>
-      </w:r>
-      <w:bookmarkEnd w:id="5"/>
     </w:p>
     <w:p>
       <w:pPr>
@@ -2944,11 +2947,11 @@
       <w:pPr>
         <w:pStyle w:val="Heading3"/>
       </w:pPr>
-      <w:bookmarkStart w:id="6" w:name="_Toc212446137"/>
+      <w:bookmarkStart w:id="5" w:name="_Toc212446137"/>
       <w:r>
         <w:t>Objectius específics</w:t>
       </w:r>
-      <w:bookmarkEnd w:id="6"/>
+      <w:bookmarkEnd w:id="5"/>
     </w:p>
     <w:p>
       <w:pPr>
@@ -3018,11 +3021,11 @@
       <w:pPr>
         <w:pStyle w:val="Heading2"/>
       </w:pPr>
-      <w:bookmarkStart w:id="7" w:name="_Toc212446138"/>
+      <w:bookmarkStart w:id="6" w:name="_Toc212446138"/>
       <w:r>
         <w:t>Planificació amb fites i temporalització</w:t>
       </w:r>
-      <w:bookmarkEnd w:id="7"/>
+      <w:bookmarkEnd w:id="6"/>
     </w:p>
     <w:p>
       <w:pPr>
@@ -3053,10 +3056,10 @@
       <w:pPr>
         <w:ind w:firstLine="709"/>
         <w:sectPr>
-          <w:headerReference w:type="default" r:id="rId10"/>
-          <w:footerReference w:type="default" r:id="rId11"/>
+          <w:headerReference w:type="default" r:id="rId12"/>
+          <w:footerReference w:type="default" r:id="rId13"/>
           <w:pgSz w:w="11906" w:h="16838"/>
-          <w:pgMar w:top="1418" w:right="1701" w:bottom="1418" w:left="1701" w:header="709" w:footer="709" w:gutter="0"/>
+          <w:pgMar w:top="1588" w:right="1701" w:bottom="1418" w:left="1701" w:header="709" w:footer="709" w:gutter="0"/>
           <w:cols w:space="708"/>
           <w:docGrid w:linePitch="360"/>
         </w:sectPr>
@@ -3087,7 +3090,7 @@
                     </pic:cNvPicPr>
                   </pic:nvPicPr>
                   <pic:blipFill>
-                    <a:blip r:embed="rId12"/>
+                    <a:blip r:embed="rId14"/>
                     <a:srcRect/>
                     <a:stretch>
                       <a:fillRect/>
@@ -3128,8 +3131,9 @@
       <w:pPr>
         <w:ind w:firstLine="709"/>
         <w:sectPr>
+          <w:headerReference w:type="default" r:id="rId15"/>
           <w:pgSz w:w="16838" w:h="11906" w:orient="landscape"/>
-          <w:pgMar w:top="1701" w:right="1418" w:bottom="1701" w:left="1418" w:header="709" w:footer="709" w:gutter="0"/>
+          <w:pgMar w:top="1588" w:right="1418" w:bottom="1701" w:left="1418" w:header="709" w:footer="709" w:gutter="0"/>
           <w:cols w:space="708"/>
           <w:docGrid w:linePitch="360"/>
         </w:sectPr>
@@ -3139,12 +3143,12 @@
       <w:pPr>
         <w:pStyle w:val="Heading1"/>
       </w:pPr>
-      <w:bookmarkStart w:id="8" w:name="_Toc212446139"/>
+      <w:bookmarkStart w:id="7" w:name="_Toc212446139"/>
       <w:r>
         <w:lastRenderedPageBreak/>
         <w:t>Estat de l’art</w:t>
       </w:r>
-      <w:bookmarkEnd w:id="8"/>
+      <w:bookmarkEnd w:id="7"/>
     </w:p>
     <w:p>
       <w:r>
@@ -3254,7 +3258,7 @@
                     </pic:cNvPicPr>
                   </pic:nvPicPr>
                   <pic:blipFill>
-                    <a:blip r:embed="rId13"/>
+                    <a:blip r:embed="rId16"/>
                     <a:srcRect/>
                     <a:stretch>
                       <a:fillRect/>
@@ -3361,7 +3365,7 @@
                     </pic:cNvPicPr>
                   </pic:nvPicPr>
                   <pic:blipFill>
-                    <a:blip r:embed="rId14"/>
+                    <a:blip r:embed="rId17"/>
                     <a:srcRect/>
                     <a:stretch>
                       <a:fillRect/>
@@ -3506,7 +3510,7 @@
                     </pic:cNvPicPr>
                   </pic:nvPicPr>
                   <pic:blipFill>
-                    <a:blip r:embed="rId15"/>
+                    <a:blip r:embed="rId18"/>
                     <a:srcRect/>
                     <a:stretch>
                       <a:fillRect/>
@@ -3561,7 +3565,7 @@
                     </pic:cNvPicPr>
                   </pic:nvPicPr>
                   <pic:blipFill>
-                    <a:blip r:embed="rId16"/>
+                    <a:blip r:embed="rId19"/>
                     <a:srcRect/>
                     <a:stretch>
                       <a:fillRect/>
@@ -3616,7 +3620,7 @@
                     </pic:cNvPicPr>
                   </pic:nvPicPr>
                   <pic:blipFill>
-                    <a:blip r:embed="rId17"/>
+                    <a:blip r:embed="rId20"/>
                     <a:srcRect/>
                     <a:stretch>
                       <a:fillRect/>
@@ -3660,39 +3664,42 @@
         <w:ind w:firstLine="709"/>
       </w:pPr>
       <w:r>
+        <w:t xml:space="preserve">Aquesta eina de simulació de l’escriptura del </w:t>
+      </w:r>
+      <w:proofErr w:type="spellStart"/>
+      <w:r>
+        <w:rPr>
+          <w:i/>
+        </w:rPr>
+        <w:t>kanji</w:t>
+      </w:r>
+      <w:proofErr w:type="spellEnd"/>
+      <w:r>
+        <w:t xml:space="preserve"> permet a l’estudiant</w:t>
+      </w:r>
+      <w:r>
+        <w:t xml:space="preserve"> fer un traçat</w:t>
+      </w:r>
+      <w:r>
+        <w:t xml:space="preserve"> en l’ordre correcte</w:t>
+      </w:r>
+      <w:r>
+        <w:t xml:space="preserve"> amb el dit, </w:t>
+      </w:r>
+      <w:proofErr w:type="spellStart"/>
+      <w:r>
+        <w:t>llàpis</w:t>
+      </w:r>
+      <w:proofErr w:type="spellEnd"/>
+      <w:r>
+        <w:t xml:space="preserve"> tàctil o ratolí (si està usant un ordinador)</w:t>
+      </w:r>
+      <w:r>
+        <w:t xml:space="preserve">. El </w:t>
+      </w:r>
+      <w:r>
         <w:lastRenderedPageBreak/>
-        <w:t xml:space="preserve">Aquesta eina de simulació de l’escriptura del </w:t>
-      </w:r>
-      <w:proofErr w:type="spellStart"/>
-      <w:r>
-        <w:rPr>
-          <w:i/>
-        </w:rPr>
-        <w:t>kanji</w:t>
-      </w:r>
-      <w:proofErr w:type="spellEnd"/>
-      <w:r>
-        <w:t xml:space="preserve"> permet a l’estudiant</w:t>
-      </w:r>
-      <w:r>
-        <w:t xml:space="preserve"> fer un traçat</w:t>
-      </w:r>
-      <w:r>
-        <w:t xml:space="preserve"> en l’ordre correcte</w:t>
-      </w:r>
-      <w:r>
-        <w:t xml:space="preserve"> amb el dit, </w:t>
-      </w:r>
-      <w:proofErr w:type="spellStart"/>
-      <w:r>
-        <w:t>llàpis</w:t>
-      </w:r>
-      <w:proofErr w:type="spellEnd"/>
-      <w:r>
-        <w:t xml:space="preserve"> tàctil o ratolí (si està usant un ordinador)</w:t>
-      </w:r>
-      <w:r>
-        <w:t>. El sistema indica a l’usuari si l’ordre que segueix és correcte o no mitjançant un flash verd o vermell respectivament.</w:t>
+        <w:t>sistema indica a l’usuari si l’ordre que segueix és correcte o no mitjançant un flash verd o vermell respectivament.</w:t>
       </w:r>
     </w:p>
     <w:p>
@@ -3707,47 +3714,47 @@
       <w:pPr>
         <w:pStyle w:val="Heading1"/>
       </w:pPr>
-      <w:bookmarkStart w:id="9" w:name="_Toc212446140"/>
+      <w:bookmarkStart w:id="8" w:name="_Toc212446140"/>
       <w:r>
         <w:lastRenderedPageBreak/>
         <w:t>Estudi de mercat</w:t>
       </w:r>
+      <w:bookmarkEnd w:id="8"/>
+    </w:p>
+    <w:p>
+      <w:pPr>
+        <w:ind w:firstLine="709"/>
+      </w:pPr>
+      <w:r>
+        <w:t>Tot seguit analitzarem les aplicacions existents actualment per a dispositius mòbils que tenen com a objectiu l’aprenentatge del japonès.</w:t>
+      </w:r>
+    </w:p>
+    <w:p>
+      <w:pPr>
+        <w:ind w:firstLine="709"/>
+      </w:pPr>
+      <w:r>
+        <w:t xml:space="preserve">Dividim les aplicacions existents en les següents categories: diccionaris, </w:t>
+      </w:r>
+      <w:r>
+        <w:rPr>
+          <w:i/>
+        </w:rPr>
+        <w:t>flashcards</w:t>
+      </w:r>
+      <w:r>
+        <w:t>, àudio, pràctica dels traços. Algunes de les aplicacions encaixen en més d’una de les categories proposades (per exemple, hi ha aplicacions que fan la funció de diccionari i tenen un mòdul d’àudio per saber la pronunciació d’una paraula).</w:t>
+      </w:r>
+    </w:p>
+    <w:p>
+      <w:pPr>
+        <w:pStyle w:val="Heading2"/>
+      </w:pPr>
+      <w:bookmarkStart w:id="9" w:name="_Toc212446141"/>
+      <w:r>
+        <w:t>Diccionaris</w:t>
+      </w:r>
       <w:bookmarkEnd w:id="9"/>
-    </w:p>
-    <w:p>
-      <w:pPr>
-        <w:ind w:firstLine="709"/>
-      </w:pPr>
-      <w:r>
-        <w:t>Tot seguit analitzarem les aplicacions existents actualment per a dispositius mòbils que tenen com a objectiu l’aprenentatge del japonès.</w:t>
-      </w:r>
-    </w:p>
-    <w:p>
-      <w:pPr>
-        <w:ind w:firstLine="709"/>
-      </w:pPr>
-      <w:r>
-        <w:t xml:space="preserve">Dividim les aplicacions existents en les següents categories: diccionaris, </w:t>
-      </w:r>
-      <w:r>
-        <w:rPr>
-          <w:i/>
-        </w:rPr>
-        <w:t>flashcards</w:t>
-      </w:r>
-      <w:r>
-        <w:t>, àudio, pràctica dels traços. Algunes de les aplicacions encaixen en més d’una de les categories proposades (per exemple, hi ha aplicacions que fan la funció de diccionari i tenen un mòdul d’àudio per saber la pronunciació d’una paraula).</w:t>
-      </w:r>
-    </w:p>
-    <w:p>
-      <w:pPr>
-        <w:pStyle w:val="Heading2"/>
-      </w:pPr>
-      <w:bookmarkStart w:id="10" w:name="_Toc212446141"/>
-      <w:r>
-        <w:t>Diccionaris</w:t>
-      </w:r>
-      <w:bookmarkEnd w:id="10"/>
     </w:p>
     <w:p>
       <w:pPr>
@@ -3863,7 +3870,7 @@
                     </pic:cNvPicPr>
                   </pic:nvPicPr>
                   <pic:blipFill>
-                    <a:blip r:embed="rId18">
+                    <a:blip r:embed="rId21">
                       <a:extLst>
                         <a:ext uri="{28A0092B-C50C-407E-A947-70E740481C1C}">
                           <a14:useLocalDpi xmlns:a14="http://schemas.microsoft.com/office/drawing/2010/main" val="0"/>
@@ -3927,7 +3934,7 @@
                     </pic:cNvPicPr>
                   </pic:nvPicPr>
                   <pic:blipFill>
-                    <a:blip r:embed="rId19">
+                    <a:blip r:embed="rId22">
                       <a:extLst>
                         <a:ext uri="{28A0092B-C50C-407E-A947-70E740481C1C}">
                           <a14:useLocalDpi xmlns:a14="http://schemas.microsoft.com/office/drawing/2010/main" val="0"/>
@@ -3991,7 +3998,7 @@
       <w:r>
         <w:t xml:space="preserve">: </w:t>
       </w:r>
-      <w:hyperlink r:id="rId20" w:history="1">
+      <w:hyperlink r:id="rId23" w:history="1">
         <w:r>
           <w:rPr>
             <w:rStyle w:val="Hyperlink"/>
@@ -4007,22 +4014,25 @@
       <w:pPr>
         <w:pStyle w:val="Heading2"/>
       </w:pPr>
-      <w:bookmarkStart w:id="11" w:name="_Toc212446142"/>
+      <w:bookmarkStart w:id="10" w:name="_Toc212446142"/>
       <w:r>
         <w:rPr>
           <w:i/>
         </w:rPr>
         <w:t>Flashcards</w:t>
       </w:r>
-      <w:bookmarkEnd w:id="11"/>
+      <w:bookmarkEnd w:id="10"/>
     </w:p>
     <w:p>
       <w:pPr>
         <w:ind w:firstLine="709"/>
       </w:pPr>
       <w:r>
+        <w:t xml:space="preserve">Aquesta és una categoria molt freqüent en les aplicacions per l’estudi d’idiomes. Consisteix en una simulació de targetes didàctiques. A una banda de la targeta hi ha una </w:t>
+      </w:r>
+      <w:r>
         <w:lastRenderedPageBreak/>
-        <w:t>Aquesta és una categoria molt freqüent en les aplicacions per l’estudi d’idiomes. Consisteix en una simulació de targetes didàctiques. A una banda de la targeta hi ha una pregunta, i a l’altra banda hi ha la resposta. Les plataformes mòbils són un entorn ideal per l’ús d’aquesta metodologia, per la qual cosa han triomfat molt.</w:t>
+        <w:t>pregunta, i a l’altra banda hi ha la resposta. Les plataformes mòbils són un entorn ideal per l’ús d’aquesta metodologia, per la qual cosa han triomfat molt.</w:t>
       </w:r>
     </w:p>
     <w:p>
@@ -4122,7 +4132,7 @@
                     </pic:cNvPicPr>
                   </pic:nvPicPr>
                   <pic:blipFill>
-                    <a:blip r:embed="rId21">
+                    <a:blip r:embed="rId24">
                       <a:extLst>
                         <a:ext uri="{28A0092B-C50C-407E-A947-70E740481C1C}">
                           <a14:useLocalDpi xmlns:a14="http://schemas.microsoft.com/office/drawing/2010/main" val="0"/>
@@ -4179,7 +4189,7 @@
                     </pic:cNvPicPr>
                   </pic:nvPicPr>
                   <pic:blipFill>
-                    <a:blip r:embed="rId22">
+                    <a:blip r:embed="rId25">
                       <a:extLst>
                         <a:ext uri="{28A0092B-C50C-407E-A947-70E740481C1C}">
                           <a14:useLocalDpi xmlns:a14="http://schemas.microsoft.com/office/drawing/2010/main" val="0"/>
@@ -4236,7 +4246,7 @@
                     </pic:cNvPicPr>
                   </pic:nvPicPr>
                   <pic:blipFill>
-                    <a:blip r:embed="rId23">
+                    <a:blip r:embed="rId26">
                       <a:extLst>
                         <a:ext uri="{28A0092B-C50C-407E-A947-70E740481C1C}">
                           <a14:useLocalDpi xmlns:a14="http://schemas.microsoft.com/office/drawing/2010/main" val="0"/>
@@ -4292,7 +4302,7 @@
       <w:r>
         <w:t xml:space="preserve"> (primera captura, </w:t>
       </w:r>
-      <w:hyperlink r:id="rId24" w:history="1">
+      <w:hyperlink r:id="rId27" w:history="1">
         <w:r>
           <w:rPr>
             <w:rStyle w:val="Hyperlink"/>
@@ -4343,7 +4353,7 @@
       <w:r>
         <w:t xml:space="preserve"> (segona i tercera captures, </w:t>
       </w:r>
-      <w:hyperlink r:id="rId25" w:history="1">
+      <w:hyperlink r:id="rId28" w:history="1">
         <w:r>
           <w:rPr>
             <w:rStyle w:val="Hyperlink"/>
@@ -4360,14 +4370,14 @@
       <w:pPr>
         <w:pStyle w:val="Heading2"/>
       </w:pPr>
-      <w:bookmarkStart w:id="12" w:name="_Toc212446143"/>
+      <w:bookmarkStart w:id="11" w:name="_Toc212446143"/>
       <w:r>
         <w:t>À</w:t>
       </w:r>
       <w:r>
         <w:t>udio</w:t>
       </w:r>
-      <w:bookmarkEnd w:id="12"/>
+      <w:bookmarkEnd w:id="11"/>
     </w:p>
     <w:p>
       <w:pPr>
@@ -4421,7 +4431,7 @@
                     </pic:cNvPicPr>
                   </pic:nvPicPr>
                   <pic:blipFill>
-                    <a:blip r:embed="rId26">
+                    <a:blip r:embed="rId29">
                       <a:extLst>
                         <a:ext uri="{28A0092B-C50C-407E-A947-70E740481C1C}">
                           <a14:useLocalDpi xmlns:a14="http://schemas.microsoft.com/office/drawing/2010/main" val="0"/>
@@ -4478,7 +4488,7 @@
                     </pic:cNvPicPr>
                   </pic:nvPicPr>
                   <pic:blipFill>
-                    <a:blip r:embed="rId27">
+                    <a:blip r:embed="rId30">
                       <a:extLst>
                         <a:ext uri="{28A0092B-C50C-407E-A947-70E740481C1C}">
                           <a14:useLocalDpi xmlns:a14="http://schemas.microsoft.com/office/drawing/2010/main" val="0"/>
@@ -4535,7 +4545,7 @@
                     </pic:cNvPicPr>
                   </pic:nvPicPr>
                   <pic:blipFill>
-                    <a:blip r:embed="rId28">
+                    <a:blip r:embed="rId31">
                       <a:extLst>
                         <a:ext uri="{28A0092B-C50C-407E-A947-70E740481C1C}">
                           <a14:useLocalDpi xmlns:a14="http://schemas.microsoft.com/office/drawing/2010/main" val="0"/>
@@ -4627,7 +4637,7 @@
       <w:r>
         <w:t xml:space="preserve"> (</w:t>
       </w:r>
-      <w:hyperlink r:id="rId29" w:history="1">
+      <w:hyperlink r:id="rId32" w:history="1">
         <w:r>
           <w:rPr>
             <w:rStyle w:val="Hyperlink"/>
@@ -4646,11 +4656,11 @@
       <w:pPr>
         <w:pStyle w:val="Heading2"/>
       </w:pPr>
-      <w:bookmarkStart w:id="13" w:name="_Toc212446144"/>
+      <w:bookmarkStart w:id="12" w:name="_Toc212446144"/>
       <w:r>
         <w:t>Pràctica de Traços</w:t>
       </w:r>
-      <w:bookmarkEnd w:id="13"/>
+      <w:bookmarkEnd w:id="12"/>
     </w:p>
     <w:p>
       <w:pPr>
@@ -4703,7 +4713,7 @@
                     </pic:cNvPicPr>
                   </pic:nvPicPr>
                   <pic:blipFill>
-                    <a:blip r:embed="rId30">
+                    <a:blip r:embed="rId33">
                       <a:extLst>
                         <a:ext uri="{28A0092B-C50C-407E-A947-70E740481C1C}">
                           <a14:useLocalDpi xmlns:a14="http://schemas.microsoft.com/office/drawing/2010/main" val="0"/>
@@ -4760,7 +4770,7 @@
                     </pic:cNvPicPr>
                   </pic:nvPicPr>
                   <pic:blipFill>
-                    <a:blip r:embed="rId31">
+                    <a:blip r:embed="rId34">
                       <a:extLst>
                         <a:ext uri="{28A0092B-C50C-407E-A947-70E740481C1C}">
                           <a14:useLocalDpi xmlns:a14="http://schemas.microsoft.com/office/drawing/2010/main" val="0"/>
@@ -4825,7 +4835,7 @@
       <w:r>
         <w:t xml:space="preserve"> (</w:t>
       </w:r>
-      <w:hyperlink r:id="rId32" w:history="1">
+      <w:hyperlink r:id="rId35" w:history="1">
         <w:r>
           <w:rPr>
             <w:rStyle w:val="Hyperlink"/>
@@ -4867,7 +4877,7 @@
                     </pic:cNvPicPr>
                   </pic:nvPicPr>
                   <pic:blipFill>
-                    <a:blip r:embed="rId33">
+                    <a:blip r:embed="rId36">
                       <a:extLst>
                         <a:ext uri="{28A0092B-C50C-407E-A947-70E740481C1C}">
                           <a14:useLocalDpi xmlns:a14="http://schemas.microsoft.com/office/drawing/2010/main" val="0"/>
@@ -4927,7 +4937,7 @@
                     </pic:cNvPicPr>
                   </pic:nvPicPr>
                   <pic:blipFill>
-                    <a:blip r:embed="rId34">
+                    <a:blip r:embed="rId37">
                       <a:extLst>
                         <a:ext uri="{28A0092B-C50C-407E-A947-70E740481C1C}">
                           <a14:useLocalDpi xmlns:a14="http://schemas.microsoft.com/office/drawing/2010/main" val="0"/>
@@ -5004,7 +5014,7 @@
       <w:r>
         <w:t>(</w:t>
       </w:r>
-      <w:hyperlink r:id="rId35" w:history="1">
+      <w:hyperlink r:id="rId38" w:history="1">
         <w:r>
           <w:rPr>
             <w:rStyle w:val="Hyperlink"/>
@@ -5020,21 +5030,21 @@
       <w:pPr>
         <w:pStyle w:val="Heading1"/>
       </w:pPr>
-      <w:bookmarkStart w:id="14" w:name="_Toc212446145"/>
+      <w:bookmarkStart w:id="13" w:name="_Toc212446145"/>
       <w:r>
         <w:t>Anàlisi i disseny</w:t>
       </w:r>
+      <w:bookmarkEnd w:id="13"/>
+    </w:p>
+    <w:p>
+      <w:pPr>
+        <w:pStyle w:val="Heading2"/>
+      </w:pPr>
+      <w:bookmarkStart w:id="14" w:name="_Toc212446146"/>
+      <w:r>
+        <w:t>Tecnologia</w:t>
+      </w:r>
       <w:bookmarkEnd w:id="14"/>
-    </w:p>
-    <w:p>
-      <w:pPr>
-        <w:pStyle w:val="Heading2"/>
-      </w:pPr>
-      <w:bookmarkStart w:id="15" w:name="_Toc212446146"/>
-      <w:r>
-        <w:t>Tecnologia</w:t>
-      </w:r>
-      <w:bookmarkEnd w:id="15"/>
     </w:p>
     <w:p>
       <w:pPr>
@@ -5140,7 +5150,6 @@
           <w:noProof/>
           <w:lang w:val="en-US" w:bidi="ar-SA"/>
         </w:rPr>
-        <w:lastRenderedPageBreak/>
         <w:drawing>
           <wp:inline distT="0" distB="0" distL="0" distR="0" wp14:anchorId="6DEF5A43" wp14:editId="1266B02F">
             <wp:extent cx="3994547" cy="2324100"/>
@@ -5159,7 +5168,7 @@
                     </pic:cNvPicPr>
                   </pic:nvPicPr>
                   <pic:blipFill>
-                    <a:blip r:embed="rId36"/>
+                    <a:blip r:embed="rId39"/>
                     <a:srcRect/>
                     <a:stretch>
                       <a:fillRect/>
@@ -5195,6 +5204,7 @@
         <w:pStyle w:val="Illustracionsnumerades"/>
       </w:pPr>
       <w:r>
+        <w:lastRenderedPageBreak/>
         <w:t xml:space="preserve">Framework escollit, el </w:t>
       </w:r>
       <w:proofErr w:type="spellStart"/>
@@ -5296,7 +5306,7 @@
                     </pic:cNvPicPr>
                   </pic:nvPicPr>
                   <pic:blipFill>
-                    <a:blip r:embed="rId37"/>
+                    <a:blip r:embed="rId40"/>
                     <a:srcRect/>
                     <a:stretch>
                       <a:fillRect/>
@@ -5446,7 +5456,7 @@
                     </pic:cNvPicPr>
                   </pic:nvPicPr>
                   <pic:blipFill>
-                    <a:blip r:embed="rId38"/>
+                    <a:blip r:embed="rId41"/>
                     <a:srcRect/>
                     <a:stretch>
                       <a:fillRect/>
@@ -5516,11 +5526,7 @@
       </w:r>
       <w:proofErr w:type="spellEnd"/>
       <w:r>
-        <w:t xml:space="preserve">. És un dels sistemes de controls </w:t>
-      </w:r>
-      <w:r>
-        <w:lastRenderedPageBreak/>
-        <w:t xml:space="preserve">de versions més usats </w:t>
+        <w:t xml:space="preserve">. És un dels sistemes de controls de versions més usats </w:t>
       </w:r>
       <w:r>
         <w:t xml:space="preserve">i ofereix </w:t>
@@ -5546,7 +5552,7 @@
       </w:r>
     </w:p>
     <w:p>
-      <w:hyperlink r:id="rId39" w:history="1">
+      <w:hyperlink r:id="rId42" w:history="1">
         <w:r>
           <w:rPr>
             <w:rStyle w:val="Hyperlink"/>
@@ -5582,7 +5588,7 @@
                     </pic:cNvPicPr>
                   </pic:nvPicPr>
                   <pic:blipFill>
-                    <a:blip r:embed="rId40"/>
+                    <a:blip r:embed="rId43"/>
                     <a:srcRect/>
                     <a:stretch>
                       <a:fillRect/>
@@ -5625,17 +5631,18 @@
       <w:pPr>
         <w:pStyle w:val="Heading2"/>
       </w:pPr>
-      <w:bookmarkStart w:id="16" w:name="_Toc212446147"/>
+      <w:bookmarkStart w:id="15" w:name="_Toc212446147"/>
       <w:r>
         <w:t>Arquitectura del sistema</w:t>
       </w:r>
-      <w:bookmarkEnd w:id="16"/>
+      <w:bookmarkEnd w:id="15"/>
     </w:p>
     <w:p>
       <w:pPr>
         <w:ind w:firstLine="709"/>
       </w:pPr>
       <w:r>
+        <w:lastRenderedPageBreak/>
         <w:t>L’arquitectura de l’aplicació web seguirà el model vista controlador</w:t>
       </w:r>
       <w:r>
@@ -5700,7 +5707,7 @@
                     </pic:cNvPicPr>
                   </pic:nvPicPr>
                   <pic:blipFill>
-                    <a:blip r:embed="rId41"/>
+                    <a:blip r:embed="rId44"/>
                     <a:srcRect/>
                     <a:stretch>
                       <a:fillRect/>
@@ -5944,63 +5951,59 @@
         <w:t xml:space="preserve">pàgina, plana o vista; </w:t>
       </w:r>
       <w:r>
-        <w:t xml:space="preserve">el controlador rep la notificació de l’acció sol·licitada per l’usuari, accedeix al </w:t>
-      </w:r>
-      <w:r>
-        <w:lastRenderedPageBreak/>
-        <w:t>model si convé i executa l’acció. Després la vista s’encarrega de rebre les dades del model per visualitzar el resultat a l’usuari.</w:t>
+        <w:t>el controlador rep la notificació de l’acció sol·licitada per l’usuari, accedeix al model si convé i executa l’acció. Després la vista s’encarrega de rebre les dades del model per visualitzar el resultat a l’usuari.</w:t>
       </w:r>
     </w:p>
     <w:p>
       <w:pPr>
         <w:pStyle w:val="Heading2"/>
       </w:pPr>
-      <w:bookmarkStart w:id="17" w:name="_Toc212446148"/>
+      <w:bookmarkStart w:id="16" w:name="_Toc212446148"/>
       <w:r>
         <w:t>Disseny preliminar de les pantalles</w:t>
       </w:r>
+      <w:bookmarkEnd w:id="16"/>
+    </w:p>
+    <w:p>
+      <w:pPr>
+        <w:ind w:firstLine="709"/>
+      </w:pPr>
+      <w:r>
+        <w:t xml:space="preserve">Hem realitzat una primera versió de les pantalles amb </w:t>
+      </w:r>
+      <w:r>
+        <w:t xml:space="preserve">l’ajuda de l’eina </w:t>
+      </w:r>
+      <w:proofErr w:type="spellStart"/>
+      <w:r>
+        <w:rPr>
+          <w:i/>
+        </w:rPr>
+        <w:t>Prototyper</w:t>
+      </w:r>
+      <w:proofErr w:type="spellEnd"/>
+      <w:r>
+        <w:rPr>
+          <w:i/>
+        </w:rPr>
+        <w:t xml:space="preserve"> Free</w:t>
+      </w:r>
+      <w:r>
+        <w:t xml:space="preserve"> la qual ens ha ajudat a fer una maqu</w:t>
+      </w:r>
+      <w:r>
+        <w:t>eta digital sense funcionalitat però amb un flux de navegació.</w:t>
+      </w:r>
+    </w:p>
+    <w:p>
+      <w:pPr>
+        <w:pStyle w:val="Heading3"/>
+      </w:pPr>
+      <w:bookmarkStart w:id="17" w:name="_Toc212446149"/>
+      <w:r>
+        <w:t>Llistes d’estudi</w:t>
+      </w:r>
       <w:bookmarkEnd w:id="17"/>
-    </w:p>
-    <w:p>
-      <w:pPr>
-        <w:ind w:firstLine="709"/>
-      </w:pPr>
-      <w:r>
-        <w:t xml:space="preserve">Hem realitzat una primera versió de les pantalles amb </w:t>
-      </w:r>
-      <w:r>
-        <w:t xml:space="preserve">l’ajuda de l’eina </w:t>
-      </w:r>
-      <w:proofErr w:type="spellStart"/>
-      <w:r>
-        <w:rPr>
-          <w:i/>
-        </w:rPr>
-        <w:t>Prototyper</w:t>
-      </w:r>
-      <w:proofErr w:type="spellEnd"/>
-      <w:r>
-        <w:rPr>
-          <w:i/>
-        </w:rPr>
-        <w:t xml:space="preserve"> Free</w:t>
-      </w:r>
-      <w:r>
-        <w:t xml:space="preserve"> la qual ens ha ajudat a fer una maqu</w:t>
-      </w:r>
-      <w:r>
-        <w:t>eta digital sense funcionalitat però amb un flux de navegació.</w:t>
-      </w:r>
-    </w:p>
-    <w:p>
-      <w:pPr>
-        <w:pStyle w:val="Heading3"/>
-      </w:pPr>
-      <w:bookmarkStart w:id="18" w:name="_Toc212446149"/>
-      <w:r>
-        <w:t>Llistes d’estudi</w:t>
-      </w:r>
-      <w:bookmarkEnd w:id="18"/>
     </w:p>
     <w:p>
       <w:pPr>
@@ -6011,6 +6014,7 @@
           <w:noProof/>
           <w:lang w:val="en-US" w:bidi="ar-SA"/>
         </w:rPr>
+        <w:lastRenderedPageBreak/>
         <w:drawing>
           <wp:inline distT="0" distB="0" distL="0" distR="0" wp14:anchorId="7BE9309A" wp14:editId="3BFA8BF1">
             <wp:extent cx="2340864" cy="4584192"/>
@@ -6024,146 +6028,6 @@
                 <pic:pic xmlns:pic="http://schemas.openxmlformats.org/drawingml/2006/picture">
                   <pic:nvPicPr>
                     <pic:cNvPr id="0" name="Llistes d'estudi.jpg"/>
-                    <pic:cNvPicPr/>
-                  </pic:nvPicPr>
-                  <pic:blipFill>
-                    <a:blip r:embed="rId42"/>
-                    <a:stretch>
-                      <a:fillRect/>
-                    </a:stretch>
-                  </pic:blipFill>
-                  <pic:spPr>
-                    <a:xfrm>
-                      <a:off x="0" y="0"/>
-                      <a:ext cx="2340864" cy="4584192"/>
-                    </a:xfrm>
-                    <a:prstGeom prst="rect">
-                      <a:avLst/>
-                    </a:prstGeom>
-                  </pic:spPr>
-                </pic:pic>
-              </a:graphicData>
-            </a:graphic>
-          </wp:inline>
-        </w:drawing>
-      </w:r>
-      <w:r>
-        <w:rPr>
-          <w:noProof/>
-          <w:lang w:val="en-US" w:bidi="ar-SA"/>
-        </w:rPr>
-        <w:drawing>
-          <wp:inline distT="0" distB="0" distL="0" distR="0" wp14:anchorId="15D76A1B" wp14:editId="040E4137">
-            <wp:extent cx="2340864" cy="4584192"/>
-            <wp:effectExtent l="19050" t="0" r="2286" b="0"/>
-            <wp:docPr id="21" name="20 Imagen" descr="Llista d'estudi.jpg"/>
-            <wp:cNvGraphicFramePr>
-              <a:graphicFrameLocks xmlns:a="http://schemas.openxmlformats.org/drawingml/2006/main" noChangeAspect="1"/>
-            </wp:cNvGraphicFramePr>
-            <a:graphic xmlns:a="http://schemas.openxmlformats.org/drawingml/2006/main">
-              <a:graphicData uri="http://schemas.openxmlformats.org/drawingml/2006/picture">
-                <pic:pic xmlns:pic="http://schemas.openxmlformats.org/drawingml/2006/picture">
-                  <pic:nvPicPr>
-                    <pic:cNvPr id="0" name="Llista d'estudi.jpg"/>
-                    <pic:cNvPicPr/>
-                  </pic:nvPicPr>
-                  <pic:blipFill>
-                    <a:blip r:embed="rId43"/>
-                    <a:stretch>
-                      <a:fillRect/>
-                    </a:stretch>
-                  </pic:blipFill>
-                  <pic:spPr>
-                    <a:xfrm>
-                      <a:off x="0" y="0"/>
-                      <a:ext cx="2340864" cy="4584192"/>
-                    </a:xfrm>
-                    <a:prstGeom prst="rect">
-                      <a:avLst/>
-                    </a:prstGeom>
-                  </pic:spPr>
-                </pic:pic>
-              </a:graphicData>
-            </a:graphic>
-          </wp:inline>
-        </w:drawing>
-      </w:r>
-    </w:p>
-    <w:p>
-      <w:pPr>
-        <w:pStyle w:val="Illustracionsnumerades"/>
-      </w:pPr>
-      <w:r>
-        <w:t>Pantalla d’inici de l’aplicació, llistes d’estudi, i pantalla detall de la llista</w:t>
-      </w:r>
-    </w:p>
-    <w:p>
-      <w:pPr>
-        <w:jc w:val="center"/>
-        <w:rPr>
-          <w:rStyle w:val="SubtleReference"/>
-        </w:rPr>
-      </w:pPr>
-      <w:r>
-        <w:rPr>
-          <w:noProof/>
-          <w:lang w:val="en-US" w:bidi="ar-SA"/>
-        </w:rPr>
-        <w:lastRenderedPageBreak/>
-        <w:drawing>
-          <wp:inline distT="0" distB="0" distL="0" distR="0" wp14:anchorId="31E87F52" wp14:editId="3F694A4D">
-            <wp:extent cx="2340864" cy="4584192"/>
-            <wp:effectExtent l="19050" t="0" r="2286" b="0"/>
-            <wp:docPr id="22" name="21 Imagen" descr="Nova llista o Edició llista.jpg"/>
-            <wp:cNvGraphicFramePr>
-              <a:graphicFrameLocks xmlns:a="http://schemas.openxmlformats.org/drawingml/2006/main" noChangeAspect="1"/>
-            </wp:cNvGraphicFramePr>
-            <a:graphic xmlns:a="http://schemas.openxmlformats.org/drawingml/2006/main">
-              <a:graphicData uri="http://schemas.openxmlformats.org/drawingml/2006/picture">
-                <pic:pic xmlns:pic="http://schemas.openxmlformats.org/drawingml/2006/picture">
-                  <pic:nvPicPr>
-                    <pic:cNvPr id="0" name="Nova llista o Edició llista.jpg"/>
-                    <pic:cNvPicPr/>
-                  </pic:nvPicPr>
-                  <pic:blipFill>
-                    <a:blip r:embed="rId44"/>
-                    <a:stretch>
-                      <a:fillRect/>
-                    </a:stretch>
-                  </pic:blipFill>
-                  <pic:spPr>
-                    <a:xfrm>
-                      <a:off x="0" y="0"/>
-                      <a:ext cx="2340864" cy="4584192"/>
-                    </a:xfrm>
-                    <a:prstGeom prst="rect">
-                      <a:avLst/>
-                    </a:prstGeom>
-                  </pic:spPr>
-                </pic:pic>
-              </a:graphicData>
-            </a:graphic>
-          </wp:inline>
-        </w:drawing>
-      </w:r>
-      <w:r>
-        <w:rPr>
-          <w:noProof/>
-          <w:lang w:val="en-US" w:bidi="ar-SA"/>
-        </w:rPr>
-        <w:drawing>
-          <wp:inline distT="0" distB="0" distL="0" distR="0" wp14:anchorId="455439D3" wp14:editId="4B3B22ED">
-            <wp:extent cx="2340864" cy="4584192"/>
-            <wp:effectExtent l="19050" t="0" r="2286" b="0"/>
-            <wp:docPr id="23" name="22 Imagen" descr="Esborrar llista.jpg"/>
-            <wp:cNvGraphicFramePr>
-              <a:graphicFrameLocks xmlns:a="http://schemas.openxmlformats.org/drawingml/2006/main" noChangeAspect="1"/>
-            </wp:cNvGraphicFramePr>
-            <a:graphic xmlns:a="http://schemas.openxmlformats.org/drawingml/2006/main">
-              <a:graphicData uri="http://schemas.openxmlformats.org/drawingml/2006/picture">
-                <pic:pic xmlns:pic="http://schemas.openxmlformats.org/drawingml/2006/picture">
-                  <pic:nvPicPr>
-                    <pic:cNvPr id="0" name="Esborrar llista.jpg"/>
                     <pic:cNvPicPr/>
                   </pic:nvPicPr>
                   <pic:blipFill>
@@ -6187,37 +6051,16 @@
           </wp:inline>
         </w:drawing>
       </w:r>
-    </w:p>
-    <w:p>
-      <w:pPr>
-        <w:pStyle w:val="Illustracionsnumerades"/>
-      </w:pPr>
-      <w:r>
-        <w:t>Pantalles d’edició i d’esborrat d’una llista</w:t>
-      </w:r>
-    </w:p>
-    <w:p>
-      <w:pPr>
-        <w:jc w:val="center"/>
-        <w:rPr>
-          <w:rStyle w:val="SubtleReference"/>
-        </w:rPr>
-      </w:pPr>
-      <w:r>
-        <w:rPr>
-          <w:rFonts w:asciiTheme="minorHAnsi" w:eastAsiaTheme="minorEastAsia" w:hAnsiTheme="minorHAnsi" w:cstheme="minorBidi"/>
-          <w:i/>
-          <w:iCs/>
+      <w:r>
+        <w:rPr>
           <w:noProof/>
-          <w:color w:val="0B759B" w:themeColor="accent2" w:themeShade="7F"/>
           <w:lang w:val="en-US" w:bidi="ar-SA"/>
         </w:rPr>
-        <w:lastRenderedPageBreak/>
         <w:drawing>
-          <wp:inline distT="0" distB="0" distL="0" distR="0" wp14:anchorId="36B7BEAE" wp14:editId="421AF838">
+          <wp:inline distT="0" distB="0" distL="0" distR="0" wp14:anchorId="15D76A1B" wp14:editId="040E4137">
             <wp:extent cx="2340864" cy="4584192"/>
             <wp:effectExtent l="19050" t="0" r="2286" b="0"/>
-            <wp:docPr id="24" name="23 Imagen" descr="Paraula de la llista.jpg"/>
+            <wp:docPr id="21" name="20 Imagen" descr="Llista d'estudi.jpg"/>
             <wp:cNvGraphicFramePr>
               <a:graphicFrameLocks xmlns:a="http://schemas.openxmlformats.org/drawingml/2006/main" noChangeAspect="1"/>
             </wp:cNvGraphicFramePr>
@@ -6225,7 +6068,7 @@
               <a:graphicData uri="http://schemas.openxmlformats.org/drawingml/2006/picture">
                 <pic:pic xmlns:pic="http://schemas.openxmlformats.org/drawingml/2006/picture">
                   <pic:nvPicPr>
-                    <pic:cNvPr id="0" name="Paraula de la llista.jpg"/>
+                    <pic:cNvPr id="0" name="Llista d'estudi.jpg"/>
                     <pic:cNvPicPr/>
                   </pic:nvPicPr>
                   <pic:blipFill>
@@ -6253,39 +6096,17 @@
     <w:p>
       <w:pPr>
         <w:pStyle w:val="Illustracionsnumerades"/>
+      </w:pPr>
+      <w:r>
+        <w:t>Pantalla d’inici de l’aplicació, llistes d’estudi, i pantalla detall de la llista</w:t>
+      </w:r>
+    </w:p>
+    <w:p>
+      <w:pPr>
+        <w:jc w:val="center"/>
         <w:rPr>
           <w:rStyle w:val="SubtleReference"/>
         </w:rPr>
-      </w:pPr>
-      <w:r>
-        <w:t>Pantalla per veure el detall del concepte d’una llista</w:t>
-      </w:r>
-    </w:p>
-    <w:p>
-      <w:pPr>
-        <w:pStyle w:val="Heading3"/>
-        <w:rPr>
-          <w:rStyle w:val="SubtleReference"/>
-          <w:rFonts w:asciiTheme="majorHAnsi" w:eastAsiaTheme="majorEastAsia" w:hAnsiTheme="majorHAnsi" w:cstheme="majorBidi"/>
-          <w:i w:val="0"/>
-          <w:iCs w:val="0"/>
-        </w:rPr>
-      </w:pPr>
-      <w:bookmarkStart w:id="19" w:name="_Toc212446150"/>
-      <w:r>
-        <w:rPr>
-          <w:rStyle w:val="SubtleReference"/>
-          <w:rFonts w:asciiTheme="majorHAnsi" w:eastAsiaTheme="majorEastAsia" w:hAnsiTheme="majorHAnsi" w:cstheme="majorBidi"/>
-          <w:i w:val="0"/>
-          <w:iCs w:val="0"/>
-        </w:rPr>
-        <w:t>Diccionari</w:t>
-      </w:r>
-      <w:bookmarkEnd w:id="19"/>
-    </w:p>
-    <w:p>
-      <w:pPr>
-        <w:jc w:val="center"/>
       </w:pPr>
       <w:r>
         <w:rPr>
@@ -6294,10 +6115,10 @@
         </w:rPr>
         <w:lastRenderedPageBreak/>
         <w:drawing>
-          <wp:inline distT="0" distB="0" distL="0" distR="0" wp14:anchorId="1FB16279" wp14:editId="731B8589">
+          <wp:inline distT="0" distB="0" distL="0" distR="0" wp14:anchorId="31E87F52" wp14:editId="3F694A4D">
             <wp:extent cx="2340864" cy="4584192"/>
             <wp:effectExtent l="19050" t="0" r="2286" b="0"/>
-            <wp:docPr id="25" name="24 Imagen" descr="Diccionari.jpg"/>
+            <wp:docPr id="22" name="21 Imagen" descr="Nova llista o Edició llista.jpg"/>
             <wp:cNvGraphicFramePr>
               <a:graphicFrameLocks xmlns:a="http://schemas.openxmlformats.org/drawingml/2006/main" noChangeAspect="1"/>
             </wp:cNvGraphicFramePr>
@@ -6305,7 +6126,7 @@
               <a:graphicData uri="http://schemas.openxmlformats.org/drawingml/2006/picture">
                 <pic:pic xmlns:pic="http://schemas.openxmlformats.org/drawingml/2006/picture">
                   <pic:nvPicPr>
-                    <pic:cNvPr id="0" name="Diccionari.jpg"/>
+                    <pic:cNvPr id="0" name="Nova llista o Edició llista.jpg"/>
                     <pic:cNvPicPr/>
                   </pic:nvPicPr>
                   <pic:blipFill>
@@ -6335,10 +6156,10 @@
           <w:lang w:val="en-US" w:bidi="ar-SA"/>
         </w:rPr>
         <w:drawing>
-          <wp:inline distT="0" distB="0" distL="0" distR="0" wp14:anchorId="01DEC0D9" wp14:editId="599903D8">
+          <wp:inline distT="0" distB="0" distL="0" distR="0" wp14:anchorId="455439D3" wp14:editId="4B3B22ED">
             <wp:extent cx="2340864" cy="4584192"/>
             <wp:effectExtent l="19050" t="0" r="2286" b="0"/>
-            <wp:docPr id="26" name="25 Imagen" descr="Paraula.jpg"/>
+            <wp:docPr id="23" name="22 Imagen" descr="Esborrar llista.jpg"/>
             <wp:cNvGraphicFramePr>
               <a:graphicFrameLocks xmlns:a="http://schemas.openxmlformats.org/drawingml/2006/main" noChangeAspect="1"/>
             </wp:cNvGraphicFramePr>
@@ -6346,7 +6167,7 @@
               <a:graphicData uri="http://schemas.openxmlformats.org/drawingml/2006/picture">
                 <pic:pic xmlns:pic="http://schemas.openxmlformats.org/drawingml/2006/picture">
                   <pic:nvPicPr>
-                    <pic:cNvPr id="0" name="Paraula.jpg"/>
+                    <pic:cNvPr id="0" name="Esborrar llista.jpg"/>
                     <pic:cNvPicPr/>
                   </pic:nvPicPr>
                   <pic:blipFill>
@@ -6376,7 +6197,7 @@
         <w:pStyle w:val="Illustracionsnumerades"/>
       </w:pPr>
       <w:r>
-        <w:t>Pantalles llistat i detall del diccionari</w:t>
+        <w:t>Pantalles d’edició i d’esborrat d’una llista</w:t>
       </w:r>
     </w:p>
     <w:p>
@@ -6397,10 +6218,10 @@
         </w:rPr>
         <w:lastRenderedPageBreak/>
         <w:drawing>
-          <wp:inline distT="0" distB="0" distL="0" distR="0" wp14:anchorId="5E356C75" wp14:editId="428EA011">
+          <wp:inline distT="0" distB="0" distL="0" distR="0" wp14:anchorId="36B7BEAE" wp14:editId="421AF838">
             <wp:extent cx="2340864" cy="4584192"/>
             <wp:effectExtent l="19050" t="0" r="2286" b="0"/>
-            <wp:docPr id="27" name="26 Imagen" descr="Alta o Edició.jpg"/>
+            <wp:docPr id="24" name="23 Imagen" descr="Paraula de la llista.jpg"/>
             <wp:cNvGraphicFramePr>
               <a:graphicFrameLocks xmlns:a="http://schemas.openxmlformats.org/drawingml/2006/main" noChangeAspect="1"/>
             </wp:cNvGraphicFramePr>
@@ -6408,7 +6229,7 @@
               <a:graphicData uri="http://schemas.openxmlformats.org/drawingml/2006/picture">
                 <pic:pic xmlns:pic="http://schemas.openxmlformats.org/drawingml/2006/picture">
                   <pic:nvPicPr>
-                    <pic:cNvPr id="0" name="Alta o Edició.jpg"/>
+                    <pic:cNvPr id="0" name="Paraula de la llista.jpg"/>
                     <pic:cNvPicPr/>
                   </pic:nvPicPr>
                   <pic:blipFill>
@@ -6432,20 +6253,55 @@
           </wp:inline>
         </w:drawing>
       </w:r>
-      <w:r>
-        <w:rPr>
-          <w:rFonts w:asciiTheme="minorHAnsi" w:eastAsiaTheme="minorEastAsia" w:hAnsiTheme="minorHAnsi" w:cstheme="minorBidi"/>
-          <w:i/>
-          <w:iCs/>
+    </w:p>
+    <w:p>
+      <w:pPr>
+        <w:pStyle w:val="Illustracionsnumerades"/>
+        <w:rPr>
+          <w:rStyle w:val="SubtleReference"/>
+        </w:rPr>
+      </w:pPr>
+      <w:r>
+        <w:t>Pantalla per veure el detall del concepte d’una llista</w:t>
+      </w:r>
+    </w:p>
+    <w:p>
+      <w:pPr>
+        <w:pStyle w:val="Heading3"/>
+        <w:rPr>
+          <w:rStyle w:val="SubtleReference"/>
+          <w:rFonts w:asciiTheme="majorHAnsi" w:eastAsiaTheme="majorEastAsia" w:hAnsiTheme="majorHAnsi" w:cstheme="majorBidi"/>
+          <w:i w:val="0"/>
+          <w:iCs w:val="0"/>
+        </w:rPr>
+      </w:pPr>
+      <w:bookmarkStart w:id="18" w:name="_Toc212446150"/>
+      <w:r>
+        <w:rPr>
+          <w:rStyle w:val="SubtleReference"/>
+          <w:rFonts w:asciiTheme="majorHAnsi" w:eastAsiaTheme="majorEastAsia" w:hAnsiTheme="majorHAnsi" w:cstheme="majorBidi"/>
+          <w:i w:val="0"/>
+          <w:iCs w:val="0"/>
+        </w:rPr>
+        <w:t>Diccionari</w:t>
+      </w:r>
+      <w:bookmarkEnd w:id="18"/>
+    </w:p>
+    <w:p>
+      <w:pPr>
+        <w:jc w:val="center"/>
+      </w:pPr>
+      <w:r>
+        <w:rPr>
           <w:noProof/>
-          <w:color w:val="0B759B" w:themeColor="accent2" w:themeShade="7F"/>
           <w:lang w:val="en-US" w:bidi="ar-SA"/>
         </w:rPr>
+        <w:lastRenderedPageBreak/>
         <w:drawing>
-          <wp:inline distT="0" distB="0" distL="0" distR="0" wp14:anchorId="749F84AA" wp14:editId="26B15B74">
+          <wp:inline distT="0" distB="0" distL="0" distR="0" wp14:anchorId="1FB16279" wp14:editId="731B8589">
             <wp:extent cx="2340864" cy="4584192"/>
             <wp:effectExtent l="19050" t="0" r="2286" b="0"/>
-            <wp:docPr id="28" name="27 Imagen" descr="Diàleg.jpg"/>
+            <wp:docPr id="25" name="24 Imagen" descr="Diccionari.jpg"/>
             <wp:cNvGraphicFramePr>
               <a:graphicFrameLocks xmlns:a="http://schemas.openxmlformats.org/drawingml/2006/main" noChangeAspect="1"/>
             </wp:cNvGraphicFramePr>
@@ -6453,7 +6309,7 @@
               <a:graphicData uri="http://schemas.openxmlformats.org/drawingml/2006/picture">
                 <pic:pic xmlns:pic="http://schemas.openxmlformats.org/drawingml/2006/picture">
                   <pic:nvPicPr>
-                    <pic:cNvPr id="0" name="Diàleg.jpg"/>
+                    <pic:cNvPr id="0" name="Diccionari.jpg"/>
                     <pic:cNvPicPr/>
                   </pic:nvPicPr>
                   <pic:blipFill>
@@ -6477,62 +6333,16 @@
           </wp:inline>
         </w:drawing>
       </w:r>
-    </w:p>
-    <w:p>
-      <w:pPr>
-        <w:pStyle w:val="Illustracionsnumerades"/>
-        <w:ind w:left="0" w:firstLine="0"/>
-        <w:rPr>
-          <w:rStyle w:val="SubtleReference"/>
-        </w:rPr>
-      </w:pPr>
-      <w:r>
-        <w:t>Pantalles d’edició i de diàleg d’un concepte</w:t>
-      </w:r>
-    </w:p>
-    <w:p>
-      <w:pPr>
-        <w:pStyle w:val="Heading3"/>
-        <w:rPr>
-          <w:rStyle w:val="SubtleReference"/>
-          <w:rFonts w:asciiTheme="majorHAnsi" w:eastAsiaTheme="majorEastAsia" w:hAnsiTheme="majorHAnsi" w:cstheme="majorBidi"/>
-          <w:i w:val="0"/>
-          <w:iCs w:val="0"/>
-        </w:rPr>
-      </w:pPr>
-      <w:bookmarkStart w:id="20" w:name="_Toc212446151"/>
-      <w:r>
-        <w:rPr>
-          <w:rStyle w:val="SubtleReference"/>
-          <w:rFonts w:asciiTheme="majorHAnsi" w:eastAsiaTheme="majorEastAsia" w:hAnsiTheme="majorHAnsi" w:cstheme="majorBidi"/>
-          <w:iCs w:val="0"/>
-        </w:rPr>
-        <w:t>Flashcards</w:t>
-      </w:r>
-      <w:bookmarkEnd w:id="20"/>
-    </w:p>
-    <w:p>
-      <w:pPr>
-        <w:jc w:val="center"/>
-        <w:rPr>
-          <w:rStyle w:val="SubtleReference"/>
-        </w:rPr>
-      </w:pPr>
-      <w:r>
-        <w:rPr>
-          <w:rFonts w:asciiTheme="minorHAnsi" w:eastAsiaTheme="minorEastAsia" w:hAnsiTheme="minorHAnsi" w:cstheme="minorBidi"/>
-          <w:i/>
-          <w:iCs/>
+      <w:r>
+        <w:rPr>
           <w:noProof/>
-          <w:color w:val="0B759B" w:themeColor="accent2" w:themeShade="7F"/>
           <w:lang w:val="en-US" w:bidi="ar-SA"/>
         </w:rPr>
-        <w:lastRenderedPageBreak/>
         <w:drawing>
-          <wp:inline distT="0" distB="0" distL="0" distR="0" wp14:anchorId="7D0E47FB" wp14:editId="27EC5608">
+          <wp:inline distT="0" distB="0" distL="0" distR="0" wp14:anchorId="01DEC0D9" wp14:editId="599903D8">
             <wp:extent cx="2340864" cy="4584192"/>
             <wp:effectExtent l="19050" t="0" r="2286" b="0"/>
-            <wp:docPr id="30" name="29 Imagen" descr="Prèvia Flashcards.jpg"/>
+            <wp:docPr id="26" name="25 Imagen" descr="Paraula.jpg"/>
             <wp:cNvGraphicFramePr>
               <a:graphicFrameLocks xmlns:a="http://schemas.openxmlformats.org/drawingml/2006/main" noChangeAspect="1"/>
             </wp:cNvGraphicFramePr>
@@ -6540,7 +6350,7 @@
               <a:graphicData uri="http://schemas.openxmlformats.org/drawingml/2006/picture">
                 <pic:pic xmlns:pic="http://schemas.openxmlformats.org/drawingml/2006/picture">
                   <pic:nvPicPr>
-                    <pic:cNvPr id="0" name="Prèvia Flashcards.jpg"/>
+                    <pic:cNvPr id="0" name="Paraula.jpg"/>
                     <pic:cNvPicPr/>
                   </pic:nvPicPr>
                   <pic:blipFill>
@@ -6570,16 +6380,8 @@
         <w:pStyle w:val="Illustracionsnumerades"/>
       </w:pPr>
       <w:r>
-        <w:t>Pantalla prèvia a l’inici de l’exercici per a escollir una llista</w:t>
-      </w:r>
-    </w:p>
-    <w:p>
-      <w:pPr>
-        <w:jc w:val="center"/>
-        <w:rPr>
-          <w:rStyle w:val="SubtleReference"/>
-        </w:rPr>
-      </w:pPr>
+        <w:t>Pantalles llistat i detall del diccionari</w:t>
+      </w:r>
     </w:p>
     <w:p>
       <w:pPr>
@@ -6599,10 +6401,10 @@
         </w:rPr>
         <w:lastRenderedPageBreak/>
         <w:drawing>
-          <wp:inline distT="0" distB="0" distL="0" distR="0" wp14:anchorId="30AD2F79" wp14:editId="7F030221">
+          <wp:inline distT="0" distB="0" distL="0" distR="0" wp14:anchorId="5E356C75" wp14:editId="428EA011">
             <wp:extent cx="2340864" cy="4584192"/>
             <wp:effectExtent l="19050" t="0" r="2286" b="0"/>
-            <wp:docPr id="33" name="31 Imagen" descr="Flashcards.jpg"/>
+            <wp:docPr id="27" name="26 Imagen" descr="Alta o Edició.jpg"/>
             <wp:cNvGraphicFramePr>
               <a:graphicFrameLocks xmlns:a="http://schemas.openxmlformats.org/drawingml/2006/main" noChangeAspect="1"/>
             </wp:cNvGraphicFramePr>
@@ -6610,7 +6412,7 @@
               <a:graphicData uri="http://schemas.openxmlformats.org/drawingml/2006/picture">
                 <pic:pic xmlns:pic="http://schemas.openxmlformats.org/drawingml/2006/picture">
                   <pic:nvPicPr>
-                    <pic:cNvPr id="0" name="Flashcards.jpg"/>
+                    <pic:cNvPr id="0" name="Alta o Edició.jpg"/>
                     <pic:cNvPicPr/>
                   </pic:nvPicPr>
                   <pic:blipFill>
@@ -6644,10 +6446,10 @@
           <w:lang w:val="en-US" w:bidi="ar-SA"/>
         </w:rPr>
         <w:drawing>
-          <wp:inline distT="0" distB="0" distL="0" distR="0" wp14:anchorId="3175AFA3" wp14:editId="0ADFDF9A">
+          <wp:inline distT="0" distB="0" distL="0" distR="0" wp14:anchorId="749F84AA" wp14:editId="26B15B74">
             <wp:extent cx="2340864" cy="4584192"/>
             <wp:effectExtent l="19050" t="0" r="2286" b="0"/>
-            <wp:docPr id="31" name="30 Imagen" descr="Flashcards Revers.jpg"/>
+            <wp:docPr id="28" name="27 Imagen" descr="Diàleg.jpg"/>
             <wp:cNvGraphicFramePr>
               <a:graphicFrameLocks xmlns:a="http://schemas.openxmlformats.org/drawingml/2006/main" noChangeAspect="1"/>
             </wp:cNvGraphicFramePr>
@@ -6655,7 +6457,7 @@
               <a:graphicData uri="http://schemas.openxmlformats.org/drawingml/2006/picture">
                 <pic:pic xmlns:pic="http://schemas.openxmlformats.org/drawingml/2006/picture">
                   <pic:nvPicPr>
-                    <pic:cNvPr id="0" name="Flashcards Revers.jpg"/>
+                    <pic:cNvPr id="0" name="Diàleg.jpg"/>
                     <pic:cNvPicPr/>
                   </pic:nvPicPr>
                   <pic:blipFill>
@@ -6689,6 +6491,208 @@
         </w:rPr>
       </w:pPr>
       <w:r>
+        <w:t>Pantalles d’edició i de diàleg d’un concepte</w:t>
+      </w:r>
+    </w:p>
+    <w:p>
+      <w:pPr>
+        <w:pStyle w:val="Heading3"/>
+        <w:rPr>
+          <w:rStyle w:val="SubtleReference"/>
+          <w:rFonts w:asciiTheme="majorHAnsi" w:eastAsiaTheme="majorEastAsia" w:hAnsiTheme="majorHAnsi" w:cstheme="majorBidi"/>
+          <w:i w:val="0"/>
+          <w:iCs w:val="0"/>
+        </w:rPr>
+      </w:pPr>
+      <w:bookmarkStart w:id="19" w:name="_Toc212446151"/>
+      <w:r>
+        <w:rPr>
+          <w:rStyle w:val="SubtleReference"/>
+          <w:rFonts w:asciiTheme="majorHAnsi" w:eastAsiaTheme="majorEastAsia" w:hAnsiTheme="majorHAnsi" w:cstheme="majorBidi"/>
+          <w:iCs w:val="0"/>
+        </w:rPr>
+        <w:t>Flashcards</w:t>
+      </w:r>
+      <w:bookmarkEnd w:id="19"/>
+    </w:p>
+    <w:p>
+      <w:pPr>
+        <w:jc w:val="center"/>
+        <w:rPr>
+          <w:rStyle w:val="SubtleReference"/>
+        </w:rPr>
+      </w:pPr>
+      <w:r>
+        <w:rPr>
+          <w:rFonts w:asciiTheme="minorHAnsi" w:eastAsiaTheme="minorEastAsia" w:hAnsiTheme="minorHAnsi" w:cstheme="minorBidi"/>
+          <w:i/>
+          <w:iCs/>
+          <w:noProof/>
+          <w:color w:val="0B759B" w:themeColor="accent2" w:themeShade="7F"/>
+          <w:lang w:val="en-US" w:bidi="ar-SA"/>
+        </w:rPr>
+        <w:lastRenderedPageBreak/>
+        <w:drawing>
+          <wp:inline distT="0" distB="0" distL="0" distR="0" wp14:anchorId="7D0E47FB" wp14:editId="27EC5608">
+            <wp:extent cx="2340864" cy="4584192"/>
+            <wp:effectExtent l="19050" t="0" r="2286" b="0"/>
+            <wp:docPr id="30" name="29 Imagen" descr="Prèvia Flashcards.jpg"/>
+            <wp:cNvGraphicFramePr>
+              <a:graphicFrameLocks xmlns:a="http://schemas.openxmlformats.org/drawingml/2006/main" noChangeAspect="1"/>
+            </wp:cNvGraphicFramePr>
+            <a:graphic xmlns:a="http://schemas.openxmlformats.org/drawingml/2006/main">
+              <a:graphicData uri="http://schemas.openxmlformats.org/drawingml/2006/picture">
+                <pic:pic xmlns:pic="http://schemas.openxmlformats.org/drawingml/2006/picture">
+                  <pic:nvPicPr>
+                    <pic:cNvPr id="0" name="Prèvia Flashcards.jpg"/>
+                    <pic:cNvPicPr/>
+                  </pic:nvPicPr>
+                  <pic:blipFill>
+                    <a:blip r:embed="rId54"/>
+                    <a:stretch>
+                      <a:fillRect/>
+                    </a:stretch>
+                  </pic:blipFill>
+                  <pic:spPr>
+                    <a:xfrm>
+                      <a:off x="0" y="0"/>
+                      <a:ext cx="2340864" cy="4584192"/>
+                    </a:xfrm>
+                    <a:prstGeom prst="rect">
+                      <a:avLst/>
+                    </a:prstGeom>
+                  </pic:spPr>
+                </pic:pic>
+              </a:graphicData>
+            </a:graphic>
+          </wp:inline>
+        </w:drawing>
+      </w:r>
+    </w:p>
+    <w:p>
+      <w:pPr>
+        <w:pStyle w:val="Illustracionsnumerades"/>
+      </w:pPr>
+      <w:r>
+        <w:t>Pantalla prèvia a l’inici de l’exercici per a escollir una llista</w:t>
+      </w:r>
+    </w:p>
+    <w:p>
+      <w:pPr>
+        <w:jc w:val="center"/>
+        <w:rPr>
+          <w:rStyle w:val="SubtleReference"/>
+        </w:rPr>
+      </w:pPr>
+    </w:p>
+    <w:p>
+      <w:pPr>
+        <w:jc w:val="center"/>
+        <w:rPr>
+          <w:rStyle w:val="SubtleReference"/>
+        </w:rPr>
+      </w:pPr>
+      <w:r>
+        <w:rPr>
+          <w:rFonts w:asciiTheme="minorHAnsi" w:eastAsiaTheme="minorEastAsia" w:hAnsiTheme="minorHAnsi" w:cstheme="minorBidi"/>
+          <w:i/>
+          <w:iCs/>
+          <w:noProof/>
+          <w:color w:val="0B759B" w:themeColor="accent2" w:themeShade="7F"/>
+          <w:lang w:val="en-US" w:bidi="ar-SA"/>
+        </w:rPr>
+        <w:lastRenderedPageBreak/>
+        <w:drawing>
+          <wp:inline distT="0" distB="0" distL="0" distR="0" wp14:anchorId="30AD2F79" wp14:editId="7F030221">
+            <wp:extent cx="2340864" cy="4584192"/>
+            <wp:effectExtent l="19050" t="0" r="2286" b="0"/>
+            <wp:docPr id="33" name="31 Imagen" descr="Flashcards.jpg"/>
+            <wp:cNvGraphicFramePr>
+              <a:graphicFrameLocks xmlns:a="http://schemas.openxmlformats.org/drawingml/2006/main" noChangeAspect="1"/>
+            </wp:cNvGraphicFramePr>
+            <a:graphic xmlns:a="http://schemas.openxmlformats.org/drawingml/2006/main">
+              <a:graphicData uri="http://schemas.openxmlformats.org/drawingml/2006/picture">
+                <pic:pic xmlns:pic="http://schemas.openxmlformats.org/drawingml/2006/picture">
+                  <pic:nvPicPr>
+                    <pic:cNvPr id="0" name="Flashcards.jpg"/>
+                    <pic:cNvPicPr/>
+                  </pic:nvPicPr>
+                  <pic:blipFill>
+                    <a:blip r:embed="rId55"/>
+                    <a:stretch>
+                      <a:fillRect/>
+                    </a:stretch>
+                  </pic:blipFill>
+                  <pic:spPr>
+                    <a:xfrm>
+                      <a:off x="0" y="0"/>
+                      <a:ext cx="2340864" cy="4584192"/>
+                    </a:xfrm>
+                    <a:prstGeom prst="rect">
+                      <a:avLst/>
+                    </a:prstGeom>
+                  </pic:spPr>
+                </pic:pic>
+              </a:graphicData>
+            </a:graphic>
+          </wp:inline>
+        </w:drawing>
+      </w:r>
+      <w:r>
+        <w:rPr>
+          <w:rFonts w:asciiTheme="minorHAnsi" w:eastAsiaTheme="minorEastAsia" w:hAnsiTheme="minorHAnsi" w:cstheme="minorBidi"/>
+          <w:i/>
+          <w:iCs/>
+          <w:noProof/>
+          <w:color w:val="0B759B" w:themeColor="accent2" w:themeShade="7F"/>
+          <w:lang w:val="en-US" w:bidi="ar-SA"/>
+        </w:rPr>
+        <w:drawing>
+          <wp:inline distT="0" distB="0" distL="0" distR="0" wp14:anchorId="3175AFA3" wp14:editId="0ADFDF9A">
+            <wp:extent cx="2340864" cy="4584192"/>
+            <wp:effectExtent l="19050" t="0" r="2286" b="0"/>
+            <wp:docPr id="31" name="30 Imagen" descr="Flashcards Revers.jpg"/>
+            <wp:cNvGraphicFramePr>
+              <a:graphicFrameLocks xmlns:a="http://schemas.openxmlformats.org/drawingml/2006/main" noChangeAspect="1"/>
+            </wp:cNvGraphicFramePr>
+            <a:graphic xmlns:a="http://schemas.openxmlformats.org/drawingml/2006/main">
+              <a:graphicData uri="http://schemas.openxmlformats.org/drawingml/2006/picture">
+                <pic:pic xmlns:pic="http://schemas.openxmlformats.org/drawingml/2006/picture">
+                  <pic:nvPicPr>
+                    <pic:cNvPr id="0" name="Flashcards Revers.jpg"/>
+                    <pic:cNvPicPr/>
+                  </pic:nvPicPr>
+                  <pic:blipFill>
+                    <a:blip r:embed="rId56"/>
+                    <a:stretch>
+                      <a:fillRect/>
+                    </a:stretch>
+                  </pic:blipFill>
+                  <pic:spPr>
+                    <a:xfrm>
+                      <a:off x="0" y="0"/>
+                      <a:ext cx="2340864" cy="4584192"/>
+                    </a:xfrm>
+                    <a:prstGeom prst="rect">
+                      <a:avLst/>
+                    </a:prstGeom>
+                  </pic:spPr>
+                </pic:pic>
+              </a:graphicData>
+            </a:graphic>
+          </wp:inline>
+        </w:drawing>
+      </w:r>
+    </w:p>
+    <w:p>
+      <w:pPr>
+        <w:pStyle w:val="Illustracionsnumerades"/>
+        <w:ind w:left="0" w:firstLine="0"/>
+        <w:rPr>
+          <w:rStyle w:val="SubtleReference"/>
+        </w:rPr>
+      </w:pPr>
+      <w:r>
         <w:t>Pantalles de l’exercici, anvers i revers de la targeta amb el concepte escrit</w:t>
       </w:r>
     </w:p>
@@ -6696,52 +6700,52 @@
       <w:pPr>
         <w:pStyle w:val="Heading2"/>
       </w:pPr>
-      <w:bookmarkStart w:id="21" w:name="_Toc212446152"/>
+      <w:bookmarkStart w:id="20" w:name="_Toc212446152"/>
       <w:r>
         <w:t>D</w:t>
       </w:r>
       <w:r>
         <w:t>isseny preliminar del mòdul del servidor</w:t>
       </w:r>
+      <w:bookmarkEnd w:id="20"/>
+    </w:p>
+    <w:p>
+      <w:pPr>
+        <w:ind w:firstLine="708"/>
+      </w:pPr>
+      <w:r>
+        <w:t>Seguint amb el model MVC exposat anteriorment, ara ens centrarem en el disseny de la part corresponent al servidor.</w:t>
+      </w:r>
+    </w:p>
+    <w:p>
+      <w:pPr>
+        <w:ind w:firstLine="708"/>
+      </w:pPr>
+      <w:r>
+        <w:t xml:space="preserve">La idea és fer disponibles un conjunt de serveis, que seran els que invocaran </w:t>
+      </w:r>
+      <w:r>
+        <w:t>certes</w:t>
+      </w:r>
+      <w:r>
+        <w:t xml:space="preserve"> accions del client. D’aquesta manera, sempre que es vulgui realitzar alguna operació des de les pantalles, aquesta operació serà gestionada pel servidor. Aquesta arquitectura té avantatges i desavantatges, que mostrem a continuació.</w:t>
+      </w:r>
+    </w:p>
+    <w:p>
+      <w:pPr>
+        <w:pStyle w:val="Heading3"/>
+      </w:pPr>
+      <w:bookmarkStart w:id="21" w:name="_Toc212446153"/>
+      <w:r>
+        <w:t>Avantatges de la implementació de les ac</w:t>
+      </w:r>
+      <w:r>
+        <w:t>cions en</w:t>
+      </w:r>
+      <w:r>
+        <w:t xml:space="preserve"> servidor</w:t>
+      </w:r>
       <w:bookmarkEnd w:id="21"/>
-    </w:p>
-    <w:p>
-      <w:pPr>
-        <w:ind w:firstLine="708"/>
-      </w:pPr>
-      <w:r>
-        <w:t>Seguint amb el model MVC exposat anteriorment, ara ens centrarem en el disseny de la part corresponent al servidor.</w:t>
-      </w:r>
-    </w:p>
-    <w:p>
-      <w:pPr>
-        <w:ind w:firstLine="708"/>
-      </w:pPr>
-      <w:r>
-        <w:t xml:space="preserve">La idea és fer disponibles un conjunt de serveis, que seran els que invocaran </w:t>
-      </w:r>
-      <w:r>
-        <w:t>certes</w:t>
-      </w:r>
-      <w:r>
-        <w:t xml:space="preserve"> accions del client. D’aquesta manera, sempre que es vulgui realitzar alguna operació des de les pantalles, aquesta operació serà gestionada pel servidor. Aquesta arquitectura té avantatges i desavantatges, que mostrem a continuació.</w:t>
-      </w:r>
-    </w:p>
-    <w:p>
-      <w:pPr>
-        <w:pStyle w:val="Heading3"/>
-      </w:pPr>
-      <w:bookmarkStart w:id="22" w:name="_Toc212446153"/>
-      <w:r>
-        <w:t>Avantatges de la implementació de les ac</w:t>
-      </w:r>
-      <w:r>
-        <w:t>cions en</w:t>
-      </w:r>
-      <w:r>
-        <w:t xml:space="preserve"> servidor</w:t>
-      </w:r>
-      <w:bookmarkEnd w:id="22"/>
     </w:p>
     <w:p>
       <w:pPr>
@@ -6764,11 +6768,11 @@
         </w:numPr>
       </w:pPr>
       <w:r>
-        <w:t xml:space="preserve">Lleugeresa: menys pes de l’aplicació client. Si volguéssim fer disponible tota la funcionalitat en els clients, això implicaria que aquests s’haurien de baixar totes les </w:t>
+        <w:t xml:space="preserve">Lleugeresa: menys pes de l’aplicació client. Si volguéssim fer disponible tota la funcionalitat en els clients, això implicaria que aquests s’haurien de baixar totes les dades necessàries per fer funcionar el sistema. Això té rellevància tant en el </w:t>
       </w:r>
       <w:r>
         <w:lastRenderedPageBreak/>
-        <w:t>dades necessàries per fer funcionar el sistema. Això té rellevància tant en el consum de dades de l’usuari, com en l’ocupació d’espai en la memòria del dispositiu de l’usuari.</w:t>
+        <w:t>consum de dades de l’usuari, com en l’ocupació d’espai en la memòria del dispositiu de l’usuari.</w:t>
       </w:r>
     </w:p>
     <w:p>
@@ -6799,7 +6803,7 @@
       <w:pPr>
         <w:pStyle w:val="Heading3"/>
       </w:pPr>
-      <w:bookmarkStart w:id="23" w:name="_Toc212446154"/>
+      <w:bookmarkStart w:id="22" w:name="_Toc212446154"/>
       <w:r>
         <w:t>Inconvenients de la</w:t>
       </w:r>
@@ -6809,7 +6813,7 @@
       <w:r>
         <w:t xml:space="preserve"> servidor</w:t>
       </w:r>
-      <w:bookmarkEnd w:id="23"/>
+      <w:bookmarkEnd w:id="22"/>
     </w:p>
     <w:p>
       <w:pPr>
@@ -6842,11 +6846,11 @@
       <w:pPr>
         <w:pStyle w:val="Heading3"/>
       </w:pPr>
-      <w:bookmarkStart w:id="24" w:name="_Toc212446155"/>
+      <w:bookmarkStart w:id="23" w:name="_Toc212446155"/>
       <w:r>
         <w:t>El controlador</w:t>
       </w:r>
-      <w:bookmarkEnd w:id="24"/>
+      <w:bookmarkEnd w:id="23"/>
     </w:p>
     <w:p>
       <w:r>
@@ -6905,11 +6909,11 @@
       <w:pPr>
         <w:pStyle w:val="Heading3"/>
       </w:pPr>
-      <w:bookmarkStart w:id="25" w:name="_Toc212446156"/>
+      <w:bookmarkStart w:id="24" w:name="_Toc212446156"/>
       <w:r>
         <w:t>El Model</w:t>
       </w:r>
-      <w:bookmarkEnd w:id="25"/>
+      <w:bookmarkEnd w:id="24"/>
     </w:p>
     <w:p>
       <w:r>
@@ -6953,18 +6957,17 @@
       <w:pPr>
         <w:pStyle w:val="Heading3"/>
       </w:pPr>
-      <w:bookmarkStart w:id="26" w:name="_Toc212446157"/>
+      <w:bookmarkStart w:id="25" w:name="_Toc212446157"/>
       <w:r>
         <w:t>Els objectes del model</w:t>
       </w:r>
-      <w:bookmarkEnd w:id="26"/>
+      <w:bookmarkEnd w:id="25"/>
     </w:p>
     <w:p>
       <w:pPr>
         <w:ind w:firstLine="1"/>
       </w:pPr>
       <w:r>
-        <w:lastRenderedPageBreak/>
         <w:t xml:space="preserve">Per representar la realitat que ens ocupa, necessitem un </w:t>
       </w:r>
       <w:r>
@@ -6983,6 +6986,7 @@
           <w:noProof/>
           <w:lang w:val="en-US" w:bidi="ar-SA"/>
         </w:rPr>
+        <w:lastRenderedPageBreak/>
         <w:drawing>
           <wp:inline distT="0" distB="0" distL="0" distR="0" wp14:anchorId="0C09AB83" wp14:editId="4A3BE204">
             <wp:extent cx="4347067" cy="1994371"/>
@@ -7001,7 +7005,7 @@
                     </pic:cNvPicPr>
                   </pic:nvPicPr>
                   <pic:blipFill rotWithShape="1">
-                    <a:blip r:embed="rId54">
+                    <a:blip r:embed="rId57">
                       <a:extLst>
                         <a:ext uri="{28A0092B-C50C-407E-A947-70E740481C1C}">
                           <a14:useLocalDpi xmlns:a14="http://schemas.microsoft.com/office/drawing/2010/main" val="0"/>
@@ -7035,6 +7039,8 @@
           </wp:inline>
         </w:drawing>
       </w:r>
+      <w:bookmarkStart w:id="26" w:name="_GoBack"/>
+      <w:bookmarkEnd w:id="26"/>
     </w:p>
     <w:p>
       <w:pPr>
@@ -7057,7 +7063,7 @@
       <w:r>
         <w:t xml:space="preserve"> (</w:t>
       </w:r>
-      <w:hyperlink r:id="rId55" w:history="1">
+      <w:hyperlink r:id="rId58" w:history="1">
         <w:r>
           <w:rPr>
             <w:rStyle w:val="Hyperlink"/>
@@ -7380,7 +7386,6 @@
     </w:p>
     <w:p>
       <w:r>
-        <w:lastRenderedPageBreak/>
         <w:t>Pel que fa a l’emmagatzematge de les dades, hem de tenir en compte que hem de guardar dos tipus d’informacions:</w:t>
       </w:r>
     </w:p>
@@ -7405,6 +7410,7 @@
         </w:numPr>
       </w:pPr>
       <w:r>
+        <w:lastRenderedPageBreak/>
         <w:t>De l’altra, la representació en format àudio de la paraula.</w:t>
       </w:r>
     </w:p>
@@ -7632,7 +7638,6 @@
         </w:tabs>
       </w:pPr>
       <w:r>
-        <w:lastRenderedPageBreak/>
         <w:t xml:space="preserve">D’ara en endavant, parlarem d’un nou terme, </w:t>
       </w:r>
       <w:proofErr w:type="spellStart"/>
@@ -7738,6 +7743,7 @@
         </w:tabs>
       </w:pPr>
       <w:r>
+        <w:lastRenderedPageBreak/>
         <w:t xml:space="preserve">Les peticions de què disposarà la nostra aplicació </w:t>
       </w:r>
       <w:r>
@@ -8372,7 +8378,6 @@
           </w:p>
           <w:p>
             <w:r>
-              <w:lastRenderedPageBreak/>
               <w:t>Els camps que es poden canviar amb aquesta acció són: text de la paraula (en català o en japonès); so de la paraula (en català o en japonès).</w:t>
             </w:r>
           </w:p>
@@ -8394,7 +8399,6 @@
               <w:rPr>
                 <w:b/>
               </w:rPr>
-              <w:lastRenderedPageBreak/>
               <w:t>Paràmetres (</w:t>
             </w:r>
             <w:r>
@@ -8562,6 +8566,7 @@
               <w:rPr>
                 <w:b/>
               </w:rPr>
+              <w:lastRenderedPageBreak/>
               <w:t>Precondicions</w:t>
             </w:r>
           </w:p>
@@ -9198,11 +9203,7 @@
           </w:tcPr>
           <w:p>
             <w:r>
-              <w:t xml:space="preserve">El codi de l’idioma en el qual està escrita la paraula </w:t>
-            </w:r>
-            <w:r>
-              <w:lastRenderedPageBreak/>
-              <w:t>que s’està cercant.</w:t>
+              <w:t>El codi de l’idioma en el qual està escrita la paraula que s’està cercant.</w:t>
             </w:r>
           </w:p>
         </w:tc>
@@ -9223,7 +9224,6 @@
               <w:rPr>
                 <w:b/>
               </w:rPr>
-              <w:lastRenderedPageBreak/>
               <w:t>Precondicions</w:t>
             </w:r>
           </w:p>
@@ -9331,6 +9331,7 @@
               <w:rPr>
                 <w:b/>
               </w:rPr>
+              <w:lastRenderedPageBreak/>
               <w:t>Excepcions</w:t>
             </w:r>
           </w:p>
@@ -9755,8 +9756,9 @@
     </w:tbl>
     <w:p/>
     <w:sectPr>
+      <w:headerReference w:type="default" r:id="rId59"/>
       <w:pgSz w:w="11906" w:h="16838"/>
-      <w:pgMar w:top="1418" w:right="1701" w:bottom="1418" w:left="1701" w:header="709" w:footer="709" w:gutter="0"/>
+      <w:pgMar w:top="1588" w:right="1701" w:bottom="1418" w:left="1701" w:header="709" w:footer="709" w:gutter="0"/>
       <w:cols w:space="708"/>
       <w:docGrid w:linePitch="360"/>
     </w:sectPr>
@@ -9794,7 +9796,17 @@
   <w:p>
     <w:pPr>
       <w:pStyle w:val="Footer"/>
-      <w:jc w:val="center"/>
+      <w:jc w:val="both"/>
+    </w:pPr>
+  </w:p>
+</w:ftr>
+</file>
+
+<file path=word/footer2.xml><?xml version="1.0" encoding="utf-8"?>
+<w:ftr xmlns:wpc="http://schemas.microsoft.com/office/word/2010/wordprocessingCanvas" xmlns:mo="http://schemas.microsoft.com/office/mac/office/2008/main" xmlns:mc="http://schemas.openxmlformats.org/markup-compatibility/2006" xmlns:mv="urn:schemas-microsoft-com:mac:vml" xmlns:o="urn:schemas-microsoft-com:office:office" xmlns:r="http://schemas.openxmlformats.org/officeDocument/2006/relationships" xmlns:m="http://schemas.openxmlformats.org/officeDocument/2006/math" xmlns:v="urn:schemas-microsoft-com:vml" xmlns:wp14="http://schemas.microsoft.com/office/word/2010/wordprocessingDrawing" xmlns:wp="http://schemas.openxmlformats.org/drawingml/2006/wordprocessingDrawing" xmlns:w10="urn:schemas-microsoft-com:office:word" xmlns:w="http://schemas.openxmlformats.org/wordprocessingml/2006/main" xmlns:w14="http://schemas.microsoft.com/office/word/2010/wordml" xmlns:wpg="http://schemas.microsoft.com/office/word/2010/wordprocessingGroup" xmlns:wpi="http://schemas.microsoft.com/office/word/2010/wordprocessingInk" xmlns:wne="http://schemas.microsoft.com/office/word/2006/wordml" xmlns:wps="http://schemas.microsoft.com/office/word/2010/wordprocessingShape" mc:Ignorable="w14 wp14">
+  <w:p>
+    <w:pPr>
+      <w:pStyle w:val="Footer"/>
     </w:pPr>
     <w:r>
       <w:t xml:space="preserve">- Pàgina </w:t>
@@ -9812,7 +9824,7 @@
       <w:rPr>
         <w:noProof/>
       </w:rPr>
-      <w:t>2</w:t>
+      <w:t>27</w:t>
     </w:r>
     <w:r>
       <w:rPr>
@@ -10084,78 +10096,59 @@
   <w:p>
     <w:pPr>
       <w:pStyle w:val="Header"/>
-      <w:rPr>
-        <w:rFonts w:cs="Calibri"/>
-      </w:rPr>
+    </w:pPr>
+  </w:p>
+  <w:p>
+    <w:pPr>
+      <w:pStyle w:val="Header"/>
+    </w:pPr>
+  </w:p>
+</w:hdr>
+</file>
+
+<file path=word/header2.xml><?xml version="1.0" encoding="utf-8"?>
+<w:hdr xmlns:wpc="http://schemas.microsoft.com/office/word/2010/wordprocessingCanvas" xmlns:mo="http://schemas.microsoft.com/office/mac/office/2008/main" xmlns:mc="http://schemas.openxmlformats.org/markup-compatibility/2006" xmlns:mv="urn:schemas-microsoft-com:mac:vml" xmlns:o="urn:schemas-microsoft-com:office:office" xmlns:r="http://schemas.openxmlformats.org/officeDocument/2006/relationships" xmlns:m="http://schemas.openxmlformats.org/officeDocument/2006/math" xmlns:v="urn:schemas-microsoft-com:vml" xmlns:wp14="http://schemas.microsoft.com/office/word/2010/wordprocessingDrawing" xmlns:wp="http://schemas.openxmlformats.org/drawingml/2006/wordprocessingDrawing" xmlns:w10="urn:schemas-microsoft-com:office:word" xmlns:w="http://schemas.openxmlformats.org/wordprocessingml/2006/main" xmlns:w14="http://schemas.microsoft.com/office/word/2010/wordml" xmlns:wpg="http://schemas.microsoft.com/office/word/2010/wordprocessingGroup" xmlns:wpi="http://schemas.microsoft.com/office/word/2010/wordprocessingInk" xmlns:wne="http://schemas.microsoft.com/office/word/2006/wordml" xmlns:wps="http://schemas.microsoft.com/office/word/2010/wordprocessingShape" mc:Ignorable="w14 wp14">
+  <w:p>
+    <w:pPr>
+      <w:pStyle w:val="Header"/>
     </w:pPr>
     <w:r>
       <w:rPr>
-        <w:rFonts w:cs="Calibri"/>
         <w:b/>
       </w:rPr>
       <w:t>PAC 1</w:t>
     </w:r>
     <w:r>
-      <w:rPr>
-        <w:rFonts w:cs="Calibri"/>
-      </w:rPr>
       <w:tab/>
     </w:r>
     <w:r>
-      <w:rPr>
-        <w:rFonts w:cs="Calibri"/>
-      </w:rPr>
       <w:tab/>
       <w:t xml:space="preserve">UOC. PFC. </w:t>
     </w:r>
     <w:r>
-      <w:rPr>
-        <w:rFonts w:cs="Calibri"/>
-      </w:rPr>
       <w:t>Gener 2013</w:t>
     </w:r>
   </w:p>
   <w:p>
     <w:pPr>
       <w:pStyle w:val="Header"/>
-      <w:rPr>
-        <w:rFonts w:cs="Calibri"/>
-      </w:rPr>
     </w:pPr>
     <w:r>
-      <w:rPr>
-        <w:rFonts w:cs="Calibri"/>
-      </w:rPr>
       <w:t>Estudiant</w:t>
     </w:r>
     <w:r>
-      <w:rPr>
-        <w:rFonts w:cs="Calibri"/>
-      </w:rPr>
       <w:t>s</w:t>
     </w:r>
     <w:r>
-      <w:rPr>
-        <w:rFonts w:cs="Calibri"/>
-      </w:rPr>
       <w:t>:</w:t>
     </w:r>
     <w:r>
-      <w:rPr>
-        <w:rFonts w:cs="Calibri"/>
-      </w:rPr>
       <w:tab/>
     </w:r>
     <w:r>
-      <w:rPr>
-        <w:rFonts w:cs="Calibri"/>
-      </w:rPr>
       <w:tab/>
     </w:r>
     <w:r>
-      <w:rPr>
-        <w:rFonts w:cs="Calibri"/>
-      </w:rPr>
       <w:t>Consultor:</w:t>
     </w:r>
   </w:p>
@@ -10165,39 +10158,27 @@
     </w:pPr>
     <w:r>
       <w:rPr>
-        <w:rFonts w:cs="Calibri"/>
         <w:i/>
       </w:rPr>
       <w:t xml:space="preserve">Capell Brufau, Eduard </w:t>
     </w:r>
     <w:r>
-      <w:rPr>
-        <w:rFonts w:cs="Calibri"/>
-      </w:rPr>
       <w:t xml:space="preserve">– </w:t>
     </w:r>
     <w:r>
       <w:rPr>
-        <w:rFonts w:cs="Calibri"/>
         <w:i/>
       </w:rPr>
       <w:t>Lorca Sans, Salvador</w:t>
     </w:r>
     <w:r>
-      <w:rPr>
-        <w:rFonts w:cs="Calibri"/>
-      </w:rPr>
       <w:tab/>
     </w:r>
     <w:r>
-      <w:rPr>
-        <w:rFonts w:cs="Calibri"/>
-      </w:rPr>
       <w:tab/>
     </w:r>
     <w:r>
       <w:rPr>
-        <w:rFonts w:cs="Calibri"/>
         <w:i/>
       </w:rPr>
       <w:t xml:space="preserve">Roset </w:t>
@@ -10205,7 +10186,6 @@
     <w:proofErr w:type="spellStart"/>
     <w:r>
       <w:rPr>
-        <w:rFonts w:cs="Calibri"/>
         <w:i/>
       </w:rPr>
       <w:t>Mayals</w:t>
@@ -10213,21 +10193,180 @@
     <w:proofErr w:type="spellEnd"/>
     <w:r>
       <w:rPr>
-        <w:rFonts w:cs="Calibri"/>
         <w:i/>
       </w:rPr>
       <w:t>, Roman</w:t>
+    </w:r>
+  </w:p>
+</w:hdr>
+</file>
+
+<file path=word/header3.xml><?xml version="1.0" encoding="utf-8"?>
+<w:hdr xmlns:wpc="http://schemas.microsoft.com/office/word/2010/wordprocessingCanvas" xmlns:mo="http://schemas.microsoft.com/office/mac/office/2008/main" xmlns:mc="http://schemas.openxmlformats.org/markup-compatibility/2006" xmlns:mv="urn:schemas-microsoft-com:mac:vml" xmlns:o="urn:schemas-microsoft-com:office:office" xmlns:r="http://schemas.openxmlformats.org/officeDocument/2006/relationships" xmlns:m="http://schemas.openxmlformats.org/officeDocument/2006/math" xmlns:v="urn:schemas-microsoft-com:vml" xmlns:wp14="http://schemas.microsoft.com/office/word/2010/wordprocessingDrawing" xmlns:wp="http://schemas.openxmlformats.org/drawingml/2006/wordprocessingDrawing" xmlns:w10="urn:schemas-microsoft-com:office:word" xmlns:w="http://schemas.openxmlformats.org/wordprocessingml/2006/main" xmlns:w14="http://schemas.microsoft.com/office/word/2010/wordml" xmlns:wpg="http://schemas.microsoft.com/office/word/2010/wordprocessingGroup" xmlns:wpi="http://schemas.microsoft.com/office/word/2010/wordprocessingInk" xmlns:wne="http://schemas.microsoft.com/office/word/2006/wordml" xmlns:wps="http://schemas.microsoft.com/office/word/2010/wordprocessingShape" mc:Ignorable="w14 wp14">
+  <w:p>
+    <w:pPr>
+      <w:pStyle w:val="Header"/>
+      <w:tabs>
+        <w:tab w:val="clear" w:pos="4252"/>
+        <w:tab w:val="clear" w:pos="8504"/>
+        <w:tab w:val="center" w:pos="7088"/>
+        <w:tab w:val="right" w:pos="13892"/>
+      </w:tabs>
+      <w:jc w:val="left"/>
+    </w:pPr>
+    <w:r>
+      <w:rPr>
+        <w:b/>
+      </w:rPr>
+      <w:t>PAC 1</w:t>
+    </w:r>
+    <w:r>
+      <w:tab/>
+    </w:r>
+    <w:r>
+      <w:tab/>
+      <w:t xml:space="preserve">UOC. PFC. </w:t>
+    </w:r>
+    <w:r>
+      <w:t>Gener 2013</w:t>
     </w:r>
   </w:p>
   <w:p>
     <w:pPr>
       <w:pStyle w:val="Header"/>
+      <w:tabs>
+        <w:tab w:val="clear" w:pos="4252"/>
+        <w:tab w:val="clear" w:pos="8504"/>
+        <w:tab w:val="center" w:pos="7088"/>
+        <w:tab w:val="right" w:pos="13892"/>
+      </w:tabs>
+      <w:jc w:val="left"/>
     </w:pPr>
+    <w:r>
+      <w:t>Estudiants:</w:t>
+    </w:r>
+    <w:r>
+      <w:tab/>
+    </w:r>
+    <w:r>
+      <w:tab/>
+      <w:t>Consultor:</w:t>
+    </w:r>
   </w:p>
   <w:p>
     <w:pPr>
       <w:pStyle w:val="Header"/>
+      <w:tabs>
+        <w:tab w:val="clear" w:pos="4252"/>
+        <w:tab w:val="clear" w:pos="8504"/>
+        <w:tab w:val="center" w:pos="7088"/>
+        <w:tab w:val="right" w:pos="13892"/>
+      </w:tabs>
+      <w:jc w:val="left"/>
     </w:pPr>
+    <w:r>
+      <w:t>Capell Brufau, Eduard – Lorca Sans, Salvador</w:t>
+    </w:r>
+    <w:r>
+      <w:tab/>
+    </w:r>
+    <w:r>
+      <w:tab/>
+      <w:t xml:space="preserve">Roset </w:t>
+    </w:r>
+    <w:proofErr w:type="spellStart"/>
+    <w:r>
+      <w:t>Mayals</w:t>
+    </w:r>
+    <w:proofErr w:type="spellEnd"/>
+    <w:r>
+      <w:t>, Roman</w:t>
+    </w:r>
+  </w:p>
+</w:hdr>
+</file>
+
+<file path=word/header4.xml><?xml version="1.0" encoding="utf-8"?>
+<w:hdr xmlns:wpc="http://schemas.microsoft.com/office/word/2010/wordprocessingCanvas" xmlns:mo="http://schemas.microsoft.com/office/mac/office/2008/main" xmlns:mc="http://schemas.openxmlformats.org/markup-compatibility/2006" xmlns:mv="urn:schemas-microsoft-com:mac:vml" xmlns:o="urn:schemas-microsoft-com:office:office" xmlns:r="http://schemas.openxmlformats.org/officeDocument/2006/relationships" xmlns:m="http://schemas.openxmlformats.org/officeDocument/2006/math" xmlns:v="urn:schemas-microsoft-com:vml" xmlns:wp14="http://schemas.microsoft.com/office/word/2010/wordprocessingDrawing" xmlns:wp="http://schemas.openxmlformats.org/drawingml/2006/wordprocessingDrawing" xmlns:w10="urn:schemas-microsoft-com:office:word" xmlns:w="http://schemas.openxmlformats.org/wordprocessingml/2006/main" xmlns:w14="http://schemas.microsoft.com/office/word/2010/wordml" xmlns:wpg="http://schemas.microsoft.com/office/word/2010/wordprocessingGroup" xmlns:wpi="http://schemas.microsoft.com/office/word/2010/wordprocessingInk" xmlns:wne="http://schemas.microsoft.com/office/word/2006/wordml" xmlns:wps="http://schemas.microsoft.com/office/word/2010/wordprocessingShape" mc:Ignorable="w14 wp14">
+  <w:p>
+    <w:pPr>
+      <w:pStyle w:val="Header"/>
+      <w:tabs>
+        <w:tab w:val="clear" w:pos="4252"/>
+        <w:tab w:val="clear" w:pos="8504"/>
+        <w:tab w:val="center" w:pos="4253"/>
+        <w:tab w:val="right" w:pos="8505"/>
+      </w:tabs>
+      <w:jc w:val="left"/>
+    </w:pPr>
+    <w:r>
+      <w:rPr>
+        <w:b/>
+      </w:rPr>
+      <w:t>PAC 1</w:t>
+    </w:r>
+    <w:r>
+      <w:tab/>
+    </w:r>
+    <w:r>
+      <w:tab/>
+      <w:t xml:space="preserve">UOC. PFC. </w:t>
+    </w:r>
+    <w:r>
+      <w:t>Gener 2013</w:t>
+    </w:r>
+  </w:p>
+  <w:p>
+    <w:pPr>
+      <w:pStyle w:val="Header"/>
+      <w:tabs>
+        <w:tab w:val="clear" w:pos="4252"/>
+        <w:tab w:val="clear" w:pos="8504"/>
+        <w:tab w:val="center" w:pos="4253"/>
+        <w:tab w:val="right" w:pos="8505"/>
+      </w:tabs>
+      <w:jc w:val="left"/>
+    </w:pPr>
+    <w:r>
+      <w:t>Estudiants:</w:t>
+    </w:r>
+    <w:r>
+      <w:tab/>
+    </w:r>
+    <w:r>
+      <w:tab/>
+      <w:t>Consultor:</w:t>
+    </w:r>
+  </w:p>
+  <w:p>
+    <w:pPr>
+      <w:pStyle w:val="Header"/>
+      <w:tabs>
+        <w:tab w:val="clear" w:pos="4252"/>
+        <w:tab w:val="clear" w:pos="8504"/>
+        <w:tab w:val="center" w:pos="4253"/>
+        <w:tab w:val="right" w:pos="8505"/>
+      </w:tabs>
+      <w:jc w:val="left"/>
+    </w:pPr>
+    <w:r>
+      <w:t>Capell Brufau, Eduard – Lorca Sans, Salvador</w:t>
+    </w:r>
+    <w:r>
+      <w:tab/>
+    </w:r>
+    <w:r>
+      <w:tab/>
+      <w:t xml:space="preserve">Roset </w:t>
+    </w:r>
+    <w:proofErr w:type="spellStart"/>
+    <w:r>
+      <w:t>Mayals</w:t>
+    </w:r>
+    <w:proofErr w:type="spellEnd"/>
+    <w:r>
+      <w:t>, Roman</w:t>
+    </w:r>
   </w:p>
 </w:hdr>
 </file>
@@ -12904,6 +13043,119 @@
     </w:lvl>
   </w:abstractNum>
   <w:abstractNum w:abstractNumId="25">
+    <w:nsid w:val="74FC2D0B"/>
+    <w:multiLevelType w:val="multilevel"/>
+    <w:tmpl w:val="D54AF454"/>
+    <w:lvl w:ilvl="0">
+      <w:start w:val="1"/>
+      <w:numFmt w:val="decimal"/>
+      <w:lvlText w:val="Capítol %1: "/>
+      <w:lvlJc w:val="left"/>
+      <w:pPr>
+        <w:ind w:left="360" w:hanging="360"/>
+      </w:pPr>
+      <w:rPr>
+        <w:rFonts w:hint="default"/>
+      </w:rPr>
+    </w:lvl>
+    <w:lvl w:ilvl="1">
+      <w:start w:val="1"/>
+      <w:numFmt w:val="decimal"/>
+      <w:lvlText w:val="%1.%2."/>
+      <w:lvlJc w:val="left"/>
+      <w:pPr>
+        <w:ind w:left="792" w:hanging="432"/>
+      </w:pPr>
+      <w:rPr>
+        <w:rFonts w:hint="default"/>
+      </w:rPr>
+    </w:lvl>
+    <w:lvl w:ilvl="2">
+      <w:start w:val="1"/>
+      <w:numFmt w:val="decimal"/>
+      <w:lvlText w:val="%1.%2.%3."/>
+      <w:lvlJc w:val="left"/>
+      <w:pPr>
+        <w:ind w:left="1224" w:hanging="504"/>
+      </w:pPr>
+      <w:rPr>
+        <w:rFonts w:hint="default"/>
+      </w:rPr>
+    </w:lvl>
+    <w:lvl w:ilvl="3">
+      <w:start w:val="1"/>
+      <w:numFmt w:val="decimal"/>
+      <w:lvlText w:val="%1.%2.%3.%4."/>
+      <w:lvlJc w:val="left"/>
+      <w:pPr>
+        <w:ind w:left="1728" w:hanging="648"/>
+      </w:pPr>
+      <w:rPr>
+        <w:rFonts w:hint="default"/>
+      </w:rPr>
+    </w:lvl>
+    <w:lvl w:ilvl="4">
+      <w:start w:val="1"/>
+      <w:numFmt w:val="decimal"/>
+      <w:lvlText w:val="%1.%2.%3.%4.%5."/>
+      <w:lvlJc w:val="left"/>
+      <w:pPr>
+        <w:ind w:left="2232" w:hanging="792"/>
+      </w:pPr>
+      <w:rPr>
+        <w:rFonts w:hint="default"/>
+      </w:rPr>
+    </w:lvl>
+    <w:lvl w:ilvl="5">
+      <w:start w:val="1"/>
+      <w:numFmt w:val="decimal"/>
+      <w:lvlText w:val="%1.%2.%3.%4.%5.%6."/>
+      <w:lvlJc w:val="left"/>
+      <w:pPr>
+        <w:ind w:left="2736" w:hanging="936"/>
+      </w:pPr>
+      <w:rPr>
+        <w:rFonts w:hint="default"/>
+      </w:rPr>
+    </w:lvl>
+    <w:lvl w:ilvl="6">
+      <w:start w:val="1"/>
+      <w:numFmt w:val="decimal"/>
+      <w:lvlText w:val="%1.%2.%3.%4.%5.%6.%7."/>
+      <w:lvlJc w:val="left"/>
+      <w:pPr>
+        <w:ind w:left="3240" w:hanging="1080"/>
+      </w:pPr>
+      <w:rPr>
+        <w:rFonts w:hint="default"/>
+      </w:rPr>
+    </w:lvl>
+    <w:lvl w:ilvl="7">
+      <w:start w:val="1"/>
+      <w:numFmt w:val="decimal"/>
+      <w:lvlText w:val="%1.%2.%3.%4.%5.%6.%7.%8."/>
+      <w:lvlJc w:val="left"/>
+      <w:pPr>
+        <w:ind w:left="3744" w:hanging="1224"/>
+      </w:pPr>
+      <w:rPr>
+        <w:rFonts w:hint="default"/>
+      </w:rPr>
+    </w:lvl>
+    <w:lvl w:ilvl="8">
+      <w:start w:val="1"/>
+      <w:numFmt w:val="decimal"/>
+      <w:lvlText w:val="%1.%2.%3.%4.%5.%6.%7.%8.%9."/>
+      <w:lvlJc w:val="left"/>
+      <w:pPr>
+        <w:ind w:left="4320" w:hanging="1440"/>
+      </w:pPr>
+      <w:rPr>
+        <w:rFonts w:hint="default"/>
+      </w:rPr>
+    </w:lvl>
+  </w:abstractNum>
+  <w:abstractNum w:abstractNumId="26">
     <w:nsid w:val="7B5A7F87"/>
     <w:multiLevelType w:val="multilevel"/>
     <w:tmpl w:val="00DEC56C"/>
@@ -13017,7 +13269,7 @@
       </w:rPr>
     </w:lvl>
   </w:abstractNum>
-  <w:abstractNum w:abstractNumId="26">
+  <w:abstractNum w:abstractNumId="27">
     <w:nsid w:val="7BEE2521"/>
     <w:multiLevelType w:val="multilevel"/>
     <w:tmpl w:val="18C22CAC"/>
@@ -13131,7 +13383,7 @@
       </w:rPr>
     </w:lvl>
   </w:abstractNum>
-  <w:abstractNum w:abstractNumId="27">
+  <w:abstractNum w:abstractNumId="28">
     <w:nsid w:val="7CF17FE4"/>
     <w:multiLevelType w:val="multilevel"/>
     <w:tmpl w:val="13BC98F0"/>
@@ -13245,7 +13497,120 @@
       </w:rPr>
     </w:lvl>
   </w:abstractNum>
-  <w:abstractNum w:abstractNumId="28">
+  <w:abstractNum w:abstractNumId="29">
+    <w:nsid w:val="7D9758A6"/>
+    <w:multiLevelType w:val="multilevel"/>
+    <w:tmpl w:val="D54AF454"/>
+    <w:lvl w:ilvl="0">
+      <w:start w:val="1"/>
+      <w:numFmt w:val="decimal"/>
+      <w:lvlText w:val="Capítol %1: "/>
+      <w:lvlJc w:val="left"/>
+      <w:pPr>
+        <w:ind w:left="360" w:hanging="360"/>
+      </w:pPr>
+      <w:rPr>
+        <w:rFonts w:hint="default"/>
+      </w:rPr>
+    </w:lvl>
+    <w:lvl w:ilvl="1">
+      <w:start w:val="1"/>
+      <w:numFmt w:val="decimal"/>
+      <w:lvlText w:val="%1.%2."/>
+      <w:lvlJc w:val="left"/>
+      <w:pPr>
+        <w:ind w:left="792" w:hanging="432"/>
+      </w:pPr>
+      <w:rPr>
+        <w:rFonts w:hint="default"/>
+      </w:rPr>
+    </w:lvl>
+    <w:lvl w:ilvl="2">
+      <w:start w:val="1"/>
+      <w:numFmt w:val="decimal"/>
+      <w:lvlText w:val="%1.%2.%3."/>
+      <w:lvlJc w:val="left"/>
+      <w:pPr>
+        <w:ind w:left="1224" w:hanging="504"/>
+      </w:pPr>
+      <w:rPr>
+        <w:rFonts w:hint="default"/>
+      </w:rPr>
+    </w:lvl>
+    <w:lvl w:ilvl="3">
+      <w:start w:val="1"/>
+      <w:numFmt w:val="decimal"/>
+      <w:lvlText w:val="%1.%2.%3.%4."/>
+      <w:lvlJc w:val="left"/>
+      <w:pPr>
+        <w:ind w:left="1728" w:hanging="648"/>
+      </w:pPr>
+      <w:rPr>
+        <w:rFonts w:hint="default"/>
+      </w:rPr>
+    </w:lvl>
+    <w:lvl w:ilvl="4">
+      <w:start w:val="1"/>
+      <w:numFmt w:val="decimal"/>
+      <w:lvlText w:val="%1.%2.%3.%4.%5."/>
+      <w:lvlJc w:val="left"/>
+      <w:pPr>
+        <w:ind w:left="2232" w:hanging="792"/>
+      </w:pPr>
+      <w:rPr>
+        <w:rFonts w:hint="default"/>
+      </w:rPr>
+    </w:lvl>
+    <w:lvl w:ilvl="5">
+      <w:start w:val="1"/>
+      <w:numFmt w:val="decimal"/>
+      <w:lvlText w:val="%1.%2.%3.%4.%5.%6."/>
+      <w:lvlJc w:val="left"/>
+      <w:pPr>
+        <w:ind w:left="2736" w:hanging="936"/>
+      </w:pPr>
+      <w:rPr>
+        <w:rFonts w:hint="default"/>
+      </w:rPr>
+    </w:lvl>
+    <w:lvl w:ilvl="6">
+      <w:start w:val="1"/>
+      <w:numFmt w:val="decimal"/>
+      <w:lvlText w:val="%1.%2.%3.%4.%5.%6.%7."/>
+      <w:lvlJc w:val="left"/>
+      <w:pPr>
+        <w:ind w:left="3240" w:hanging="1080"/>
+      </w:pPr>
+      <w:rPr>
+        <w:rFonts w:hint="default"/>
+      </w:rPr>
+    </w:lvl>
+    <w:lvl w:ilvl="7">
+      <w:start w:val="1"/>
+      <w:numFmt w:val="decimal"/>
+      <w:lvlText w:val="%1.%2.%3.%4.%5.%6.%7.%8."/>
+      <w:lvlJc w:val="left"/>
+      <w:pPr>
+        <w:ind w:left="3744" w:hanging="1224"/>
+      </w:pPr>
+      <w:rPr>
+        <w:rFonts w:hint="default"/>
+      </w:rPr>
+    </w:lvl>
+    <w:lvl w:ilvl="8">
+      <w:start w:val="1"/>
+      <w:numFmt w:val="decimal"/>
+      <w:lvlText w:val="%1.%2.%3.%4.%5.%6.%7.%8.%9."/>
+      <w:lvlJc w:val="left"/>
+      <w:pPr>
+        <w:ind w:left="4320" w:hanging="1440"/>
+      </w:pPr>
+      <w:rPr>
+        <w:rFonts w:hint="default"/>
+      </w:rPr>
+    </w:lvl>
+  </w:abstractNum>
+  <w:abstractNum w:abstractNumId="30">
     <w:nsid w:val="7DB009F8"/>
     <w:multiLevelType w:val="hybridMultilevel"/>
     <w:tmpl w:val="26C60406"/>
@@ -13389,7 +13754,7 @@
     <w:abstractNumId w:val="0"/>
   </w:num>
   <w:num w:numId="11">
-    <w:abstractNumId w:val="28"/>
+    <w:abstractNumId w:val="30"/>
   </w:num>
   <w:num w:numId="12">
     <w:abstractNumId w:val="8"/>
@@ -13425,7 +13790,7 @@
     <w:abstractNumId w:val="16"/>
   </w:num>
   <w:num w:numId="23">
-    <w:abstractNumId w:val="25"/>
+    <w:abstractNumId w:val="26"/>
   </w:num>
   <w:num w:numId="24">
     <w:abstractNumId w:val="12"/>
@@ -13434,19 +13799,25 @@
     <w:abstractNumId w:val="9"/>
   </w:num>
   <w:num w:numId="26">
-    <w:abstractNumId w:val="27"/>
+    <w:abstractNumId w:val="28"/>
   </w:num>
   <w:num w:numId="27">
     <w:abstractNumId w:val="16"/>
   </w:num>
   <w:num w:numId="28">
-    <w:abstractNumId w:val="26"/>
+    <w:abstractNumId w:val="27"/>
   </w:num>
   <w:num w:numId="29">
     <w:abstractNumId w:val="14"/>
   </w:num>
   <w:num w:numId="30">
     <w:abstractNumId w:val="3"/>
+  </w:num>
+  <w:num w:numId="31">
+    <w:abstractNumId w:val="29"/>
+  </w:num>
+  <w:num w:numId="32">
+    <w:abstractNumId w:val="25"/>
   </w:num>
 </w:numbering>
 </file>
@@ -13968,42 +14339,56 @@
     <w:basedOn w:val="Normal"/>
     <w:link w:val="HeaderChar"/>
     <w:unhideWhenUsed/>
-    <w:rsid w:val="00D75F0C"/>
+    <w:rsid w:val="000D394D"/>
     <w:pPr>
       <w:tabs>
         <w:tab w:val="center" w:pos="4252"/>
         <w:tab w:val="right" w:pos="8504"/>
       </w:tabs>
       <w:spacing w:after="0" w:line="240" w:lineRule="auto"/>
+      <w:jc w:val="center"/>
     </w:pPr>
+    <w:rPr>
+      <w:sz w:val="18"/>
+    </w:rPr>
   </w:style>
   <w:style w:type="character" w:customStyle="1" w:styleId="HeaderChar">
     <w:name w:val="Header Char"/>
     <w:basedOn w:val="DefaultParagraphFont"/>
     <w:link w:val="Header"/>
-    <w:uiPriority w:val="99"/>
-    <w:rsid w:val="00D75F0C"/>
+    <w:rsid w:val="000D394D"/>
+    <w:rPr>
+      <w:sz w:val="18"/>
+      <w:lang w:val="ca-ES"/>
+    </w:rPr>
   </w:style>
   <w:style w:type="paragraph" w:styleId="Footer">
     <w:name w:val="footer"/>
     <w:basedOn w:val="Normal"/>
     <w:link w:val="FooterChar"/>
     <w:unhideWhenUsed/>
-    <w:rsid w:val="00D75F0C"/>
+    <w:rsid w:val="000D394D"/>
     <w:pPr>
       <w:tabs>
         <w:tab w:val="center" w:pos="4252"/>
         <w:tab w:val="right" w:pos="8504"/>
       </w:tabs>
       <w:spacing w:after="0" w:line="240" w:lineRule="auto"/>
+      <w:jc w:val="center"/>
     </w:pPr>
+    <w:rPr>
+      <w:sz w:val="18"/>
+    </w:rPr>
   </w:style>
   <w:style w:type="character" w:customStyle="1" w:styleId="FooterChar">
     <w:name w:val="Footer Char"/>
     <w:basedOn w:val="DefaultParagraphFont"/>
     <w:link w:val="Footer"/>
-    <w:uiPriority w:val="99"/>
-    <w:rsid w:val="00D75F0C"/>
+    <w:rsid w:val="000D394D"/>
+    <w:rPr>
+      <w:sz w:val="18"/>
+      <w:lang w:val="ca-ES"/>
+    </w:rPr>
   </w:style>
   <w:style w:type="paragraph" w:styleId="BalloonText">
     <w:name w:val="Balloon Text"/>
@@ -14589,6 +14974,30 @@
       <w:color w:val="266187"/>
     </w:rPr>
   </w:style>
+  <w:style w:type="paragraph" w:customStyle="1" w:styleId="MainTitle">
+    <w:name w:val="Main Title"/>
+    <w:basedOn w:val="Title"/>
+    <w:link w:val="MainTitleChar"/>
+    <w:qFormat/>
+    <w:rsid w:val="000D394D"/>
+    <w:rPr>
+      <w:sz w:val="72"/>
+    </w:rPr>
+  </w:style>
+  <w:style w:type="character" w:customStyle="1" w:styleId="MainTitleChar">
+    <w:name w:val="Main Title Char"/>
+    <w:basedOn w:val="TitleChar"/>
+    <w:link w:val="MainTitle"/>
+    <w:rsid w:val="000D394D"/>
+    <w:rPr>
+      <w:caps/>
+      <w:color w:val="0B769D" w:themeColor="accent2" w:themeShade="80"/>
+      <w:spacing w:val="50"/>
+      <w:sz w:val="72"/>
+      <w:szCs w:val="44"/>
+      <w:lang w:val="ca-ES"/>
+    </w:rPr>
+  </w:style>
 </w:styles>
 </file>
 
@@ -15083,7 +15492,7 @@
 </file>
 
 <file path=customXml/itemProps1.xml><?xml version="1.0" encoding="utf-8"?>
-<ds:datastoreItem xmlns:ds="http://schemas.openxmlformats.org/officeDocument/2006/customXml" ds:itemID="{B8FBC849-4BE1-5247-9CB5-4FCEF8461A6B}">
+<ds:datastoreItem xmlns:ds="http://schemas.openxmlformats.org/officeDocument/2006/customXml" ds:itemID="{7A37657C-DDA8-444E-B977-72E24505741C}">
   <ds:schemaRefs>
     <ds:schemaRef ds:uri="http://schemas.openxmlformats.org/officeDocument/2006/bibliography"/>
   </ds:schemaRefs>

</xml_diff>

<commit_message>
Apartat recursos a la memòria. Codi font comprimit. Codi binari.
</commit_message>
<xml_diff>
--- a/Memoria/Memoria_Eduard/CapellBrufauEduardMemoriaPFC.docx
+++ b/Memoria/Memoria_Eduard/CapellBrufauEduardMemoriaPFC.docx
@@ -9280,21 +9280,7 @@
             <w:rStyle w:val="Hyperlink"/>
             <w:noProof/>
           </w:rPr>
-          <w:t>Consulta de registres a la bas</w:t>
-        </w:r>
-        <w:r>
-          <w:rPr>
-            <w:rStyle w:val="Hyperlink"/>
-            <w:noProof/>
-          </w:rPr>
-          <w:t>e</w:t>
-        </w:r>
-        <w:r>
-          <w:rPr>
-            <w:rStyle w:val="Hyperlink"/>
-            <w:noProof/>
-          </w:rPr>
-          <w:t xml:space="preserve"> de dades, amb la paraula recent creada</w:t>
+          <w:t>Consulta de registres a la base de dades, amb la paraula recent creada</w:t>
         </w:r>
         <w:r>
           <w:rPr>
@@ -34440,12 +34426,7 @@
     </w:p>
     <w:p>
       <w:r>
-        <w:t>Si, en canvi, haguéssim intentat consultar una paraula que no existia, haguéssim obtingut aquesta r</w:t>
-      </w:r>
-      <w:bookmarkStart w:id="122" w:name="_GoBack"/>
-      <w:bookmarkEnd w:id="122"/>
-      <w:r>
-        <w:t>esposta:</w:t>
+        <w:t>Si, en canvi, haguéssim intentat consultar una paraula que no existia, haguéssim obtingut aquesta resposta:</w:t>
       </w:r>
     </w:p>
     <w:p>
@@ -34507,11 +34488,11 @@
       <w:pPr>
         <w:pStyle w:val="Illustracionsnumerades"/>
       </w:pPr>
-      <w:bookmarkStart w:id="123" w:name="_Toc344483593"/>
+      <w:bookmarkStart w:id="122" w:name="_Toc344483593"/>
       <w:r>
         <w:t>Resposta a petició de paraula per ID sense resultat</w:t>
       </w:r>
-      <w:bookmarkEnd w:id="123"/>
+      <w:bookmarkEnd w:id="122"/>
     </w:p>
     <w:p>
       <w:r>
@@ -34816,35 +34797,202 @@
       <w:pPr>
         <w:pStyle w:val="Heading3"/>
       </w:pPr>
-      <w:bookmarkStart w:id="124" w:name="_Toc218832143"/>
+      <w:bookmarkStart w:id="123" w:name="_Toc218832143"/>
       <w:r>
         <w:t>Llicència del mòdul del servidor</w:t>
       </w:r>
+      <w:bookmarkEnd w:id="123"/>
+    </w:p>
+    <w:p>
+      <w:r>
+        <w:t>El codi font del mòdul del servidor es distribueix sota la llicència Apache License 2.0 (</w:t>
+      </w:r>
+      <w:hyperlink r:id="rId109" w:history="1">
+        <w:r>
+          <w:rPr>
+            <w:rStyle w:val="Hyperlink"/>
+          </w:rPr>
+          <w:t>http://www.apache.org/licenses/LICENSE-2.0.html</w:t>
+        </w:r>
+      </w:hyperlink>
+      <w:r>
+        <w:t>).</w:t>
+      </w:r>
+    </w:p>
+    <w:p>
+      <w:r>
+        <w:t>Un fitxer amb la còpia d’aquesta llicència (LICENSE.txt) es distribueix amb el codi font del mòdul del servidor.</w:t>
+      </w:r>
+    </w:p>
+    <w:p>
+      <w:pPr>
+        <w:pStyle w:val="Heading3"/>
+      </w:pPr>
+      <w:r>
+        <w:t>Recursos adjunts</w:t>
+      </w:r>
+    </w:p>
+    <w:p>
+      <w:r>
+        <w:t>Juntament amb aquest document de memòria, s’hi troben els següents recursos adjunts:</w:t>
+      </w:r>
+    </w:p>
+    <w:p>
+      <w:pPr>
+        <w:pStyle w:val="ListParagraph"/>
+        <w:numPr>
+          <w:ilvl w:val="0"/>
+          <w:numId w:val="20"/>
+        </w:numPr>
+      </w:pPr>
+      <w:r>
+        <w:t xml:space="preserve">Codi font: inclou les llibreries utilitzades (fitxers .JAR) i fitxers de configuració. Nom del fitxer: </w:t>
+      </w:r>
+      <w:r>
+        <w:rPr>
+          <w:b/>
+        </w:rPr>
+        <w:t>uocpfc2012_eduard_capell_salvador_lorca_server_source.zip</w:t>
+      </w:r>
+      <w:r>
+        <w:t>.</w:t>
+      </w:r>
+    </w:p>
+    <w:p>
+      <w:pPr>
+        <w:pStyle w:val="ListParagraph"/>
+        <w:numPr>
+          <w:ilvl w:val="0"/>
+          <w:numId w:val="20"/>
+        </w:numPr>
+      </w:pPr>
+      <w:r>
+        <w:t xml:space="preserve">Fitxers binaris: aplicació web, preparada per ser desplegada en un servidor </w:t>
+      </w:r>
+      <w:r>
+        <w:rPr>
+          <w:i/>
+        </w:rPr>
+        <w:t>J2EE compliant</w:t>
+      </w:r>
+      <w:r>
+        <w:t xml:space="preserve"> (recomanem Apache Tomcat versió 7.0.x). Nom del fitxer: </w:t>
+      </w:r>
+      <w:r>
+        <w:rPr>
+          <w:b/>
+        </w:rPr>
+        <w:t>pfc2012.war</w:t>
+      </w:r>
+      <w:r>
+        <w:t>. Si es canvia el nom del fitxer, l’aplicació que es desplegui adoptarà el nom que es triï.</w:t>
+      </w:r>
+    </w:p>
+    <w:p>
+      <w:pPr>
+        <w:pStyle w:val="ListParagraph"/>
+        <w:numPr>
+          <w:ilvl w:val="0"/>
+          <w:numId w:val="20"/>
+        </w:numPr>
+      </w:pPr>
+      <w:r>
+        <w:t xml:space="preserve">Repositori GitHub: </w:t>
+      </w:r>
+      <w:r>
+        <w:t xml:space="preserve">respositori disponible a l’adreça web següent:  </w:t>
+      </w:r>
+      <w:hyperlink r:id="rId110" w:history="1">
+        <w:r>
+          <w:rPr>
+            <w:rStyle w:val="Hyperlink"/>
+          </w:rPr>
+          <w:t>https://github.com/salvinha/UOCPFC_Eduard_Salva</w:t>
+        </w:r>
+      </w:hyperlink>
+      <w:r>
+        <w:t>. Conté tot el codi i documents de treball que s’han anat generant durant la realització del projecte.</w:t>
+      </w:r>
+    </w:p>
+    <w:p>
+      <w:pPr>
+        <w:pStyle w:val="ListParagraph"/>
+        <w:numPr>
+          <w:ilvl w:val="0"/>
+          <w:numId w:val="20"/>
+        </w:numPr>
+      </w:pPr>
+      <w:r>
+        <w:t>Vídeos explicatius:</w:t>
+      </w:r>
+    </w:p>
+    <w:p>
+      <w:pPr>
+        <w:pStyle w:val="ListParagraph"/>
+        <w:numPr>
+          <w:ilvl w:val="1"/>
+          <w:numId w:val="20"/>
+        </w:numPr>
+      </w:pPr>
+      <w:r>
+        <w:t xml:space="preserve">Vídeo demo de les peticions i respostes del servidor. Disponible a la següent adreça de Youtube: </w:t>
+      </w:r>
+      <w:hyperlink r:id="rId111" w:history="1">
+        <w:r>
+          <w:rPr>
+            <w:rStyle w:val="Hyperlink"/>
+          </w:rPr>
+          <w:t>http://youtu.be/O2AB_XvVMsI</w:t>
+        </w:r>
+      </w:hyperlink>
+    </w:p>
+    <w:p>
+      <w:pPr>
+        <w:pStyle w:val="ListParagraph"/>
+        <w:numPr>
+          <w:ilvl w:val="1"/>
+          <w:numId w:val="20"/>
+        </w:numPr>
+      </w:pPr>
+      <w:r>
+        <w:t xml:space="preserve">Vídeo amb la presentació oral del mòdul del servidor. Disponible a la següent adreça de Youtube: </w:t>
+      </w:r>
+      <w:r>
+        <w:rPr>
+          <w:highlight w:val="yellow"/>
+        </w:rPr>
+        <w:t>&lt;LINK_QUAN_ESTIGUI_PUJAT&gt;</w:t>
+      </w:r>
+    </w:p>
+    <w:p>
+      <w:pPr>
+        <w:pStyle w:val="ListParagraph"/>
+        <w:numPr>
+          <w:ilvl w:val="0"/>
+          <w:numId w:val="20"/>
+        </w:numPr>
+      </w:pPr>
+      <w:r>
+        <w:t>Presentació, disponible a Google Drive, permet de veure les diapositives del segon ví</w:t>
+      </w:r>
+      <w:r>
+        <w:t xml:space="preserve">deo del punt anterior. Enllaç a la presentació: </w:t>
+      </w:r>
+      <w:hyperlink r:id="rId112" w:history="1">
+        <w:r>
+          <w:rPr>
+            <w:rStyle w:val="Hyperlink"/>
+          </w:rPr>
+          <w:t>http://goo.gl/vrj8X</w:t>
+        </w:r>
+      </w:hyperlink>
+    </w:p>
+    <w:p>
+      <w:bookmarkStart w:id="124" w:name="_GoBack"/>
       <w:bookmarkEnd w:id="124"/>
     </w:p>
-    <w:p>
-      <w:r>
-        <w:t>El codi font del mòdul del servidor es distribueix sota la llicència Apache License 2.0 (</w:t>
-      </w:r>
-      <w:hyperlink r:id="rId109" w:history="1">
-        <w:r>
-          <w:rPr>
-            <w:rStyle w:val="Hyperlink"/>
-          </w:rPr>
-          <w:t>http://www.apache.org/licenses/LICENSE-2.0.html</w:t>
-        </w:r>
-      </w:hyperlink>
-      <w:r>
-        <w:t>).</w:t>
-      </w:r>
-    </w:p>
-    <w:p>
-      <w:r>
-        <w:t>Un fitxer amb la còpia d’aquesta llicència (LICENSE.txt) es distribueix amb el codi font del mòdul del servidor.</w:t>
-      </w:r>
-    </w:p>
     <w:sectPr>
-      <w:headerReference w:type="default" r:id="rId110"/>
+      <w:headerReference w:type="default" r:id="rId113"/>
       <w:pgSz w:w="11906" w:h="16838"/>
       <w:pgMar w:top="1588" w:right="1701" w:bottom="1418" w:left="1701" w:header="709" w:footer="709" w:gutter="0"/>
       <w:cols w:space="708"/>
@@ -34912,7 +35060,7 @@
       <w:rPr>
         <w:noProof/>
       </w:rPr>
-      <w:t>74</w:t>
+      <w:t>76</w:t>
     </w:r>
     <w:r>
       <w:rPr>
@@ -40498,7 +40646,6 @@
   <w:style w:type="character" w:default="1" w:styleId="DefaultParagraphFont">
     <w:name w:val="Default Paragraph Font"/>
     <w:uiPriority w:val="1"/>
-    <w:semiHidden/>
     <w:unhideWhenUsed/>
   </w:style>
   <w:style w:type="table" w:default="1" w:styleId="TableNormal">
@@ -41966,7 +42113,7 @@
 </file>
 
 <file path=customXml/itemProps1.xml><?xml version="1.0" encoding="utf-8"?>
-<ds:datastoreItem xmlns:ds="http://schemas.openxmlformats.org/officeDocument/2006/customXml" ds:itemID="{E13B6CBE-76AE-1F42-B4A1-8731D7B17E90}">
+<ds:datastoreItem xmlns:ds="http://schemas.openxmlformats.org/officeDocument/2006/customXml" ds:itemID="{2A67D8DF-B3C2-E14C-BD3E-1C17F9B10CFB}">
   <ds:schemaRefs>
     <ds:schemaRef ds:uri="http://schemas.openxmlformats.org/officeDocument/2006/bibliography"/>
   </ds:schemaRefs>

</xml_diff>